<commit_message>
need more feature engineering and refactor the code
</commit_message>
<xml_diff>
--- a/Thoughts_recording.docx
+++ b/Thoughts_recording.docx
@@ -15,21 +15,21 @@
         </w:tblBorders>
         <w:tblCellMar>
           <w:top w:w="55" w:type="dxa"/>
-          <w:left w:w="51" w:type="dxa"/>
+          <w:left w:w="50" w:type="dxa"/>
           <w:bottom w:w="55" w:type="dxa"/>
           <w:right w:w="55" w:type="dxa"/>
         </w:tblCellMar>
       </w:tblPr>
       <w:tblGrid>
-        <w:gridCol w:w="1977"/>
+        <w:gridCol w:w="1976"/>
         <w:gridCol w:w="2958"/>
-        <w:gridCol w:w="6630"/>
+        <w:gridCol w:w="6631"/>
       </w:tblGrid>
       <w:tr>
         <w:trPr/>
         <w:tc>
           <w:tcPr>
-            <w:tcW w:w="1977" w:type="dxa"/>
+            <w:tcW w:w="1976" w:type="dxa"/>
             <w:tcBorders>
               <w:top w:val="single" w:sz="2" w:space="0" w:color="000000"/>
               <w:left w:val="single" w:sz="2" w:space="0" w:color="000000"/>
@@ -93,7 +93,7 @@
         </w:tc>
         <w:tc>
           <w:tcPr>
-            <w:tcW w:w="6630" w:type="dxa"/>
+            <w:tcW w:w="6631" w:type="dxa"/>
             <w:tcBorders>
               <w:top w:val="single" w:sz="2" w:space="0" w:color="000000"/>
               <w:left w:val="single" w:sz="2" w:space="0" w:color="000000"/>
@@ -426,7 +426,7 @@
         <w:trPr/>
         <w:tc>
           <w:tcPr>
-            <w:tcW w:w="1977" w:type="dxa"/>
+            <w:tcW w:w="1976" w:type="dxa"/>
             <w:tcBorders>
               <w:top w:val="single" w:sz="2" w:space="0" w:color="000000"/>
               <w:left w:val="single" w:sz="2" w:space="0" w:color="000000"/>
@@ -485,7 +485,7 @@
         </w:tc>
         <w:tc>
           <w:tcPr>
-            <w:tcW w:w="6630" w:type="dxa"/>
+            <w:tcW w:w="6631" w:type="dxa"/>
             <w:tcBorders>
               <w:top w:val="single" w:sz="2" w:space="0" w:color="000000"/>
               <w:left w:val="single" w:sz="2" w:space="0" w:color="000000"/>
@@ -519,7 +519,7 @@
         <w:trPr/>
         <w:tc>
           <w:tcPr>
-            <w:tcW w:w="1977" w:type="dxa"/>
+            <w:tcW w:w="1976" w:type="dxa"/>
             <w:tcBorders>
               <w:top w:val="single" w:sz="2" w:space="0" w:color="000000"/>
               <w:left w:val="single" w:sz="2" w:space="0" w:color="000000"/>
@@ -578,7 +578,7 @@
         </w:tc>
         <w:tc>
           <w:tcPr>
-            <w:tcW w:w="6630" w:type="dxa"/>
+            <w:tcW w:w="6631" w:type="dxa"/>
             <w:tcBorders>
               <w:top w:val="single" w:sz="2" w:space="0" w:color="000000"/>
               <w:left w:val="single" w:sz="2" w:space="0" w:color="000000"/>
@@ -640,7 +640,7 @@
         <w:trPr/>
         <w:tc>
           <w:tcPr>
-            <w:tcW w:w="1977" w:type="dxa"/>
+            <w:tcW w:w="1976" w:type="dxa"/>
             <w:tcBorders>
               <w:top w:val="single" w:sz="2" w:space="0" w:color="000000"/>
               <w:left w:val="single" w:sz="2" w:space="0" w:color="000000"/>
@@ -696,7 +696,7 @@
         </w:tc>
         <w:tc>
           <w:tcPr>
-            <w:tcW w:w="6630" w:type="dxa"/>
+            <w:tcW w:w="6631" w:type="dxa"/>
             <w:tcBorders>
               <w:top w:val="single" w:sz="2" w:space="0" w:color="000000"/>
               <w:left w:val="single" w:sz="2" w:space="0" w:color="000000"/>
@@ -756,7 +756,25 @@
               </w:rPr>
             </w:pPr>
             <w:r>
+              <w:rPr>
+                <w:rFonts w:eastAsia="Arial Unicode MS" w:cs="Arial Unicode MS"/>
+                <w:sz w:val="22"/>
+                <w:szCs w:val="22"/>
+              </w:rPr>
+            </w:r>
+          </w:p>
+          <w:p>
+            <w:pPr>
+              <w:pStyle w:val="TableContents"/>
               <w:rPr/>
+            </w:pPr>
+            <w:r>
+              <w:rPr>
+                <w:rFonts w:eastAsia="Arial Unicode MS" w:cs="Arial Unicode MS"/>
+                <w:sz w:val="22"/>
+                <w:szCs w:val="22"/>
+              </w:rPr>
+              <w:t>Test</w:t>
             </w:r>
           </w:p>
           <w:p>
@@ -769,8 +787,36 @@
                 <w:rFonts w:eastAsia="Arial Unicode MS" w:cs="Arial Unicode MS"/>
                 <w:sz w:val="22"/>
                 <w:szCs w:val="22"/>
-              </w:rPr>
-              <w:t>Test</w:t>
+                <w:lang w:val="en-US"/>
+              </w:rPr>
+              <w:t xml:space="preserve">12 Fill in </w:t>
+            </w:r>
+            <w:r>
+              <w:rPr>
+                <w:rFonts w:eastAsia="Arial Unicode MS" w:cs="Arial Unicode MS"/>
+                <w:sz w:val="22"/>
+                <w:szCs w:val="22"/>
+                <w:highlight w:val="yellow"/>
+                <w:lang w:val="en-US"/>
+              </w:rPr>
+              <w:t>missing Fare</w:t>
+            </w:r>
+          </w:p>
+          <w:p>
+            <w:pPr>
+              <w:pStyle w:val="TableContents"/>
+              <w:rPr>
+                <w:rFonts w:eastAsia="Arial Unicode MS" w:cs="Arial Unicode MS"/>
+                <w:sz w:val="22"/>
+                <w:szCs w:val="22"/>
+              </w:rPr>
+            </w:pPr>
+            <w:r>
+              <w:rPr>
+                <w:rFonts w:eastAsia="Arial Unicode MS" w:cs="Arial Unicode MS"/>
+                <w:sz w:val="22"/>
+                <w:szCs w:val="22"/>
+              </w:rPr>
             </w:r>
           </w:p>
           <w:p>
@@ -783,9 +829,54 @@
                 <w:rFonts w:eastAsia="Arial Unicode MS" w:cs="Arial Unicode MS"/>
                 <w:sz w:val="22"/>
                 <w:szCs w:val="22"/>
-                <w:lang w:val="en-US"/>
-              </w:rPr>
-              <w:t xml:space="preserve">12 Fill in </w:t>
+              </w:rPr>
+              <w:t>Both</w:t>
+            </w:r>
+          </w:p>
+          <w:p>
+            <w:pPr>
+              <w:pStyle w:val="TableContents"/>
+              <w:rPr>
+                <w:rFonts w:ascii="Times New Roman" w:hAnsi="Times New Roman" w:eastAsia="Arial Unicode MS" w:cs="Arial Unicode MS"/>
+                <w:sz w:val="22"/>
+                <w:szCs w:val="22"/>
+              </w:rPr>
+            </w:pPr>
+            <w:r>
+              <w:rPr>
+                <w:rFonts w:eastAsia="Arial Unicode MS" w:cs="Arial Unicode MS"/>
+                <w:sz w:val="22"/>
+                <w:szCs w:val="22"/>
+              </w:rPr>
+              <w:t xml:space="preserve">1 </w:t>
+            </w:r>
+            <w:r>
+              <w:rPr>
+                <w:rFonts w:eastAsia="Arial Unicode MS" w:cs="Arial Unicode MS"/>
+                <w:sz w:val="22"/>
+                <w:szCs w:val="22"/>
+                <w:lang w:val="en-US"/>
+              </w:rPr>
+              <w:t>Remove passengerid</w:t>
+            </w:r>
+          </w:p>
+          <w:p>
+            <w:pPr>
+              <w:pStyle w:val="TableContents"/>
+              <w:rPr>
+                <w:rFonts w:ascii="Times New Roman" w:hAnsi="Times New Roman" w:eastAsia="Arial Unicode MS" w:cs="Arial Unicode MS"/>
+                <w:sz w:val="22"/>
+                <w:szCs w:val="22"/>
+              </w:rPr>
+            </w:pPr>
+            <w:r>
+              <w:rPr>
+                <w:rFonts w:eastAsia="Arial Unicode MS" w:cs="Arial Unicode MS"/>
+                <w:sz w:val="22"/>
+                <w:szCs w:val="22"/>
+                <w:lang w:val="en-US"/>
+              </w:rPr>
+              <w:t>2 Extract name info (</w:t>
             </w:r>
             <w:r>
               <w:rPr>
@@ -795,20 +886,79 @@
                 <w:highlight w:val="yellow"/>
                 <w:lang w:val="en-US"/>
               </w:rPr>
-              <w:t>missing Fare</w:t>
-            </w:r>
-          </w:p>
-          <w:p>
-            <w:pPr>
-              <w:pStyle w:val="TableContents"/>
-              <w:rPr>
-                <w:rFonts w:eastAsia="Arial Unicode MS" w:cs="Arial Unicode MS"/>
-                <w:sz w:val="22"/>
-                <w:szCs w:val="22"/>
-              </w:rPr>
-            </w:pPr>
-            <w:r>
+              <w:t>Mr. Miss</w:t>
+            </w:r>
+            <w:r>
+              <w:rPr>
+                <w:rFonts w:eastAsia="Arial Unicode MS" w:cs="Arial Unicode MS"/>
+                <w:sz w:val="22"/>
+                <w:szCs w:val="22"/>
+                <w:lang w:val="en-US"/>
+              </w:rPr>
+              <w:t>.)</w:t>
+            </w:r>
+          </w:p>
+          <w:p>
+            <w:pPr>
+              <w:pStyle w:val="TableContents"/>
               <w:rPr/>
+            </w:pPr>
+            <w:r>
+              <w:rPr>
+                <w:rFonts w:eastAsia="Arial Unicode MS" w:cs="Arial Unicode MS"/>
+                <w:sz w:val="22"/>
+                <w:szCs w:val="22"/>
+                <w:lang w:val="en-US"/>
+              </w:rPr>
+              <w:t>3 Sex convert to numeric value (0 male, 1 female)</w:t>
+            </w:r>
+          </w:p>
+          <w:p>
+            <w:pPr>
+              <w:pStyle w:val="TableContents"/>
+              <w:rPr>
+                <w:rFonts w:ascii="Times New Roman" w:hAnsi="Times New Roman" w:eastAsia="Arial Unicode MS" w:cs="Arial Unicode MS"/>
+                <w:sz w:val="22"/>
+                <w:szCs w:val="22"/>
+              </w:rPr>
+            </w:pPr>
+            <w:r>
+              <w:rPr>
+                <w:rFonts w:eastAsia="Arial Unicode MS" w:cs="Arial Unicode MS"/>
+                <w:sz w:val="22"/>
+                <w:szCs w:val="22"/>
+                <w:lang w:val="en-US"/>
+              </w:rPr>
+              <w:t xml:space="preserve">4 </w:t>
+            </w:r>
+            <w:r>
+              <w:rPr>
+                <w:rFonts w:eastAsia="Arial Unicode MS" w:cs="Arial Unicode MS"/>
+                <w:sz w:val="22"/>
+                <w:szCs w:val="22"/>
+                <w:highlight w:val="yellow"/>
+                <w:lang w:val="en-US"/>
+              </w:rPr>
+              <w:t>Fill in missing age</w:t>
+            </w:r>
+          </w:p>
+          <w:p>
+            <w:pPr>
+              <w:pStyle w:val="TableContents"/>
+              <w:rPr>
+                <w:rFonts w:ascii="Times New Roman" w:hAnsi="Times New Roman" w:eastAsia="Arial Unicode MS" w:cs="Arial Unicode MS"/>
+                <w:sz w:val="22"/>
+                <w:szCs w:val="22"/>
+              </w:rPr>
+            </w:pPr>
+            <w:r>
+              <w:rPr>
+                <w:rFonts w:eastAsia="Arial Unicode MS" w:cs="Arial Unicode MS"/>
+                <w:sz w:val="22"/>
+                <w:szCs w:val="22"/>
+                <w:lang w:val="en-US"/>
+              </w:rPr>
+              <w:t>5 Remove tickets</w:t>
             </w:r>
           </w:p>
           <w:p>
@@ -821,8 +971,9 @@
                 <w:rFonts w:eastAsia="Arial Unicode MS" w:cs="Arial Unicode MS"/>
                 <w:sz w:val="22"/>
                 <w:szCs w:val="22"/>
-              </w:rPr>
-              <w:t>Both</w:t>
+                <w:lang w:val="en-US"/>
+              </w:rPr>
+              <w:t>6 Remove Carbin</w:t>
             </w:r>
           </w:p>
           <w:p>
@@ -839,17 +990,9 @@
                 <w:rFonts w:eastAsia="Arial Unicode MS" w:cs="Arial Unicode MS"/>
                 <w:sz w:val="22"/>
                 <w:szCs w:val="22"/>
-              </w:rPr>
-              <w:t xml:space="preserve">1 </w:t>
-            </w:r>
-            <w:r>
-              <w:rPr>
-                <w:rFonts w:eastAsia="Arial Unicode MS" w:cs="Arial Unicode MS"/>
-                <w:sz w:val="22"/>
-                <w:szCs w:val="22"/>
-                <w:lang w:val="en-US"/>
-              </w:rPr>
-              <w:t>Remove passengerid</w:t>
+                <w:lang w:val="en-US"/>
+              </w:rPr>
+              <w:t>8 Embark convert to numeric value (0S 1C 2Q)</w:t>
             </w:r>
           </w:p>
           <w:p>
@@ -868,7 +1011,7 @@
                 <w:szCs w:val="22"/>
                 <w:lang w:val="en-US"/>
               </w:rPr>
-              <w:t>2 Extract name info (</w:t>
+              <w:t>9 Group fare (</w:t>
             </w:r>
             <w:r>
               <w:rPr>
@@ -878,16 +1021,54 @@
                 <w:highlight w:val="yellow"/>
                 <w:lang w:val="en-US"/>
               </w:rPr>
-              <w:t>Mr. Miss</w:t>
-            </w:r>
-            <w:r>
-              <w:rPr>
-                <w:rFonts w:eastAsia="Arial Unicode MS" w:cs="Arial Unicode MS"/>
-                <w:sz w:val="22"/>
-                <w:szCs w:val="22"/>
-                <w:lang w:val="en-US"/>
-              </w:rPr>
-              <w:t>.)</w:t>
+              <w:t xml:space="preserve">bin size </w:t>
+            </w:r>
+            <w:r>
+              <w:rPr>
+                <w:rFonts w:eastAsia="Arial Unicode MS" w:cs="Arial Unicode MS"/>
+                <w:sz w:val="22"/>
+                <w:szCs w:val="22"/>
+                <w:lang w:val="en-US"/>
+              </w:rPr>
+              <w:t>)</w:t>
+            </w:r>
+          </w:p>
+          <w:p>
+            <w:pPr>
+              <w:pStyle w:val="TableContents"/>
+              <w:rPr>
+                <w:rFonts w:ascii="Times New Roman" w:hAnsi="Times New Roman" w:eastAsia="Arial Unicode MS" w:cs="Arial Unicode MS"/>
+                <w:sz w:val="22"/>
+                <w:szCs w:val="22"/>
+              </w:rPr>
+            </w:pPr>
+            <w:r>
+              <w:rPr>
+                <w:rFonts w:eastAsia="Arial Unicode MS" w:cs="Arial Unicode MS"/>
+                <w:sz w:val="22"/>
+                <w:szCs w:val="22"/>
+                <w:lang w:val="en-US"/>
+              </w:rPr>
+              <w:t>10 Group age (</w:t>
+            </w:r>
+            <w:r>
+              <w:rPr>
+                <w:rFonts w:eastAsia="Arial Unicode MS" w:cs="Arial Unicode MS"/>
+                <w:sz w:val="22"/>
+                <w:szCs w:val="22"/>
+                <w:highlight w:val="yellow"/>
+                <w:lang w:val="en-US"/>
+              </w:rPr>
+              <w:t xml:space="preserve">bin size </w:t>
+            </w:r>
+            <w:r>
+              <w:rPr>
+                <w:rFonts w:eastAsia="Arial Unicode MS" w:cs="Arial Unicode MS"/>
+                <w:sz w:val="22"/>
+                <w:szCs w:val="22"/>
+                <w:lang w:val="en-US"/>
+              </w:rPr>
+              <w:t>)</w:t>
             </w:r>
           </w:p>
           <w:p>
@@ -902,26 +1083,7 @@
                 <w:szCs w:val="22"/>
                 <w:lang w:val="en-US"/>
               </w:rPr>
-              <w:t>3 Sex convert to numeric value (0 male, 1 female)</w:t>
-            </w:r>
-          </w:p>
-          <w:p>
-            <w:pPr>
-              <w:pStyle w:val="TableContents"/>
-              <w:rPr>
-                <w:rFonts w:ascii="Times New Roman" w:hAnsi="Times New Roman" w:eastAsia="Arial Unicode MS" w:cs="Arial Unicode MS"/>
-                <w:sz w:val="22"/>
-                <w:szCs w:val="22"/>
-              </w:rPr>
-            </w:pPr>
-            <w:r>
-              <w:rPr>
-                <w:rFonts w:eastAsia="Arial Unicode MS" w:cs="Arial Unicode MS"/>
-                <w:sz w:val="22"/>
-                <w:szCs w:val="22"/>
-                <w:lang w:val="en-US"/>
-              </w:rPr>
-              <w:t xml:space="preserve">4 </w:t>
+              <w:t xml:space="preserve">11 </w:t>
             </w:r>
             <w:r>
               <w:rPr>
@@ -931,79 +1093,7 @@
                 <w:highlight w:val="yellow"/>
                 <w:lang w:val="en-US"/>
               </w:rPr>
-              <w:t>Fill in missing age</w:t>
-            </w:r>
-          </w:p>
-          <w:p>
-            <w:pPr>
-              <w:pStyle w:val="TableContents"/>
-              <w:rPr>
-                <w:rFonts w:ascii="Times New Roman" w:hAnsi="Times New Roman" w:eastAsia="Arial Unicode MS" w:cs="Arial Unicode MS"/>
-                <w:sz w:val="22"/>
-                <w:szCs w:val="22"/>
-              </w:rPr>
-            </w:pPr>
-            <w:r>
-              <w:rPr>
-                <w:rFonts w:eastAsia="Arial Unicode MS" w:cs="Arial Unicode MS"/>
-                <w:sz w:val="22"/>
-                <w:szCs w:val="22"/>
-                <w:lang w:val="en-US"/>
-              </w:rPr>
-              <w:t>5 Remove tickets</w:t>
-            </w:r>
-          </w:p>
-          <w:p>
-            <w:pPr>
-              <w:pStyle w:val="TableContents"/>
-              <w:rPr/>
-            </w:pPr>
-            <w:r>
-              <w:rPr>
-                <w:rFonts w:eastAsia="Arial Unicode MS" w:cs="Arial Unicode MS"/>
-                <w:sz w:val="22"/>
-                <w:szCs w:val="22"/>
-                <w:lang w:val="en-US"/>
-              </w:rPr>
-              <w:t>6 Remove Carbin</w:t>
-            </w:r>
-          </w:p>
-          <w:p>
-            <w:pPr>
-              <w:pStyle w:val="TableContents"/>
-              <w:rPr>
-                <w:rFonts w:ascii="Times New Roman" w:hAnsi="Times New Roman" w:eastAsia="Arial Unicode MS" w:cs="Arial Unicode MS"/>
-                <w:sz w:val="22"/>
-                <w:szCs w:val="22"/>
-              </w:rPr>
-            </w:pPr>
-            <w:r>
-              <w:rPr>
-                <w:rFonts w:eastAsia="Arial Unicode MS" w:cs="Arial Unicode MS"/>
-                <w:sz w:val="22"/>
-                <w:szCs w:val="22"/>
-                <w:lang w:val="en-US"/>
-              </w:rPr>
-              <w:t>8 Embark convert to numeric value (0S 1C 2Q)</w:t>
-            </w:r>
-          </w:p>
-          <w:p>
-            <w:pPr>
-              <w:pStyle w:val="TableContents"/>
-              <w:rPr>
-                <w:rFonts w:ascii="Times New Roman" w:hAnsi="Times New Roman" w:eastAsia="Arial Unicode MS" w:cs="Arial Unicode MS"/>
-                <w:sz w:val="22"/>
-                <w:szCs w:val="22"/>
-              </w:rPr>
-            </w:pPr>
-            <w:r>
-              <w:rPr>
-                <w:rFonts w:eastAsia="Arial Unicode MS" w:cs="Arial Unicode MS"/>
-                <w:sz w:val="22"/>
-                <w:szCs w:val="22"/>
-                <w:lang w:val="en-US"/>
-              </w:rPr>
-              <w:t>9 Group fare (</w:t>
+              <w:t>Fam</w:t>
             </w:r>
             <w:r>
               <w:rPr>
@@ -1013,35 +1103,7 @@
                 <w:highlight w:val="yellow"/>
                 <w:lang w:val="en-US"/>
               </w:rPr>
-              <w:t xml:space="preserve">bin size </w:t>
-            </w:r>
-            <w:r>
-              <w:rPr>
-                <w:rFonts w:eastAsia="Arial Unicode MS" w:cs="Arial Unicode MS"/>
-                <w:sz w:val="22"/>
-                <w:szCs w:val="22"/>
-                <w:lang w:val="en-US"/>
-              </w:rPr>
-              <w:t>)</w:t>
-            </w:r>
-          </w:p>
-          <w:p>
-            <w:pPr>
-              <w:pStyle w:val="TableContents"/>
-              <w:rPr>
-                <w:rFonts w:ascii="Times New Roman" w:hAnsi="Times New Roman" w:eastAsia="Arial Unicode MS" w:cs="Arial Unicode MS"/>
-                <w:sz w:val="22"/>
-                <w:szCs w:val="22"/>
-              </w:rPr>
-            </w:pPr>
-            <w:r>
-              <w:rPr>
-                <w:rFonts w:eastAsia="Arial Unicode MS" w:cs="Arial Unicode MS"/>
-                <w:sz w:val="22"/>
-                <w:szCs w:val="22"/>
-                <w:lang w:val="en-US"/>
-              </w:rPr>
-              <w:t>10 Group age (</w:t>
+              <w:t>ilySi</w:t>
             </w:r>
             <w:r>
               <w:rPr>
@@ -1051,31 +1113,7 @@
                 <w:highlight w:val="yellow"/>
                 <w:lang w:val="en-US"/>
               </w:rPr>
-              <w:t xml:space="preserve">bin size </w:t>
-            </w:r>
-            <w:r>
-              <w:rPr>
-                <w:rFonts w:eastAsia="Arial Unicode MS" w:cs="Arial Unicode MS"/>
-                <w:sz w:val="22"/>
-                <w:szCs w:val="22"/>
-                <w:lang w:val="en-US"/>
-              </w:rPr>
-              <w:t>)</w:t>
-            </w:r>
-          </w:p>
-          <w:p>
-            <w:pPr>
-              <w:pStyle w:val="TableContents"/>
-              <w:rPr/>
-            </w:pPr>
-            <w:r>
-              <w:rPr>
-                <w:rFonts w:eastAsia="Arial Unicode MS" w:cs="Arial Unicode MS"/>
-                <w:sz w:val="22"/>
-                <w:szCs w:val="22"/>
-                <w:lang w:val="en-US"/>
-              </w:rPr>
-              <w:t xml:space="preserve">11 </w:t>
+              <w:t>ze/</w:t>
             </w:r>
             <w:r>
               <w:rPr>
@@ -1085,7 +1123,7 @@
                 <w:highlight w:val="yellow"/>
                 <w:lang w:val="en-US"/>
               </w:rPr>
-              <w:t>Fam_size/sib/parch</w:t>
+              <w:t>IsAlone</w:t>
             </w:r>
           </w:p>
         </w:tc>
@@ -1094,7 +1132,7 @@
         <w:trPr/>
         <w:tc>
           <w:tcPr>
-            <w:tcW w:w="1977" w:type="dxa"/>
+            <w:tcW w:w="1976" w:type="dxa"/>
             <w:tcBorders>
               <w:top w:val="single" w:sz="2" w:space="0" w:color="000000"/>
               <w:left w:val="single" w:sz="2" w:space="0" w:color="000000"/>
@@ -1154,7 +1192,7 @@
         </w:tc>
         <w:tc>
           <w:tcPr>
-            <w:tcW w:w="6630" w:type="dxa"/>
+            <w:tcW w:w="6631" w:type="dxa"/>
             <w:tcBorders>
               <w:top w:val="single" w:sz="2" w:space="0" w:color="000000"/>
               <w:left w:val="single" w:sz="2" w:space="0" w:color="000000"/>
@@ -1353,7 +1391,15 @@
                 <w:sz w:val="22"/>
                 <w:szCs w:val="22"/>
               </w:rPr>
-              <w:t>7</w:t>
+              <w:t xml:space="preserve">7 </w:t>
+            </w:r>
+            <w:r>
+              <w:rPr>
+                <w:rFonts w:eastAsia="Arial Unicode MS" w:cs="Arial Unicode MS"/>
+                <w:sz w:val="22"/>
+                <w:szCs w:val="22"/>
+              </w:rPr>
+              <w:t>only 2 missing Embarked in train_df, simply replace them with the most frequent one</w:t>
             </w:r>
           </w:p>
           <w:p>
@@ -1367,20 +1413,32 @@
                 <w:sz w:val="22"/>
                 <w:szCs w:val="22"/>
               </w:rPr>
-              <w:t>11</w:t>
-            </w:r>
-          </w:p>
-          <w:p>
-            <w:pPr>
-              <w:pStyle w:val="TableContents"/>
-              <w:rPr>
-                <w:rFonts w:ascii="Times New Roman" w:hAnsi="Times New Roman" w:eastAsia="Arial Unicode MS" w:cs="Arial Unicode MS"/>
-                <w:sz w:val="22"/>
-                <w:szCs w:val="22"/>
-              </w:rPr>
-            </w:pPr>
-            <w:r>
-              <w:rPr/>
+              <w:t xml:space="preserve">11 </w:t>
+            </w:r>
+            <w:r>
+              <w:rPr>
+                <w:rFonts w:eastAsia="Arial Unicode MS" w:cs="Arial Unicode MS"/>
+                <w:sz w:val="22"/>
+                <w:szCs w:val="22"/>
+              </w:rPr>
+              <w:t xml:space="preserve">FamilySize = SibSp + Parch; IsAlone is based on FamilySize, choose to </w:t>
+            </w:r>
+            <w:r>
+              <w:rPr>
+                <w:rFonts w:eastAsia="Arial Unicode MS" w:cs="Arial Unicode MS"/>
+                <w:sz w:val="22"/>
+                <w:szCs w:val="22"/>
+                <w:highlight w:val="red"/>
+              </w:rPr>
+              <w:t>keep  SibSp/Parch</w:t>
+            </w:r>
+            <w:r>
+              <w:rPr>
+                <w:rFonts w:eastAsia="Arial Unicode MS" w:cs="Arial Unicode MS"/>
+                <w:sz w:val="22"/>
+                <w:szCs w:val="22"/>
+              </w:rPr>
+              <w:t xml:space="preserve">  </w:t>
             </w:r>
           </w:p>
         </w:tc>
@@ -1389,7 +1447,7 @@
         <w:trPr/>
         <w:tc>
           <w:tcPr>
-            <w:tcW w:w="1977" w:type="dxa"/>
+            <w:tcW w:w="1976" w:type="dxa"/>
             <w:tcBorders>
               <w:top w:val="single" w:sz="2" w:space="0" w:color="000000"/>
               <w:left w:val="single" w:sz="2" w:space="0" w:color="000000"/>
@@ -1448,7 +1506,7 @@
         </w:tc>
         <w:tc>
           <w:tcPr>
-            <w:tcW w:w="6630" w:type="dxa"/>
+            <w:tcW w:w="6631" w:type="dxa"/>
             <w:tcBorders>
               <w:top w:val="single" w:sz="2" w:space="0" w:color="000000"/>
               <w:left w:val="single" w:sz="2" w:space="0" w:color="000000"/>
@@ -1463,18 +1521,13 @@
             <w:pPr>
               <w:pStyle w:val="TableContents"/>
               <w:rPr>
-                <w:rFonts w:ascii="Times New Roman" w:hAnsi="Times New Roman" w:eastAsia="Arial Unicode MS" w:cs="Arial Unicode MS"/>
-                <w:sz w:val="22"/>
-                <w:szCs w:val="22"/>
-              </w:rPr>
-            </w:pPr>
-            <w:r>
-              <w:rPr>
-                <w:rFonts w:eastAsia="Arial Unicode MS" w:cs="Arial Unicode MS"/>
-                <w:sz w:val="22"/>
-                <w:szCs w:val="22"/>
-              </w:rPr>
-              <w:t>1 Remove [PassengerId, Ticket, Cabin]</w:t>
+                <w:rFonts w:eastAsia="Arial Unicode MS" w:cs="Arial Unicode MS"/>
+                <w:sz w:val="22"/>
+                <w:szCs w:val="22"/>
+              </w:rPr>
+            </w:pPr>
+            <w:r>
+              <w:rPr/>
             </w:r>
           </w:p>
         </w:tc>
@@ -1483,7 +1536,7 @@
         <w:trPr/>
         <w:tc>
           <w:tcPr>
-            <w:tcW w:w="1977" w:type="dxa"/>
+            <w:tcW w:w="1976" w:type="dxa"/>
             <w:tcBorders>
               <w:top w:val="single" w:sz="2" w:space="0" w:color="000000"/>
               <w:left w:val="single" w:sz="2" w:space="0" w:color="000000"/>
@@ -1503,6 +1556,7 @@
               <w:rPr>
                 <w:rFonts w:eastAsia="Arial Unicode MS" w:cs="Arial Unicode MS"/>
               </w:rPr>
+              <w:t>Model</w:t>
             </w:r>
           </w:p>
         </w:tc>
@@ -1532,12 +1586,13 @@
                 <w:sz w:val="22"/>
                 <w:szCs w:val="22"/>
               </w:rPr>
+              <w:t>a classification and regression problem</w:t>
             </w:r>
           </w:p>
         </w:tc>
         <w:tc>
           <w:tcPr>
-            <w:tcW w:w="6630" w:type="dxa"/>
+            <w:tcW w:w="6631" w:type="dxa"/>
             <w:tcBorders>
               <w:top w:val="single" w:sz="2" w:space="0" w:color="000000"/>
               <w:left w:val="single" w:sz="2" w:space="0" w:color="000000"/>
@@ -1571,7 +1626,7 @@
         <w:trPr/>
         <w:tc>
           <w:tcPr>
-            <w:tcW w:w="1977" w:type="dxa"/>
+            <w:tcW w:w="1976" w:type="dxa"/>
             <w:tcBorders>
               <w:top w:val="single" w:sz="2" w:space="0" w:color="000000"/>
               <w:left w:val="single" w:sz="2" w:space="0" w:color="000000"/>
@@ -1621,7 +1676,7 @@
         </w:tc>
         <w:tc>
           <w:tcPr>
-            <w:tcW w:w="6630" w:type="dxa"/>
+            <w:tcW w:w="6631" w:type="dxa"/>
             <w:tcBorders>
               <w:top w:val="single" w:sz="2" w:space="0" w:color="000000"/>
               <w:left w:val="single" w:sz="2" w:space="0" w:color="000000"/>
@@ -2226,6 +2281,25 @@
   </w:style>
   <w:style w:type="character" w:styleId="ListLabel24">
     <w:name w:val="ListLabel 24"/>
+    <w:qFormat/>
+    <w:rPr>
+      <w:rFonts w:ascii="Helvetica Neue" w:hAnsi="Helvetica Neue"/>
+      <w:sz w:val="22"/>
+      <w:szCs w:val="22"/>
+      <w:lang w:val="en-US"/>
+    </w:rPr>
+  </w:style>
+  <w:style w:type="character" w:styleId="ListLabel25">
+    <w:name w:val="ListLabel 25"/>
+    <w:qFormat/>
+    <w:rPr>
+      <w:rFonts w:eastAsia="Arial Unicode MS" w:cs="Arial Unicode MS"/>
+      <w:sz w:val="22"/>
+      <w:szCs w:val="22"/>
+    </w:rPr>
+  </w:style>
+  <w:style w:type="character" w:styleId="ListLabel26">
+    <w:name w:val="ListLabel 26"/>
     <w:qFormat/>
     <w:rPr>
       <w:rFonts w:ascii="Helvetica Neue" w:hAnsi="Helvetica Neue"/>

</xml_diff>

<commit_message>
advanced_feature_eng.py, now is dealing with missing Cabin The Cabin feature is little bit tricky and it needs further exploration
</commit_message>
<xml_diff>
--- a/Thoughts_recording.docx
+++ b/Thoughts_recording.docx
@@ -141,21 +141,7 @@
                 <w:sz w:val="22"/>
                 <w:szCs w:val="22"/>
               </w:rPr>
-              <w:t>2</w:t>
-            </w:r>
-            <w:r>
-              <w:rPr>
-                <w:sz w:val="22"/>
-                <w:szCs w:val="22"/>
-              </w:rPr>
-              <w:t xml:space="preserve"> </w:t>
-            </w:r>
-            <w:r>
-              <w:rPr>
-                <w:sz w:val="22"/>
-                <w:szCs w:val="22"/>
-              </w:rPr>
-              <w:t>Extract name info</w:t>
+              <w:t>2 Extract name info</w:t>
             </w:r>
           </w:p>
           <w:p>
@@ -171,21 +157,7 @@
                 <w:sz w:val="22"/>
                 <w:szCs w:val="22"/>
               </w:rPr>
-              <w:t>3</w:t>
-            </w:r>
-            <w:r>
-              <w:rPr>
-                <w:sz w:val="22"/>
-                <w:szCs w:val="22"/>
-              </w:rPr>
-              <w:t xml:space="preserve"> </w:t>
-            </w:r>
-            <w:r>
-              <w:rPr>
-                <w:sz w:val="22"/>
-                <w:szCs w:val="22"/>
-              </w:rPr>
-              <w:t xml:space="preserve">Sex </w:t>
+              <w:t xml:space="preserve">3 Sex </w:t>
             </w:r>
             <w:proofErr w:type="gramStart"/>
             <w:r>
@@ -217,21 +189,7 @@
                 <w:sz w:val="22"/>
                 <w:szCs w:val="22"/>
               </w:rPr>
-              <w:t>4</w:t>
-            </w:r>
-            <w:r>
-              <w:rPr>
-                <w:sz w:val="22"/>
-                <w:szCs w:val="22"/>
-              </w:rPr>
-              <w:t xml:space="preserve"> </w:t>
-            </w:r>
-            <w:r>
-              <w:rPr>
-                <w:sz w:val="22"/>
-                <w:szCs w:val="22"/>
-              </w:rPr>
-              <w:t>Missing age</w:t>
+              <w:t>4 Missing age</w:t>
             </w:r>
           </w:p>
           <w:p>
@@ -247,21 +205,7 @@
                 <w:sz w:val="22"/>
                 <w:szCs w:val="22"/>
               </w:rPr>
-              <w:t>5</w:t>
-            </w:r>
-            <w:r>
-              <w:rPr>
-                <w:sz w:val="22"/>
-                <w:szCs w:val="22"/>
-              </w:rPr>
-              <w:t xml:space="preserve"> </w:t>
-            </w:r>
-            <w:r>
-              <w:rPr>
-                <w:sz w:val="22"/>
-                <w:szCs w:val="22"/>
-              </w:rPr>
-              <w:t>Ticket is useful?</w:t>
+              <w:t>5 Ticket is useful?</w:t>
             </w:r>
           </w:p>
           <w:p>
@@ -277,14 +221,7 @@
                 <w:sz w:val="22"/>
                 <w:szCs w:val="22"/>
               </w:rPr>
-              <w:t>6</w:t>
-            </w:r>
-            <w:r>
-              <w:rPr>
-                <w:sz w:val="22"/>
-                <w:szCs w:val="22"/>
-              </w:rPr>
-              <w:t xml:space="preserve"> </w:t>
+              <w:t xml:space="preserve">6 </w:t>
             </w:r>
             <w:proofErr w:type="spellStart"/>
             <w:r>
@@ -316,21 +253,7 @@
                 <w:sz w:val="22"/>
                 <w:szCs w:val="22"/>
               </w:rPr>
-              <w:t>7</w:t>
-            </w:r>
-            <w:r>
-              <w:rPr>
-                <w:sz w:val="22"/>
-                <w:szCs w:val="22"/>
-              </w:rPr>
-              <w:t xml:space="preserve"> </w:t>
-            </w:r>
-            <w:r>
-              <w:rPr>
-                <w:sz w:val="22"/>
-                <w:szCs w:val="22"/>
-              </w:rPr>
-              <w:t>Embark has null</w:t>
+              <w:t>7 Embark has null</w:t>
             </w:r>
           </w:p>
           <w:p>
@@ -346,14 +269,7 @@
                 <w:sz w:val="22"/>
                 <w:szCs w:val="22"/>
               </w:rPr>
-              <w:t>8</w:t>
-            </w:r>
-            <w:r>
-              <w:rPr>
-                <w:sz w:val="22"/>
-                <w:szCs w:val="22"/>
-              </w:rPr>
-              <w:t xml:space="preserve"> </w:t>
+              <w:t xml:space="preserve">8 </w:t>
             </w:r>
             <w:bookmarkStart w:id="0" w:name="__DdeLink__38_3343161527"/>
             <w:r>
@@ -378,14 +294,7 @@
                 <w:sz w:val="22"/>
                 <w:szCs w:val="22"/>
               </w:rPr>
-              <w:t xml:space="preserve">9 Fare </w:t>
-            </w:r>
-            <w:r>
-              <w:rPr>
-                <w:sz w:val="22"/>
-                <w:szCs w:val="22"/>
-              </w:rPr>
-              <w:t>needs to be grouped</w:t>
+              <w:t>9 Fare needs to be grouped</w:t>
             </w:r>
           </w:p>
           <w:p>
@@ -743,15 +652,7 @@
                 <w:sz w:val="22"/>
                 <w:szCs w:val="22"/>
               </w:rPr>
-              <w:t xml:space="preserve">1 </w:t>
-            </w:r>
-            <w:r>
-              <w:rPr>
-                <w:rFonts w:cs="Arial Unicode MS"/>
-                <w:sz w:val="22"/>
-                <w:szCs w:val="22"/>
-              </w:rPr>
-              <w:t xml:space="preserve">Remove </w:t>
+              <w:t xml:space="preserve">1 Remove </w:t>
             </w:r>
             <w:proofErr w:type="spellStart"/>
             <w:r>
@@ -1033,8 +934,9 @@
                 <w:szCs w:val="22"/>
                 <w:highlight w:val="yellow"/>
               </w:rPr>
-              <w:t>Fa</w:t>
-            </w:r>
+              <w:t>FamilySize</w:t>
+            </w:r>
+            <w:proofErr w:type="spellEnd"/>
             <w:r>
               <w:rPr>
                 <w:rFonts w:cs="Arial Unicode MS"/>
@@ -1042,29 +944,19 @@
                 <w:szCs w:val="22"/>
                 <w:highlight w:val="yellow"/>
               </w:rPr>
-              <w:t>milySize</w:t>
+              <w:t>/</w:t>
+            </w:r>
+            <w:proofErr w:type="spellStart"/>
+            <w:r>
+              <w:rPr>
+                <w:rFonts w:cs="Arial Unicode MS"/>
+                <w:sz w:val="22"/>
+                <w:szCs w:val="22"/>
+                <w:highlight w:val="yellow"/>
+              </w:rPr>
+              <w:t>IsAlone</w:t>
             </w:r>
             <w:proofErr w:type="spellEnd"/>
-            <w:r>
-              <w:rPr>
-                <w:rFonts w:cs="Arial Unicode MS"/>
-                <w:sz w:val="22"/>
-                <w:szCs w:val="22"/>
-                <w:highlight w:val="yellow"/>
-              </w:rPr>
-              <w:t>/</w:t>
-            </w:r>
-            <w:proofErr w:type="spellStart"/>
-            <w:r>
-              <w:rPr>
-                <w:rFonts w:cs="Arial Unicode MS"/>
-                <w:sz w:val="22"/>
-                <w:szCs w:val="22"/>
-                <w:highlight w:val="yellow"/>
-              </w:rPr>
-              <w:t>IsAlone</w:t>
-            </w:r>
-            <w:proofErr w:type="spellEnd"/>
           </w:p>
           <w:p>
             <w:pPr>
@@ -1078,8 +970,6 @@
               </w:rPr>
               <w:t>13 nameLen</w:t>
             </w:r>
-            <w:bookmarkStart w:id="1" w:name="_GoBack"/>
-            <w:bookmarkEnd w:id="1"/>
           </w:p>
         </w:tc>
       </w:tr>
@@ -1267,15 +1157,7 @@
                 <w:sz w:val="22"/>
                 <w:szCs w:val="22"/>
               </w:rPr>
-              <w:t xml:space="preserve">More accurate way of guessing </w:t>
-            </w:r>
-            <w:r>
-              <w:rPr>
-                <w:rFonts w:cs="Arial Unicode MS"/>
-                <w:sz w:val="22"/>
-                <w:szCs w:val="22"/>
-              </w:rPr>
-              <w:t xml:space="preserve">missing values is to use other correlated features. In our case we note correlation among Age, Gender, and </w:t>
+              <w:t xml:space="preserve">More accurate way of guessing missing values is to use other correlated features. In our case we note correlation among Age, Gender, and </w:t>
             </w:r>
             <w:proofErr w:type="spellStart"/>
             <w:r>
@@ -1329,15 +1211,7 @@
                 <w:sz w:val="22"/>
                 <w:szCs w:val="22"/>
               </w:rPr>
-              <w:t>=1 and Gender=0,</w:t>
-            </w:r>
-            <w:r>
-              <w:rPr>
-                <w:rFonts w:cs="Arial Unicode MS"/>
-                <w:sz w:val="22"/>
-                <w:szCs w:val="22"/>
-              </w:rPr>
-              <w:t xml:space="preserve"> </w:t>
+              <w:t xml:space="preserve">=1 and Gender=0, </w:t>
             </w:r>
             <w:proofErr w:type="spellStart"/>
             <w:r>
@@ -1845,15 +1719,24 @@
     </w:p>
     <w:p>
       <w:pPr>
-        <w:pStyle w:val="Body"/>
+        <w:rPr>
+          <w:rFonts w:eastAsia="Times New Roman"/>
+          <w:lang w:val="en-CA" w:eastAsia="zh-CN"/>
+        </w:rPr>
       </w:pPr>
-      <w:hyperlink r:id="rId7">
+      <w:r>
+        <w:rPr>
+          <w:rFonts w:eastAsia="Times New Roman"/>
+          <w:lang w:eastAsia="zh-CN"/>
+        </w:rPr>
+        <w:t xml:space="preserve">Starter: </w:t>
+      </w:r>
+      <w:hyperlink r:id="rId7" w:history="1">
         <w:r>
           <w:rPr>
-            <w:rStyle w:val="InternetLink"/>
-            <w:rFonts w:ascii="Helvetica Neue" w:hAnsi="Helvetica Neue"/>
-            <w:sz w:val="22"/>
-            <w:szCs w:val="22"/>
+            <w:rStyle w:val="Hyperlink"/>
+            <w:rFonts w:eastAsia="Times New Roman"/>
+            <w:lang w:val="en-CA" w:eastAsia="zh-CN"/>
           </w:rPr>
           <w:t>https://www.kaggle.com/startupsci/titanic-data-science-solutions</w:t>
         </w:r>
@@ -1861,12 +1744,161 @@
     </w:p>
     <w:p>
       <w:pPr>
+        <w:rPr>
+          <w:rFonts w:eastAsia="Times New Roman"/>
+          <w:lang w:val="en-CA" w:eastAsia="zh-CN"/>
+        </w:rPr>
+      </w:pPr>
+      <w:r>
+        <w:rPr>
+          <w:rStyle w:val="InternetLink"/>
+          <w:rFonts w:ascii="Helvetica Neue" w:hAnsi="Helvetica Neue"/>
+          <w:sz w:val="22"/>
+          <w:szCs w:val="22"/>
+        </w:rPr>
+        <w:t xml:space="preserve">Stacking: </w:t>
+      </w:r>
+      <w:hyperlink r:id="rId8" w:history="1">
+        <w:r>
+          <w:rPr>
+            <w:rFonts w:eastAsia="Times New Roman"/>
+            <w:color w:val="0000FF"/>
+            <w:u w:val="single"/>
+            <w:lang w:val="en-CA" w:eastAsia="zh-CN"/>
+          </w:rPr>
+          <w:t>https://www.kaggle.com/arthurtok/introduction-to-ensembling-stacking-in-python</w:t>
+        </w:r>
+      </w:hyperlink>
+    </w:p>
+    <w:p>
+      <w:pPr>
+        <w:rPr>
+          <w:rStyle w:val="InternetLink"/>
+          <w:rFonts w:eastAsia="Times New Roman"/>
+          <w:u w:val="none"/>
+          <w:lang w:val="en-CA" w:eastAsia="zh-CN"/>
+        </w:rPr>
+      </w:pPr>
+      <w:bookmarkStart w:id="1" w:name="_GoBack"/>
+      <w:bookmarkEnd w:id="1"/>
+    </w:p>
+    <w:p>
+      <w:pPr>
+        <w:rPr>
+          <w:rFonts w:eastAsia="Times New Roman"/>
+          <w:color w:val="0000FF"/>
+          <w:u w:val="single"/>
+          <w:lang w:val="en-CA" w:eastAsia="zh-CN"/>
+        </w:rPr>
+      </w:pPr>
+      <w:r>
+        <w:rPr>
+          <w:rFonts w:eastAsia="Times New Roman"/>
+          <w:lang w:val="en-CA" w:eastAsia="zh-CN"/>
+        </w:rPr>
+        <w:t xml:space="preserve">Feature engineering: </w:t>
+      </w:r>
+      <w:hyperlink r:id="rId9" w:history="1">
+        <w:r>
+          <w:rPr>
+            <w:rStyle w:val="Hyperlink"/>
+            <w:rFonts w:eastAsia="Times New Roman"/>
+            <w:lang w:val="en-CA" w:eastAsia="zh-CN"/>
+          </w:rPr>
+          <w:t>https://www.kaggle.com/gunesevitan/advanced-feature-engineering-tutorial-with-titanic</w:t>
+        </w:r>
+      </w:hyperlink>
+    </w:p>
+    <w:p>
+      <w:pPr>
+        <w:rPr>
+          <w:rFonts w:eastAsia="Times New Roman"/>
+          <w:lang w:val="en-CA" w:eastAsia="zh-CN"/>
+        </w:rPr>
+      </w:pPr>
+      <w:r>
+        <w:rPr>
+          <w:rFonts w:eastAsia="Times New Roman"/>
+          <w:lang w:val="en-CA" w:eastAsia="zh-CN"/>
+        </w:rPr>
+        <w:t xml:space="preserve">Generic </w:t>
+      </w:r>
+      <w:proofErr w:type="spellStart"/>
+      <w:r>
+        <w:rPr>
+          <w:rFonts w:eastAsia="Times New Roman"/>
+          <w:lang w:val="en-CA" w:eastAsia="zh-CN"/>
+        </w:rPr>
+        <w:t>Algo</w:t>
+      </w:r>
+      <w:proofErr w:type="spellEnd"/>
+      <w:r>
+        <w:rPr>
+          <w:rFonts w:eastAsia="Times New Roman"/>
+          <w:lang w:val="en-CA" w:eastAsia="zh-CN"/>
+        </w:rPr>
+        <w:t xml:space="preserve">: </w:t>
+      </w:r>
+      <w:hyperlink r:id="rId10" w:history="1">
+        <w:r>
+          <w:rPr>
+            <w:rStyle w:val="Hyperlink"/>
+            <w:rFonts w:eastAsia="Times New Roman"/>
+            <w:lang w:val="en-CA" w:eastAsia="zh-CN"/>
+          </w:rPr>
+          <w:t>https://www.kaggle.com/guesejustin/91-genetic-algorithms-explained-using-geap</w:t>
+        </w:r>
+      </w:hyperlink>
+    </w:p>
+    <w:p>
+      <w:pPr>
+        <w:rPr>
+          <w:rFonts w:eastAsia="Times New Roman"/>
+          <w:lang w:val="en-CA" w:eastAsia="zh-CN"/>
+        </w:rPr>
+      </w:pPr>
+      <w:r>
+        <w:rPr>
+          <w:rFonts w:eastAsia="Times New Roman"/>
+          <w:lang w:val="en-CA" w:eastAsia="zh-CN"/>
+        </w:rPr>
+        <w:t xml:space="preserve">Ultimate: </w:t>
+      </w:r>
+      <w:hyperlink r:id="rId11" w:history="1">
+        <w:r>
+          <w:rPr>
+            <w:rStyle w:val="Hyperlink"/>
+            <w:rFonts w:eastAsia="Times New Roman"/>
+            <w:lang w:val="en-CA" w:eastAsia="zh-CN"/>
+          </w:rPr>
+          <w:t>https://www.kaggle.com/ldfreeman3/a-data-science-framework-to-achieve-99-accuracy</w:t>
+        </w:r>
+      </w:hyperlink>
+    </w:p>
+    <w:p>
+      <w:pPr>
+        <w:rPr>
+          <w:rFonts w:eastAsia="Times New Roman"/>
+          <w:lang w:val="en-CA" w:eastAsia="zh-CN"/>
+        </w:rPr>
+      </w:pPr>
+    </w:p>
+    <w:p>
+      <w:pPr>
+        <w:pStyle w:val="Body"/>
+        <w:rPr>
+          <w:lang w:val="en-CA"/>
+        </w:rPr>
+      </w:pPr>
+    </w:p>
+    <w:p>
+      <w:pPr>
         <w:pStyle w:val="Body"/>
       </w:pPr>
     </w:p>
     <w:sectPr>
-      <w:headerReference w:type="default" r:id="rId8"/>
-      <w:footerReference w:type="default" r:id="rId9"/>
+      <w:headerReference w:type="default" r:id="rId12"/>
+      <w:footerReference w:type="default" r:id="rId13"/>
       <w:pgSz w:w="12240" w:h="15840"/>
       <w:pgMar w:top="1440" w:right="1440" w:bottom="1440" w:left="1440" w:header="720" w:footer="864" w:gutter="0"/>
       <w:cols w:space="720"/>
@@ -2888,6 +2920,29 @@
     <w:name w:val="Numbered"/>
     <w:qFormat/>
   </w:style>
+  <w:style w:type="character" w:styleId="Hyperlink">
+    <w:name w:val="Hyperlink"/>
+    <w:basedOn w:val="DefaultParagraphFont"/>
+    <w:uiPriority w:val="99"/>
+    <w:unhideWhenUsed/>
+    <w:rsid w:val="0065439E"/>
+    <w:rPr>
+      <w:color w:val="0000FF"/>
+      <w:u w:val="single"/>
+    </w:rPr>
+  </w:style>
+  <w:style w:type="character" w:styleId="UnresolvedMention">
+    <w:name w:val="Unresolved Mention"/>
+    <w:basedOn w:val="DefaultParagraphFont"/>
+    <w:uiPriority w:val="99"/>
+    <w:semiHidden/>
+    <w:unhideWhenUsed/>
+    <w:rsid w:val="0065439E"/>
+    <w:rPr>
+      <w:color w:val="605E5C"/>
+      <w:shd w:val="clear" w:color="auto" w:fill="E1DFDD"/>
+    </w:rPr>
+  </w:style>
 </w:styles>
 </file>
 

</xml_diff>

<commit_message>
stopped at GA because cannot read the code, now start to conclude all other codes
</commit_message>
<xml_diff>
--- a/Thoughts_recording.docx
+++ b/Thoughts_recording.docx
@@ -455,7 +455,7 @@
             <w:pPr>
               <w:pStyle w:val="TableContents"/>
             </w:pPr>
-            <w:hyperlink r:id="rId6" w:anchor="!/vizhome/Kaggle_titanic_15746524123480/agebin" w:history="1">
+            <w:hyperlink r:id="rId7" w:anchor="!/vizhome/Kaggle_titanic_15746524123480/agebin" w:history="1">
               <w:r>
                 <w:rPr>
                   <w:rStyle w:val="InternetLink"/>
@@ -1731,7 +1731,7 @@
         </w:rPr>
         <w:t xml:space="preserve">Starter: </w:t>
       </w:r>
-      <w:hyperlink r:id="rId7" w:history="1">
+      <w:hyperlink r:id="rId8" w:history="1">
         <w:r>
           <w:rPr>
             <w:rStyle w:val="Hyperlink"/>
@@ -1758,7 +1758,7 @@
         </w:rPr>
         <w:t xml:space="preserve">Stacking: </w:t>
       </w:r>
-      <w:hyperlink r:id="rId8" w:history="1">
+      <w:hyperlink r:id="rId9" w:history="1">
         <w:r>
           <w:rPr>
             <w:rFonts w:eastAsia="Times New Roman"/>
@@ -1773,16 +1773,6 @@
     <w:p>
       <w:pPr>
         <w:rPr>
-          <w:rStyle w:val="InternetLink"/>
-          <w:rFonts w:eastAsia="Times New Roman"/>
-          <w:u w:val="none"/>
-          <w:lang w:val="en-CA" w:eastAsia="zh-CN"/>
-        </w:rPr>
-      </w:pPr>
-    </w:p>
-    <w:p>
-      <w:pPr>
-        <w:rPr>
           <w:rFonts w:eastAsia="Times New Roman"/>
           <w:color w:val="0000FF"/>
           <w:u w:val="single"/>
@@ -1796,7 +1786,7 @@
         </w:rPr>
         <w:t xml:space="preserve">Feature engineering: </w:t>
       </w:r>
-      <w:hyperlink r:id="rId9" w:history="1">
+      <w:hyperlink r:id="rId10" w:history="1">
         <w:r>
           <w:rPr>
             <w:rStyle w:val="Hyperlink"/>
@@ -1810,47 +1800,7 @@
     <w:p>
       <w:pPr>
         <w:rPr>
-          <w:rFonts w:eastAsia="Times New Roman"/>
-          <w:lang w:val="en-CA" w:eastAsia="zh-CN"/>
-        </w:rPr>
-      </w:pPr>
-      <w:r>
-        <w:rPr>
-          <w:rFonts w:eastAsia="Times New Roman"/>
-          <w:lang w:val="en-CA" w:eastAsia="zh-CN"/>
-        </w:rPr>
-        <w:t xml:space="preserve">Generic </w:t>
-      </w:r>
-      <w:proofErr w:type="spellStart"/>
-      <w:r>
-        <w:rPr>
-          <w:rFonts w:eastAsia="Times New Roman"/>
-          <w:lang w:val="en-CA" w:eastAsia="zh-CN"/>
-        </w:rPr>
-        <w:t>Algo</w:t>
-      </w:r>
-      <w:proofErr w:type="spellEnd"/>
-      <w:r>
-        <w:rPr>
-          <w:rFonts w:eastAsia="Times New Roman"/>
-          <w:lang w:val="en-CA" w:eastAsia="zh-CN"/>
-        </w:rPr>
-        <w:t xml:space="preserve">: </w:t>
-      </w:r>
-      <w:hyperlink r:id="rId10" w:history="1">
-        <w:r>
-          <w:rPr>
-            <w:rStyle w:val="Hyperlink"/>
-            <w:rFonts w:eastAsia="Times New Roman"/>
-            <w:lang w:val="en-CA" w:eastAsia="zh-CN"/>
-          </w:rPr>
-          <w:t>https://www.kaggle.com/guesejustin/91-genetic-algorithms-explained-using-geap</w:t>
-        </w:r>
-      </w:hyperlink>
-    </w:p>
-    <w:p>
-      <w:pPr>
-        <w:rPr>
+          <w:rStyle w:val="Hyperlink"/>
           <w:rFonts w:eastAsia="Times New Roman"/>
           <w:lang w:val="en-CA" w:eastAsia="zh-CN"/>
         </w:rPr>
@@ -1883,6 +1833,14 @@
     </w:p>
     <w:p>
       <w:pPr>
+        <w:rPr>
+          <w:rFonts w:eastAsia="Times New Roman"/>
+          <w:lang w:val="en-CA" w:eastAsia="zh-CN"/>
+        </w:rPr>
+      </w:pPr>
+    </w:p>
+    <w:p>
+      <w:pPr>
         <w:pStyle w:val="Body"/>
         <w:rPr>
           <w:lang w:val="en-CA"/>
@@ -1924,10 +1882,7 @@
         <w:pStyle w:val="Body"/>
       </w:pPr>
       <w:r>
-        <w:t>O</w:t>
-      </w:r>
-      <w:r>
-        <w:t>rdinal</w:t>
+        <w:t>Ordinal</w:t>
       </w:r>
       <w:r>
         <w:t>: 1, 2, 3</w:t>
@@ -1938,10 +1893,7 @@
         <w:pStyle w:val="Body"/>
       </w:pPr>
       <w:r>
-        <w:t>N</w:t>
-      </w:r>
-      <w:r>
-        <w:t>ominal</w:t>
+        <w:t>Nominal</w:t>
       </w:r>
       <w:r>
         <w:t>: name, text</w:t>
@@ -1952,10 +1904,7 @@
         <w:pStyle w:val="Body"/>
       </w:pPr>
       <w:r>
-        <w:t>Q</w:t>
-      </w:r>
-      <w:r>
-        <w:t>uantitative</w:t>
+        <w:t>Quantitative</w:t>
       </w:r>
       <w:r>
         <w:t>: a</w:t>
@@ -1975,20 +1924,461 @@
         <w:pStyle w:val="Body"/>
       </w:pPr>
       <w:r>
-        <w:t>C</w:t>
-      </w:r>
-      <w:r>
-        <w:t>ategorical</w:t>
+        <w:t>Categorical</w:t>
       </w:r>
       <w:r>
         <w:t>: sex</w:t>
       </w:r>
+    </w:p>
+    <w:p>
+      <w:pPr>
+        <w:rPr>
+          <w:rFonts w:cs="Arial Unicode MS"/>
+          <w:color w:val="000000"/>
+          <w:u w:color="000000"/>
+          <w:lang w:eastAsia="zh-CN" w:bidi="hi-IN"/>
+        </w:rPr>
+      </w:pPr>
+      <w:r>
+        <w:br w:type="page"/>
+      </w:r>
+    </w:p>
+    <w:p>
+      <w:pPr>
+        <w:pStyle w:val="Body"/>
+        <w:jc w:val="center"/>
+      </w:pPr>
       <w:bookmarkStart w:id="1" w:name="_GoBack"/>
-      <w:bookmarkEnd w:id="1"/>
+      <w:r>
+        <w:lastRenderedPageBreak/>
+        <w:t>Generic Algorithm</w:t>
+      </w:r>
+    </w:p>
+    <w:bookmarkEnd w:id="1"/>
+    <w:p>
+      <w:pPr>
+        <w:rPr>
+          <w:lang w:val="en-CA" w:eastAsia="zh-CN"/>
+        </w:rPr>
+      </w:pPr>
+      <w:r>
+        <w:fldChar w:fldCharType="begin"/>
+      </w:r>
+      <w:r>
+        <w:instrText xml:space="preserve"> HYPERLINK "https://www.youtube.com/watch?v=RxTfc4JLYKs" </w:instrText>
+      </w:r>
+      <w:r>
+        <w:fldChar w:fldCharType="separate"/>
+      </w:r>
+      <w:r>
+        <w:rPr>
+          <w:rStyle w:val="Hyperlink"/>
+        </w:rPr>
+        <w:t>https://www.youtube.com/watch?v=RxTfc4JLYKs</w:t>
+      </w:r>
+      <w:r>
+        <w:fldChar w:fldCharType="end"/>
+      </w:r>
+    </w:p>
+    <w:p>
+      <w:pPr>
+        <w:rPr>
+          <w:rStyle w:val="Hyperlink"/>
+          <w:rFonts w:eastAsia="Times New Roman"/>
+          <w:lang w:val="en-CA" w:eastAsia="zh-CN"/>
+        </w:rPr>
+      </w:pPr>
+      <w:hyperlink r:id="rId12" w:history="1">
+        <w:r>
+          <w:rPr>
+            <w:rStyle w:val="Hyperlink"/>
+            <w:rFonts w:eastAsia="Times New Roman"/>
+            <w:lang w:val="en-CA" w:eastAsia="zh-CN"/>
+          </w:rPr>
+          <w:t>https://www.kaggle.com/guesejustin/91-g</w:t>
+        </w:r>
+        <w:r>
+          <w:rPr>
+            <w:rStyle w:val="Hyperlink"/>
+            <w:rFonts w:eastAsia="Times New Roman"/>
+            <w:lang w:val="en-CA" w:eastAsia="zh-CN"/>
+          </w:rPr>
+          <w:t>e</w:t>
+        </w:r>
+        <w:r>
+          <w:rPr>
+            <w:rStyle w:val="Hyperlink"/>
+            <w:rFonts w:eastAsia="Times New Roman"/>
+            <w:lang w:val="en-CA" w:eastAsia="zh-CN"/>
+          </w:rPr>
+          <w:t>netic-algorithms-explained-using-geap</w:t>
+        </w:r>
+      </w:hyperlink>
+    </w:p>
+    <w:p>
+      <w:pPr>
+        <w:rPr>
+          <w:rFonts w:eastAsia="Times New Roman"/>
+          <w:lang w:val="en-CA" w:eastAsia="zh-CN"/>
+        </w:rPr>
+      </w:pPr>
+    </w:p>
+    <w:p>
+      <w:pPr>
+        <w:pStyle w:val="Body"/>
+        <w:rPr>
+          <w:lang w:val="en-CA"/>
+        </w:rPr>
+      </w:pPr>
+    </w:p>
+    <w:p>
+      <w:pPr>
+        <w:pStyle w:val="Body"/>
+      </w:pPr>
+      <w:r>
+        <w:t>Based on Darwin’s</w:t>
+      </w:r>
+      <w:r>
+        <w:t xml:space="preserve"> theory of biological evolution</w:t>
+      </w:r>
+      <w:r>
+        <w:t>, there are three points:</w:t>
+      </w:r>
+    </w:p>
+    <w:p>
+      <w:pPr>
+        <w:pStyle w:val="Body"/>
+      </w:pPr>
+      <w:r>
+        <w:t>1) Heredity — There must be a process in place by which children receive the property of their parent</w:t>
+      </w:r>
+      <w:r>
+        <w:t>;</w:t>
+      </w:r>
+    </w:p>
+    <w:p>
+      <w:pPr>
+        <w:pStyle w:val="Body"/>
+      </w:pPr>
+      <w:r>
+        <w:t>2) Variation — There must be a variety of traits present in the population or a means with which to introduce a variation</w:t>
+      </w:r>
+      <w:r>
+        <w:t>;</w:t>
+      </w:r>
+    </w:p>
+    <w:p>
+      <w:pPr>
+        <w:pStyle w:val="Body"/>
+      </w:pPr>
+      <w:r>
+        <w:t>3) Selection — There must be a mechanism by which some members of th</w:t>
+      </w:r>
+      <w:r>
+        <w:t>e</w:t>
+      </w:r>
+      <w:r>
+        <w:t xml:space="preserve"> population can be parents and pass down their genetic information and some do not (survival for the fittest)</w:t>
+      </w:r>
+    </w:p>
+    <w:p>
+      <w:pPr>
+        <w:pStyle w:val="Body"/>
+      </w:pPr>
+    </w:p>
+    <w:p>
+      <w:pPr>
+        <w:pStyle w:val="Body"/>
+      </w:pPr>
+      <w:r>
+        <w:t xml:space="preserve">Situation: our goal is to use random string to produce the word “theory”. </w:t>
+      </w:r>
+    </w:p>
+    <w:p>
+      <w:pPr>
+        <w:pStyle w:val="Body"/>
+      </w:pPr>
+      <w:r>
+        <w:t xml:space="preserve">Step 1: We start with say 4 (N) words of length 6, namely, </w:t>
+      </w:r>
+    </w:p>
+    <w:p>
+      <w:pPr>
+        <w:pStyle w:val="Body"/>
+      </w:pPr>
+      <w:proofErr w:type="spellStart"/>
+      <w:r>
+        <w:t>theoaa</w:t>
+      </w:r>
+      <w:proofErr w:type="spellEnd"/>
+      <w:r>
+        <w:t xml:space="preserve"> – 4 (40%)</w:t>
+      </w:r>
+    </w:p>
+    <w:p>
+      <w:pPr>
+        <w:pStyle w:val="Body"/>
+      </w:pPr>
+      <w:proofErr w:type="spellStart"/>
+      <w:r>
+        <w:t>abcdef</w:t>
+      </w:r>
+      <w:proofErr w:type="spellEnd"/>
+      <w:r>
+        <w:t xml:space="preserve"> – 1 </w:t>
+      </w:r>
+      <w:r>
+        <w:t>(</w:t>
+      </w:r>
+      <w:r>
+        <w:t>1</w:t>
+      </w:r>
+      <w:r>
+        <w:t>0%)</w:t>
+      </w:r>
+    </w:p>
+    <w:p>
+      <w:pPr>
+        <w:pStyle w:val="Body"/>
+      </w:pPr>
+      <w:proofErr w:type="spellStart"/>
+      <w:r>
+        <w:t>cddor</w:t>
+      </w:r>
+      <w:r>
+        <w:t>x</w:t>
+      </w:r>
+      <w:proofErr w:type="spellEnd"/>
+      <w:r>
+        <w:t xml:space="preserve"> – 0 </w:t>
+      </w:r>
+      <w:r>
+        <w:t>(0%)</w:t>
+      </w:r>
+    </w:p>
+    <w:p>
+      <w:pPr>
+        <w:pStyle w:val="Body"/>
+      </w:pPr>
+      <w:proofErr w:type="spellStart"/>
+      <w:r>
+        <w:t>heortk</w:t>
+      </w:r>
+      <w:proofErr w:type="spellEnd"/>
+      <w:r>
+        <w:t xml:space="preserve"> – 5 </w:t>
+      </w:r>
+      <w:r>
+        <w:t>(</w:t>
+      </w:r>
+      <w:r>
+        <w:t>5</w:t>
+      </w:r>
+      <w:r>
+        <w:t>0%)</w:t>
+      </w:r>
+    </w:p>
+    <w:p>
+      <w:pPr>
+        <w:pStyle w:val="Body"/>
+      </w:pPr>
+      <w:r>
+        <w:t>Step 2: We have a fitness function to assess how fit an individual is, here we use letter match, as the number shown above.</w:t>
+      </w:r>
+    </w:p>
+    <w:p>
+      <w:pPr>
+        <w:pStyle w:val="Body"/>
+      </w:pPr>
+      <w:r>
+        <w:t>Step 3</w:t>
+      </w:r>
+      <w:r>
+        <w:t xml:space="preserve"> (N times for N new children)</w:t>
+      </w:r>
+      <w:r>
+        <w:t xml:space="preserve">: </w:t>
+      </w:r>
+    </w:p>
+    <w:p>
+      <w:pPr>
+        <w:pStyle w:val="Body"/>
+        <w:numPr>
+          <w:ilvl w:val="0"/>
+          <w:numId w:val="1"/>
+        </w:numPr>
+      </w:pPr>
+      <w:r>
+        <w:t xml:space="preserve">Pick 2 parents, such as </w:t>
+      </w:r>
+      <w:proofErr w:type="spellStart"/>
+      <w:r>
+        <w:t>theoaa</w:t>
+      </w:r>
+      <w:proofErr w:type="spellEnd"/>
+      <w:r>
+        <w:t xml:space="preserve"> and </w:t>
+      </w:r>
+      <w:proofErr w:type="spellStart"/>
+      <w:r>
+        <w:t>herotk</w:t>
+      </w:r>
+      <w:proofErr w:type="spellEnd"/>
+      <w:r>
+        <w:t xml:space="preserve"> (based on letter match)</w:t>
+      </w:r>
+      <w:r>
+        <w:t xml:space="preserve"> or pick 2 based on the possibility, say we choose </w:t>
+      </w:r>
+      <w:proofErr w:type="spellStart"/>
+      <w:r>
+        <w:t>theoaa</w:t>
+      </w:r>
+      <w:proofErr w:type="spellEnd"/>
+      <w:r>
+        <w:t xml:space="preserve"> and </w:t>
+      </w:r>
+      <w:proofErr w:type="spellStart"/>
+      <w:r>
+        <w:t>herotk</w:t>
+      </w:r>
+      <w:proofErr w:type="spellEnd"/>
+      <w:r>
+        <w:t xml:space="preserve"> here;</w:t>
+      </w:r>
+    </w:p>
+    <w:p>
+      <w:pPr>
+        <w:pStyle w:val="Body"/>
+        <w:numPr>
+          <w:ilvl w:val="0"/>
+          <w:numId w:val="1"/>
+        </w:numPr>
+      </w:pPr>
+      <w:r>
+        <w:t xml:space="preserve">Crossover: Create a child from the parent, such as </w:t>
+      </w:r>
+      <w:proofErr w:type="spellStart"/>
+      <w:r>
+        <w:t>the+otk</w:t>
+      </w:r>
+      <w:proofErr w:type="spellEnd"/>
+      <w:r>
+        <w:t xml:space="preserve"> or </w:t>
+      </w:r>
+      <w:proofErr w:type="spellStart"/>
+      <w:r>
+        <w:t>th+rotk</w:t>
+      </w:r>
+      <w:proofErr w:type="spellEnd"/>
+      <w:r>
+        <w:t xml:space="preserve">, say we get </w:t>
+      </w:r>
+      <w:proofErr w:type="spellStart"/>
+      <w:r>
+        <w:t>the+otk</w:t>
+      </w:r>
+      <w:proofErr w:type="spellEnd"/>
+      <w:r>
+        <w:t>=</w:t>
+      </w:r>
+      <w:proofErr w:type="spellStart"/>
+      <w:r>
+        <w:t>theotk</w:t>
+      </w:r>
+      <w:proofErr w:type="spellEnd"/>
+      <w:r>
+        <w:t xml:space="preserve"> here</w:t>
+      </w:r>
+      <w:r>
+        <w:t>;</w:t>
+      </w:r>
+    </w:p>
+    <w:p>
+      <w:pPr>
+        <w:pStyle w:val="Body"/>
+        <w:numPr>
+          <w:ilvl w:val="0"/>
+          <w:numId w:val="1"/>
+        </w:numPr>
+      </w:pPr>
+      <w:r>
+        <w:t>Mutation:</w:t>
+      </w:r>
+      <w:r>
+        <w:t xml:space="preserve"> we can have a 1% chance of mutation rate here, such as 1% chance to change the first letter t to some random letter, this is for the case that original population does not have the right letter/gene that we hope for (y in this case);</w:t>
+      </w:r>
+    </w:p>
+    <w:p>
+      <w:pPr>
+        <w:pStyle w:val="Body"/>
+        <w:numPr>
+          <w:ilvl w:val="0"/>
+          <w:numId w:val="1"/>
+        </w:numPr>
+      </w:pPr>
+      <w:r>
+        <w:t>Add the new child to a new population</w:t>
+      </w:r>
+    </w:p>
+    <w:p>
+      <w:pPr>
+        <w:pStyle w:val="Body"/>
+      </w:pPr>
+      <w:r>
+        <w:t>Step 4: replace the old population with the new (the new population should be fitter, meaning closer to our end goal “theory”)</w:t>
+      </w:r>
+    </w:p>
+    <w:p>
+      <w:pPr>
+        <w:pStyle w:val="Body"/>
+      </w:pPr>
+    </w:p>
+    <w:p>
+      <w:pPr>
+        <w:pStyle w:val="Body"/>
+      </w:pPr>
+      <w:r>
+        <w:drawing>
+          <wp:inline distT="0" distB="0" distL="0" distR="0" wp14:anchorId="79472A0F" wp14:editId="73399FEA">
+            <wp:extent cx="3084188" cy="2125980"/>
+            <wp:effectExtent l="0" t="0" r="2540" b="0"/>
+            <wp:docPr id="1" name="Picture 1" descr="A screenshot of a cell phone&#10;&#10;Description automatically generated"/>
+            <wp:cNvGraphicFramePr>
+              <a:graphicFrameLocks xmlns:a="http://schemas.openxmlformats.org/drawingml/2006/main" noChangeAspect="1"/>
+            </wp:cNvGraphicFramePr>
+            <a:graphic xmlns:a="http://schemas.openxmlformats.org/drawingml/2006/main">
+              <a:graphicData uri="http://schemas.openxmlformats.org/drawingml/2006/picture">
+                <pic:pic xmlns:pic="http://schemas.openxmlformats.org/drawingml/2006/picture">
+                  <pic:nvPicPr>
+                    <pic:cNvPr id="1" name=""/>
+                    <pic:cNvPicPr/>
+                  </pic:nvPicPr>
+                  <pic:blipFill>
+                    <a:blip r:embed="rId13"/>
+                    <a:stretch>
+                      <a:fillRect/>
+                    </a:stretch>
+                  </pic:blipFill>
+                  <pic:spPr>
+                    <a:xfrm>
+                      <a:off x="0" y="0"/>
+                      <a:ext cx="3100744" cy="2137393"/>
+                    </a:xfrm>
+                    <a:prstGeom prst="rect">
+                      <a:avLst/>
+                    </a:prstGeom>
+                  </pic:spPr>
+                </pic:pic>
+              </a:graphicData>
+            </a:graphic>
+          </wp:inline>
+        </w:drawing>
+      </w:r>
     </w:p>
     <w:sectPr>
-      <w:headerReference w:type="default" r:id="rId12"/>
-      <w:footerReference w:type="default" r:id="rId13"/>
+      <w:headerReference w:type="default" r:id="rId14"/>
+      <w:footerReference w:type="default" r:id="rId15"/>
       <w:pgSz w:w="12240" w:h="15840"/>
       <w:pgMar w:top="1440" w:right="1440" w:bottom="1440" w:left="1440" w:header="720" w:footer="864" w:gutter="0"/>
       <w:cols w:space="720"/>
@@ -2055,6 +2445,103 @@
     </w:pPr>
   </w:p>
 </w:hdr>
+</file>
+
+<file path=word/numbering.xml><?xml version="1.0" encoding="utf-8"?>
+<w:numbering xmlns:wpc="http://schemas.microsoft.com/office/word/2010/wordprocessingCanvas" xmlns:cx="http://schemas.microsoft.com/office/drawing/2014/chartex" xmlns:cx1="http://schemas.microsoft.com/office/drawing/2015/9/8/chartex" xmlns:cx2="http://schemas.microsoft.com/office/drawing/2015/10/21/chartex" xmlns:cx3="http://schemas.microsoft.com/office/drawing/2016/5/9/chartex" xmlns:cx4="http://schemas.microsoft.com/office/drawing/2016/5/10/chartex" xmlns:cx5="http://schemas.microsoft.com/office/drawing/2016/5/11/chartex" xmlns:cx6="http://schemas.microsoft.com/office/drawing/2016/5/12/chartex" xmlns:cx7="http://schemas.microsoft.com/office/drawing/2016/5/13/chartex" xmlns:cx8="http://schemas.microsoft.com/office/drawing/2016/5/14/chartex" xmlns:mc="http://schemas.openxmlformats.org/markup-compatibility/2006" xmlns:aink="http://schemas.microsoft.com/office/drawing/2016/ink" xmlns:am3d="http://schemas.microsoft.com/office/drawing/2017/model3d" xmlns:o="urn:schemas-microsoft-com:office:office" xmlns:r="http://schemas.openxmlformats.org/officeDocument/2006/relationships" xmlns:m="http://schemas.openxmlformats.org/officeDocument/2006/math" xmlns:v="urn:schemas-microsoft-com:vml" xmlns:wp14="http://schemas.microsoft.com/office/word/2010/wordprocessingDrawing" xmlns:wp="http://schemas.openxmlformats.org/drawingml/2006/wordprocessingDrawing" xmlns:w10="urn:schemas-microsoft-com:office:word" xmlns:w="http://schemas.openxmlformats.org/wordprocessingml/2006/main" xmlns:w14="http://schemas.microsoft.com/office/word/2010/wordml" xmlns:w15="http://schemas.microsoft.com/office/word/2012/wordml" xmlns:w16cid="http://schemas.microsoft.com/office/word/2016/wordml/cid" xmlns:w16se="http://schemas.microsoft.com/office/word/2015/wordml/symex" xmlns:wpg="http://schemas.microsoft.com/office/word/2010/wordprocessingGroup" xmlns:wpi="http://schemas.microsoft.com/office/word/2010/wordprocessingInk" xmlns:wne="http://schemas.microsoft.com/office/word/2006/wordml" xmlns:wps="http://schemas.microsoft.com/office/word/2010/wordprocessingShape" mc:Ignorable="w14 w15 w16se w16cid wp14">
+  <w:abstractNum w:abstractNumId="0" w15:restartNumberingAfterBreak="0">
+    <w:nsid w:val="1541212C"/>
+    <w:multiLevelType w:val="hybridMultilevel"/>
+    <w:tmpl w:val="B2E22982"/>
+    <w:lvl w:ilvl="0" w:tplc="C1521ED2">
+      <w:start w:val="1"/>
+      <w:numFmt w:val="lowerLetter"/>
+      <w:lvlText w:val="%1."/>
+      <w:lvlJc w:val="left"/>
+      <w:pPr>
+        <w:ind w:left="1080" w:hanging="360"/>
+      </w:pPr>
+      <w:rPr>
+        <w:rFonts w:hint="default"/>
+      </w:rPr>
+    </w:lvl>
+    <w:lvl w:ilvl="1" w:tplc="04090019" w:tentative="1">
+      <w:start w:val="1"/>
+      <w:numFmt w:val="lowerLetter"/>
+      <w:lvlText w:val="%2."/>
+      <w:lvlJc w:val="left"/>
+      <w:pPr>
+        <w:ind w:left="1800" w:hanging="360"/>
+      </w:pPr>
+    </w:lvl>
+    <w:lvl w:ilvl="2" w:tplc="0409001B" w:tentative="1">
+      <w:start w:val="1"/>
+      <w:numFmt w:val="lowerRoman"/>
+      <w:lvlText w:val="%3."/>
+      <w:lvlJc w:val="right"/>
+      <w:pPr>
+        <w:ind w:left="2520" w:hanging="180"/>
+      </w:pPr>
+    </w:lvl>
+    <w:lvl w:ilvl="3" w:tplc="0409000F" w:tentative="1">
+      <w:start w:val="1"/>
+      <w:numFmt w:val="decimal"/>
+      <w:lvlText w:val="%4."/>
+      <w:lvlJc w:val="left"/>
+      <w:pPr>
+        <w:ind w:left="3240" w:hanging="360"/>
+      </w:pPr>
+    </w:lvl>
+    <w:lvl w:ilvl="4" w:tplc="04090019" w:tentative="1">
+      <w:start w:val="1"/>
+      <w:numFmt w:val="lowerLetter"/>
+      <w:lvlText w:val="%5."/>
+      <w:lvlJc w:val="left"/>
+      <w:pPr>
+        <w:ind w:left="3960" w:hanging="360"/>
+      </w:pPr>
+    </w:lvl>
+    <w:lvl w:ilvl="5" w:tplc="0409001B" w:tentative="1">
+      <w:start w:val="1"/>
+      <w:numFmt w:val="lowerRoman"/>
+      <w:lvlText w:val="%6."/>
+      <w:lvlJc w:val="right"/>
+      <w:pPr>
+        <w:ind w:left="4680" w:hanging="180"/>
+      </w:pPr>
+    </w:lvl>
+    <w:lvl w:ilvl="6" w:tplc="0409000F" w:tentative="1">
+      <w:start w:val="1"/>
+      <w:numFmt w:val="decimal"/>
+      <w:lvlText w:val="%7."/>
+      <w:lvlJc w:val="left"/>
+      <w:pPr>
+        <w:ind w:left="5400" w:hanging="360"/>
+      </w:pPr>
+    </w:lvl>
+    <w:lvl w:ilvl="7" w:tplc="04090019" w:tentative="1">
+      <w:start w:val="1"/>
+      <w:numFmt w:val="lowerLetter"/>
+      <w:lvlText w:val="%8."/>
+      <w:lvlJc w:val="left"/>
+      <w:pPr>
+        <w:ind w:left="6120" w:hanging="360"/>
+      </w:pPr>
+    </w:lvl>
+    <w:lvl w:ilvl="8" w:tplc="0409001B" w:tentative="1">
+      <w:start w:val="1"/>
+      <w:numFmt w:val="lowerRoman"/>
+      <w:lvlText w:val="%9."/>
+      <w:lvlJc w:val="right"/>
+      <w:pPr>
+        <w:ind w:left="6840" w:hanging="180"/>
+      </w:pPr>
+    </w:lvl>
+  </w:abstractNum>
+  <w:num w:numId="1">
+    <w:abstractNumId w:val="0"/>
+  </w:num>
+</w:numbering>
 </file>
 
 <file path=word/styles.xml><?xml version="1.0" encoding="utf-8"?>
@@ -3033,6 +3520,18 @@
       <w:shd w:val="clear" w:color="auto" w:fill="E1DFDD"/>
     </w:rPr>
   </w:style>
+  <w:style w:type="character" w:styleId="FollowedHyperlink">
+    <w:name w:val="FollowedHyperlink"/>
+    <w:basedOn w:val="DefaultParagraphFont"/>
+    <w:uiPriority w:val="99"/>
+    <w:semiHidden/>
+    <w:unhideWhenUsed/>
+    <w:rsid w:val="000557F1"/>
+    <w:rPr>
+      <w:color w:val="FF00FF" w:themeColor="followedHyperlink"/>
+      <w:u w:val="single"/>
+    </w:rPr>
+  </w:style>
 </w:styles>
 </file>
 

</xml_diff>

<commit_message>
Refactored feature_engineering.py and write summary in Thought_recording.docx
</commit_message>
<xml_diff>
--- a/Thoughts_recording.docx
+++ b/Thoughts_recording.docx
@@ -1931,6 +1931,472 @@
       </w:r>
     </w:p>
     <w:p>
+      <w:r>
+        <w:br w:type="page"/>
+      </w:r>
+    </w:p>
+    <w:tbl>
+      <w:tblPr>
+        <w:tblStyle w:val="TableGrid"/>
+        <w:tblW w:w="0" w:type="auto"/>
+        <w:tblLook w:val="04A0" w:firstRow="1" w:lastRow="0" w:firstColumn="1" w:lastColumn="0" w:noHBand="0" w:noVBand="1"/>
+      </w:tblPr>
+      <w:tblGrid>
+        <w:gridCol w:w="2689"/>
+        <w:gridCol w:w="6661"/>
+      </w:tblGrid>
+      <w:tr>
+        <w:tc>
+          <w:tcPr>
+            <w:tcW w:w="2689" w:type="dxa"/>
+          </w:tcPr>
+          <w:p>
+            <w:r>
+              <w:lastRenderedPageBreak/>
+              <w:t>feature_engineering.py</w:t>
+            </w:r>
+          </w:p>
+        </w:tc>
+        <w:tc>
+          <w:tcPr>
+            <w:tcW w:w="6661" w:type="dxa"/>
+          </w:tcPr>
+          <w:p>
+            <w:pPr>
+              <w:pStyle w:val="HTMLPreformatted"/>
+              <w:shd w:val="clear" w:color="auto" w:fill="FFFFFF"/>
+              <w:rPr>
+                <w:rFonts w:ascii="Menlo" w:hAnsi="Menlo" w:cs="Menlo"/>
+                <w:color w:val="000000"/>
+                <w:sz w:val="18"/>
+                <w:szCs w:val="18"/>
+              </w:rPr>
+            </w:pPr>
+            <w:proofErr w:type="spellStart"/>
+            <w:r>
+              <w:rPr>
+                <w:rFonts w:ascii="Menlo" w:hAnsi="Menlo" w:cs="Menlo"/>
+                <w:color w:val="000000"/>
+                <w:sz w:val="18"/>
+                <w:szCs w:val="18"/>
+              </w:rPr>
+              <w:t>get_null_percentage</w:t>
+            </w:r>
+            <w:proofErr w:type="spellEnd"/>
+            <w:r>
+              <w:rPr>
+                <w:rFonts w:ascii="Menlo" w:hAnsi="Menlo" w:cs="Menlo"/>
+                <w:color w:val="000000"/>
+                <w:sz w:val="18"/>
+                <w:szCs w:val="18"/>
+              </w:rPr>
+              <w:t>(df)</w:t>
+            </w:r>
+          </w:p>
+          <w:p>
+            <w:pPr>
+              <w:pStyle w:val="HTMLPreformatted"/>
+              <w:shd w:val="clear" w:color="auto" w:fill="FFFFFF"/>
+              <w:rPr>
+                <w:rFonts w:ascii="Menlo" w:hAnsi="Menlo" w:cs="Menlo"/>
+                <w:color w:val="000000"/>
+                <w:sz w:val="18"/>
+                <w:szCs w:val="18"/>
+              </w:rPr>
+            </w:pPr>
+          </w:p>
+        </w:tc>
+      </w:tr>
+      <w:tr>
+        <w:tc>
+          <w:tcPr>
+            <w:tcW w:w="2689" w:type="dxa"/>
+          </w:tcPr>
+          <w:p/>
+        </w:tc>
+        <w:tc>
+          <w:tcPr>
+            <w:tcW w:w="6661" w:type="dxa"/>
+          </w:tcPr>
+          <w:p/>
+        </w:tc>
+      </w:tr>
+      <w:tr>
+        <w:tc>
+          <w:tcPr>
+            <w:tcW w:w="2689" w:type="dxa"/>
+          </w:tcPr>
+          <w:p/>
+        </w:tc>
+        <w:tc>
+          <w:tcPr>
+            <w:tcW w:w="6661" w:type="dxa"/>
+          </w:tcPr>
+          <w:p/>
+        </w:tc>
+      </w:tr>
+      <w:tr>
+        <w:tc>
+          <w:tcPr>
+            <w:tcW w:w="2689" w:type="dxa"/>
+          </w:tcPr>
+          <w:p/>
+        </w:tc>
+        <w:tc>
+          <w:tcPr>
+            <w:tcW w:w="6661" w:type="dxa"/>
+          </w:tcPr>
+          <w:p/>
+        </w:tc>
+      </w:tr>
+      <w:tr>
+        <w:tc>
+          <w:tcPr>
+            <w:tcW w:w="2689" w:type="dxa"/>
+          </w:tcPr>
+          <w:p/>
+        </w:tc>
+        <w:tc>
+          <w:tcPr>
+            <w:tcW w:w="6661" w:type="dxa"/>
+          </w:tcPr>
+          <w:p/>
+        </w:tc>
+      </w:tr>
+    </w:tbl>
+    <w:p/>
+    <w:p/>
+    <w:tbl>
+      <w:tblPr>
+        <w:tblStyle w:val="TableGrid"/>
+        <w:tblW w:w="0" w:type="auto"/>
+        <w:tblLook w:val="04A0" w:firstRow="1" w:lastRow="0" w:firstColumn="1" w:lastColumn="0" w:noHBand="0" w:noVBand="1"/>
+      </w:tblPr>
+      <w:tblGrid>
+        <w:gridCol w:w="2263"/>
+        <w:gridCol w:w="7087"/>
+      </w:tblGrid>
+      <w:tr>
+        <w:tc>
+          <w:tcPr>
+            <w:tcW w:w="2263" w:type="dxa"/>
+          </w:tcPr>
+          <w:p>
+            <w:r>
+              <w:t>Understand data</w:t>
+            </w:r>
+          </w:p>
+        </w:tc>
+        <w:tc>
+          <w:tcPr>
+            <w:tcW w:w="7087" w:type="dxa"/>
+          </w:tcPr>
+          <w:p>
+            <w:r>
+              <w:t>Head</w:t>
+            </w:r>
+          </w:p>
+          <w:p>
+            <w:r>
+              <w:t>Tail</w:t>
+            </w:r>
+          </w:p>
+          <w:p>
+            <w:r>
+              <w:t>Info</w:t>
+            </w:r>
+          </w:p>
+          <w:p>
+            <w:pPr>
+              <w:pStyle w:val="HTMLPreformatted"/>
+              <w:shd w:val="clear" w:color="auto" w:fill="FFFFFF"/>
+              <w:rPr>
+                <w:rFonts w:ascii="Menlo" w:hAnsi="Menlo" w:cs="Menlo"/>
+                <w:color w:val="000000"/>
+                <w:sz w:val="18"/>
+                <w:szCs w:val="18"/>
+              </w:rPr>
+            </w:pPr>
+            <w:proofErr w:type="spellStart"/>
+            <w:r>
+              <w:rPr>
+                <w:rFonts w:ascii="Menlo" w:hAnsi="Menlo" w:cs="Menlo"/>
+                <w:color w:val="000000"/>
+                <w:sz w:val="18"/>
+                <w:szCs w:val="18"/>
+              </w:rPr>
+              <w:t>get_null_percentage</w:t>
+            </w:r>
+            <w:proofErr w:type="spellEnd"/>
+            <w:r>
+              <w:rPr>
+                <w:rFonts w:ascii="Menlo" w:hAnsi="Menlo" w:cs="Menlo"/>
+                <w:color w:val="000000"/>
+                <w:sz w:val="18"/>
+                <w:szCs w:val="18"/>
+              </w:rPr>
+              <w:t>(df):</w:t>
+            </w:r>
+          </w:p>
+          <w:p>
+            <w:pPr>
+              <w:pStyle w:val="HTMLPreformatted"/>
+              <w:shd w:val="clear" w:color="auto" w:fill="FFFFFF"/>
+              <w:rPr>
+                <w:rFonts w:ascii="Menlo" w:hAnsi="Menlo" w:cs="Menlo"/>
+                <w:color w:val="000000"/>
+                <w:sz w:val="18"/>
+                <w:szCs w:val="18"/>
+              </w:rPr>
+            </w:pPr>
+            <w:r>
+              <w:rPr>
+                <w:rFonts w:ascii="Menlo" w:hAnsi="Menlo" w:cs="Menlo"/>
+                <w:color w:val="000000"/>
+                <w:sz w:val="18"/>
+                <w:szCs w:val="18"/>
+              </w:rPr>
+              <w:t>describe</w:t>
+            </w:r>
+          </w:p>
+        </w:tc>
+      </w:tr>
+      <w:tr>
+        <w:tc>
+          <w:tcPr>
+            <w:tcW w:w="2263" w:type="dxa"/>
+          </w:tcPr>
+          <w:p>
+            <w:r>
+              <w:t>See correlation</w:t>
+            </w:r>
+          </w:p>
+        </w:tc>
+        <w:tc>
+          <w:tcPr>
+            <w:tcW w:w="7087" w:type="dxa"/>
+          </w:tcPr>
+          <w:p>
+            <w:r>
+              <w:t>Tableau</w:t>
+            </w:r>
+          </w:p>
+          <w:p>
+            <w:r>
+              <w:t>Line chart for trend</w:t>
+            </w:r>
+          </w:p>
+          <w:p>
+            <w:pPr>
+              <w:pStyle w:val="HTMLPreformatted"/>
+              <w:shd w:val="clear" w:color="auto" w:fill="FFFFFF"/>
+              <w:rPr>
+                <w:rFonts w:ascii="Menlo" w:hAnsi="Menlo" w:cs="Menlo"/>
+                <w:color w:val="000000"/>
+                <w:sz w:val="18"/>
+                <w:szCs w:val="18"/>
+              </w:rPr>
+            </w:pPr>
+            <w:proofErr w:type="spellStart"/>
+            <w:r>
+              <w:rPr>
+                <w:rFonts w:ascii="Menlo" w:hAnsi="Menlo" w:cs="Menlo"/>
+                <w:color w:val="000000"/>
+                <w:sz w:val="18"/>
+                <w:szCs w:val="18"/>
+              </w:rPr>
+              <w:t>Pearson_Correlation_of_Features</w:t>
+            </w:r>
+            <w:proofErr w:type="spellEnd"/>
+            <w:r>
+              <w:rPr>
+                <w:rFonts w:ascii="Menlo" w:hAnsi="Menlo" w:cs="Menlo"/>
+                <w:color w:val="000000"/>
+                <w:sz w:val="18"/>
+                <w:szCs w:val="18"/>
+              </w:rPr>
+              <w:t xml:space="preserve"> for cross-variable correlation</w:t>
+            </w:r>
+          </w:p>
+        </w:tc>
+      </w:tr>
+      <w:tr>
+        <w:tc>
+          <w:tcPr>
+            <w:tcW w:w="2263" w:type="dxa"/>
+          </w:tcPr>
+          <w:p>
+            <w:r>
+              <w:t>Feature Engineering ([train, test] array is passed by reference, it will update array itself, train, test)</w:t>
+            </w:r>
+          </w:p>
+          <w:p>
+            <w:r>
+              <w:t>(train/test is passed by copy, no update)</w:t>
+            </w:r>
+          </w:p>
+        </w:tc>
+        <w:tc>
+          <w:tcPr>
+            <w:tcW w:w="7087" w:type="dxa"/>
+          </w:tcPr>
+          <w:p>
+            <w:r>
+              <w:t>Add cols</w:t>
+            </w:r>
+          </w:p>
+          <w:p>
+            <w:r>
+              <w:t>Drop cols</w:t>
+            </w:r>
+          </w:p>
+          <w:p>
+            <w:pPr>
+              <w:rPr>
+                <w:lang w:val="en-CA"/>
+              </w:rPr>
+            </w:pPr>
+            <w:r>
+              <w:rPr>
+                <w:lang w:val="en-CA"/>
+              </w:rPr>
+              <w:t>Categorize into several big groups</w:t>
+            </w:r>
+          </w:p>
+          <w:p>
+            <w:pPr>
+              <w:pStyle w:val="HTMLPreformatted"/>
+              <w:shd w:val="clear" w:color="auto" w:fill="FFFFFF"/>
+              <w:rPr>
+                <w:rFonts w:ascii="Menlo" w:hAnsi="Menlo" w:cs="Menlo"/>
+                <w:color w:val="000000"/>
+                <w:sz w:val="18"/>
+                <w:szCs w:val="18"/>
+              </w:rPr>
+            </w:pPr>
+            <w:proofErr w:type="spellStart"/>
+            <w:r>
+              <w:rPr>
+                <w:rFonts w:ascii="Menlo" w:hAnsi="Menlo" w:cs="Menlo"/>
+                <w:color w:val="000000"/>
+                <w:sz w:val="18"/>
+                <w:szCs w:val="18"/>
+              </w:rPr>
+              <w:t>categ</w:t>
+            </w:r>
+            <w:bookmarkStart w:id="1" w:name="_GoBack"/>
+            <w:bookmarkEnd w:id="1"/>
+            <w:r>
+              <w:rPr>
+                <w:rFonts w:ascii="Menlo" w:hAnsi="Menlo" w:cs="Menlo"/>
+                <w:color w:val="000000"/>
+                <w:sz w:val="18"/>
+                <w:szCs w:val="18"/>
+              </w:rPr>
+              <w:t>orical_to_ordinal</w:t>
+            </w:r>
+            <w:proofErr w:type="spellEnd"/>
+            <w:r>
+              <w:rPr>
+                <w:rFonts w:ascii="Menlo" w:hAnsi="Menlo" w:cs="Menlo"/>
+                <w:color w:val="000000"/>
+                <w:sz w:val="18"/>
+                <w:szCs w:val="18"/>
+              </w:rPr>
+              <w:t xml:space="preserve"> (map non-numerical to numerical)</w:t>
+            </w:r>
+          </w:p>
+          <w:p>
+            <w:pPr>
+              <w:rPr>
+                <w:lang w:val="en-CA"/>
+              </w:rPr>
+            </w:pPr>
+            <w:r>
+              <w:rPr>
+                <w:lang w:val="en-CA"/>
+              </w:rPr>
+              <w:t>Fill missing data (use closely correlated vars to get the mean/median)</w:t>
+            </w:r>
+          </w:p>
+          <w:p>
+            <w:pPr>
+              <w:rPr>
+                <w:lang w:val="en-CA"/>
+              </w:rPr>
+            </w:pPr>
+            <w:r>
+              <w:rPr>
+                <w:lang w:val="en-CA"/>
+              </w:rPr>
+              <w:t>Group continuous data into bins, then use bin to convert to ordinal</w:t>
+            </w:r>
+          </w:p>
+        </w:tc>
+      </w:tr>
+      <w:tr>
+        <w:tc>
+          <w:tcPr>
+            <w:tcW w:w="2263" w:type="dxa"/>
+          </w:tcPr>
+          <w:p/>
+        </w:tc>
+        <w:tc>
+          <w:tcPr>
+            <w:tcW w:w="7087" w:type="dxa"/>
+          </w:tcPr>
+          <w:p/>
+        </w:tc>
+      </w:tr>
+      <w:tr>
+        <w:tc>
+          <w:tcPr>
+            <w:tcW w:w="2263" w:type="dxa"/>
+          </w:tcPr>
+          <w:p/>
+        </w:tc>
+        <w:tc>
+          <w:tcPr>
+            <w:tcW w:w="7087" w:type="dxa"/>
+          </w:tcPr>
+          <w:p/>
+        </w:tc>
+      </w:tr>
+      <w:tr>
+        <w:tc>
+          <w:tcPr>
+            <w:tcW w:w="2263" w:type="dxa"/>
+          </w:tcPr>
+          <w:p/>
+        </w:tc>
+        <w:tc>
+          <w:tcPr>
+            <w:tcW w:w="7087" w:type="dxa"/>
+          </w:tcPr>
+          <w:p/>
+        </w:tc>
+      </w:tr>
+      <w:tr>
+        <w:tc>
+          <w:tcPr>
+            <w:tcW w:w="2263" w:type="dxa"/>
+          </w:tcPr>
+          <w:p/>
+        </w:tc>
+        <w:tc>
+          <w:tcPr>
+            <w:tcW w:w="7087" w:type="dxa"/>
+          </w:tcPr>
+          <w:p/>
+        </w:tc>
+      </w:tr>
+    </w:tbl>
+    <w:p>
+      <w:r>
+        <w:br w:type="page"/>
+      </w:r>
+    </w:p>
+    <w:p>
       <w:pPr>
         <w:rPr>
           <w:rFonts w:cs="Arial Unicode MS"/>
@@ -1939,46 +2405,30 @@
           <w:lang w:eastAsia="zh-CN" w:bidi="hi-IN"/>
         </w:rPr>
       </w:pPr>
-      <w:r>
-        <w:br w:type="page"/>
-      </w:r>
     </w:p>
     <w:p>
       <w:pPr>
         <w:pStyle w:val="Body"/>
         <w:jc w:val="center"/>
       </w:pPr>
-      <w:bookmarkStart w:id="1" w:name="_GoBack"/>
-      <w:r>
-        <w:lastRenderedPageBreak/>
+      <w:r>
         <w:t>Generic Algorithm</w:t>
       </w:r>
     </w:p>
-    <w:bookmarkEnd w:id="1"/>
     <w:p>
       <w:pPr>
         <w:rPr>
           <w:lang w:val="en-CA" w:eastAsia="zh-CN"/>
         </w:rPr>
       </w:pPr>
-      <w:r>
-        <w:fldChar w:fldCharType="begin"/>
-      </w:r>
-      <w:r>
-        <w:instrText xml:space="preserve"> HYPERLINK "https://www.youtube.com/watch?v=RxTfc4JLYKs" </w:instrText>
-      </w:r>
-      <w:r>
-        <w:fldChar w:fldCharType="separate"/>
-      </w:r>
-      <w:r>
-        <w:rPr>
-          <w:rStyle w:val="Hyperlink"/>
-        </w:rPr>
-        <w:t>https://www.youtube.com/watch?v=RxTfc4JLYKs</w:t>
-      </w:r>
-      <w:r>
-        <w:fldChar w:fldCharType="end"/>
-      </w:r>
+      <w:hyperlink r:id="rId12" w:history="1">
+        <w:r>
+          <w:rPr>
+            <w:rStyle w:val="Hyperlink"/>
+          </w:rPr>
+          <w:t>https://www.youtube.com/watch?v=RxTfc4JLYKs</w:t>
+        </w:r>
+      </w:hyperlink>
     </w:p>
     <w:p>
       <w:pPr>
@@ -1988,30 +2438,14 @@
           <w:lang w:val="en-CA" w:eastAsia="zh-CN"/>
         </w:rPr>
       </w:pPr>
-      <w:hyperlink r:id="rId12" w:history="1">
+      <w:hyperlink r:id="rId13" w:history="1">
         <w:r>
           <w:rPr>
             <w:rStyle w:val="Hyperlink"/>
             <w:rFonts w:eastAsia="Times New Roman"/>
             <w:lang w:val="en-CA" w:eastAsia="zh-CN"/>
           </w:rPr>
-          <w:t>https://www.kaggle.com/guesejustin/91-g</w:t>
-        </w:r>
-        <w:r>
-          <w:rPr>
-            <w:rStyle w:val="Hyperlink"/>
-            <w:rFonts w:eastAsia="Times New Roman"/>
-            <w:lang w:val="en-CA" w:eastAsia="zh-CN"/>
-          </w:rPr>
-          <w:t>e</w:t>
-        </w:r>
-        <w:r>
-          <w:rPr>
-            <w:rStyle w:val="Hyperlink"/>
-            <w:rFonts w:eastAsia="Times New Roman"/>
-            <w:lang w:val="en-CA" w:eastAsia="zh-CN"/>
-          </w:rPr>
-          <w:t>netic-algorithms-explained-using-geap</w:t>
+          <w:t>https://www.kaggle.com/guesejustin/91-genetic-algorithms-explained-using-geap</w:t>
         </w:r>
       </w:hyperlink>
     </w:p>
@@ -2050,10 +2484,7 @@
         <w:pStyle w:val="Body"/>
       </w:pPr>
       <w:r>
-        <w:t>1) Heredity — There must be a process in place by which children receive the property of their parent</w:t>
-      </w:r>
-      <w:r>
-        <w:t>;</w:t>
+        <w:t>1) Heredity — There must be a process in place by which children receive the property of their parent;</w:t>
       </w:r>
     </w:p>
     <w:p>
@@ -2061,10 +2492,7 @@
         <w:pStyle w:val="Body"/>
       </w:pPr>
       <w:r>
-        <w:t>2) Variation — There must be a variety of traits present in the population or a means with which to introduce a variation</w:t>
-      </w:r>
-      <w:r>
-        <w:t>;</w:t>
+        <w:t>2) Variation — There must be a variety of traits present in the population or a means with which to introduce a variation;</w:t>
       </w:r>
     </w:p>
     <w:p>
@@ -2072,13 +2500,7 @@
         <w:pStyle w:val="Body"/>
       </w:pPr>
       <w:r>
-        <w:t>3) Selection — There must be a mechanism by which some members of th</w:t>
-      </w:r>
-      <w:r>
-        <w:t>e</w:t>
-      </w:r>
-      <w:r>
-        <w:t xml:space="preserve"> population can be parents and pass down their genetic information and some do not (survival for the fittest)</w:t>
+        <w:t>3) Selection — There must be a mechanism by which some members of the population can be parents and pass down their genetic information and some do not (survival for the fittest)</w:t>
       </w:r>
     </w:p>
     <w:p>
@@ -2125,16 +2547,7 @@
       </w:r>
       <w:proofErr w:type="spellEnd"/>
       <w:r>
-        <w:t xml:space="preserve"> – 1 </w:t>
-      </w:r>
-      <w:r>
-        <w:t>(</w:t>
-      </w:r>
-      <w:r>
-        <w:t>1</w:t>
-      </w:r>
-      <w:r>
-        <w:t>0%)</w:t>
+        <w:t xml:space="preserve"> – 1 (10%)</w:t>
       </w:r>
     </w:p>
     <w:p>
@@ -2150,10 +2563,7 @@
       </w:r>
       <w:proofErr w:type="spellEnd"/>
       <w:r>
-        <w:t xml:space="preserve"> – 0 </w:t>
-      </w:r>
-      <w:r>
-        <w:t>(0%)</w:t>
+        <w:t xml:space="preserve"> – 0 (0%)</w:t>
       </w:r>
     </w:p>
     <w:p>
@@ -2166,16 +2576,7 @@
       </w:r>
       <w:proofErr w:type="spellEnd"/>
       <w:r>
-        <w:t xml:space="preserve"> – 5 </w:t>
-      </w:r>
-      <w:r>
-        <w:t>(</w:t>
-      </w:r>
-      <w:r>
-        <w:t>5</w:t>
-      </w:r>
-      <w:r>
-        <w:t>0%)</w:t>
+        <w:t xml:space="preserve"> – 5 (50%)</w:t>
       </w:r>
     </w:p>
     <w:p>
@@ -2339,6 +2740,9 @@
         <w:pStyle w:val="Body"/>
       </w:pPr>
       <w:r>
+        <w:rPr>
+          <w:noProof/>
+        </w:rPr>
         <w:drawing>
           <wp:inline distT="0" distB="0" distL="0" distR="0" wp14:anchorId="79472A0F" wp14:editId="73399FEA">
             <wp:extent cx="3084188" cy="2125980"/>
@@ -2355,7 +2759,7 @@
                     <pic:cNvPicPr/>
                   </pic:nvPicPr>
                   <pic:blipFill>
-                    <a:blip r:embed="rId13"/>
+                    <a:blip r:embed="rId14"/>
                     <a:stretch>
                       <a:fillRect/>
                     </a:stretch>
@@ -2377,8 +2781,8 @@
       </w:r>
     </w:p>
     <w:sectPr>
-      <w:headerReference w:type="default" r:id="rId14"/>
-      <w:footerReference w:type="default" r:id="rId15"/>
+      <w:headerReference w:type="default" r:id="rId15"/>
+      <w:footerReference w:type="default" r:id="rId16"/>
       <w:pgSz w:w="12240" w:h="15840"/>
       <w:pgMar w:top="1440" w:right="1440" w:bottom="1440" w:left="1440" w:header="720" w:footer="864" w:gutter="0"/>
       <w:cols w:space="720"/>
@@ -3532,6 +3936,67 @@
       <w:u w:val="single"/>
     </w:rPr>
   </w:style>
+  <w:style w:type="table" w:styleId="TableGrid">
+    <w:name w:val="Table Grid"/>
+    <w:basedOn w:val="TableNormal"/>
+    <w:uiPriority w:val="39"/>
+    <w:rsid w:val="000464C2"/>
+    <w:tblPr>
+      <w:tblBorders>
+        <w:top w:val="single" w:sz="4" w:space="0" w:color="auto"/>
+        <w:left w:val="single" w:sz="4" w:space="0" w:color="auto"/>
+        <w:bottom w:val="single" w:sz="4" w:space="0" w:color="auto"/>
+        <w:right w:val="single" w:sz="4" w:space="0" w:color="auto"/>
+        <w:insideH w:val="single" w:sz="4" w:space="0" w:color="auto"/>
+        <w:insideV w:val="single" w:sz="4" w:space="0" w:color="auto"/>
+      </w:tblBorders>
+    </w:tblPr>
+  </w:style>
+  <w:style w:type="paragraph" w:styleId="HTMLPreformatted">
+    <w:name w:val="HTML Preformatted"/>
+    <w:basedOn w:val="Normal"/>
+    <w:link w:val="HTMLPreformattedChar"/>
+    <w:uiPriority w:val="99"/>
+    <w:unhideWhenUsed/>
+    <w:rsid w:val="000464C2"/>
+    <w:pPr>
+      <w:tabs>
+        <w:tab w:val="left" w:pos="916"/>
+        <w:tab w:val="left" w:pos="1832"/>
+        <w:tab w:val="left" w:pos="2748"/>
+        <w:tab w:val="left" w:pos="3664"/>
+        <w:tab w:val="left" w:pos="4580"/>
+        <w:tab w:val="left" w:pos="5496"/>
+        <w:tab w:val="left" w:pos="6412"/>
+        <w:tab w:val="left" w:pos="7328"/>
+        <w:tab w:val="left" w:pos="8244"/>
+        <w:tab w:val="left" w:pos="9160"/>
+        <w:tab w:val="left" w:pos="10076"/>
+        <w:tab w:val="left" w:pos="10992"/>
+        <w:tab w:val="left" w:pos="11908"/>
+        <w:tab w:val="left" w:pos="12824"/>
+        <w:tab w:val="left" w:pos="13740"/>
+        <w:tab w:val="left" w:pos="14656"/>
+      </w:tabs>
+    </w:pPr>
+    <w:rPr>
+      <w:rFonts w:ascii="Courier New" w:eastAsia="Times New Roman" w:hAnsi="Courier New" w:cs="Courier New"/>
+      <w:sz w:val="20"/>
+      <w:szCs w:val="20"/>
+      <w:lang w:val="en-CA" w:eastAsia="zh-CN"/>
+    </w:rPr>
+  </w:style>
+  <w:style w:type="character" w:customStyle="1" w:styleId="HTMLPreformattedChar">
+    <w:name w:val="HTML Preformatted Char"/>
+    <w:basedOn w:val="DefaultParagraphFont"/>
+    <w:link w:val="HTMLPreformatted"/>
+    <w:uiPriority w:val="99"/>
+    <w:rsid w:val="000464C2"/>
+    <w:rPr>
+      <w:rFonts w:ascii="Courier New" w:eastAsia="Times New Roman" w:hAnsi="Courier New" w:cs="Courier New"/>
+      <w:lang w:bidi="ar-SA"/>
+    </w:rPr>
+  </w:style>
 </w:styles>
 </file>
 

</xml_diff>

<commit_message>
Summarized Advanced_feature_engineering, need to understand how to use df_all
</commit_message>
<xml_diff>
--- a/Thoughts_recording.docx
+++ b/Thoughts_recording.docx
@@ -1935,135 +1935,6 @@
         <w:br w:type="page"/>
       </w:r>
     </w:p>
-    <w:tbl>
-      <w:tblPr>
-        <w:tblStyle w:val="TableGrid"/>
-        <w:tblW w:w="0" w:type="auto"/>
-        <w:tblLook w:val="04A0" w:firstRow="1" w:lastRow="0" w:firstColumn="1" w:lastColumn="0" w:noHBand="0" w:noVBand="1"/>
-      </w:tblPr>
-      <w:tblGrid>
-        <w:gridCol w:w="2689"/>
-        <w:gridCol w:w="6661"/>
-      </w:tblGrid>
-      <w:tr>
-        <w:tc>
-          <w:tcPr>
-            <w:tcW w:w="2689" w:type="dxa"/>
-          </w:tcPr>
-          <w:p>
-            <w:r>
-              <w:lastRenderedPageBreak/>
-              <w:t>feature_engineering.py</w:t>
-            </w:r>
-          </w:p>
-        </w:tc>
-        <w:tc>
-          <w:tcPr>
-            <w:tcW w:w="6661" w:type="dxa"/>
-          </w:tcPr>
-          <w:p>
-            <w:pPr>
-              <w:pStyle w:val="HTMLPreformatted"/>
-              <w:shd w:val="clear" w:color="auto" w:fill="FFFFFF"/>
-              <w:rPr>
-                <w:rFonts w:ascii="Menlo" w:hAnsi="Menlo" w:cs="Menlo"/>
-                <w:color w:val="000000"/>
-                <w:sz w:val="18"/>
-                <w:szCs w:val="18"/>
-              </w:rPr>
-            </w:pPr>
-            <w:proofErr w:type="spellStart"/>
-            <w:r>
-              <w:rPr>
-                <w:rFonts w:ascii="Menlo" w:hAnsi="Menlo" w:cs="Menlo"/>
-                <w:color w:val="000000"/>
-                <w:sz w:val="18"/>
-                <w:szCs w:val="18"/>
-              </w:rPr>
-              <w:t>get_null_percentage</w:t>
-            </w:r>
-            <w:proofErr w:type="spellEnd"/>
-            <w:r>
-              <w:rPr>
-                <w:rFonts w:ascii="Menlo" w:hAnsi="Menlo" w:cs="Menlo"/>
-                <w:color w:val="000000"/>
-                <w:sz w:val="18"/>
-                <w:szCs w:val="18"/>
-              </w:rPr>
-              <w:t>(df)</w:t>
-            </w:r>
-          </w:p>
-          <w:p>
-            <w:pPr>
-              <w:pStyle w:val="HTMLPreformatted"/>
-              <w:shd w:val="clear" w:color="auto" w:fill="FFFFFF"/>
-              <w:rPr>
-                <w:rFonts w:ascii="Menlo" w:hAnsi="Menlo" w:cs="Menlo"/>
-                <w:color w:val="000000"/>
-                <w:sz w:val="18"/>
-                <w:szCs w:val="18"/>
-              </w:rPr>
-            </w:pPr>
-          </w:p>
-        </w:tc>
-      </w:tr>
-      <w:tr>
-        <w:tc>
-          <w:tcPr>
-            <w:tcW w:w="2689" w:type="dxa"/>
-          </w:tcPr>
-          <w:p/>
-        </w:tc>
-        <w:tc>
-          <w:tcPr>
-            <w:tcW w:w="6661" w:type="dxa"/>
-          </w:tcPr>
-          <w:p/>
-        </w:tc>
-      </w:tr>
-      <w:tr>
-        <w:tc>
-          <w:tcPr>
-            <w:tcW w:w="2689" w:type="dxa"/>
-          </w:tcPr>
-          <w:p/>
-        </w:tc>
-        <w:tc>
-          <w:tcPr>
-            <w:tcW w:w="6661" w:type="dxa"/>
-          </w:tcPr>
-          <w:p/>
-        </w:tc>
-      </w:tr>
-      <w:tr>
-        <w:tc>
-          <w:tcPr>
-            <w:tcW w:w="2689" w:type="dxa"/>
-          </w:tcPr>
-          <w:p/>
-        </w:tc>
-        <w:tc>
-          <w:tcPr>
-            <w:tcW w:w="6661" w:type="dxa"/>
-          </w:tcPr>
-          <w:p/>
-        </w:tc>
-      </w:tr>
-      <w:tr>
-        <w:tc>
-          <w:tcPr>
-            <w:tcW w:w="2689" w:type="dxa"/>
-          </w:tcPr>
-          <w:p/>
-        </w:tc>
-        <w:tc>
-          <w:tcPr>
-            <w:tcW w:w="6661" w:type="dxa"/>
-          </w:tcPr>
-          <w:p/>
-        </w:tc>
-      </w:tr>
-    </w:tbl>
     <w:p/>
     <w:p/>
     <w:tbl>
@@ -2159,6 +2030,99 @@
               <w:t>describe</w:t>
             </w:r>
           </w:p>
+          <w:p>
+            <w:pPr>
+              <w:pStyle w:val="HTMLPreformatted"/>
+              <w:shd w:val="clear" w:color="auto" w:fill="FFFFFF"/>
+              <w:rPr>
+                <w:rFonts w:ascii="Menlo" w:hAnsi="Menlo" w:cs="Menlo"/>
+                <w:color w:val="000000"/>
+                <w:sz w:val="18"/>
+                <w:szCs w:val="18"/>
+              </w:rPr>
+            </w:pPr>
+            <w:proofErr w:type="spellStart"/>
+            <w:r>
+              <w:rPr>
+                <w:rFonts w:ascii="Menlo" w:hAnsi="Menlo" w:cs="Menlo"/>
+                <w:color w:val="000000"/>
+                <w:sz w:val="18"/>
+                <w:szCs w:val="18"/>
+              </w:rPr>
+              <w:t>display_missingness</w:t>
+            </w:r>
+            <w:proofErr w:type="spellEnd"/>
+            <w:r>
+              <w:rPr>
+                <w:rFonts w:ascii="Menlo" w:hAnsi="Menlo" w:cs="Menlo"/>
+                <w:color w:val="000000"/>
+                <w:sz w:val="18"/>
+                <w:szCs w:val="18"/>
+              </w:rPr>
+              <w:t>(</w:t>
+            </w:r>
+            <w:proofErr w:type="spellStart"/>
+            <w:r>
+              <w:rPr>
+                <w:rFonts w:ascii="Menlo" w:hAnsi="Menlo" w:cs="Menlo"/>
+                <w:color w:val="000000"/>
+                <w:sz w:val="18"/>
+                <w:szCs w:val="18"/>
+              </w:rPr>
+              <w:t>dfs</w:t>
+            </w:r>
+            <w:proofErr w:type="spellEnd"/>
+            <w:r>
+              <w:rPr>
+                <w:rFonts w:ascii="Menlo" w:hAnsi="Menlo" w:cs="Menlo"/>
+                <w:color w:val="000000"/>
+                <w:sz w:val="18"/>
+                <w:szCs w:val="18"/>
+              </w:rPr>
+              <w:t>):</w:t>
+            </w:r>
+            <w:r>
+              <w:rPr>
+                <w:rFonts w:ascii="Menlo" w:hAnsi="Menlo" w:cs="Menlo"/>
+                <w:color w:val="000000"/>
+                <w:sz w:val="18"/>
+                <w:szCs w:val="18"/>
+              </w:rPr>
+              <w:t xml:space="preserve"> // better than </w:t>
+            </w:r>
+            <w:proofErr w:type="spellStart"/>
+            <w:r>
+              <w:rPr>
+                <w:rFonts w:ascii="Menlo" w:hAnsi="Menlo" w:cs="Menlo"/>
+                <w:color w:val="000000"/>
+                <w:sz w:val="18"/>
+                <w:szCs w:val="18"/>
+              </w:rPr>
+              <w:t>get_null_percentage</w:t>
+            </w:r>
+            <w:proofErr w:type="spellEnd"/>
+            <w:r>
+              <w:rPr>
+                <w:rFonts w:ascii="Menlo" w:hAnsi="Menlo" w:cs="Menlo"/>
+                <w:color w:val="000000"/>
+                <w:sz w:val="18"/>
+                <w:szCs w:val="18"/>
+              </w:rPr>
+              <w:t>(df)</w:t>
+            </w:r>
+          </w:p>
+          <w:p>
+            <w:pPr>
+              <w:pStyle w:val="HTMLPreformatted"/>
+              <w:shd w:val="clear" w:color="auto" w:fill="FFFFFF"/>
+              <w:rPr>
+                <w:rFonts w:ascii="Menlo" w:hAnsi="Menlo" w:cs="Menlo"/>
+                <w:color w:val="000000"/>
+                <w:sz w:val="18"/>
+                <w:szCs w:val="18"/>
+              </w:rPr>
+            </w:pPr>
+          </w:p>
         </w:tc>
       </w:tr>
       <w:tr>
@@ -2217,6 +2181,98 @@
               </w:rPr>
               <w:t xml:space="preserve"> for cross-variable correlation</w:t>
             </w:r>
+            <w:r>
+              <w:rPr>
+                <w:rFonts w:ascii="Menlo" w:hAnsi="Menlo" w:cs="Menlo"/>
+                <w:i/>
+                <w:iCs/>
+                <w:color w:val="808080"/>
+                <w:sz w:val="18"/>
+                <w:szCs w:val="18"/>
+              </w:rPr>
+              <w:br/>
+            </w:r>
+            <w:r>
+              <w:rPr>
+                <w:rFonts w:ascii="Menlo" w:hAnsi="Menlo" w:cs="Menlo"/>
+                <w:color w:val="000000"/>
+                <w:sz w:val="18"/>
+                <w:szCs w:val="18"/>
+              </w:rPr>
+              <w:t>correlation(df, col, abs):</w:t>
+            </w:r>
+            <w:r>
+              <w:rPr>
+                <w:rFonts w:ascii="Menlo" w:hAnsi="Menlo" w:cs="Menlo"/>
+                <w:color w:val="000000"/>
+                <w:sz w:val="18"/>
+                <w:szCs w:val="18"/>
+              </w:rPr>
+              <w:t xml:space="preserve"> </w:t>
+            </w:r>
+            <w:r>
+              <w:rPr>
+                <w:rFonts w:ascii="Menlo" w:hAnsi="Menlo" w:cs="Menlo"/>
+                <w:i/>
+                <w:iCs/>
+                <w:color w:val="808080"/>
+                <w:sz w:val="18"/>
+                <w:szCs w:val="18"/>
+              </w:rPr>
+              <w:t># find absolute value of correlation between given col and the rest of columns, missing values are ignored, only for numerical, suitable for finding correlation in order to decide how to fill in missing-ness</w:t>
+            </w:r>
+          </w:p>
+          <w:p>
+            <w:r>
+              <w:t>Data online should also be used</w:t>
+            </w:r>
+          </w:p>
+          <w:p>
+            <w:pPr>
+              <w:pStyle w:val="HTMLPreformatted"/>
+              <w:shd w:val="clear" w:color="auto" w:fill="FFFFFF"/>
+              <w:rPr>
+                <w:rFonts w:ascii="Menlo" w:hAnsi="Menlo" w:cs="Menlo"/>
+                <w:color w:val="000000"/>
+                <w:sz w:val="18"/>
+                <w:szCs w:val="18"/>
+              </w:rPr>
+            </w:pPr>
+            <w:r>
+              <w:rPr>
+                <w:rFonts w:ascii="Menlo" w:hAnsi="Menlo" w:cs="Menlo"/>
+                <w:i/>
+                <w:iCs/>
+                <w:color w:val="808080"/>
+                <w:sz w:val="18"/>
+                <w:szCs w:val="18"/>
+              </w:rPr>
+              <w:br/>
+            </w:r>
+          </w:p>
+          <w:p>
+            <w:pPr>
+              <w:pStyle w:val="HTMLPreformatted"/>
+              <w:shd w:val="clear" w:color="auto" w:fill="FFFFFF"/>
+              <w:rPr>
+                <w:rFonts w:ascii="Menlo" w:hAnsi="Menlo" w:cs="Menlo"/>
+                <w:color w:val="000000"/>
+                <w:sz w:val="18"/>
+                <w:szCs w:val="18"/>
+              </w:rPr>
+            </w:pPr>
+          </w:p>
+          <w:p>
+            <w:pPr>
+              <w:pStyle w:val="HTMLPreformatted"/>
+              <w:shd w:val="clear" w:color="auto" w:fill="FFFFFF"/>
+              <w:rPr>
+                <w:rFonts w:ascii="Menlo" w:hAnsi="Menlo" w:cs="Menlo"/>
+                <w:color w:val="000000"/>
+                <w:sz w:val="18"/>
+                <w:szCs w:val="18"/>
+              </w:rPr>
+            </w:pPr>
           </w:p>
         </w:tc>
       </w:tr>
@@ -2321,6 +2377,44 @@
               <w:t>Group continuous data into bins, then use bin to convert to ordinal</w:t>
             </w:r>
           </w:p>
+          <w:p>
+            <w:pPr>
+              <w:rPr>
+                <w:lang w:val="en-CA"/>
+              </w:rPr>
+            </w:pPr>
+            <w:proofErr w:type="spellStart"/>
+            <w:r>
+              <w:rPr>
+                <w:lang w:val="en-CA"/>
+              </w:rPr>
+              <w:t>caregorize</w:t>
+            </w:r>
+            <w:proofErr w:type="spellEnd"/>
+            <w:r>
+              <w:rPr>
+                <w:lang w:val="en-CA"/>
+              </w:rPr>
+              <w:t xml:space="preserve"> titles to Rare/Miss/</w:t>
+            </w:r>
+            <w:proofErr w:type="spellStart"/>
+            <w:r>
+              <w:rPr>
+                <w:lang w:val="en-CA"/>
+              </w:rPr>
+              <w:t>Mrs</w:t>
+            </w:r>
+            <w:proofErr w:type="spellEnd"/>
+          </w:p>
+          <w:p>
+            <w:pPr>
+              <w:rPr>
+                <w:lang w:val="en-CA"/>
+              </w:rPr>
+            </w:pPr>
+            <w:bookmarkStart w:id="1" w:name="_GoBack"/>
+            <w:bookmarkEnd w:id="1"/>
+          </w:p>
         </w:tc>
       </w:tr>
       <w:tr>
@@ -2330,12 +2424,7 @@
           </w:tcPr>
           <w:p>
             <w:r>
-              <w:t>Sta</w:t>
-            </w:r>
-            <w:bookmarkStart w:id="1" w:name="_GoBack"/>
-            <w:bookmarkEnd w:id="1"/>
-            <w:r>
-              <w:t>cking</w:t>
+              <w:t>Stacking</w:t>
             </w:r>
           </w:p>
         </w:tc>
@@ -2351,6 +2440,7 @@
             </w:pPr>
             <w:r>
               <w:rPr>
+                <w:noProof/>
                 <w:lang w:val="en-CA"/>
               </w:rPr>
               <w:drawing>
@@ -2432,12 +2522,39 @@
           <w:tcPr>
             <w:tcW w:w="2263" w:type="dxa"/>
           </w:tcPr>
-          <w:p/>
+          <w:p>
+            <w:r>
+              <w:t>Post analysis</w:t>
+            </w:r>
+          </w:p>
         </w:tc>
         <w:tc>
           <w:tcPr>
             <w:tcW w:w="7087" w:type="dxa"/>
           </w:tcPr>
+          <w:p>
+            <w:pPr>
+              <w:pStyle w:val="HTMLPreformatted"/>
+              <w:shd w:val="clear" w:color="auto" w:fill="FFFFFF"/>
+              <w:rPr>
+                <w:rFonts w:ascii="Menlo" w:hAnsi="Menlo" w:cs="Menlo"/>
+                <w:color w:val="000000"/>
+                <w:sz w:val="18"/>
+                <w:szCs w:val="18"/>
+              </w:rPr>
+            </w:pPr>
+            <w:proofErr w:type="spellStart"/>
+            <w:r>
+              <w:rPr>
+                <w:rFonts w:ascii="Menlo" w:hAnsi="Menlo" w:cs="Menlo"/>
+                <w:color w:val="000000"/>
+                <w:sz w:val="18"/>
+                <w:szCs w:val="18"/>
+              </w:rPr>
+              <w:t>feature_importance</w:t>
+            </w:r>
+            <w:proofErr w:type="spellEnd"/>
+          </w:p>
           <w:p/>
         </w:tc>
       </w:tr>

</xml_diff>

<commit_message>
Figure out how to use df_all in Advanced_feature_engineering.py
</commit_message>
<xml_diff>
--- a/Thoughts_recording.docx
+++ b/Thoughts_recording.docx
@@ -107,25 +107,7 @@
                 <w:sz w:val="22"/>
                 <w:szCs w:val="22"/>
               </w:rPr>
-              <w:t xml:space="preserve">1 </w:t>
-            </w:r>
-            <w:proofErr w:type="spellStart"/>
-            <w:r>
-              <w:rPr>
-                <w:rFonts w:cs="Arial Unicode MS"/>
-                <w:sz w:val="22"/>
-                <w:szCs w:val="22"/>
-              </w:rPr>
-              <w:t>Passengerid</w:t>
-            </w:r>
-            <w:proofErr w:type="spellEnd"/>
-            <w:r>
-              <w:rPr>
-                <w:rFonts w:cs="Arial Unicode MS"/>
-                <w:sz w:val="22"/>
-                <w:szCs w:val="22"/>
-              </w:rPr>
-              <w:t xml:space="preserve"> is useless</w:t>
+              <w:t>1 Passengerid is useless</w:t>
             </w:r>
           </w:p>
           <w:p>
@@ -157,23 +139,7 @@
                 <w:sz w:val="22"/>
                 <w:szCs w:val="22"/>
               </w:rPr>
-              <w:t xml:space="preserve">3 Sex </w:t>
-            </w:r>
-            <w:proofErr w:type="gramStart"/>
-            <w:r>
-              <w:rPr>
-                <w:sz w:val="22"/>
-                <w:szCs w:val="22"/>
-              </w:rPr>
-              <w:t>convert</w:t>
-            </w:r>
-            <w:proofErr w:type="gramEnd"/>
-            <w:r>
-              <w:rPr>
-                <w:sz w:val="22"/>
-                <w:szCs w:val="22"/>
-              </w:rPr>
-              <w:t xml:space="preserve"> to numeric value</w:t>
+              <w:t>3 Sex convert to numeric value</w:t>
             </w:r>
           </w:p>
           <w:p>
@@ -221,23 +187,7 @@
                 <w:sz w:val="22"/>
                 <w:szCs w:val="22"/>
               </w:rPr>
-              <w:t xml:space="preserve">6 </w:t>
-            </w:r>
-            <w:proofErr w:type="spellStart"/>
-            <w:r>
-              <w:rPr>
-                <w:sz w:val="22"/>
-                <w:szCs w:val="22"/>
-              </w:rPr>
-              <w:t>Carbin</w:t>
-            </w:r>
-            <w:proofErr w:type="spellEnd"/>
-            <w:r>
-              <w:rPr>
-                <w:sz w:val="22"/>
-                <w:szCs w:val="22"/>
-              </w:rPr>
-              <w:t xml:space="preserve"> too many null, may drop this info</w:t>
+              <w:t>6 Carbin too many null, may drop this info</w:t>
             </w:r>
           </w:p>
           <w:p>
@@ -652,18 +602,8 @@
                 <w:sz w:val="22"/>
                 <w:szCs w:val="22"/>
               </w:rPr>
-              <w:t xml:space="preserve">1 Remove </w:t>
-            </w:r>
-            <w:proofErr w:type="spellStart"/>
-            <w:r>
-              <w:rPr>
-                <w:rFonts w:cs="Arial Unicode MS"/>
-                <w:sz w:val="22"/>
-                <w:szCs w:val="22"/>
-              </w:rPr>
-              <w:t>passengerid</w:t>
-            </w:r>
-            <w:proofErr w:type="spellEnd"/>
+              <w:t>1 Remove passengerid</w:t>
+            </w:r>
           </w:p>
           <w:p>
             <w:pPr>
@@ -710,25 +650,7 @@
                 <w:sz w:val="22"/>
                 <w:szCs w:val="22"/>
               </w:rPr>
-              <w:t xml:space="preserve">3 Sex </w:t>
-            </w:r>
-            <w:proofErr w:type="gramStart"/>
-            <w:r>
-              <w:rPr>
-                <w:rFonts w:cs="Arial Unicode MS"/>
-                <w:sz w:val="22"/>
-                <w:szCs w:val="22"/>
-              </w:rPr>
-              <w:t>convert</w:t>
-            </w:r>
-            <w:proofErr w:type="gramEnd"/>
-            <w:r>
-              <w:rPr>
-                <w:rFonts w:cs="Arial Unicode MS"/>
-                <w:sz w:val="22"/>
-                <w:szCs w:val="22"/>
-              </w:rPr>
-              <w:t xml:space="preserve"> to numeric value (0 male, 1 female)</w:t>
+              <w:t>3 Sex convert to numeric value (0 male, 1 female)</w:t>
             </w:r>
           </w:p>
           <w:p>
@@ -786,18 +708,8 @@
                 <w:sz w:val="22"/>
                 <w:szCs w:val="22"/>
               </w:rPr>
-              <w:t xml:space="preserve">6 Remove </w:t>
-            </w:r>
-            <w:proofErr w:type="spellStart"/>
-            <w:r>
-              <w:rPr>
-                <w:rFonts w:cs="Arial Unicode MS"/>
-                <w:sz w:val="22"/>
-                <w:szCs w:val="22"/>
-              </w:rPr>
-              <w:t>Carbin</w:t>
-            </w:r>
-            <w:proofErr w:type="spellEnd"/>
+              <w:t>6 Remove Carbin</w:t>
+            </w:r>
           </w:p>
           <w:p>
             <w:pPr>
@@ -841,9 +753,34 @@
                 <w:szCs w:val="22"/>
                 <w:highlight w:val="yellow"/>
               </w:rPr>
-              <w:t xml:space="preserve">bin </w:t>
-            </w:r>
-            <w:proofErr w:type="gramStart"/>
+              <w:t xml:space="preserve">bin size </w:t>
+            </w:r>
+            <w:r>
+              <w:rPr>
+                <w:rFonts w:cs="Arial Unicode MS"/>
+                <w:sz w:val="22"/>
+                <w:szCs w:val="22"/>
+              </w:rPr>
+              <w:t>)</w:t>
+            </w:r>
+          </w:p>
+          <w:p>
+            <w:pPr>
+              <w:pStyle w:val="TableContents"/>
+              <w:rPr>
+                <w:rFonts w:cs="Arial Unicode MS"/>
+                <w:sz w:val="22"/>
+                <w:szCs w:val="22"/>
+              </w:rPr>
+            </w:pPr>
+            <w:r>
+              <w:rPr>
+                <w:rFonts w:cs="Arial Unicode MS"/>
+                <w:sz w:val="22"/>
+                <w:szCs w:val="22"/>
+              </w:rPr>
+              <w:t>10 Group age (</w:t>
+            </w:r>
             <w:r>
               <w:rPr>
                 <w:rFonts w:cs="Arial Unicode MS"/>
@@ -851,7 +788,7 @@
                 <w:szCs w:val="22"/>
                 <w:highlight w:val="yellow"/>
               </w:rPr>
-              <w:t xml:space="preserve">size </w:t>
+              <w:t xml:space="preserve">bin size </w:t>
             </w:r>
             <w:r>
               <w:rPr>
@@ -861,7 +798,6 @@
               </w:rPr>
               <w:t>)</w:t>
             </w:r>
-            <w:proofErr w:type="gramEnd"/>
           </w:p>
           <w:p>
             <w:pPr>
@@ -878,7 +814,7 @@
                 <w:sz w:val="22"/>
                 <w:szCs w:val="22"/>
               </w:rPr>
-              <w:t>10 Group age (</w:t>
+              <w:t xml:space="preserve">11 </w:t>
             </w:r>
             <w:r>
               <w:rPr>
@@ -887,76 +823,8 @@
                 <w:szCs w:val="22"/>
                 <w:highlight w:val="yellow"/>
               </w:rPr>
-              <w:t xml:space="preserve">bin </w:t>
-            </w:r>
-            <w:proofErr w:type="gramStart"/>
-            <w:r>
-              <w:rPr>
-                <w:rFonts w:cs="Arial Unicode MS"/>
-                <w:sz w:val="22"/>
-                <w:szCs w:val="22"/>
-                <w:highlight w:val="yellow"/>
-              </w:rPr>
-              <w:t xml:space="preserve">size </w:t>
-            </w:r>
-            <w:r>
-              <w:rPr>
-                <w:rFonts w:cs="Arial Unicode MS"/>
-                <w:sz w:val="22"/>
-                <w:szCs w:val="22"/>
-              </w:rPr>
-              <w:t>)</w:t>
-            </w:r>
-            <w:proofErr w:type="gramEnd"/>
-          </w:p>
-          <w:p>
-            <w:pPr>
-              <w:pStyle w:val="TableContents"/>
-              <w:rPr>
-                <w:rFonts w:cs="Arial Unicode MS"/>
-                <w:sz w:val="22"/>
-                <w:szCs w:val="22"/>
-              </w:rPr>
-            </w:pPr>
-            <w:r>
-              <w:rPr>
-                <w:rFonts w:cs="Arial Unicode MS"/>
-                <w:sz w:val="22"/>
-                <w:szCs w:val="22"/>
-              </w:rPr>
-              <w:t xml:space="preserve">11 </w:t>
-            </w:r>
-            <w:proofErr w:type="spellStart"/>
-            <w:r>
-              <w:rPr>
-                <w:rFonts w:cs="Arial Unicode MS"/>
-                <w:sz w:val="22"/>
-                <w:szCs w:val="22"/>
-                <w:highlight w:val="yellow"/>
-              </w:rPr>
-              <w:t>FamilySize</w:t>
-            </w:r>
-            <w:proofErr w:type="spellEnd"/>
-            <w:r>
-              <w:rPr>
-                <w:rFonts w:cs="Arial Unicode MS"/>
-                <w:sz w:val="22"/>
-                <w:szCs w:val="22"/>
-                <w:highlight w:val="yellow"/>
-              </w:rPr>
-              <w:t>/</w:t>
-            </w:r>
-            <w:proofErr w:type="spellStart"/>
-            <w:r>
-              <w:rPr>
-                <w:rFonts w:cs="Arial Unicode MS"/>
-                <w:sz w:val="22"/>
-                <w:szCs w:val="22"/>
-                <w:highlight w:val="yellow"/>
-              </w:rPr>
-              <w:t>IsAlone</w:t>
-            </w:r>
-            <w:proofErr w:type="spellEnd"/>
+              <w:t>FamilySize/IsAlone</w:t>
+            </w:r>
           </w:p>
           <w:p>
             <w:pPr>
@@ -1076,61 +944,7 @@
                 <w:sz w:val="22"/>
                 <w:szCs w:val="22"/>
               </w:rPr>
-              <w:t xml:space="preserve">   </w:t>
-            </w:r>
-            <w:proofErr w:type="spellStart"/>
-            <w:r>
-              <w:rPr>
-                <w:rFonts w:cs="Arial Unicode MS"/>
-                <w:sz w:val="22"/>
-                <w:szCs w:val="22"/>
-              </w:rPr>
-              <w:t>title_mapping</w:t>
-            </w:r>
-            <w:proofErr w:type="spellEnd"/>
-            <w:r>
-              <w:rPr>
-                <w:rFonts w:cs="Arial Unicode MS"/>
-                <w:sz w:val="22"/>
-                <w:szCs w:val="22"/>
-              </w:rPr>
-              <w:t xml:space="preserve"> = {"</w:t>
-            </w:r>
-            <w:proofErr w:type="spellStart"/>
-            <w:r>
-              <w:rPr>
-                <w:rFonts w:cs="Arial Unicode MS"/>
-                <w:sz w:val="22"/>
-                <w:szCs w:val="22"/>
-              </w:rPr>
-              <w:t>Mr</w:t>
-            </w:r>
-            <w:proofErr w:type="spellEnd"/>
-            <w:r>
-              <w:rPr>
-                <w:rFonts w:cs="Arial Unicode MS"/>
-                <w:sz w:val="22"/>
-                <w:szCs w:val="22"/>
-              </w:rPr>
-              <w:t>": 1, "Miss": 2, "</w:t>
-            </w:r>
-            <w:proofErr w:type="spellStart"/>
-            <w:r>
-              <w:rPr>
-                <w:rFonts w:cs="Arial Unicode MS"/>
-                <w:sz w:val="22"/>
-                <w:szCs w:val="22"/>
-              </w:rPr>
-              <w:t>Mrs</w:t>
-            </w:r>
-            <w:proofErr w:type="spellEnd"/>
-            <w:r>
-              <w:rPr>
-                <w:rFonts w:cs="Arial Unicode MS"/>
-                <w:sz w:val="22"/>
-                <w:szCs w:val="22"/>
-              </w:rPr>
-              <w:t>": 3, "Master": 4, "Rare": 5}</w:t>
+              <w:t xml:space="preserve">   title_mapping = {"Mr": 1, "Miss": 2, "Mrs": 3, "Master": 4, "Rare": 5}</w:t>
             </w:r>
           </w:p>
           <w:p>
@@ -1157,79 +971,7 @@
                 <w:sz w:val="22"/>
                 <w:szCs w:val="22"/>
               </w:rPr>
-              <w:t xml:space="preserve">More accurate way of guessing missing values is to use other correlated features. In our case we note correlation among Age, Gender, and </w:t>
-            </w:r>
-            <w:proofErr w:type="spellStart"/>
-            <w:r>
-              <w:rPr>
-                <w:rFonts w:cs="Arial Unicode MS"/>
-                <w:sz w:val="22"/>
-                <w:szCs w:val="22"/>
-              </w:rPr>
-              <w:t>Pclass</w:t>
-            </w:r>
-            <w:proofErr w:type="spellEnd"/>
-            <w:r>
-              <w:rPr>
-                <w:rFonts w:cs="Arial Unicode MS"/>
-                <w:sz w:val="22"/>
-                <w:szCs w:val="22"/>
-              </w:rPr>
-              <w:t xml:space="preserve">. Guess Age values using median values for Age across sets of </w:t>
-            </w:r>
-            <w:proofErr w:type="spellStart"/>
-            <w:r>
-              <w:rPr>
-                <w:rFonts w:cs="Arial Unicode MS"/>
-                <w:sz w:val="22"/>
-                <w:szCs w:val="22"/>
-              </w:rPr>
-              <w:t>Pclass</w:t>
-            </w:r>
-            <w:proofErr w:type="spellEnd"/>
-            <w:r>
-              <w:rPr>
-                <w:rFonts w:cs="Arial Unicode MS"/>
-                <w:sz w:val="22"/>
-                <w:szCs w:val="22"/>
-              </w:rPr>
-              <w:t xml:space="preserve"> and Gender feature combinations. So, median Age for </w:t>
-            </w:r>
-            <w:proofErr w:type="spellStart"/>
-            <w:r>
-              <w:rPr>
-                <w:rFonts w:cs="Arial Unicode MS"/>
-                <w:sz w:val="22"/>
-                <w:szCs w:val="22"/>
-              </w:rPr>
-              <w:t>Pclass</w:t>
-            </w:r>
-            <w:proofErr w:type="spellEnd"/>
-            <w:r>
-              <w:rPr>
-                <w:rFonts w:cs="Arial Unicode MS"/>
-                <w:sz w:val="22"/>
-                <w:szCs w:val="22"/>
-              </w:rPr>
-              <w:t xml:space="preserve">=1 and Gender=0, </w:t>
-            </w:r>
-            <w:proofErr w:type="spellStart"/>
-            <w:r>
-              <w:rPr>
-                <w:rFonts w:cs="Arial Unicode MS"/>
-                <w:sz w:val="22"/>
-                <w:szCs w:val="22"/>
-              </w:rPr>
-              <w:t>Pclass</w:t>
-            </w:r>
-            <w:proofErr w:type="spellEnd"/>
-            <w:r>
-              <w:rPr>
-                <w:rFonts w:cs="Arial Unicode MS"/>
-                <w:sz w:val="22"/>
-                <w:szCs w:val="22"/>
-              </w:rPr>
-              <w:t>=1 and Gender=1, and so on…</w:t>
+              <w:t>More accurate way of guessing missing values is to use other correlated features. In our case we note correlation among Age, Gender, and Pclass. Guess Age values using median values for Age across sets of Pclass and Gender feature combinations. So, median Age for Pclass=1 and Gender=0, Pclass=1 and Gender=1, and so on…</w:t>
             </w:r>
           </w:p>
           <w:p>
@@ -1346,25 +1088,7 @@
                 <w:sz w:val="22"/>
                 <w:szCs w:val="22"/>
               </w:rPr>
-              <w:t xml:space="preserve">7 only 2 missing Embarked in </w:t>
-            </w:r>
-            <w:proofErr w:type="spellStart"/>
-            <w:r>
-              <w:rPr>
-                <w:rFonts w:cs="Arial Unicode MS"/>
-                <w:sz w:val="22"/>
-                <w:szCs w:val="22"/>
-              </w:rPr>
-              <w:t>train_df</w:t>
-            </w:r>
-            <w:proofErr w:type="spellEnd"/>
-            <w:r>
-              <w:rPr>
-                <w:rFonts w:cs="Arial Unicode MS"/>
-                <w:sz w:val="22"/>
-                <w:szCs w:val="22"/>
-              </w:rPr>
-              <w:t>, simply replace them with the most frequent one</w:t>
+              <w:t>7 only 2 missing Embarked in train_df, simply replace them with the most frequent one</w:t>
             </w:r>
           </w:p>
           <w:p>
@@ -1377,81 +1101,8 @@
                 <w:sz w:val="22"/>
                 <w:szCs w:val="22"/>
               </w:rPr>
-              <w:t xml:space="preserve">11 </w:t>
-            </w:r>
-            <w:proofErr w:type="spellStart"/>
-            <w:r>
-              <w:rPr>
-                <w:rFonts w:cs="Arial Unicode MS"/>
-                <w:sz w:val="22"/>
-                <w:szCs w:val="22"/>
-              </w:rPr>
-              <w:t>FamilySize</w:t>
-            </w:r>
-            <w:proofErr w:type="spellEnd"/>
-            <w:r>
-              <w:rPr>
-                <w:rFonts w:cs="Arial Unicode MS"/>
-                <w:sz w:val="22"/>
-                <w:szCs w:val="22"/>
-              </w:rPr>
-              <w:t xml:space="preserve"> = </w:t>
-            </w:r>
-            <w:proofErr w:type="spellStart"/>
-            <w:r>
-              <w:rPr>
-                <w:rFonts w:cs="Arial Unicode MS"/>
-                <w:sz w:val="22"/>
-                <w:szCs w:val="22"/>
-              </w:rPr>
-              <w:t>SibSp</w:t>
-            </w:r>
-            <w:proofErr w:type="spellEnd"/>
-            <w:r>
-              <w:rPr>
-                <w:rFonts w:cs="Arial Unicode MS"/>
-                <w:sz w:val="22"/>
-                <w:szCs w:val="22"/>
-              </w:rPr>
-              <w:t xml:space="preserve"> + Parch; </w:t>
-            </w:r>
-            <w:proofErr w:type="spellStart"/>
-            <w:r>
-              <w:rPr>
-                <w:rFonts w:cs="Arial Unicode MS"/>
-                <w:sz w:val="22"/>
-                <w:szCs w:val="22"/>
-              </w:rPr>
-              <w:t>IsAlone</w:t>
-            </w:r>
-            <w:proofErr w:type="spellEnd"/>
-            <w:r>
-              <w:rPr>
-                <w:rFonts w:cs="Arial Unicode MS"/>
-                <w:sz w:val="22"/>
-                <w:szCs w:val="22"/>
-              </w:rPr>
-              <w:t xml:space="preserve"> is based on </w:t>
-            </w:r>
-            <w:proofErr w:type="spellStart"/>
-            <w:r>
-              <w:rPr>
-                <w:rFonts w:cs="Arial Unicode MS"/>
-                <w:sz w:val="22"/>
-                <w:szCs w:val="22"/>
-              </w:rPr>
-              <w:t>FamilySize</w:t>
-            </w:r>
-            <w:proofErr w:type="spellEnd"/>
-            <w:r>
-              <w:rPr>
-                <w:rFonts w:cs="Arial Unicode MS"/>
-                <w:sz w:val="22"/>
-                <w:szCs w:val="22"/>
-              </w:rPr>
-              <w:t xml:space="preserve">, choose to </w:t>
-            </w:r>
-            <w:proofErr w:type="gramStart"/>
+              <w:t xml:space="preserve">11 FamilySize = SibSp + Parch; IsAlone is based on FamilySize, choose to </w:t>
+            </w:r>
             <w:r>
               <w:rPr>
                 <w:rFonts w:cs="Arial Unicode MS"/>
@@ -1459,28 +1110,7 @@
                 <w:szCs w:val="22"/>
                 <w:highlight w:val="red"/>
               </w:rPr>
-              <w:t xml:space="preserve">keep  </w:t>
-            </w:r>
-            <w:proofErr w:type="spellStart"/>
-            <w:r>
-              <w:rPr>
-                <w:rFonts w:cs="Arial Unicode MS"/>
-                <w:sz w:val="22"/>
-                <w:szCs w:val="22"/>
-                <w:highlight w:val="red"/>
-              </w:rPr>
-              <w:t>SibSp</w:t>
-            </w:r>
-            <w:proofErr w:type="spellEnd"/>
-            <w:proofErr w:type="gramEnd"/>
-            <w:r>
-              <w:rPr>
-                <w:rFonts w:cs="Arial Unicode MS"/>
-                <w:sz w:val="22"/>
-                <w:szCs w:val="22"/>
-                <w:highlight w:val="red"/>
-              </w:rPr>
-              <w:t>/Parch</w:t>
+              <w:t>keep  SibSp/Parch</w:t>
             </w:r>
             <w:r>
               <w:rPr>
@@ -1950,7 +1580,7 @@
       <w:tr>
         <w:tc>
           <w:tcPr>
-            <w:tcW w:w="2263" w:type="dxa"/>
+            <w:tcW w:w="2189" w:type="dxa"/>
           </w:tcPr>
           <w:p>
             <w:r>
@@ -1960,7 +1590,7 @@
         </w:tc>
         <w:tc>
           <w:tcPr>
-            <w:tcW w:w="7087" w:type="dxa"/>
+            <w:tcW w:w="7161" w:type="dxa"/>
           </w:tcPr>
           <w:p>
             <w:r>
@@ -1988,7 +1618,6 @@
                 <w:szCs w:val="18"/>
               </w:rPr>
             </w:pPr>
-            <w:proofErr w:type="spellStart"/>
             <w:r>
               <w:rPr>
                 <w:rFonts w:ascii="Menlo" w:hAnsi="Menlo" w:cs="Menlo"/>
@@ -1996,119 +1625,49 @@
                 <w:sz w:val="18"/>
                 <w:szCs w:val="18"/>
               </w:rPr>
-              <w:t>get_null_percentage</w:t>
-            </w:r>
-            <w:proofErr w:type="spellEnd"/>
-            <w:r>
+              <w:t>get_null_percentage(df):</w:t>
+            </w:r>
+          </w:p>
+          <w:p>
+            <w:pPr>
+              <w:pStyle w:val="HTMLPreformatted"/>
+              <w:shd w:val="clear" w:color="auto" w:fill="FFFFFF"/>
               <w:rPr>
                 <w:rFonts w:ascii="Menlo" w:hAnsi="Menlo" w:cs="Menlo"/>
                 <w:color w:val="000000"/>
                 <w:sz w:val="18"/>
                 <w:szCs w:val="18"/>
               </w:rPr>
-              <w:t>(df):</w:t>
-            </w:r>
-          </w:p>
-          <w:p>
-            <w:pPr>
-              <w:pStyle w:val="HTMLPreformatted"/>
-              <w:shd w:val="clear" w:color="auto" w:fill="FFFFFF"/>
+            </w:pPr>
+            <w:r>
               <w:rPr>
                 <w:rFonts w:ascii="Menlo" w:hAnsi="Menlo" w:cs="Menlo"/>
                 <w:color w:val="000000"/>
                 <w:sz w:val="18"/>
                 <w:szCs w:val="18"/>
               </w:rPr>
-            </w:pPr>
-            <w:r>
+              <w:t>describe</w:t>
+            </w:r>
+          </w:p>
+          <w:p>
+            <w:pPr>
+              <w:pStyle w:val="HTMLPreformatted"/>
+              <w:shd w:val="clear" w:color="auto" w:fill="FFFFFF"/>
               <w:rPr>
                 <w:rFonts w:ascii="Menlo" w:hAnsi="Menlo" w:cs="Menlo"/>
                 <w:color w:val="000000"/>
                 <w:sz w:val="18"/>
                 <w:szCs w:val="18"/>
               </w:rPr>
-              <w:t>describe</w:t>
-            </w:r>
-          </w:p>
-          <w:p>
-            <w:pPr>
-              <w:pStyle w:val="HTMLPreformatted"/>
-              <w:shd w:val="clear" w:color="auto" w:fill="FFFFFF"/>
+            </w:pPr>
+            <w:r>
               <w:rPr>
                 <w:rFonts w:ascii="Menlo" w:hAnsi="Menlo" w:cs="Menlo"/>
                 <w:color w:val="000000"/>
                 <w:sz w:val="18"/>
                 <w:szCs w:val="18"/>
               </w:rPr>
-            </w:pPr>
-            <w:proofErr w:type="spellStart"/>
-            <w:r>
-              <w:rPr>
-                <w:rFonts w:ascii="Menlo" w:hAnsi="Menlo" w:cs="Menlo"/>
-                <w:color w:val="000000"/>
-                <w:sz w:val="18"/>
-                <w:szCs w:val="18"/>
-              </w:rPr>
-              <w:t>display_missingness</w:t>
-            </w:r>
-            <w:proofErr w:type="spellEnd"/>
-            <w:r>
-              <w:rPr>
-                <w:rFonts w:ascii="Menlo" w:hAnsi="Menlo" w:cs="Menlo"/>
-                <w:color w:val="000000"/>
-                <w:sz w:val="18"/>
-                <w:szCs w:val="18"/>
-              </w:rPr>
-              <w:t>(</w:t>
-            </w:r>
-            <w:proofErr w:type="spellStart"/>
-            <w:r>
-              <w:rPr>
-                <w:rFonts w:ascii="Menlo" w:hAnsi="Menlo" w:cs="Menlo"/>
-                <w:color w:val="000000"/>
-                <w:sz w:val="18"/>
-                <w:szCs w:val="18"/>
-              </w:rPr>
-              <w:t>dfs</w:t>
-            </w:r>
-            <w:proofErr w:type="spellEnd"/>
-            <w:r>
-              <w:rPr>
-                <w:rFonts w:ascii="Menlo" w:hAnsi="Menlo" w:cs="Menlo"/>
-                <w:color w:val="000000"/>
-                <w:sz w:val="18"/>
-                <w:szCs w:val="18"/>
-              </w:rPr>
-              <w:t>):</w:t>
-            </w:r>
-            <w:r>
-              <w:rPr>
-                <w:rFonts w:ascii="Menlo" w:hAnsi="Menlo" w:cs="Menlo"/>
-                <w:color w:val="000000"/>
-                <w:sz w:val="18"/>
-                <w:szCs w:val="18"/>
-              </w:rPr>
-              <w:t xml:space="preserve"> // better than </w:t>
-            </w:r>
-            <w:proofErr w:type="spellStart"/>
-            <w:r>
-              <w:rPr>
-                <w:rFonts w:ascii="Menlo" w:hAnsi="Menlo" w:cs="Menlo"/>
-                <w:color w:val="000000"/>
-                <w:sz w:val="18"/>
-                <w:szCs w:val="18"/>
-              </w:rPr>
-              <w:t>get_null_percentage</w:t>
-            </w:r>
-            <w:proofErr w:type="spellEnd"/>
-            <w:r>
-              <w:rPr>
-                <w:rFonts w:ascii="Menlo" w:hAnsi="Menlo" w:cs="Menlo"/>
-                <w:color w:val="000000"/>
-                <w:sz w:val="18"/>
-                <w:szCs w:val="18"/>
-              </w:rPr>
-              <w:t>(df)</w:t>
+              <w:t>display_missingness(dfs): // better than get_null_percentage(df)</w:t>
             </w:r>
           </w:p>
           <w:p>
@@ -2128,7 +1687,7 @@
       <w:tr>
         <w:tc>
           <w:tcPr>
-            <w:tcW w:w="2263" w:type="dxa"/>
+            <w:tcW w:w="2189" w:type="dxa"/>
           </w:tcPr>
           <w:p>
             <w:r>
@@ -2138,7 +1697,7 @@
         </w:tc>
         <w:tc>
           <w:tcPr>
-            <w:tcW w:w="7087" w:type="dxa"/>
+            <w:tcW w:w="7161" w:type="dxa"/>
           </w:tcPr>
           <w:p>
             <w:r>
@@ -2161,7 +1720,6 @@
                 <w:szCs w:val="18"/>
               </w:rPr>
             </w:pPr>
-            <w:proofErr w:type="spellStart"/>
             <w:r>
               <w:rPr>
                 <w:rFonts w:ascii="Menlo" w:hAnsi="Menlo" w:cs="Menlo"/>
@@ -2169,17 +1727,7 @@
                 <w:sz w:val="18"/>
                 <w:szCs w:val="18"/>
               </w:rPr>
-              <w:t>Pearson_Correlation_of_Features</w:t>
-            </w:r>
-            <w:proofErr w:type="spellEnd"/>
-            <w:r>
-              <w:rPr>
-                <w:rFonts w:ascii="Menlo" w:hAnsi="Menlo" w:cs="Menlo"/>
-                <w:color w:val="000000"/>
-                <w:sz w:val="18"/>
-                <w:szCs w:val="18"/>
-              </w:rPr>
-              <w:t xml:space="preserve"> for cross-variable correlation</w:t>
+              <w:t>Pearson_Correlation_of_Features for cross-variable correlation</w:t>
             </w:r>
             <w:r>
               <w:rPr>
@@ -2199,16 +1747,7 @@
                 <w:sz w:val="18"/>
                 <w:szCs w:val="18"/>
               </w:rPr>
-              <w:t>correlation(df, col, abs):</w:t>
-            </w:r>
-            <w:r>
-              <w:rPr>
-                <w:rFonts w:ascii="Menlo" w:hAnsi="Menlo" w:cs="Menlo"/>
-                <w:color w:val="000000"/>
-                <w:sz w:val="18"/>
-                <w:szCs w:val="18"/>
-              </w:rPr>
-              <w:t xml:space="preserve"> </w:t>
+              <w:t xml:space="preserve">correlation(df, col, abs): </w:t>
             </w:r>
             <w:r>
               <w:rPr>
@@ -2279,11 +1818,17 @@
       <w:tr>
         <w:tc>
           <w:tcPr>
-            <w:tcW w:w="2263" w:type="dxa"/>
+            <w:tcW w:w="2189" w:type="dxa"/>
           </w:tcPr>
           <w:p>
             <w:r>
-              <w:t>Feature Engineering ([train, test] array is passed by reference, it will update array itself, train, test)</w:t>
+              <w:t>Feature Engineering (</w:t>
+            </w:r>
+            <w:r>
+              <w:t>combine=</w:t>
+            </w:r>
+            <w:r>
+              <w:t>[train, test] array is passed by reference, it will update array itself, train, test)</w:t>
             </w:r>
           </w:p>
           <w:p>
@@ -2294,7 +1839,7 @@
         </w:tc>
         <w:tc>
           <w:tcPr>
-            <w:tcW w:w="7087" w:type="dxa"/>
+            <w:tcW w:w="7161" w:type="dxa"/>
           </w:tcPr>
           <w:p>
             <w:r>
@@ -2330,7 +1875,6 @@
                 <w:szCs w:val="18"/>
               </w:rPr>
             </w:pPr>
-            <w:proofErr w:type="spellStart"/>
             <w:r>
               <w:rPr>
                 <w:rFonts w:ascii="Menlo" w:hAnsi="Menlo" w:cs="Menlo"/>
@@ -2338,17 +1882,7 @@
                 <w:sz w:val="18"/>
                 <w:szCs w:val="18"/>
               </w:rPr>
-              <w:t>categorical_to_ordinal</w:t>
-            </w:r>
-            <w:proofErr w:type="spellEnd"/>
-            <w:r>
-              <w:rPr>
-                <w:rFonts w:ascii="Menlo" w:hAnsi="Menlo" w:cs="Menlo"/>
-                <w:color w:val="000000"/>
-                <w:sz w:val="18"/>
-                <w:szCs w:val="18"/>
-              </w:rPr>
-              <w:t xml:space="preserve"> (map non-numerical to numerical)</w:t>
+              <w:t>categorical_to_ordinal (map non-numerical to numerical)</w:t>
             </w:r>
           </w:p>
           <w:p>
@@ -2383,44 +1917,26 @@
                 <w:lang w:val="en-CA"/>
               </w:rPr>
             </w:pPr>
-            <w:proofErr w:type="spellStart"/>
             <w:r>
               <w:rPr>
                 <w:lang w:val="en-CA"/>
               </w:rPr>
-              <w:t>caregorize</w:t>
-            </w:r>
-            <w:proofErr w:type="spellEnd"/>
-            <w:r>
+              <w:t>caregorize titles to Rare/Miss/Mrs</w:t>
+            </w:r>
+          </w:p>
+          <w:p>
+            <w:pPr>
               <w:rPr>
                 <w:lang w:val="en-CA"/>
               </w:rPr>
-              <w:t xml:space="preserve"> titles to Rare/Miss/</w:t>
-            </w:r>
-            <w:proofErr w:type="spellStart"/>
-            <w:r>
-              <w:rPr>
-                <w:lang w:val="en-CA"/>
-              </w:rPr>
-              <w:t>Mrs</w:t>
-            </w:r>
-            <w:proofErr w:type="spellEnd"/>
-          </w:p>
-          <w:p>
-            <w:pPr>
-              <w:rPr>
-                <w:lang w:val="en-CA"/>
-              </w:rPr>
-            </w:pPr>
-            <w:bookmarkStart w:id="1" w:name="_GoBack"/>
-            <w:bookmarkEnd w:id="1"/>
+            </w:pPr>
           </w:p>
         </w:tc>
       </w:tr>
       <w:tr>
         <w:tc>
           <w:tcPr>
-            <w:tcW w:w="2263" w:type="dxa"/>
+            <w:tcW w:w="2189" w:type="dxa"/>
           </w:tcPr>
           <w:p>
             <w:r>
@@ -2430,7 +1946,7 @@
         </w:tc>
         <w:tc>
           <w:tcPr>
-            <w:tcW w:w="7087" w:type="dxa"/>
+            <w:tcW w:w="7161" w:type="dxa"/>
           </w:tcPr>
           <w:p>
             <w:pPr>
@@ -2492,13 +2008,13 @@
       <w:tr>
         <w:tc>
           <w:tcPr>
-            <w:tcW w:w="2263" w:type="dxa"/>
+            <w:tcW w:w="2189" w:type="dxa"/>
           </w:tcPr>
           <w:p/>
         </w:tc>
         <w:tc>
           <w:tcPr>
-            <w:tcW w:w="7087" w:type="dxa"/>
+            <w:tcW w:w="7161" w:type="dxa"/>
           </w:tcPr>
           <w:p/>
         </w:tc>
@@ -2506,13 +2022,13 @@
       <w:tr>
         <w:tc>
           <w:tcPr>
-            <w:tcW w:w="2263" w:type="dxa"/>
+            <w:tcW w:w="2189" w:type="dxa"/>
           </w:tcPr>
           <w:p/>
         </w:tc>
         <w:tc>
           <w:tcPr>
-            <w:tcW w:w="7087" w:type="dxa"/>
+            <w:tcW w:w="7161" w:type="dxa"/>
           </w:tcPr>
           <w:p/>
         </w:tc>
@@ -2520,7 +2036,7 @@
       <w:tr>
         <w:tc>
           <w:tcPr>
-            <w:tcW w:w="2263" w:type="dxa"/>
+            <w:tcW w:w="2189" w:type="dxa"/>
           </w:tcPr>
           <w:p>
             <w:r>
@@ -2530,7 +2046,7 @@
         </w:tc>
         <w:tc>
           <w:tcPr>
-            <w:tcW w:w="7087" w:type="dxa"/>
+            <w:tcW w:w="7161" w:type="dxa"/>
           </w:tcPr>
           <w:p>
             <w:pPr>
@@ -2543,7 +2059,6 @@
                 <w:szCs w:val="18"/>
               </w:rPr>
             </w:pPr>
-            <w:proofErr w:type="spellStart"/>
             <w:r>
               <w:rPr>
                 <w:rFonts w:ascii="Menlo" w:hAnsi="Menlo" w:cs="Menlo"/>
@@ -2553,12 +2068,185 @@
               </w:rPr>
               <w:t>feature_importance</w:t>
             </w:r>
-            <w:proofErr w:type="spellEnd"/>
           </w:p>
           <w:p/>
         </w:tc>
       </w:tr>
     </w:tbl>
+    <w:p>
+      <w:pPr>
+        <w:rPr>
+          <w:lang w:val="en-CA"/>
+        </w:rPr>
+      </w:pPr>
+      <w:r>
+        <w:lastRenderedPageBreak/>
+        <w:t>In</w:t>
+      </w:r>
+      <w:r>
+        <w:t xml:space="preserve"> </w:t>
+      </w:r>
+      <w:r>
+        <w:t>Advanced_feature_engineering_refactored.py</w:t>
+      </w:r>
+    </w:p>
+    <w:p>
+      <w:r>
+        <w:t>df_all = concat_df(df_train, df_test)</w:t>
+      </w:r>
+      <w:r>
+        <w:t xml:space="preserve">: </w:t>
+      </w:r>
+      <w:r>
+        <w:t>stacked df of training and test set on axis 0 (vertically)</w:t>
+      </w:r>
+    </w:p>
+    <w:p>
+      <w:pPr>
+        <w:pStyle w:val="HTMLPreformatted"/>
+        <w:numPr>
+          <w:ilvl w:val="0"/>
+          <w:numId w:val="2"/>
+        </w:numPr>
+        <w:shd w:val="clear" w:color="auto" w:fill="FFFFFF"/>
+        <w:rPr>
+          <w:rFonts w:ascii="Menlo" w:hAnsi="Menlo" w:cs="Menlo"/>
+          <w:color w:val="000000"/>
+          <w:sz w:val="18"/>
+          <w:szCs w:val="18"/>
+        </w:rPr>
+      </w:pPr>
+      <w:r>
+        <w:rPr>
+          <w:rFonts w:ascii="Menlo" w:hAnsi="Menlo" w:cs="Menlo"/>
+          <w:color w:val="000000"/>
+          <w:sz w:val="18"/>
+          <w:szCs w:val="18"/>
+        </w:rPr>
+        <w:t>correlation(df, col, abs):</w:t>
+      </w:r>
+      <w:r>
+        <w:rPr>
+          <w:rFonts w:ascii="Menlo" w:hAnsi="Menlo" w:cs="Menlo"/>
+          <w:color w:val="000000"/>
+          <w:sz w:val="18"/>
+          <w:szCs w:val="18"/>
+        </w:rPr>
+        <w:t xml:space="preserve"> </w:t>
+      </w:r>
+      <w:r>
+        <w:rPr>
+          <w:rFonts w:ascii="Menlo" w:hAnsi="Menlo" w:cs="Menlo"/>
+          <w:i/>
+          <w:iCs/>
+          <w:color w:val="808080"/>
+          <w:sz w:val="18"/>
+          <w:szCs w:val="18"/>
+        </w:rPr>
+        <w:t>important to use stacked tran and test data because together they give a better correlation</w:t>
+      </w:r>
+    </w:p>
+    <w:p>
+      <w:pPr>
+        <w:pStyle w:val="HTMLPreformatted"/>
+        <w:numPr>
+          <w:ilvl w:val="0"/>
+          <w:numId w:val="2"/>
+        </w:numPr>
+        <w:shd w:val="clear" w:color="auto" w:fill="FFFFFF"/>
+        <w:rPr>
+          <w:rFonts w:ascii="Menlo" w:hAnsi="Menlo" w:cs="Menlo"/>
+          <w:color w:val="000000" w:themeColor="text1"/>
+          <w:sz w:val="18"/>
+          <w:szCs w:val="18"/>
+        </w:rPr>
+      </w:pPr>
+      <w:r>
+        <w:rPr>
+          <w:rFonts w:ascii="Menlo" w:hAnsi="Menlo" w:cs="Menlo"/>
+          <w:color w:val="000000" w:themeColor="text1"/>
+          <w:sz w:val="18"/>
+          <w:szCs w:val="18"/>
+        </w:rPr>
+        <w:t>filling missingness</w:t>
+      </w:r>
+      <w:r>
+        <w:rPr>
+          <w:rFonts w:ascii="Menlo" w:hAnsi="Menlo" w:cs="Menlo"/>
+          <w:color w:val="000000" w:themeColor="text1"/>
+          <w:sz w:val="18"/>
+          <w:szCs w:val="18"/>
+        </w:rPr>
+        <w:t xml:space="preserve"> all together (passing by reference)</w:t>
+      </w:r>
+    </w:p>
+    <w:p>
+      <w:pPr>
+        <w:pStyle w:val="HTMLPreformatted"/>
+        <w:numPr>
+          <w:ilvl w:val="0"/>
+          <w:numId w:val="2"/>
+        </w:numPr>
+        <w:shd w:val="clear" w:color="auto" w:fill="FFFFFF"/>
+        <w:rPr>
+          <w:rFonts w:ascii="Menlo" w:hAnsi="Menlo" w:cs="Menlo"/>
+          <w:color w:val="000000" w:themeColor="text1"/>
+          <w:sz w:val="18"/>
+          <w:szCs w:val="18"/>
+        </w:rPr>
+      </w:pPr>
+      <w:r>
+        <w:rPr>
+          <w:rFonts w:ascii="Menlo" w:hAnsi="Menlo" w:cs="Menlo"/>
+          <w:color w:val="000000" w:themeColor="text1"/>
+          <w:sz w:val="18"/>
+          <w:szCs w:val="18"/>
+        </w:rPr>
+        <w:t xml:space="preserve">create new attributes in </w:t>
+      </w:r>
+      <w:r>
+        <w:rPr>
+          <w:rFonts w:ascii="Menlo" w:hAnsi="Menlo" w:cs="Menlo"/>
+          <w:color w:val="000000"/>
+          <w:sz w:val="18"/>
+          <w:szCs w:val="18"/>
+        </w:rPr>
+        <w:t>create_deck</w:t>
+      </w:r>
+      <w:bookmarkStart w:id="1" w:name="_GoBack"/>
+      <w:bookmarkEnd w:id="1"/>
+    </w:p>
+    <w:p>
+      <w:pPr>
+        <w:shd w:val="clear" w:color="auto" w:fill="FFFFFF"/>
+        <w:tabs>
+          <w:tab w:val="left" w:pos="916"/>
+          <w:tab w:val="left" w:pos="1832"/>
+          <w:tab w:val="left" w:pos="2748"/>
+          <w:tab w:val="left" w:pos="3664"/>
+          <w:tab w:val="left" w:pos="4580"/>
+          <w:tab w:val="left" w:pos="5496"/>
+          <w:tab w:val="left" w:pos="6412"/>
+          <w:tab w:val="left" w:pos="7328"/>
+          <w:tab w:val="left" w:pos="8244"/>
+          <w:tab w:val="left" w:pos="9160"/>
+          <w:tab w:val="left" w:pos="10076"/>
+          <w:tab w:val="left" w:pos="10992"/>
+          <w:tab w:val="left" w:pos="11908"/>
+          <w:tab w:val="left" w:pos="12824"/>
+          <w:tab w:val="left" w:pos="13740"/>
+          <w:tab w:val="left" w:pos="14656"/>
+        </w:tabs>
+        <w:rPr>
+          <w:rFonts w:ascii="Menlo" w:eastAsia="Times New Roman" w:hAnsi="Menlo" w:cs="Menlo"/>
+          <w:color w:val="000000"/>
+          <w:sz w:val="18"/>
+          <w:szCs w:val="18"/>
+          <w:lang w:val="en-CA" w:eastAsia="zh-CN"/>
+        </w:rPr>
+      </w:pPr>
+    </w:p>
+    <w:p/>
     <w:p>
       <w:r>
         <w:br w:type="page"/>
@@ -2696,40 +2384,28 @@
       <w:pPr>
         <w:pStyle w:val="Body"/>
       </w:pPr>
-      <w:proofErr w:type="spellStart"/>
-      <w:r>
-        <w:t>theoaa</w:t>
-      </w:r>
-      <w:proofErr w:type="spellEnd"/>
-      <w:r>
-        <w:t xml:space="preserve"> – 4 (40%)</w:t>
+      <w:r>
+        <w:t>theoaa – 4 (40%)</w:t>
       </w:r>
     </w:p>
     <w:p>
       <w:pPr>
         <w:pStyle w:val="Body"/>
       </w:pPr>
-      <w:proofErr w:type="spellStart"/>
-      <w:r>
-        <w:t>abcdef</w:t>
-      </w:r>
-      <w:proofErr w:type="spellEnd"/>
-      <w:r>
-        <w:t xml:space="preserve"> – 1 (10%)</w:t>
+      <w:r>
+        <w:t>abcdef – 1 (10%)</w:t>
       </w:r>
     </w:p>
     <w:p>
       <w:pPr>
         <w:pStyle w:val="Body"/>
       </w:pPr>
-      <w:proofErr w:type="spellStart"/>
       <w:r>
         <w:t>cddor</w:t>
       </w:r>
       <w:r>
         <w:t>x</w:t>
       </w:r>
-      <w:proofErr w:type="spellEnd"/>
       <w:r>
         <w:t xml:space="preserve"> – 0 (0%)</w:t>
       </w:r>
@@ -2738,13 +2414,8 @@
       <w:pPr>
         <w:pStyle w:val="Body"/>
       </w:pPr>
-      <w:proofErr w:type="spellStart"/>
-      <w:r>
-        <w:t>heortk</w:t>
-      </w:r>
-      <w:proofErr w:type="spellEnd"/>
-      <w:r>
-        <w:t xml:space="preserve"> – 5 (50%)</w:t>
+      <w:r>
+        <w:t>heortk – 5 (50%)</w:t>
       </w:r>
     </w:p>
     <w:p>
@@ -2778,42 +2449,10 @@
         </w:numPr>
       </w:pPr>
       <w:r>
-        <w:t xml:space="preserve">Pick 2 parents, such as </w:t>
-      </w:r>
-      <w:proofErr w:type="spellStart"/>
-      <w:r>
-        <w:t>theoaa</w:t>
-      </w:r>
-      <w:proofErr w:type="spellEnd"/>
-      <w:r>
-        <w:t xml:space="preserve"> and </w:t>
-      </w:r>
-      <w:proofErr w:type="spellStart"/>
-      <w:r>
-        <w:t>herotk</w:t>
-      </w:r>
-      <w:proofErr w:type="spellEnd"/>
-      <w:r>
-        <w:t xml:space="preserve"> (based on letter match)</w:t>
-      </w:r>
-      <w:r>
-        <w:t xml:space="preserve"> or pick 2 based on the possibility, say we choose </w:t>
-      </w:r>
-      <w:proofErr w:type="spellStart"/>
-      <w:r>
-        <w:t>theoaa</w:t>
-      </w:r>
-      <w:proofErr w:type="spellEnd"/>
-      <w:r>
-        <w:t xml:space="preserve"> and </w:t>
-      </w:r>
-      <w:proofErr w:type="spellStart"/>
-      <w:r>
-        <w:t>herotk</w:t>
-      </w:r>
-      <w:proofErr w:type="spellEnd"/>
-      <w:r>
-        <w:t xml:space="preserve"> here;</w:t>
+        <w:t>Pick 2 parents, such as theoaa and herotk (based on letter match)</w:t>
+      </w:r>
+      <w:r>
+        <w:t xml:space="preserve"> or pick 2 based on the possibility, say we choose theoaa and herotk here;</w:t>
       </w:r>
     </w:p>
     <w:p>
@@ -2825,39 +2464,7 @@
         </w:numPr>
       </w:pPr>
       <w:r>
-        <w:t xml:space="preserve">Crossover: Create a child from the parent, such as </w:t>
-      </w:r>
-      <w:proofErr w:type="spellStart"/>
-      <w:r>
-        <w:t>the+otk</w:t>
-      </w:r>
-      <w:proofErr w:type="spellEnd"/>
-      <w:r>
-        <w:t xml:space="preserve"> or </w:t>
-      </w:r>
-      <w:proofErr w:type="spellStart"/>
-      <w:r>
-        <w:t>th+rotk</w:t>
-      </w:r>
-      <w:proofErr w:type="spellEnd"/>
-      <w:r>
-        <w:t xml:space="preserve">, say we get </w:t>
-      </w:r>
-      <w:proofErr w:type="spellStart"/>
-      <w:r>
-        <w:t>the+otk</w:t>
-      </w:r>
-      <w:proofErr w:type="spellEnd"/>
-      <w:r>
-        <w:t>=</w:t>
-      </w:r>
-      <w:proofErr w:type="spellStart"/>
-      <w:r>
-        <w:t>theotk</w:t>
-      </w:r>
-      <w:proofErr w:type="spellEnd"/>
-      <w:r>
-        <w:t xml:space="preserve"> here</w:t>
+        <w:t>Crossover: Create a child from the parent, such as the+otk or th+rotk, say we get the+otk=theotk here</w:t>
       </w:r>
       <w:r>
         <w:t>;</w:t>
@@ -3022,16 +2629,16 @@
 <file path=word/numbering.xml><?xml version="1.0" encoding="utf-8"?>
 <w:numbering xmlns:wpc="http://schemas.microsoft.com/office/word/2010/wordprocessingCanvas" xmlns:cx="http://schemas.microsoft.com/office/drawing/2014/chartex" xmlns:cx1="http://schemas.microsoft.com/office/drawing/2015/9/8/chartex" xmlns:cx2="http://schemas.microsoft.com/office/drawing/2015/10/21/chartex" xmlns:cx3="http://schemas.microsoft.com/office/drawing/2016/5/9/chartex" xmlns:cx4="http://schemas.microsoft.com/office/drawing/2016/5/10/chartex" xmlns:cx5="http://schemas.microsoft.com/office/drawing/2016/5/11/chartex" xmlns:cx6="http://schemas.microsoft.com/office/drawing/2016/5/12/chartex" xmlns:cx7="http://schemas.microsoft.com/office/drawing/2016/5/13/chartex" xmlns:cx8="http://schemas.microsoft.com/office/drawing/2016/5/14/chartex" xmlns:mc="http://schemas.openxmlformats.org/markup-compatibility/2006" xmlns:aink="http://schemas.microsoft.com/office/drawing/2016/ink" xmlns:am3d="http://schemas.microsoft.com/office/drawing/2017/model3d" xmlns:o="urn:schemas-microsoft-com:office:office" xmlns:r="http://schemas.openxmlformats.org/officeDocument/2006/relationships" xmlns:m="http://schemas.openxmlformats.org/officeDocument/2006/math" xmlns:v="urn:schemas-microsoft-com:vml" xmlns:wp14="http://schemas.microsoft.com/office/word/2010/wordprocessingDrawing" xmlns:wp="http://schemas.openxmlformats.org/drawingml/2006/wordprocessingDrawing" xmlns:w10="urn:schemas-microsoft-com:office:word" xmlns:w="http://schemas.openxmlformats.org/wordprocessingml/2006/main" xmlns:w14="http://schemas.microsoft.com/office/word/2010/wordml" xmlns:w15="http://schemas.microsoft.com/office/word/2012/wordml" xmlns:w16cid="http://schemas.microsoft.com/office/word/2016/wordml/cid" xmlns:w16se="http://schemas.microsoft.com/office/word/2015/wordml/symex" xmlns:wpg="http://schemas.microsoft.com/office/word/2010/wordprocessingGroup" xmlns:wpi="http://schemas.microsoft.com/office/word/2010/wordprocessingInk" xmlns:wne="http://schemas.microsoft.com/office/word/2006/wordml" xmlns:wps="http://schemas.microsoft.com/office/word/2010/wordprocessingShape" mc:Ignorable="w14 w15 w16se w16cid wp14">
   <w:abstractNum w:abstractNumId="0" w15:restartNumberingAfterBreak="0">
-    <w:nsid w:val="1541212C"/>
+    <w:nsid w:val="09330758"/>
     <w:multiLevelType w:val="hybridMultilevel"/>
-    <w:tmpl w:val="B2E22982"/>
-    <w:lvl w:ilvl="0" w:tplc="C1521ED2">
+    <w:tmpl w:val="E91A187C"/>
+    <w:lvl w:ilvl="0" w:tplc="0409000F">
       <w:start w:val="1"/>
-      <w:numFmt w:val="lowerLetter"/>
+      <w:numFmt w:val="decimal"/>
       <w:lvlText w:val="%1."/>
       <w:lvlJc w:val="left"/>
       <w:pPr>
-        <w:ind w:left="1080" w:hanging="360"/>
+        <w:ind w:left="720" w:hanging="360"/>
       </w:pPr>
       <w:rPr>
         <w:rFonts w:hint="default"/>
@@ -3043,7 +2650,7 @@
       <w:lvlText w:val="%2."/>
       <w:lvlJc w:val="left"/>
       <w:pPr>
-        <w:ind w:left="1800" w:hanging="360"/>
+        <w:ind w:left="1440" w:hanging="360"/>
       </w:pPr>
     </w:lvl>
     <w:lvl w:ilvl="2" w:tplc="0409001B" w:tentative="1">
@@ -3052,7 +2659,7 @@
       <w:lvlText w:val="%3."/>
       <w:lvlJc w:val="right"/>
       <w:pPr>
-        <w:ind w:left="2520" w:hanging="180"/>
+        <w:ind w:left="2160" w:hanging="180"/>
       </w:pPr>
     </w:lvl>
     <w:lvl w:ilvl="3" w:tplc="0409000F" w:tentative="1">
@@ -3061,7 +2668,7 @@
       <w:lvlText w:val="%4."/>
       <w:lvlJc w:val="left"/>
       <w:pPr>
-        <w:ind w:left="3240" w:hanging="360"/>
+        <w:ind w:left="2880" w:hanging="360"/>
       </w:pPr>
     </w:lvl>
     <w:lvl w:ilvl="4" w:tplc="04090019" w:tentative="1">
@@ -3070,7 +2677,7 @@
       <w:lvlText w:val="%5."/>
       <w:lvlJc w:val="left"/>
       <w:pPr>
-        <w:ind w:left="3960" w:hanging="360"/>
+        <w:ind w:left="3600" w:hanging="360"/>
       </w:pPr>
     </w:lvl>
     <w:lvl w:ilvl="5" w:tplc="0409001B" w:tentative="1">
@@ -3079,7 +2686,7 @@
       <w:lvlText w:val="%6."/>
       <w:lvlJc w:val="right"/>
       <w:pPr>
-        <w:ind w:left="4680" w:hanging="180"/>
+        <w:ind w:left="4320" w:hanging="180"/>
       </w:pPr>
     </w:lvl>
     <w:lvl w:ilvl="6" w:tplc="0409000F" w:tentative="1">
@@ -3088,7 +2695,7 @@
       <w:lvlText w:val="%7."/>
       <w:lvlJc w:val="left"/>
       <w:pPr>
-        <w:ind w:left="5400" w:hanging="360"/>
+        <w:ind w:left="5040" w:hanging="360"/>
       </w:pPr>
     </w:lvl>
     <w:lvl w:ilvl="7" w:tplc="04090019" w:tentative="1">
@@ -3097,7 +2704,7 @@
       <w:lvlText w:val="%8."/>
       <w:lvlJc w:val="left"/>
       <w:pPr>
-        <w:ind w:left="6120" w:hanging="360"/>
+        <w:ind w:left="5760" w:hanging="360"/>
       </w:pPr>
     </w:lvl>
     <w:lvl w:ilvl="8" w:tplc="0409001B" w:tentative="1">
@@ -3106,11 +2713,103 @@
       <w:lvlText w:val="%9."/>
       <w:lvlJc w:val="right"/>
       <w:pPr>
+        <w:ind w:left="6480" w:hanging="180"/>
+      </w:pPr>
+    </w:lvl>
+  </w:abstractNum>
+  <w:abstractNum w:abstractNumId="1" w15:restartNumberingAfterBreak="0">
+    <w:nsid w:val="1541212C"/>
+    <w:multiLevelType w:val="hybridMultilevel"/>
+    <w:tmpl w:val="B2E22982"/>
+    <w:lvl w:ilvl="0" w:tplc="C1521ED2">
+      <w:start w:val="1"/>
+      <w:numFmt w:val="lowerLetter"/>
+      <w:lvlText w:val="%1."/>
+      <w:lvlJc w:val="left"/>
+      <w:pPr>
+        <w:ind w:left="1080" w:hanging="360"/>
+      </w:pPr>
+      <w:rPr>
+        <w:rFonts w:hint="default"/>
+      </w:rPr>
+    </w:lvl>
+    <w:lvl w:ilvl="1" w:tplc="04090019" w:tentative="1">
+      <w:start w:val="1"/>
+      <w:numFmt w:val="lowerLetter"/>
+      <w:lvlText w:val="%2."/>
+      <w:lvlJc w:val="left"/>
+      <w:pPr>
+        <w:ind w:left="1800" w:hanging="360"/>
+      </w:pPr>
+    </w:lvl>
+    <w:lvl w:ilvl="2" w:tplc="0409001B" w:tentative="1">
+      <w:start w:val="1"/>
+      <w:numFmt w:val="lowerRoman"/>
+      <w:lvlText w:val="%3."/>
+      <w:lvlJc w:val="right"/>
+      <w:pPr>
+        <w:ind w:left="2520" w:hanging="180"/>
+      </w:pPr>
+    </w:lvl>
+    <w:lvl w:ilvl="3" w:tplc="0409000F" w:tentative="1">
+      <w:start w:val="1"/>
+      <w:numFmt w:val="decimal"/>
+      <w:lvlText w:val="%4."/>
+      <w:lvlJc w:val="left"/>
+      <w:pPr>
+        <w:ind w:left="3240" w:hanging="360"/>
+      </w:pPr>
+    </w:lvl>
+    <w:lvl w:ilvl="4" w:tplc="04090019" w:tentative="1">
+      <w:start w:val="1"/>
+      <w:numFmt w:val="lowerLetter"/>
+      <w:lvlText w:val="%5."/>
+      <w:lvlJc w:val="left"/>
+      <w:pPr>
+        <w:ind w:left="3960" w:hanging="360"/>
+      </w:pPr>
+    </w:lvl>
+    <w:lvl w:ilvl="5" w:tplc="0409001B" w:tentative="1">
+      <w:start w:val="1"/>
+      <w:numFmt w:val="lowerRoman"/>
+      <w:lvlText w:val="%6."/>
+      <w:lvlJc w:val="right"/>
+      <w:pPr>
+        <w:ind w:left="4680" w:hanging="180"/>
+      </w:pPr>
+    </w:lvl>
+    <w:lvl w:ilvl="6" w:tplc="0409000F" w:tentative="1">
+      <w:start w:val="1"/>
+      <w:numFmt w:val="decimal"/>
+      <w:lvlText w:val="%7."/>
+      <w:lvlJc w:val="left"/>
+      <w:pPr>
+        <w:ind w:left="5400" w:hanging="360"/>
+      </w:pPr>
+    </w:lvl>
+    <w:lvl w:ilvl="7" w:tplc="04090019" w:tentative="1">
+      <w:start w:val="1"/>
+      <w:numFmt w:val="lowerLetter"/>
+      <w:lvlText w:val="%8."/>
+      <w:lvlJc w:val="left"/>
+      <w:pPr>
+        <w:ind w:left="6120" w:hanging="360"/>
+      </w:pPr>
+    </w:lvl>
+    <w:lvl w:ilvl="8" w:tplc="0409001B" w:tentative="1">
+      <w:start w:val="1"/>
+      <w:numFmt w:val="lowerRoman"/>
+      <w:lvlText w:val="%9."/>
+      <w:lvlJc w:val="right"/>
+      <w:pPr>
         <w:ind w:left="6840" w:hanging="180"/>
       </w:pPr>
     </w:lvl>
   </w:abstractNum>
   <w:num w:numId="1">
+    <w:abstractNumId w:val="1"/>
+  </w:num>
+  <w:num w:numId="2">
     <w:abstractNumId w:val="0"/>
   </w:num>
 </w:numbering>

</xml_diff>

<commit_message>
Replace most of df_all to dfs in Advanced_feature_engineering.py and feature_engineering.py, now need to test everything is ok.
</commit_message>
<xml_diff>
--- a/Thoughts_recording.docx
+++ b/Thoughts_recording.docx
@@ -107,7 +107,25 @@
                 <w:sz w:val="22"/>
                 <w:szCs w:val="22"/>
               </w:rPr>
-              <w:t>1 Passengerid is useless</w:t>
+              <w:t xml:space="preserve">1 </w:t>
+            </w:r>
+            <w:proofErr w:type="spellStart"/>
+            <w:r>
+              <w:rPr>
+                <w:rFonts w:cs="Arial Unicode MS"/>
+                <w:sz w:val="22"/>
+                <w:szCs w:val="22"/>
+              </w:rPr>
+              <w:t>Passengerid</w:t>
+            </w:r>
+            <w:proofErr w:type="spellEnd"/>
+            <w:r>
+              <w:rPr>
+                <w:rFonts w:cs="Arial Unicode MS"/>
+                <w:sz w:val="22"/>
+                <w:szCs w:val="22"/>
+              </w:rPr>
+              <w:t xml:space="preserve"> is useless</w:t>
             </w:r>
           </w:p>
           <w:p>
@@ -139,7 +157,23 @@
                 <w:sz w:val="22"/>
                 <w:szCs w:val="22"/>
               </w:rPr>
-              <w:t>3 Sex convert to numeric value</w:t>
+              <w:t xml:space="preserve">3 Sex </w:t>
+            </w:r>
+            <w:proofErr w:type="gramStart"/>
+            <w:r>
+              <w:rPr>
+                <w:sz w:val="22"/>
+                <w:szCs w:val="22"/>
+              </w:rPr>
+              <w:t>convert</w:t>
+            </w:r>
+            <w:proofErr w:type="gramEnd"/>
+            <w:r>
+              <w:rPr>
+                <w:sz w:val="22"/>
+                <w:szCs w:val="22"/>
+              </w:rPr>
+              <w:t xml:space="preserve"> to numeric value</w:t>
             </w:r>
           </w:p>
           <w:p>
@@ -187,7 +221,23 @@
                 <w:sz w:val="22"/>
                 <w:szCs w:val="22"/>
               </w:rPr>
-              <w:t>6 Carbin too many null, may drop this info</w:t>
+              <w:t xml:space="preserve">6 </w:t>
+            </w:r>
+            <w:proofErr w:type="spellStart"/>
+            <w:r>
+              <w:rPr>
+                <w:sz w:val="22"/>
+                <w:szCs w:val="22"/>
+              </w:rPr>
+              <w:t>Carbin</w:t>
+            </w:r>
+            <w:proofErr w:type="spellEnd"/>
+            <w:r>
+              <w:rPr>
+                <w:sz w:val="22"/>
+                <w:szCs w:val="22"/>
+              </w:rPr>
+              <w:t xml:space="preserve"> too many null, may drop this info</w:t>
             </w:r>
           </w:p>
           <w:p>
@@ -602,8 +652,18 @@
                 <w:sz w:val="22"/>
                 <w:szCs w:val="22"/>
               </w:rPr>
-              <w:t>1 Remove passengerid</w:t>
-            </w:r>
+              <w:t xml:space="preserve">1 Remove </w:t>
+            </w:r>
+            <w:proofErr w:type="spellStart"/>
+            <w:r>
+              <w:rPr>
+                <w:rFonts w:cs="Arial Unicode MS"/>
+                <w:sz w:val="22"/>
+                <w:szCs w:val="22"/>
+              </w:rPr>
+              <w:t>passengerid</w:t>
+            </w:r>
+            <w:proofErr w:type="spellEnd"/>
           </w:p>
           <w:p>
             <w:pPr>
@@ -650,7 +710,25 @@
                 <w:sz w:val="22"/>
                 <w:szCs w:val="22"/>
               </w:rPr>
-              <w:t>3 Sex convert to numeric value (0 male, 1 female)</w:t>
+              <w:t xml:space="preserve">3 Sex </w:t>
+            </w:r>
+            <w:proofErr w:type="gramStart"/>
+            <w:r>
+              <w:rPr>
+                <w:rFonts w:cs="Arial Unicode MS"/>
+                <w:sz w:val="22"/>
+                <w:szCs w:val="22"/>
+              </w:rPr>
+              <w:t>convert</w:t>
+            </w:r>
+            <w:proofErr w:type="gramEnd"/>
+            <w:r>
+              <w:rPr>
+                <w:rFonts w:cs="Arial Unicode MS"/>
+                <w:sz w:val="22"/>
+                <w:szCs w:val="22"/>
+              </w:rPr>
+              <w:t xml:space="preserve"> to numeric value (0 male, 1 female)</w:t>
             </w:r>
           </w:p>
           <w:p>
@@ -708,8 +786,18 @@
                 <w:sz w:val="22"/>
                 <w:szCs w:val="22"/>
               </w:rPr>
-              <w:t>6 Remove Carbin</w:t>
-            </w:r>
+              <w:t xml:space="preserve">6 Remove </w:t>
+            </w:r>
+            <w:proofErr w:type="spellStart"/>
+            <w:r>
+              <w:rPr>
+                <w:rFonts w:cs="Arial Unicode MS"/>
+                <w:sz w:val="22"/>
+                <w:szCs w:val="22"/>
+              </w:rPr>
+              <w:t>Carbin</w:t>
+            </w:r>
+            <w:proofErr w:type="spellEnd"/>
           </w:p>
           <w:p>
             <w:pPr>
@@ -753,7 +841,17 @@
                 <w:szCs w:val="22"/>
                 <w:highlight w:val="yellow"/>
               </w:rPr>
-              <w:t xml:space="preserve">bin size </w:t>
+              <w:t xml:space="preserve">bin </w:t>
+            </w:r>
+            <w:proofErr w:type="gramStart"/>
+            <w:r>
+              <w:rPr>
+                <w:rFonts w:cs="Arial Unicode MS"/>
+                <w:sz w:val="22"/>
+                <w:szCs w:val="22"/>
+                <w:highlight w:val="yellow"/>
+              </w:rPr>
+              <w:t xml:space="preserve">size </w:t>
             </w:r>
             <w:r>
               <w:rPr>
@@ -763,6 +861,7 @@
               </w:rPr>
               <w:t>)</w:t>
             </w:r>
+            <w:proofErr w:type="gramEnd"/>
           </w:p>
           <w:p>
             <w:pPr>
@@ -788,7 +887,17 @@
                 <w:szCs w:val="22"/>
                 <w:highlight w:val="yellow"/>
               </w:rPr>
-              <w:t xml:space="preserve">bin size </w:t>
+              <w:t xml:space="preserve">bin </w:t>
+            </w:r>
+            <w:proofErr w:type="gramStart"/>
+            <w:r>
+              <w:rPr>
+                <w:rFonts w:cs="Arial Unicode MS"/>
+                <w:sz w:val="22"/>
+                <w:szCs w:val="22"/>
+                <w:highlight w:val="yellow"/>
+              </w:rPr>
+              <w:t xml:space="preserve">size </w:t>
             </w:r>
             <w:r>
               <w:rPr>
@@ -798,6 +907,7 @@
               </w:rPr>
               <w:t>)</w:t>
             </w:r>
+            <w:proofErr w:type="gramEnd"/>
           </w:p>
           <w:p>
             <w:pPr>
@@ -816,6 +926,7 @@
               </w:rPr>
               <w:t xml:space="preserve">11 </w:t>
             </w:r>
+            <w:proofErr w:type="spellStart"/>
             <w:r>
               <w:rPr>
                 <w:rFonts w:cs="Arial Unicode MS"/>
@@ -823,8 +934,29 @@
                 <w:szCs w:val="22"/>
                 <w:highlight w:val="yellow"/>
               </w:rPr>
-              <w:t>FamilySize/IsAlone</w:t>
-            </w:r>
+              <w:t>FamilySize</w:t>
+            </w:r>
+            <w:proofErr w:type="spellEnd"/>
+            <w:r>
+              <w:rPr>
+                <w:rFonts w:cs="Arial Unicode MS"/>
+                <w:sz w:val="22"/>
+                <w:szCs w:val="22"/>
+                <w:highlight w:val="yellow"/>
+              </w:rPr>
+              <w:t>/</w:t>
+            </w:r>
+            <w:proofErr w:type="spellStart"/>
+            <w:r>
+              <w:rPr>
+                <w:rFonts w:cs="Arial Unicode MS"/>
+                <w:sz w:val="22"/>
+                <w:szCs w:val="22"/>
+                <w:highlight w:val="yellow"/>
+              </w:rPr>
+              <w:t>IsAlone</w:t>
+            </w:r>
+            <w:proofErr w:type="spellEnd"/>
           </w:p>
           <w:p>
             <w:pPr>
@@ -836,8 +968,18 @@
                 <w:sz w:val="22"/>
                 <w:szCs w:val="22"/>
               </w:rPr>
-              <w:t>13 nameLen</w:t>
-            </w:r>
+              <w:t xml:space="preserve">13 </w:t>
+            </w:r>
+            <w:proofErr w:type="spellStart"/>
+            <w:r>
+              <w:rPr>
+                <w:rFonts w:cs="Arial Unicode MS"/>
+                <w:sz w:val="22"/>
+                <w:szCs w:val="22"/>
+              </w:rPr>
+              <w:t>nameLen</w:t>
+            </w:r>
+            <w:proofErr w:type="spellEnd"/>
           </w:p>
         </w:tc>
       </w:tr>
@@ -944,7 +1086,61 @@
                 <w:sz w:val="22"/>
                 <w:szCs w:val="22"/>
               </w:rPr>
-              <w:t xml:space="preserve">   title_mapping = {"Mr": 1, "Miss": 2, "Mrs": 3, "Master": 4, "Rare": 5}</w:t>
+              <w:t xml:space="preserve">   </w:t>
+            </w:r>
+            <w:proofErr w:type="spellStart"/>
+            <w:r>
+              <w:rPr>
+                <w:rFonts w:cs="Arial Unicode MS"/>
+                <w:sz w:val="22"/>
+                <w:szCs w:val="22"/>
+              </w:rPr>
+              <w:t>title_mapping</w:t>
+            </w:r>
+            <w:proofErr w:type="spellEnd"/>
+            <w:r>
+              <w:rPr>
+                <w:rFonts w:cs="Arial Unicode MS"/>
+                <w:sz w:val="22"/>
+                <w:szCs w:val="22"/>
+              </w:rPr>
+              <w:t xml:space="preserve"> = {"</w:t>
+            </w:r>
+            <w:proofErr w:type="spellStart"/>
+            <w:r>
+              <w:rPr>
+                <w:rFonts w:cs="Arial Unicode MS"/>
+                <w:sz w:val="22"/>
+                <w:szCs w:val="22"/>
+              </w:rPr>
+              <w:t>Mr</w:t>
+            </w:r>
+            <w:proofErr w:type="spellEnd"/>
+            <w:r>
+              <w:rPr>
+                <w:rFonts w:cs="Arial Unicode MS"/>
+                <w:sz w:val="22"/>
+                <w:szCs w:val="22"/>
+              </w:rPr>
+              <w:t>": 1, "Miss": 2, "</w:t>
+            </w:r>
+            <w:proofErr w:type="spellStart"/>
+            <w:r>
+              <w:rPr>
+                <w:rFonts w:cs="Arial Unicode MS"/>
+                <w:sz w:val="22"/>
+                <w:szCs w:val="22"/>
+              </w:rPr>
+              <w:t>Mrs</w:t>
+            </w:r>
+            <w:proofErr w:type="spellEnd"/>
+            <w:r>
+              <w:rPr>
+                <w:rFonts w:cs="Arial Unicode MS"/>
+                <w:sz w:val="22"/>
+                <w:szCs w:val="22"/>
+              </w:rPr>
+              <w:t>": 3, "Master": 4, "Rare": 5}</w:t>
             </w:r>
           </w:p>
           <w:p>
@@ -971,7 +1167,79 @@
                 <w:sz w:val="22"/>
                 <w:szCs w:val="22"/>
               </w:rPr>
-              <w:t>More accurate way of guessing missing values is to use other correlated features. In our case we note correlation among Age, Gender, and Pclass. Guess Age values using median values for Age across sets of Pclass and Gender feature combinations. So, median Age for Pclass=1 and Gender=0, Pclass=1 and Gender=1, and so on…</w:t>
+              <w:t xml:space="preserve">More accurate way of guessing missing values is to use other correlated features. In our case we note correlation among Age, Gender, and </w:t>
+            </w:r>
+            <w:proofErr w:type="spellStart"/>
+            <w:r>
+              <w:rPr>
+                <w:rFonts w:cs="Arial Unicode MS"/>
+                <w:sz w:val="22"/>
+                <w:szCs w:val="22"/>
+              </w:rPr>
+              <w:t>Pclass</w:t>
+            </w:r>
+            <w:proofErr w:type="spellEnd"/>
+            <w:r>
+              <w:rPr>
+                <w:rFonts w:cs="Arial Unicode MS"/>
+                <w:sz w:val="22"/>
+                <w:szCs w:val="22"/>
+              </w:rPr>
+              <w:t xml:space="preserve">. Guess Age values using median values for Age across sets of </w:t>
+            </w:r>
+            <w:proofErr w:type="spellStart"/>
+            <w:r>
+              <w:rPr>
+                <w:rFonts w:cs="Arial Unicode MS"/>
+                <w:sz w:val="22"/>
+                <w:szCs w:val="22"/>
+              </w:rPr>
+              <w:t>Pclass</w:t>
+            </w:r>
+            <w:proofErr w:type="spellEnd"/>
+            <w:r>
+              <w:rPr>
+                <w:rFonts w:cs="Arial Unicode MS"/>
+                <w:sz w:val="22"/>
+                <w:szCs w:val="22"/>
+              </w:rPr>
+              <w:t xml:space="preserve"> and Gender feature combinations. So, median Age for </w:t>
+            </w:r>
+            <w:proofErr w:type="spellStart"/>
+            <w:r>
+              <w:rPr>
+                <w:rFonts w:cs="Arial Unicode MS"/>
+                <w:sz w:val="22"/>
+                <w:szCs w:val="22"/>
+              </w:rPr>
+              <w:t>Pclass</w:t>
+            </w:r>
+            <w:proofErr w:type="spellEnd"/>
+            <w:r>
+              <w:rPr>
+                <w:rFonts w:cs="Arial Unicode MS"/>
+                <w:sz w:val="22"/>
+                <w:szCs w:val="22"/>
+              </w:rPr>
+              <w:t xml:space="preserve">=1 and Gender=0, </w:t>
+            </w:r>
+            <w:proofErr w:type="spellStart"/>
+            <w:r>
+              <w:rPr>
+                <w:rFonts w:cs="Arial Unicode MS"/>
+                <w:sz w:val="22"/>
+                <w:szCs w:val="22"/>
+              </w:rPr>
+              <w:t>Pclass</w:t>
+            </w:r>
+            <w:proofErr w:type="spellEnd"/>
+            <w:r>
+              <w:rPr>
+                <w:rFonts w:cs="Arial Unicode MS"/>
+                <w:sz w:val="22"/>
+                <w:szCs w:val="22"/>
+              </w:rPr>
+              <w:t>=1 and Gender=1, and so on…</w:t>
             </w:r>
           </w:p>
           <w:p>
@@ -1088,7 +1356,25 @@
                 <w:sz w:val="22"/>
                 <w:szCs w:val="22"/>
               </w:rPr>
-              <w:t>7 only 2 missing Embarked in train_df, simply replace them with the most frequent one</w:t>
+              <w:t xml:space="preserve">7 only 2 missing Embarked in </w:t>
+            </w:r>
+            <w:proofErr w:type="spellStart"/>
+            <w:r>
+              <w:rPr>
+                <w:rFonts w:cs="Arial Unicode MS"/>
+                <w:sz w:val="22"/>
+                <w:szCs w:val="22"/>
+              </w:rPr>
+              <w:t>train_df</w:t>
+            </w:r>
+            <w:proofErr w:type="spellEnd"/>
+            <w:r>
+              <w:rPr>
+                <w:rFonts w:cs="Arial Unicode MS"/>
+                <w:sz w:val="22"/>
+                <w:szCs w:val="22"/>
+              </w:rPr>
+              <w:t>, simply replace them with the most frequent one</w:t>
             </w:r>
           </w:p>
           <w:p>
@@ -1101,8 +1387,81 @@
                 <w:sz w:val="22"/>
                 <w:szCs w:val="22"/>
               </w:rPr>
-              <w:t xml:space="preserve">11 FamilySize = SibSp + Parch; IsAlone is based on FamilySize, choose to </w:t>
-            </w:r>
+              <w:t xml:space="preserve">11 </w:t>
+            </w:r>
+            <w:proofErr w:type="spellStart"/>
+            <w:r>
+              <w:rPr>
+                <w:rFonts w:cs="Arial Unicode MS"/>
+                <w:sz w:val="22"/>
+                <w:szCs w:val="22"/>
+              </w:rPr>
+              <w:t>FamilySize</w:t>
+            </w:r>
+            <w:proofErr w:type="spellEnd"/>
+            <w:r>
+              <w:rPr>
+                <w:rFonts w:cs="Arial Unicode MS"/>
+                <w:sz w:val="22"/>
+                <w:szCs w:val="22"/>
+              </w:rPr>
+              <w:t xml:space="preserve"> = </w:t>
+            </w:r>
+            <w:proofErr w:type="spellStart"/>
+            <w:r>
+              <w:rPr>
+                <w:rFonts w:cs="Arial Unicode MS"/>
+                <w:sz w:val="22"/>
+                <w:szCs w:val="22"/>
+              </w:rPr>
+              <w:t>SibSp</w:t>
+            </w:r>
+            <w:proofErr w:type="spellEnd"/>
+            <w:r>
+              <w:rPr>
+                <w:rFonts w:cs="Arial Unicode MS"/>
+                <w:sz w:val="22"/>
+                <w:szCs w:val="22"/>
+              </w:rPr>
+              <w:t xml:space="preserve"> + Parch; </w:t>
+            </w:r>
+            <w:proofErr w:type="spellStart"/>
+            <w:r>
+              <w:rPr>
+                <w:rFonts w:cs="Arial Unicode MS"/>
+                <w:sz w:val="22"/>
+                <w:szCs w:val="22"/>
+              </w:rPr>
+              <w:t>IsAlone</w:t>
+            </w:r>
+            <w:proofErr w:type="spellEnd"/>
+            <w:r>
+              <w:rPr>
+                <w:rFonts w:cs="Arial Unicode MS"/>
+                <w:sz w:val="22"/>
+                <w:szCs w:val="22"/>
+              </w:rPr>
+              <w:t xml:space="preserve"> is based on </w:t>
+            </w:r>
+            <w:proofErr w:type="spellStart"/>
+            <w:r>
+              <w:rPr>
+                <w:rFonts w:cs="Arial Unicode MS"/>
+                <w:sz w:val="22"/>
+                <w:szCs w:val="22"/>
+              </w:rPr>
+              <w:t>FamilySize</w:t>
+            </w:r>
+            <w:proofErr w:type="spellEnd"/>
+            <w:r>
+              <w:rPr>
+                <w:rFonts w:cs="Arial Unicode MS"/>
+                <w:sz w:val="22"/>
+                <w:szCs w:val="22"/>
+              </w:rPr>
+              <w:t xml:space="preserve">, choose to </w:t>
+            </w:r>
+            <w:proofErr w:type="gramStart"/>
             <w:r>
               <w:rPr>
                 <w:rFonts w:cs="Arial Unicode MS"/>
@@ -1110,7 +1469,28 @@
                 <w:szCs w:val="22"/>
                 <w:highlight w:val="red"/>
               </w:rPr>
-              <w:t>keep  SibSp/Parch</w:t>
+              <w:t xml:space="preserve">keep  </w:t>
+            </w:r>
+            <w:proofErr w:type="spellStart"/>
+            <w:r>
+              <w:rPr>
+                <w:rFonts w:cs="Arial Unicode MS"/>
+                <w:sz w:val="22"/>
+                <w:szCs w:val="22"/>
+                <w:highlight w:val="red"/>
+              </w:rPr>
+              <w:t>SibSp</w:t>
+            </w:r>
+            <w:proofErr w:type="spellEnd"/>
+            <w:proofErr w:type="gramEnd"/>
+            <w:r>
+              <w:rPr>
+                <w:rFonts w:cs="Arial Unicode MS"/>
+                <w:sz w:val="22"/>
+                <w:szCs w:val="22"/>
+                <w:highlight w:val="red"/>
+              </w:rPr>
+              <w:t>/Parch</w:t>
             </w:r>
             <w:r>
               <w:rPr>
@@ -1618,14 +1998,25 @@
                 <w:szCs w:val="18"/>
               </w:rPr>
             </w:pPr>
-            <w:r>
-              <w:rPr>
-                <w:rFonts w:ascii="Menlo" w:hAnsi="Menlo" w:cs="Menlo"/>
-                <w:color w:val="000000"/>
-                <w:sz w:val="18"/>
-                <w:szCs w:val="18"/>
-              </w:rPr>
-              <w:t>get_null_percentage(df):</w:t>
+            <w:proofErr w:type="spellStart"/>
+            <w:r>
+              <w:rPr>
+                <w:rFonts w:ascii="Menlo" w:hAnsi="Menlo" w:cs="Menlo"/>
+                <w:color w:val="000000"/>
+                <w:sz w:val="18"/>
+                <w:szCs w:val="18"/>
+              </w:rPr>
+              <w:t>get_null_percentage</w:t>
+            </w:r>
+            <w:proofErr w:type="spellEnd"/>
+            <w:r>
+              <w:rPr>
+                <w:rFonts w:ascii="Menlo" w:hAnsi="Menlo" w:cs="Menlo"/>
+                <w:color w:val="000000"/>
+                <w:sz w:val="18"/>
+                <w:szCs w:val="18"/>
+              </w:rPr>
+              <w:t>(df):</w:t>
             </w:r>
           </w:p>
           <w:p>
@@ -1660,14 +2051,65 @@
                 <w:szCs w:val="18"/>
               </w:rPr>
             </w:pPr>
-            <w:r>
-              <w:rPr>
-                <w:rFonts w:ascii="Menlo" w:hAnsi="Menlo" w:cs="Menlo"/>
-                <w:color w:val="000000"/>
-                <w:sz w:val="18"/>
-                <w:szCs w:val="18"/>
-              </w:rPr>
-              <w:t>display_missingness(dfs): // better than get_null_percentage(df)</w:t>
+            <w:proofErr w:type="spellStart"/>
+            <w:r>
+              <w:rPr>
+                <w:rFonts w:ascii="Menlo" w:hAnsi="Menlo" w:cs="Menlo"/>
+                <w:color w:val="000000"/>
+                <w:sz w:val="18"/>
+                <w:szCs w:val="18"/>
+              </w:rPr>
+              <w:t>display_missingness</w:t>
+            </w:r>
+            <w:proofErr w:type="spellEnd"/>
+            <w:r>
+              <w:rPr>
+                <w:rFonts w:ascii="Menlo" w:hAnsi="Menlo" w:cs="Menlo"/>
+                <w:color w:val="000000"/>
+                <w:sz w:val="18"/>
+                <w:szCs w:val="18"/>
+              </w:rPr>
+              <w:t>(</w:t>
+            </w:r>
+            <w:proofErr w:type="spellStart"/>
+            <w:r>
+              <w:rPr>
+                <w:rFonts w:ascii="Menlo" w:hAnsi="Menlo" w:cs="Menlo"/>
+                <w:color w:val="000000"/>
+                <w:sz w:val="18"/>
+                <w:szCs w:val="18"/>
+              </w:rPr>
+              <w:t>dfs</w:t>
+            </w:r>
+            <w:proofErr w:type="spellEnd"/>
+            <w:r>
+              <w:rPr>
+                <w:rFonts w:ascii="Menlo" w:hAnsi="Menlo" w:cs="Menlo"/>
+                <w:color w:val="000000"/>
+                <w:sz w:val="18"/>
+                <w:szCs w:val="18"/>
+              </w:rPr>
+              <w:t xml:space="preserve">): // better than </w:t>
+            </w:r>
+            <w:proofErr w:type="spellStart"/>
+            <w:r>
+              <w:rPr>
+                <w:rFonts w:ascii="Menlo" w:hAnsi="Menlo" w:cs="Menlo"/>
+                <w:color w:val="000000"/>
+                <w:sz w:val="18"/>
+                <w:szCs w:val="18"/>
+              </w:rPr>
+              <w:t>get_null_percentage</w:t>
+            </w:r>
+            <w:proofErr w:type="spellEnd"/>
+            <w:r>
+              <w:rPr>
+                <w:rFonts w:ascii="Menlo" w:hAnsi="Menlo" w:cs="Menlo"/>
+                <w:color w:val="000000"/>
+                <w:sz w:val="18"/>
+                <w:szCs w:val="18"/>
+              </w:rPr>
+              <w:t>(df)</w:t>
             </w:r>
           </w:p>
           <w:p>
@@ -1720,14 +2162,25 @@
                 <w:szCs w:val="18"/>
               </w:rPr>
             </w:pPr>
-            <w:r>
-              <w:rPr>
-                <w:rFonts w:ascii="Menlo" w:hAnsi="Menlo" w:cs="Menlo"/>
-                <w:color w:val="000000"/>
-                <w:sz w:val="18"/>
-                <w:szCs w:val="18"/>
-              </w:rPr>
-              <w:t>Pearson_Correlation_of_Features for cross-variable correlation</w:t>
+            <w:proofErr w:type="spellStart"/>
+            <w:r>
+              <w:rPr>
+                <w:rFonts w:ascii="Menlo" w:hAnsi="Menlo" w:cs="Menlo"/>
+                <w:color w:val="000000"/>
+                <w:sz w:val="18"/>
+                <w:szCs w:val="18"/>
+              </w:rPr>
+              <w:t>Pearson_Correlation_of_Features</w:t>
+            </w:r>
+            <w:proofErr w:type="spellEnd"/>
+            <w:r>
+              <w:rPr>
+                <w:rFonts w:ascii="Menlo" w:hAnsi="Menlo" w:cs="Menlo"/>
+                <w:color w:val="000000"/>
+                <w:sz w:val="18"/>
+                <w:szCs w:val="18"/>
+              </w:rPr>
+              <w:t xml:space="preserve"> for cross-variable correlation</w:t>
             </w:r>
             <w:r>
               <w:rPr>
@@ -1825,10 +2278,18 @@
               <w:t>Feature Engineering (</w:t>
             </w:r>
             <w:r>
-              <w:t>combine=</w:t>
-            </w:r>
-            <w:r>
-              <w:t>[train, test] array is passed by reference, it will update array itself, train, test)</w:t>
+              <w:t>combine</w:t>
+            </w:r>
+            <w:proofErr w:type="gramStart"/>
+            <w:r>
+              <w:t>=</w:t>
+            </w:r>
+            <w:r>
+              <w:t>[</w:t>
+            </w:r>
+            <w:proofErr w:type="gramEnd"/>
+            <w:r>
+              <w:t>train, test] array is passed by reference, it will update array itself, train, test)</w:t>
             </w:r>
           </w:p>
           <w:p>
@@ -1875,14 +2336,25 @@
                 <w:szCs w:val="18"/>
               </w:rPr>
             </w:pPr>
-            <w:r>
-              <w:rPr>
-                <w:rFonts w:ascii="Menlo" w:hAnsi="Menlo" w:cs="Menlo"/>
-                <w:color w:val="000000"/>
-                <w:sz w:val="18"/>
-                <w:szCs w:val="18"/>
-              </w:rPr>
-              <w:t>categorical_to_ordinal (map non-numerical to numerical)</w:t>
+            <w:proofErr w:type="spellStart"/>
+            <w:r>
+              <w:rPr>
+                <w:rFonts w:ascii="Menlo" w:hAnsi="Menlo" w:cs="Menlo"/>
+                <w:color w:val="000000"/>
+                <w:sz w:val="18"/>
+                <w:szCs w:val="18"/>
+              </w:rPr>
+              <w:t>categorical_to_ordinal</w:t>
+            </w:r>
+            <w:proofErr w:type="spellEnd"/>
+            <w:r>
+              <w:rPr>
+                <w:rFonts w:ascii="Menlo" w:hAnsi="Menlo" w:cs="Menlo"/>
+                <w:color w:val="000000"/>
+                <w:sz w:val="18"/>
+                <w:szCs w:val="18"/>
+              </w:rPr>
+              <w:t xml:space="preserve"> (map non-numerical to numerical)</w:t>
             </w:r>
           </w:p>
           <w:p>
@@ -1917,12 +2389,28 @@
                 <w:lang w:val="en-CA"/>
               </w:rPr>
             </w:pPr>
+            <w:proofErr w:type="spellStart"/>
             <w:r>
               <w:rPr>
                 <w:lang w:val="en-CA"/>
               </w:rPr>
-              <w:t>caregorize titles to Rare/Miss/Mrs</w:t>
-            </w:r>
+              <w:t>caregorize</w:t>
+            </w:r>
+            <w:proofErr w:type="spellEnd"/>
+            <w:r>
+              <w:rPr>
+                <w:lang w:val="en-CA"/>
+              </w:rPr>
+              <w:t xml:space="preserve"> titles to Rare/Miss/</w:t>
+            </w:r>
+            <w:proofErr w:type="spellStart"/>
+            <w:r>
+              <w:rPr>
+                <w:lang w:val="en-CA"/>
+              </w:rPr>
+              <w:t>Mrs</w:t>
+            </w:r>
+            <w:proofErr w:type="spellEnd"/>
           </w:p>
           <w:p>
             <w:pPr>
@@ -2059,6 +2547,7 @@
                 <w:szCs w:val="18"/>
               </w:rPr>
             </w:pPr>
+            <w:proofErr w:type="spellStart"/>
             <w:r>
               <w:rPr>
                 <w:rFonts w:ascii="Menlo" w:hAnsi="Menlo" w:cs="Menlo"/>
@@ -2068,6 +2557,7 @@
               </w:rPr>
               <w:t>feature_importance</w:t>
             </w:r>
+            <w:proofErr w:type="spellEnd"/>
           </w:p>
           <w:p/>
         </w:tc>
@@ -2084,15 +2574,46 @@
         <w:t>In</w:t>
       </w:r>
       <w:r>
-        <w:t xml:space="preserve"> </w:t>
-      </w:r>
-      <w:r>
-        <w:t>Advanced_feature_engineering_refactored.py</w:t>
+        <w:t xml:space="preserve"> Advanced_feature_engineering_refactored.py</w:t>
       </w:r>
     </w:p>
     <w:p>
-      <w:r>
-        <w:t>df_all = concat_df(df_train, df_test)</w:t>
+      <w:proofErr w:type="spellStart"/>
+      <w:r>
+        <w:t>df_all</w:t>
+      </w:r>
+      <w:proofErr w:type="spellEnd"/>
+      <w:r>
+        <w:t xml:space="preserve"> = </w:t>
+      </w:r>
+      <w:proofErr w:type="spellStart"/>
+      <w:r>
+        <w:t>concat_</w:t>
+      </w:r>
+      <w:proofErr w:type="gramStart"/>
+      <w:r>
+        <w:t>df</w:t>
+      </w:r>
+      <w:proofErr w:type="spellEnd"/>
+      <w:r>
+        <w:t>(</w:t>
+      </w:r>
+      <w:proofErr w:type="spellStart"/>
+      <w:proofErr w:type="gramEnd"/>
+      <w:r>
+        <w:t>df_train</w:t>
+      </w:r>
+      <w:proofErr w:type="spellEnd"/>
+      <w:r>
+        <w:t xml:space="preserve">, </w:t>
+      </w:r>
+      <w:proofErr w:type="spellStart"/>
+      <w:r>
+        <w:t>df_test</w:t>
+      </w:r>
+      <w:proofErr w:type="spellEnd"/>
+      <w:r>
+        <w:t>)</w:t>
       </w:r>
       <w:r>
         <w:t xml:space="preserve">: </w:t>
@@ -2116,6 +2637,7 @@
           <w:szCs w:val="18"/>
         </w:rPr>
       </w:pPr>
+      <w:proofErr w:type="gramStart"/>
       <w:r>
         <w:rPr>
           <w:rFonts w:ascii="Menlo" w:hAnsi="Menlo" w:cs="Menlo"/>
@@ -2123,7 +2645,17 @@
           <w:sz w:val="18"/>
           <w:szCs w:val="18"/>
         </w:rPr>
-        <w:t>correlation(df, col, abs):</w:t>
+        <w:t>correlation(</w:t>
+      </w:r>
+      <w:proofErr w:type="gramEnd"/>
+      <w:r>
+        <w:rPr>
+          <w:rFonts w:ascii="Menlo" w:hAnsi="Menlo" w:cs="Menlo"/>
+          <w:color w:val="000000"/>
+          <w:sz w:val="18"/>
+          <w:szCs w:val="18"/>
+        </w:rPr>
+        <w:t>df, col, abs):</w:t>
       </w:r>
       <w:r>
         <w:rPr>
@@ -2143,7 +2675,31 @@
           <w:sz w:val="18"/>
           <w:szCs w:val="18"/>
         </w:rPr>
-        <w:t>important to use stacked tran and test data because together they give a better correlation</w:t>
+        <w:t xml:space="preserve">important to use stacked </w:t>
+      </w:r>
+      <w:proofErr w:type="spellStart"/>
+      <w:r>
+        <w:rPr>
+          <w:rFonts w:ascii="Menlo" w:hAnsi="Menlo" w:cs="Menlo"/>
+          <w:i/>
+          <w:iCs/>
+          <w:color w:val="808080"/>
+          <w:sz w:val="18"/>
+          <w:szCs w:val="18"/>
+        </w:rPr>
+        <w:t>tran</w:t>
+      </w:r>
+      <w:proofErr w:type="spellEnd"/>
+      <w:r>
+        <w:rPr>
+          <w:rFonts w:ascii="Menlo" w:hAnsi="Menlo" w:cs="Menlo"/>
+          <w:i/>
+          <w:iCs/>
+          <w:color w:val="808080"/>
+          <w:sz w:val="18"/>
+          <w:szCs w:val="18"/>
+        </w:rPr>
+        <w:t xml:space="preserve"> and test data because together they give a better correlation</w:t>
       </w:r>
     </w:p>
     <w:p>
@@ -2204,6 +2760,7 @@
         </w:rPr>
         <w:t xml:space="preserve">create new attributes in </w:t>
       </w:r>
+      <w:proofErr w:type="spellStart"/>
       <w:r>
         <w:rPr>
           <w:rFonts w:ascii="Menlo" w:hAnsi="Menlo" w:cs="Menlo"/>
@@ -2213,8 +2770,7 @@
         </w:rPr>
         <w:t>create_deck</w:t>
       </w:r>
-      <w:bookmarkStart w:id="1" w:name="_GoBack"/>
-      <w:bookmarkEnd w:id="1"/>
+      <w:proofErr w:type="spellEnd"/>
     </w:p>
     <w:p>
       <w:pPr>
@@ -2246,6 +2802,1677 @@
         </w:rPr>
       </w:pPr>
     </w:p>
+    <w:p>
+      <w:r>
+        <w:t xml:space="preserve">Manipulate data in df, train/test model in </w:t>
+      </w:r>
+      <w:proofErr w:type="spellStart"/>
+      <w:r>
+        <w:t>ndarray</w:t>
+      </w:r>
+      <w:proofErr w:type="spellEnd"/>
+    </w:p>
+    <w:p/>
+    <w:p>
+      <w:proofErr w:type="spellStart"/>
+      <w:r>
+        <w:t>Dfs</w:t>
+      </w:r>
+      <w:proofErr w:type="spellEnd"/>
+      <w:r>
+        <w:t>:</w:t>
+      </w:r>
+      <w:r>
+        <w:t xml:space="preserve"> []</w:t>
+      </w:r>
+    </w:p>
+    <w:tbl>
+      <w:tblPr>
+        <w:tblStyle w:val="TableGrid"/>
+        <w:tblW w:w="0" w:type="auto"/>
+        <w:tblLook w:val="04A0" w:firstRow="1" w:lastRow="0" w:firstColumn="1" w:lastColumn="0" w:noHBand="0" w:noVBand="1"/>
+      </w:tblPr>
+      <w:tblGrid>
+        <w:gridCol w:w="4248"/>
+        <w:gridCol w:w="5102"/>
+      </w:tblGrid>
+      <w:tr>
+        <w:tc>
+          <w:tcPr>
+            <w:tcW w:w="4248" w:type="dxa"/>
+          </w:tcPr>
+          <w:p>
+            <w:r>
+              <w:t>advanced</w:t>
+            </w:r>
+          </w:p>
+        </w:tc>
+        <w:tc>
+          <w:tcPr>
+            <w:tcW w:w="5102" w:type="dxa"/>
+          </w:tcPr>
+          <w:p>
+            <w:r>
+              <w:t>feature</w:t>
+            </w:r>
+          </w:p>
+        </w:tc>
+      </w:tr>
+      <w:tr>
+        <w:tc>
+          <w:tcPr>
+            <w:tcW w:w="4248" w:type="dxa"/>
+          </w:tcPr>
+          <w:p>
+            <w:pPr>
+              <w:pStyle w:val="HTMLPreformatted"/>
+              <w:shd w:val="clear" w:color="auto" w:fill="FFFFFF"/>
+              <w:rPr>
+                <w:rFonts w:ascii="Menlo" w:hAnsi="Menlo" w:cs="Menlo"/>
+                <w:color w:val="000000"/>
+                <w:sz w:val="18"/>
+                <w:szCs w:val="18"/>
+              </w:rPr>
+            </w:pPr>
+            <w:proofErr w:type="spellStart"/>
+            <w:r>
+              <w:rPr>
+                <w:rFonts w:ascii="Menlo" w:hAnsi="Menlo" w:cs="Menlo"/>
+                <w:color w:val="000000"/>
+                <w:sz w:val="18"/>
+                <w:szCs w:val="18"/>
+              </w:rPr>
+              <w:t>display_missingness</w:t>
+            </w:r>
+            <w:proofErr w:type="spellEnd"/>
+          </w:p>
+        </w:tc>
+        <w:tc>
+          <w:tcPr>
+            <w:tcW w:w="5102" w:type="dxa"/>
+          </w:tcPr>
+          <w:p>
+            <w:proofErr w:type="spellStart"/>
+            <w:r>
+              <w:rPr>
+                <w:rFonts w:ascii="Menlo" w:hAnsi="Menlo" w:cs="Menlo"/>
+                <w:color w:val="000000"/>
+                <w:sz w:val="18"/>
+                <w:szCs w:val="18"/>
+              </w:rPr>
+              <w:t>get_null_percentage</w:t>
+            </w:r>
+            <w:proofErr w:type="spellEnd"/>
+          </w:p>
+        </w:tc>
+      </w:tr>
+      <w:tr>
+        <w:tc>
+          <w:tcPr>
+            <w:tcW w:w="4248" w:type="dxa"/>
+          </w:tcPr>
+          <w:p>
+            <w:pPr>
+              <w:pStyle w:val="HTMLPreformatted"/>
+              <w:shd w:val="clear" w:color="auto" w:fill="FFFFFF"/>
+              <w:rPr>
+                <w:rFonts w:ascii="Menlo" w:hAnsi="Menlo" w:cs="Menlo"/>
+                <w:color w:val="000000"/>
+                <w:sz w:val="18"/>
+                <w:szCs w:val="18"/>
+              </w:rPr>
+            </w:pPr>
+            <w:proofErr w:type="spellStart"/>
+            <w:r>
+              <w:rPr>
+                <w:rFonts w:ascii="Menlo" w:hAnsi="Menlo" w:cs="Menlo"/>
+                <w:color w:val="000000"/>
+                <w:sz w:val="18"/>
+                <w:szCs w:val="18"/>
+              </w:rPr>
+              <w:t>categorical_to_ordinal</w:t>
+            </w:r>
+            <w:proofErr w:type="spellEnd"/>
+          </w:p>
+        </w:tc>
+        <w:tc>
+          <w:tcPr>
+            <w:tcW w:w="5102" w:type="dxa"/>
+          </w:tcPr>
+          <w:p/>
+        </w:tc>
+      </w:tr>
+      <w:tr>
+        <w:tc>
+          <w:tcPr>
+            <w:tcW w:w="4248" w:type="dxa"/>
+          </w:tcPr>
+          <w:p>
+            <w:pPr>
+              <w:pStyle w:val="HTMLPreformatted"/>
+              <w:shd w:val="clear" w:color="auto" w:fill="FFFFFF"/>
+              <w:rPr>
+                <w:rFonts w:ascii="Menlo" w:hAnsi="Menlo" w:cs="Menlo"/>
+                <w:color w:val="000000"/>
+                <w:sz w:val="18"/>
+                <w:szCs w:val="18"/>
+              </w:rPr>
+            </w:pPr>
+            <w:proofErr w:type="spellStart"/>
+            <w:r>
+              <w:rPr>
+                <w:rFonts w:ascii="Menlo" w:hAnsi="Menlo" w:cs="Menlo"/>
+                <w:color w:val="000000"/>
+                <w:sz w:val="18"/>
+                <w:szCs w:val="18"/>
+              </w:rPr>
+              <w:t>add_title_col</w:t>
+            </w:r>
+            <w:proofErr w:type="spellEnd"/>
+          </w:p>
+        </w:tc>
+        <w:tc>
+          <w:tcPr>
+            <w:tcW w:w="5102" w:type="dxa"/>
+          </w:tcPr>
+          <w:p>
+            <w:pPr>
+              <w:pStyle w:val="HTMLPreformatted"/>
+              <w:shd w:val="clear" w:color="auto" w:fill="FFFFFF"/>
+              <w:rPr>
+                <w:rFonts w:ascii="Menlo" w:hAnsi="Menlo" w:cs="Menlo"/>
+                <w:color w:val="000000"/>
+                <w:sz w:val="18"/>
+                <w:szCs w:val="18"/>
+              </w:rPr>
+            </w:pPr>
+            <w:proofErr w:type="spellStart"/>
+            <w:r>
+              <w:rPr>
+                <w:rFonts w:ascii="Menlo" w:hAnsi="Menlo" w:cs="Menlo"/>
+                <w:color w:val="000000"/>
+                <w:sz w:val="18"/>
+                <w:szCs w:val="18"/>
+              </w:rPr>
+              <w:t>add_title_col</w:t>
+            </w:r>
+            <w:proofErr w:type="spellEnd"/>
+          </w:p>
+        </w:tc>
+      </w:tr>
+      <w:tr>
+        <w:tc>
+          <w:tcPr>
+            <w:tcW w:w="4248" w:type="dxa"/>
+          </w:tcPr>
+          <w:p>
+            <w:pPr>
+              <w:pStyle w:val="HTMLPreformatted"/>
+              <w:shd w:val="clear" w:color="auto" w:fill="FFFFFF"/>
+              <w:rPr>
+                <w:rFonts w:ascii="Menlo" w:hAnsi="Menlo" w:cs="Menlo"/>
+                <w:color w:val="000000"/>
+                <w:sz w:val="18"/>
+                <w:szCs w:val="18"/>
+              </w:rPr>
+            </w:pPr>
+            <w:proofErr w:type="spellStart"/>
+            <w:r>
+              <w:rPr>
+                <w:rFonts w:ascii="Menlo" w:hAnsi="Menlo" w:cs="Menlo"/>
+                <w:color w:val="000000"/>
+                <w:sz w:val="18"/>
+                <w:szCs w:val="18"/>
+              </w:rPr>
+              <w:t>caregorize_title</w:t>
+            </w:r>
+            <w:proofErr w:type="spellEnd"/>
+          </w:p>
+        </w:tc>
+        <w:tc>
+          <w:tcPr>
+            <w:tcW w:w="5102" w:type="dxa"/>
+          </w:tcPr>
+          <w:p>
+            <w:pPr>
+              <w:pStyle w:val="HTMLPreformatted"/>
+              <w:shd w:val="clear" w:color="auto" w:fill="FFFFFF"/>
+              <w:rPr>
+                <w:rFonts w:ascii="Menlo" w:hAnsi="Menlo" w:cs="Menlo"/>
+                <w:color w:val="000000"/>
+                <w:sz w:val="18"/>
+                <w:szCs w:val="18"/>
+              </w:rPr>
+            </w:pPr>
+            <w:proofErr w:type="spellStart"/>
+            <w:r>
+              <w:rPr>
+                <w:rFonts w:ascii="Menlo" w:hAnsi="Menlo" w:cs="Menlo"/>
+                <w:color w:val="000000"/>
+                <w:sz w:val="18"/>
+                <w:szCs w:val="18"/>
+              </w:rPr>
+              <w:t>categorize_title</w:t>
+            </w:r>
+            <w:proofErr w:type="spellEnd"/>
+          </w:p>
+        </w:tc>
+      </w:tr>
+      <w:tr>
+        <w:tc>
+          <w:tcPr>
+            <w:tcW w:w="4248" w:type="dxa"/>
+          </w:tcPr>
+          <w:p>
+            <w:pPr>
+              <w:pStyle w:val="HTMLPreformatted"/>
+              <w:shd w:val="clear" w:color="auto" w:fill="FFFFFF"/>
+              <w:rPr>
+                <w:rFonts w:ascii="Menlo" w:hAnsi="Menlo" w:cs="Menlo"/>
+                <w:color w:val="000000"/>
+                <w:sz w:val="18"/>
+                <w:szCs w:val="18"/>
+              </w:rPr>
+            </w:pPr>
+            <w:proofErr w:type="spellStart"/>
+            <w:r>
+              <w:rPr>
+                <w:rFonts w:ascii="Menlo" w:hAnsi="Menlo" w:cs="Menlo"/>
+                <w:color w:val="000000"/>
+                <w:sz w:val="18"/>
+                <w:szCs w:val="18"/>
+              </w:rPr>
+              <w:t>categorical_to_ordinal</w:t>
+            </w:r>
+            <w:proofErr w:type="spellEnd"/>
+          </w:p>
+        </w:tc>
+        <w:tc>
+          <w:tcPr>
+            <w:tcW w:w="5102" w:type="dxa"/>
+          </w:tcPr>
+          <w:p>
+            <w:pPr>
+              <w:pStyle w:val="HTMLPreformatted"/>
+              <w:shd w:val="clear" w:color="auto" w:fill="FFFFFF"/>
+              <w:rPr>
+                <w:rFonts w:ascii="Menlo" w:hAnsi="Menlo" w:cs="Menlo"/>
+                <w:color w:val="000000"/>
+                <w:sz w:val="18"/>
+                <w:szCs w:val="18"/>
+              </w:rPr>
+            </w:pPr>
+            <w:proofErr w:type="spellStart"/>
+            <w:r>
+              <w:rPr>
+                <w:rFonts w:ascii="Menlo" w:hAnsi="Menlo" w:cs="Menlo"/>
+                <w:color w:val="000000"/>
+                <w:sz w:val="18"/>
+                <w:szCs w:val="18"/>
+              </w:rPr>
+              <w:t>categorical_to_ordinal</w:t>
+            </w:r>
+            <w:proofErr w:type="spellEnd"/>
+          </w:p>
+        </w:tc>
+      </w:tr>
+      <w:tr>
+        <w:tc>
+          <w:tcPr>
+            <w:tcW w:w="4248" w:type="dxa"/>
+          </w:tcPr>
+          <w:p>
+            <w:pPr>
+              <w:pStyle w:val="HTMLPreformatted"/>
+              <w:shd w:val="clear" w:color="auto" w:fill="FFFFFF"/>
+              <w:rPr>
+                <w:rFonts w:ascii="Menlo" w:hAnsi="Menlo" w:cs="Menlo"/>
+                <w:color w:val="000000"/>
+                <w:sz w:val="18"/>
+                <w:szCs w:val="18"/>
+              </w:rPr>
+            </w:pPr>
+            <w:proofErr w:type="spellStart"/>
+            <w:r>
+              <w:rPr>
+                <w:rFonts w:ascii="Menlo" w:hAnsi="Menlo" w:cs="Menlo"/>
+                <w:color w:val="000000"/>
+                <w:sz w:val="18"/>
+                <w:szCs w:val="18"/>
+              </w:rPr>
+              <w:t>create_FamilySize</w:t>
+            </w:r>
+            <w:proofErr w:type="spellEnd"/>
+          </w:p>
+        </w:tc>
+        <w:tc>
+          <w:tcPr>
+            <w:tcW w:w="5102" w:type="dxa"/>
+          </w:tcPr>
+          <w:p>
+            <w:pPr>
+              <w:pStyle w:val="HTMLPreformatted"/>
+              <w:shd w:val="clear" w:color="auto" w:fill="FFFFFF"/>
+              <w:rPr>
+                <w:rFonts w:ascii="Menlo" w:hAnsi="Menlo" w:cs="Menlo"/>
+                <w:color w:val="000000"/>
+                <w:sz w:val="18"/>
+                <w:szCs w:val="18"/>
+              </w:rPr>
+            </w:pPr>
+            <w:proofErr w:type="spellStart"/>
+            <w:r>
+              <w:rPr>
+                <w:rFonts w:ascii="Menlo" w:hAnsi="Menlo" w:cs="Menlo"/>
+                <w:color w:val="000000"/>
+                <w:sz w:val="18"/>
+                <w:szCs w:val="18"/>
+              </w:rPr>
+              <w:t>create_FamilySize</w:t>
+            </w:r>
+            <w:proofErr w:type="spellEnd"/>
+          </w:p>
+        </w:tc>
+      </w:tr>
+      <w:tr>
+        <w:tc>
+          <w:tcPr>
+            <w:tcW w:w="4248" w:type="dxa"/>
+          </w:tcPr>
+          <w:p>
+            <w:pPr>
+              <w:pStyle w:val="HTMLPreformatted"/>
+              <w:shd w:val="clear" w:color="auto" w:fill="FFFFFF"/>
+              <w:rPr>
+                <w:rFonts w:ascii="Menlo" w:hAnsi="Menlo" w:cs="Menlo"/>
+                <w:color w:val="000000"/>
+                <w:sz w:val="18"/>
+                <w:szCs w:val="18"/>
+              </w:rPr>
+            </w:pPr>
+            <w:proofErr w:type="spellStart"/>
+            <w:r>
+              <w:rPr>
+                <w:rFonts w:ascii="Menlo" w:hAnsi="Menlo" w:cs="Menlo"/>
+                <w:color w:val="000000"/>
+                <w:sz w:val="18"/>
+                <w:szCs w:val="18"/>
+              </w:rPr>
+              <w:t>create_ticketFreq</w:t>
+            </w:r>
+            <w:proofErr w:type="spellEnd"/>
+          </w:p>
+        </w:tc>
+        <w:tc>
+          <w:tcPr>
+            <w:tcW w:w="5102" w:type="dxa"/>
+          </w:tcPr>
+          <w:p/>
+        </w:tc>
+      </w:tr>
+      <w:tr>
+        <w:tc>
+          <w:tcPr>
+            <w:tcW w:w="4248" w:type="dxa"/>
+          </w:tcPr>
+          <w:p>
+            <w:pPr>
+              <w:pStyle w:val="HTMLPreformatted"/>
+              <w:shd w:val="clear" w:color="auto" w:fill="FFFFFF"/>
+              <w:rPr>
+                <w:rFonts w:ascii="Menlo" w:hAnsi="Menlo" w:cs="Menlo"/>
+                <w:color w:val="000000"/>
+                <w:sz w:val="18"/>
+                <w:szCs w:val="18"/>
+              </w:rPr>
+            </w:pPr>
+            <w:proofErr w:type="spellStart"/>
+            <w:r>
+              <w:rPr>
+                <w:rFonts w:ascii="Menlo" w:hAnsi="Menlo" w:cs="Menlo"/>
+                <w:color w:val="000000"/>
+                <w:sz w:val="18"/>
+                <w:szCs w:val="18"/>
+              </w:rPr>
+              <w:t>create_IsAlone</w:t>
+            </w:r>
+            <w:proofErr w:type="spellEnd"/>
+          </w:p>
+        </w:tc>
+        <w:tc>
+          <w:tcPr>
+            <w:tcW w:w="5102" w:type="dxa"/>
+          </w:tcPr>
+          <w:p>
+            <w:pPr>
+              <w:pStyle w:val="HTMLPreformatted"/>
+              <w:shd w:val="clear" w:color="auto" w:fill="FFFFFF"/>
+              <w:rPr>
+                <w:rFonts w:ascii="Menlo" w:hAnsi="Menlo" w:cs="Menlo"/>
+                <w:color w:val="000000"/>
+                <w:sz w:val="18"/>
+                <w:szCs w:val="18"/>
+              </w:rPr>
+            </w:pPr>
+            <w:proofErr w:type="spellStart"/>
+            <w:r>
+              <w:rPr>
+                <w:rFonts w:ascii="Menlo" w:hAnsi="Menlo" w:cs="Menlo"/>
+                <w:color w:val="000000"/>
+                <w:sz w:val="18"/>
+                <w:szCs w:val="18"/>
+              </w:rPr>
+              <w:t>create_IsAlone</w:t>
+            </w:r>
+            <w:proofErr w:type="spellEnd"/>
+          </w:p>
+        </w:tc>
+      </w:tr>
+      <w:tr>
+        <w:tc>
+          <w:tcPr>
+            <w:tcW w:w="4248" w:type="dxa"/>
+          </w:tcPr>
+          <w:p>
+            <w:pPr>
+              <w:pStyle w:val="HTMLPreformatted"/>
+              <w:shd w:val="clear" w:color="auto" w:fill="FFFFFF"/>
+              <w:rPr>
+                <w:rFonts w:ascii="Menlo" w:hAnsi="Menlo" w:cs="Menlo"/>
+                <w:color w:val="000000"/>
+                <w:sz w:val="18"/>
+                <w:szCs w:val="18"/>
+              </w:rPr>
+            </w:pPr>
+            <w:proofErr w:type="spellStart"/>
+            <w:r>
+              <w:rPr>
+                <w:rFonts w:ascii="Menlo" w:hAnsi="Menlo" w:cs="Menlo"/>
+                <w:color w:val="000000"/>
+                <w:sz w:val="18"/>
+                <w:szCs w:val="18"/>
+              </w:rPr>
+              <w:t>convert_age_to_ordinal_based_on_bins</w:t>
+            </w:r>
+            <w:proofErr w:type="spellEnd"/>
+          </w:p>
+        </w:tc>
+        <w:tc>
+          <w:tcPr>
+            <w:tcW w:w="5102" w:type="dxa"/>
+          </w:tcPr>
+          <w:p/>
+        </w:tc>
+      </w:tr>
+      <w:tr>
+        <w:tc>
+          <w:tcPr>
+            <w:tcW w:w="4248" w:type="dxa"/>
+          </w:tcPr>
+          <w:p>
+            <w:pPr>
+              <w:pStyle w:val="HTMLPreformatted"/>
+              <w:shd w:val="clear" w:color="auto" w:fill="FFFFFF"/>
+              <w:rPr>
+                <w:rFonts w:ascii="Menlo" w:hAnsi="Menlo" w:cs="Menlo"/>
+                <w:color w:val="000000"/>
+                <w:sz w:val="18"/>
+                <w:szCs w:val="18"/>
+              </w:rPr>
+            </w:pPr>
+            <w:proofErr w:type="spellStart"/>
+            <w:r>
+              <w:rPr>
+                <w:rFonts w:ascii="Menlo" w:hAnsi="Menlo" w:cs="Menlo"/>
+                <w:color w:val="000000"/>
+                <w:sz w:val="18"/>
+                <w:szCs w:val="18"/>
+              </w:rPr>
+              <w:t>convert_fare_to_ordinal_based_on_bins</w:t>
+            </w:r>
+            <w:proofErr w:type="spellEnd"/>
+          </w:p>
+        </w:tc>
+        <w:tc>
+          <w:tcPr>
+            <w:tcW w:w="5102" w:type="dxa"/>
+          </w:tcPr>
+          <w:p/>
+        </w:tc>
+      </w:tr>
+      <w:tr>
+        <w:tc>
+          <w:tcPr>
+            <w:tcW w:w="4248" w:type="dxa"/>
+          </w:tcPr>
+          <w:p>
+            <w:pPr>
+              <w:pStyle w:val="HTMLPreformatted"/>
+              <w:shd w:val="clear" w:color="auto" w:fill="FFFFFF"/>
+              <w:rPr>
+                <w:rFonts w:ascii="Menlo" w:hAnsi="Menlo" w:cs="Menlo"/>
+                <w:color w:val="000000"/>
+                <w:sz w:val="18"/>
+                <w:szCs w:val="18"/>
+              </w:rPr>
+            </w:pPr>
+            <w:proofErr w:type="spellStart"/>
+            <w:r>
+              <w:rPr>
+                <w:rFonts w:ascii="Menlo" w:hAnsi="Menlo" w:cs="Menlo"/>
+                <w:color w:val="000000"/>
+                <w:sz w:val="18"/>
+                <w:szCs w:val="18"/>
+              </w:rPr>
+              <w:t>add_name_length</w:t>
+            </w:r>
+            <w:proofErr w:type="spellEnd"/>
+          </w:p>
+        </w:tc>
+        <w:tc>
+          <w:tcPr>
+            <w:tcW w:w="5102" w:type="dxa"/>
+          </w:tcPr>
+          <w:p>
+            <w:pPr>
+              <w:pStyle w:val="HTMLPreformatted"/>
+              <w:shd w:val="clear" w:color="auto" w:fill="FFFFFF"/>
+              <w:rPr>
+                <w:rFonts w:ascii="Menlo" w:hAnsi="Menlo" w:cs="Menlo"/>
+                <w:color w:val="000000"/>
+                <w:sz w:val="18"/>
+                <w:szCs w:val="18"/>
+              </w:rPr>
+            </w:pPr>
+            <w:proofErr w:type="spellStart"/>
+            <w:r>
+              <w:rPr>
+                <w:rFonts w:ascii="Menlo" w:hAnsi="Menlo" w:cs="Menlo"/>
+                <w:color w:val="000000"/>
+                <w:sz w:val="18"/>
+                <w:szCs w:val="18"/>
+              </w:rPr>
+              <w:t>add_name_length</w:t>
+            </w:r>
+            <w:proofErr w:type="spellEnd"/>
+          </w:p>
+        </w:tc>
+      </w:tr>
+      <w:tr>
+        <w:tc>
+          <w:tcPr>
+            <w:tcW w:w="4248" w:type="dxa"/>
+          </w:tcPr>
+          <w:p>
+            <w:pPr>
+              <w:pStyle w:val="HTMLPreformatted"/>
+              <w:shd w:val="clear" w:color="auto" w:fill="FFFFFF"/>
+              <w:rPr>
+                <w:rFonts w:ascii="Menlo" w:hAnsi="Menlo" w:cs="Menlo"/>
+                <w:color w:val="000000"/>
+                <w:sz w:val="18"/>
+                <w:szCs w:val="18"/>
+              </w:rPr>
+            </w:pPr>
+          </w:p>
+        </w:tc>
+        <w:tc>
+          <w:tcPr>
+            <w:tcW w:w="5102" w:type="dxa"/>
+          </w:tcPr>
+          <w:p>
+            <w:pPr>
+              <w:pStyle w:val="HTMLPreformatted"/>
+              <w:shd w:val="clear" w:color="auto" w:fill="FFFFFF"/>
+              <w:rPr>
+                <w:rFonts w:ascii="Menlo" w:hAnsi="Menlo" w:cs="Menlo"/>
+                <w:color w:val="000000"/>
+                <w:sz w:val="18"/>
+                <w:szCs w:val="18"/>
+              </w:rPr>
+            </w:pPr>
+            <w:proofErr w:type="spellStart"/>
+            <w:r>
+              <w:rPr>
+                <w:rFonts w:ascii="Menlo" w:hAnsi="Menlo" w:cs="Menlo"/>
+                <w:color w:val="000000"/>
+                <w:sz w:val="18"/>
+                <w:szCs w:val="18"/>
+              </w:rPr>
+              <w:t>fill_missing_age</w:t>
+            </w:r>
+            <w:proofErr w:type="spellEnd"/>
+          </w:p>
+        </w:tc>
+      </w:tr>
+      <w:tr>
+        <w:tc>
+          <w:tcPr>
+            <w:tcW w:w="4248" w:type="dxa"/>
+          </w:tcPr>
+          <w:p>
+            <w:pPr>
+              <w:pStyle w:val="HTMLPreformatted"/>
+              <w:shd w:val="clear" w:color="auto" w:fill="FFFFFF"/>
+              <w:rPr>
+                <w:rFonts w:ascii="Menlo" w:hAnsi="Menlo" w:cs="Menlo"/>
+                <w:color w:val="000000"/>
+                <w:sz w:val="18"/>
+                <w:szCs w:val="18"/>
+              </w:rPr>
+            </w:pPr>
+          </w:p>
+        </w:tc>
+        <w:tc>
+          <w:tcPr>
+            <w:tcW w:w="5102" w:type="dxa"/>
+          </w:tcPr>
+          <w:p>
+            <w:pPr>
+              <w:pStyle w:val="HTMLPreformatted"/>
+              <w:shd w:val="clear" w:color="auto" w:fill="FFFFFF"/>
+              <w:rPr>
+                <w:rFonts w:ascii="Menlo" w:hAnsi="Menlo" w:cs="Menlo"/>
+                <w:color w:val="000000"/>
+                <w:sz w:val="18"/>
+                <w:szCs w:val="18"/>
+              </w:rPr>
+            </w:pPr>
+            <w:proofErr w:type="spellStart"/>
+            <w:r>
+              <w:rPr>
+                <w:rFonts w:ascii="Menlo" w:hAnsi="Menlo" w:cs="Menlo"/>
+                <w:color w:val="000000"/>
+                <w:sz w:val="18"/>
+                <w:szCs w:val="18"/>
+              </w:rPr>
+              <w:t>convert_age_to_ordinal_based_on_age_bins</w:t>
+            </w:r>
+            <w:proofErr w:type="spellEnd"/>
+          </w:p>
+        </w:tc>
+      </w:tr>
+      <w:tr>
+        <w:tc>
+          <w:tcPr>
+            <w:tcW w:w="4248" w:type="dxa"/>
+          </w:tcPr>
+          <w:p>
+            <w:pPr>
+              <w:pStyle w:val="HTMLPreformatted"/>
+              <w:shd w:val="clear" w:color="auto" w:fill="FFFFFF"/>
+              <w:rPr>
+                <w:rFonts w:ascii="Menlo" w:hAnsi="Menlo" w:cs="Menlo"/>
+                <w:color w:val="000000"/>
+                <w:sz w:val="18"/>
+                <w:szCs w:val="18"/>
+              </w:rPr>
+            </w:pPr>
+          </w:p>
+        </w:tc>
+        <w:tc>
+          <w:tcPr>
+            <w:tcW w:w="5102" w:type="dxa"/>
+          </w:tcPr>
+          <w:p>
+            <w:pPr>
+              <w:pStyle w:val="HTMLPreformatted"/>
+              <w:shd w:val="clear" w:color="auto" w:fill="FFFFFF"/>
+              <w:rPr>
+                <w:rFonts w:ascii="Menlo" w:hAnsi="Menlo" w:cs="Menlo"/>
+                <w:color w:val="000000"/>
+                <w:sz w:val="18"/>
+                <w:szCs w:val="18"/>
+              </w:rPr>
+            </w:pPr>
+            <w:proofErr w:type="spellStart"/>
+            <w:r>
+              <w:rPr>
+                <w:rFonts w:ascii="Menlo" w:hAnsi="Menlo" w:cs="Menlo"/>
+                <w:color w:val="000000"/>
+                <w:sz w:val="18"/>
+                <w:szCs w:val="18"/>
+              </w:rPr>
+              <w:t>convert_fare_to_ordinal_based_on_fare_bins</w:t>
+            </w:r>
+            <w:proofErr w:type="spellEnd"/>
+          </w:p>
+        </w:tc>
+      </w:tr>
+      <w:tr>
+        <w:tc>
+          <w:tcPr>
+            <w:tcW w:w="4248" w:type="dxa"/>
+          </w:tcPr>
+          <w:p>
+            <w:pPr>
+              <w:pStyle w:val="HTMLPreformatted"/>
+              <w:shd w:val="clear" w:color="auto" w:fill="FFFFFF"/>
+              <w:rPr>
+                <w:rFonts w:ascii="Menlo" w:hAnsi="Menlo" w:cs="Menlo"/>
+                <w:color w:val="000000"/>
+                <w:sz w:val="18"/>
+                <w:szCs w:val="18"/>
+              </w:rPr>
+            </w:pPr>
+          </w:p>
+        </w:tc>
+        <w:tc>
+          <w:tcPr>
+            <w:tcW w:w="5102" w:type="dxa"/>
+          </w:tcPr>
+          <w:p>
+            <w:pPr>
+              <w:pStyle w:val="HTMLPreformatted"/>
+              <w:shd w:val="clear" w:color="auto" w:fill="FFFFFF"/>
+              <w:rPr>
+                <w:rFonts w:ascii="Menlo" w:hAnsi="Menlo" w:cs="Menlo"/>
+                <w:color w:val="000000"/>
+                <w:sz w:val="18"/>
+                <w:szCs w:val="18"/>
+              </w:rPr>
+            </w:pPr>
+          </w:p>
+        </w:tc>
+      </w:tr>
+      <w:tr>
+        <w:tc>
+          <w:tcPr>
+            <w:tcW w:w="4248" w:type="dxa"/>
+          </w:tcPr>
+          <w:p>
+            <w:pPr>
+              <w:pStyle w:val="HTMLPreformatted"/>
+              <w:shd w:val="clear" w:color="auto" w:fill="FFFFFF"/>
+              <w:rPr>
+                <w:rFonts w:ascii="Menlo" w:hAnsi="Menlo" w:cs="Menlo"/>
+                <w:color w:val="000000"/>
+                <w:sz w:val="18"/>
+                <w:szCs w:val="18"/>
+              </w:rPr>
+            </w:pPr>
+            <w:r>
+              <w:rPr>
+                <w:rFonts w:ascii="Menlo" w:hAnsi="Menlo" w:cs="Menlo"/>
+                <w:color w:val="000000"/>
+                <w:sz w:val="18"/>
+                <w:szCs w:val="18"/>
+              </w:rPr>
+              <w:t>correlation</w:t>
+            </w:r>
+          </w:p>
+        </w:tc>
+        <w:tc>
+          <w:tcPr>
+            <w:tcW w:w="5102" w:type="dxa"/>
+          </w:tcPr>
+          <w:p>
+            <w:pPr>
+              <w:pStyle w:val="HTMLPreformatted"/>
+              <w:shd w:val="clear" w:color="auto" w:fill="FFFFFF"/>
+              <w:rPr>
+                <w:rFonts w:ascii="Menlo" w:hAnsi="Menlo" w:cs="Menlo"/>
+                <w:color w:val="000000"/>
+                <w:sz w:val="18"/>
+                <w:szCs w:val="18"/>
+              </w:rPr>
+            </w:pPr>
+          </w:p>
+        </w:tc>
+      </w:tr>
+      <w:tr>
+        <w:tc>
+          <w:tcPr>
+            <w:tcW w:w="4248" w:type="dxa"/>
+          </w:tcPr>
+          <w:p>
+            <w:pPr>
+              <w:pStyle w:val="HTMLPreformatted"/>
+              <w:shd w:val="clear" w:color="auto" w:fill="FFFFFF"/>
+              <w:rPr>
+                <w:rFonts w:ascii="Menlo" w:hAnsi="Menlo" w:cs="Menlo"/>
+                <w:color w:val="000000"/>
+                <w:sz w:val="18"/>
+                <w:szCs w:val="18"/>
+              </w:rPr>
+            </w:pPr>
+            <w:proofErr w:type="spellStart"/>
+            <w:r>
+              <w:rPr>
+                <w:rFonts w:ascii="Menlo" w:hAnsi="Menlo" w:cs="Menlo"/>
+                <w:color w:val="000000"/>
+                <w:sz w:val="18"/>
+                <w:szCs w:val="18"/>
+              </w:rPr>
+              <w:t>fill_missing_age</w:t>
+            </w:r>
+            <w:proofErr w:type="spellEnd"/>
+          </w:p>
+        </w:tc>
+        <w:tc>
+          <w:tcPr>
+            <w:tcW w:w="5102" w:type="dxa"/>
+          </w:tcPr>
+          <w:p>
+            <w:proofErr w:type="spellStart"/>
+            <w:r>
+              <w:rPr>
+                <w:rFonts w:ascii="Menlo" w:hAnsi="Menlo" w:cs="Menlo"/>
+                <w:color w:val="000000"/>
+                <w:sz w:val="18"/>
+                <w:szCs w:val="18"/>
+              </w:rPr>
+              <w:t>fill_missing_age</w:t>
+            </w:r>
+            <w:proofErr w:type="spellEnd"/>
+          </w:p>
+        </w:tc>
+      </w:tr>
+      <w:tr>
+        <w:tc>
+          <w:tcPr>
+            <w:tcW w:w="4248" w:type="dxa"/>
+          </w:tcPr>
+          <w:p>
+            <w:pPr>
+              <w:pStyle w:val="HTMLPreformatted"/>
+              <w:shd w:val="clear" w:color="auto" w:fill="FFFFFF"/>
+              <w:rPr>
+                <w:rFonts w:ascii="Menlo" w:hAnsi="Menlo" w:cs="Menlo"/>
+                <w:color w:val="000000"/>
+                <w:sz w:val="18"/>
+                <w:szCs w:val="18"/>
+              </w:rPr>
+            </w:pPr>
+            <w:proofErr w:type="spellStart"/>
+            <w:r>
+              <w:rPr>
+                <w:rFonts w:ascii="Menlo" w:hAnsi="Menlo" w:cs="Menlo"/>
+                <w:color w:val="000000"/>
+                <w:sz w:val="18"/>
+                <w:szCs w:val="18"/>
+              </w:rPr>
+              <w:t>fill_missing_embarked</w:t>
+            </w:r>
+            <w:proofErr w:type="spellEnd"/>
+          </w:p>
+        </w:tc>
+        <w:tc>
+          <w:tcPr>
+            <w:tcW w:w="5102" w:type="dxa"/>
+          </w:tcPr>
+          <w:p>
+            <w:proofErr w:type="spellStart"/>
+            <w:r>
+              <w:rPr>
+                <w:rFonts w:ascii="Menlo" w:hAnsi="Menlo" w:cs="Menlo"/>
+                <w:color w:val="000000"/>
+                <w:sz w:val="18"/>
+                <w:szCs w:val="18"/>
+              </w:rPr>
+              <w:t>fill_missing_embarked</w:t>
+            </w:r>
+            <w:proofErr w:type="spellEnd"/>
+          </w:p>
+        </w:tc>
+      </w:tr>
+      <w:tr>
+        <w:tc>
+          <w:tcPr>
+            <w:tcW w:w="4248" w:type="dxa"/>
+          </w:tcPr>
+          <w:p>
+            <w:pPr>
+              <w:pStyle w:val="HTMLPreformatted"/>
+              <w:shd w:val="clear" w:color="auto" w:fill="FFFFFF"/>
+              <w:rPr>
+                <w:rFonts w:ascii="Menlo" w:hAnsi="Menlo" w:cs="Menlo"/>
+                <w:color w:val="000000"/>
+                <w:sz w:val="18"/>
+                <w:szCs w:val="18"/>
+              </w:rPr>
+            </w:pPr>
+            <w:proofErr w:type="spellStart"/>
+            <w:r>
+              <w:rPr>
+                <w:rFonts w:ascii="Menlo" w:hAnsi="Menlo" w:cs="Menlo"/>
+                <w:color w:val="000000"/>
+                <w:sz w:val="18"/>
+                <w:szCs w:val="18"/>
+              </w:rPr>
+              <w:t>fill_missing_fare</w:t>
+            </w:r>
+            <w:proofErr w:type="spellEnd"/>
+          </w:p>
+        </w:tc>
+        <w:tc>
+          <w:tcPr>
+            <w:tcW w:w="5102" w:type="dxa"/>
+          </w:tcPr>
+          <w:p>
+            <w:pPr>
+              <w:pStyle w:val="HTMLPreformatted"/>
+              <w:shd w:val="clear" w:color="auto" w:fill="FFFFFF"/>
+              <w:rPr>
+                <w:rFonts w:ascii="Menlo" w:hAnsi="Menlo" w:cs="Menlo"/>
+                <w:color w:val="000000"/>
+                <w:sz w:val="18"/>
+                <w:szCs w:val="18"/>
+              </w:rPr>
+            </w:pPr>
+            <w:proofErr w:type="spellStart"/>
+            <w:r>
+              <w:rPr>
+                <w:rFonts w:ascii="Menlo" w:hAnsi="Menlo" w:cs="Menlo"/>
+                <w:color w:val="000000"/>
+                <w:sz w:val="18"/>
+                <w:szCs w:val="18"/>
+              </w:rPr>
+              <w:t>fill_missing_fare</w:t>
+            </w:r>
+            <w:proofErr w:type="spellEnd"/>
+          </w:p>
+        </w:tc>
+      </w:tr>
+      <w:tr>
+        <w:tc>
+          <w:tcPr>
+            <w:tcW w:w="4248" w:type="dxa"/>
+          </w:tcPr>
+          <w:p>
+            <w:pPr>
+              <w:pStyle w:val="HTMLPreformatted"/>
+              <w:shd w:val="clear" w:color="auto" w:fill="FFFFFF"/>
+              <w:rPr>
+                <w:rFonts w:ascii="Menlo" w:hAnsi="Menlo" w:cs="Menlo"/>
+                <w:color w:val="000000"/>
+                <w:sz w:val="18"/>
+                <w:szCs w:val="18"/>
+              </w:rPr>
+            </w:pPr>
+            <w:proofErr w:type="spellStart"/>
+            <w:r>
+              <w:rPr>
+                <w:rFonts w:ascii="Menlo" w:hAnsi="Menlo" w:cs="Menlo"/>
+                <w:color w:val="000000"/>
+                <w:sz w:val="18"/>
+                <w:szCs w:val="18"/>
+              </w:rPr>
+              <w:t>create_deck</w:t>
+            </w:r>
+            <w:proofErr w:type="spellEnd"/>
+          </w:p>
+        </w:tc>
+        <w:tc>
+          <w:tcPr>
+            <w:tcW w:w="5102" w:type="dxa"/>
+          </w:tcPr>
+          <w:p/>
+        </w:tc>
+      </w:tr>
+      <w:tr>
+        <w:tc>
+          <w:tcPr>
+            <w:tcW w:w="4248" w:type="dxa"/>
+          </w:tcPr>
+          <w:p>
+            <w:pPr>
+              <w:shd w:val="clear" w:color="auto" w:fill="FFFFFF"/>
+              <w:tabs>
+                <w:tab w:val="left" w:pos="916"/>
+                <w:tab w:val="left" w:pos="1832"/>
+                <w:tab w:val="left" w:pos="2748"/>
+                <w:tab w:val="left" w:pos="3664"/>
+                <w:tab w:val="left" w:pos="4580"/>
+                <w:tab w:val="left" w:pos="5496"/>
+                <w:tab w:val="left" w:pos="6412"/>
+                <w:tab w:val="left" w:pos="7328"/>
+                <w:tab w:val="left" w:pos="8244"/>
+                <w:tab w:val="left" w:pos="9160"/>
+                <w:tab w:val="left" w:pos="10076"/>
+                <w:tab w:val="left" w:pos="10992"/>
+                <w:tab w:val="left" w:pos="11908"/>
+                <w:tab w:val="left" w:pos="12824"/>
+                <w:tab w:val="left" w:pos="13740"/>
+                <w:tab w:val="left" w:pos="14656"/>
+              </w:tabs>
+              <w:rPr>
+                <w:rFonts w:ascii="Menlo" w:eastAsia="Times New Roman" w:hAnsi="Menlo" w:cs="Menlo"/>
+                <w:color w:val="000000"/>
+                <w:sz w:val="18"/>
+                <w:szCs w:val="18"/>
+                <w:lang w:val="en-CA" w:eastAsia="zh-CN"/>
+              </w:rPr>
+            </w:pPr>
+            <w:proofErr w:type="spellStart"/>
+            <w:r>
+              <w:rPr>
+                <w:rFonts w:ascii="Menlo" w:eastAsia="Times New Roman" w:hAnsi="Menlo" w:cs="Menlo"/>
+                <w:color w:val="000000"/>
+                <w:sz w:val="18"/>
+                <w:szCs w:val="18"/>
+                <w:lang w:val="en-CA" w:eastAsia="zh-CN"/>
+              </w:rPr>
+              <w:t>fill_missing_embarked</w:t>
+            </w:r>
+            <w:proofErr w:type="spellEnd"/>
+          </w:p>
+        </w:tc>
+        <w:tc>
+          <w:tcPr>
+            <w:tcW w:w="5102" w:type="dxa"/>
+          </w:tcPr>
+          <w:p>
+            <w:pPr>
+              <w:shd w:val="clear" w:color="auto" w:fill="FFFFFF"/>
+              <w:tabs>
+                <w:tab w:val="left" w:pos="916"/>
+                <w:tab w:val="left" w:pos="1832"/>
+                <w:tab w:val="left" w:pos="2748"/>
+                <w:tab w:val="left" w:pos="3664"/>
+                <w:tab w:val="left" w:pos="4580"/>
+                <w:tab w:val="left" w:pos="5496"/>
+                <w:tab w:val="left" w:pos="6412"/>
+                <w:tab w:val="left" w:pos="7328"/>
+                <w:tab w:val="left" w:pos="8244"/>
+                <w:tab w:val="left" w:pos="9160"/>
+                <w:tab w:val="left" w:pos="10076"/>
+                <w:tab w:val="left" w:pos="10992"/>
+                <w:tab w:val="left" w:pos="11908"/>
+                <w:tab w:val="left" w:pos="12824"/>
+                <w:tab w:val="left" w:pos="13740"/>
+                <w:tab w:val="left" w:pos="14656"/>
+              </w:tabs>
+              <w:rPr>
+                <w:rFonts w:ascii="Menlo" w:eastAsia="Times New Roman" w:hAnsi="Menlo" w:cs="Menlo"/>
+                <w:color w:val="000000"/>
+                <w:sz w:val="18"/>
+                <w:szCs w:val="18"/>
+                <w:lang w:val="en-CA" w:eastAsia="zh-CN"/>
+              </w:rPr>
+            </w:pPr>
+            <w:proofErr w:type="spellStart"/>
+            <w:r>
+              <w:rPr>
+                <w:rFonts w:ascii="Menlo" w:eastAsia="Times New Roman" w:hAnsi="Menlo" w:cs="Menlo"/>
+                <w:color w:val="000000"/>
+                <w:sz w:val="18"/>
+                <w:szCs w:val="18"/>
+                <w:lang w:val="en-CA" w:eastAsia="zh-CN"/>
+              </w:rPr>
+              <w:t>fill_missing_embarked</w:t>
+            </w:r>
+            <w:proofErr w:type="spellEnd"/>
+          </w:p>
+        </w:tc>
+      </w:tr>
+      <w:tr>
+        <w:tc>
+          <w:tcPr>
+            <w:tcW w:w="4248" w:type="dxa"/>
+          </w:tcPr>
+          <w:p>
+            <w:pPr>
+              <w:shd w:val="clear" w:color="auto" w:fill="FFFFFF"/>
+              <w:tabs>
+                <w:tab w:val="left" w:pos="916"/>
+                <w:tab w:val="left" w:pos="1832"/>
+                <w:tab w:val="left" w:pos="2748"/>
+                <w:tab w:val="left" w:pos="3664"/>
+                <w:tab w:val="left" w:pos="4580"/>
+                <w:tab w:val="left" w:pos="5496"/>
+                <w:tab w:val="left" w:pos="6412"/>
+                <w:tab w:val="left" w:pos="7328"/>
+                <w:tab w:val="left" w:pos="8244"/>
+                <w:tab w:val="left" w:pos="9160"/>
+                <w:tab w:val="left" w:pos="10076"/>
+                <w:tab w:val="left" w:pos="10992"/>
+                <w:tab w:val="left" w:pos="11908"/>
+                <w:tab w:val="left" w:pos="12824"/>
+                <w:tab w:val="left" w:pos="13740"/>
+                <w:tab w:val="left" w:pos="14656"/>
+              </w:tabs>
+              <w:rPr>
+                <w:rFonts w:ascii="Menlo" w:eastAsia="Times New Roman" w:hAnsi="Menlo" w:cs="Menlo"/>
+                <w:color w:val="000000"/>
+                <w:sz w:val="18"/>
+                <w:szCs w:val="18"/>
+                <w:lang w:val="en-CA" w:eastAsia="zh-CN"/>
+              </w:rPr>
+            </w:pPr>
+          </w:p>
+        </w:tc>
+        <w:tc>
+          <w:tcPr>
+            <w:tcW w:w="5102" w:type="dxa"/>
+          </w:tcPr>
+          <w:p>
+            <w:pPr>
+              <w:shd w:val="clear" w:color="auto" w:fill="FFFFFF"/>
+              <w:tabs>
+                <w:tab w:val="left" w:pos="916"/>
+                <w:tab w:val="left" w:pos="1832"/>
+                <w:tab w:val="left" w:pos="2748"/>
+                <w:tab w:val="left" w:pos="3664"/>
+                <w:tab w:val="left" w:pos="4580"/>
+                <w:tab w:val="left" w:pos="5496"/>
+                <w:tab w:val="left" w:pos="6412"/>
+                <w:tab w:val="left" w:pos="7328"/>
+                <w:tab w:val="left" w:pos="8244"/>
+                <w:tab w:val="left" w:pos="9160"/>
+                <w:tab w:val="left" w:pos="10076"/>
+                <w:tab w:val="left" w:pos="10992"/>
+                <w:tab w:val="left" w:pos="11908"/>
+                <w:tab w:val="left" w:pos="12824"/>
+                <w:tab w:val="left" w:pos="13740"/>
+                <w:tab w:val="left" w:pos="14656"/>
+              </w:tabs>
+              <w:rPr>
+                <w:rFonts w:ascii="Menlo" w:eastAsia="Times New Roman" w:hAnsi="Menlo" w:cs="Menlo"/>
+                <w:color w:val="000000"/>
+                <w:sz w:val="18"/>
+                <w:szCs w:val="18"/>
+                <w:lang w:val="en-CA" w:eastAsia="zh-CN"/>
+              </w:rPr>
+            </w:pPr>
+            <w:proofErr w:type="spellStart"/>
+            <w:r>
+              <w:rPr>
+                <w:rFonts w:ascii="Menlo" w:hAnsi="Menlo" w:cs="Menlo"/>
+                <w:color w:val="000000"/>
+                <w:sz w:val="18"/>
+                <w:szCs w:val="18"/>
+              </w:rPr>
+              <w:t>group_age_into_bins</w:t>
+            </w:r>
+            <w:proofErr w:type="spellEnd"/>
+          </w:p>
+        </w:tc>
+      </w:tr>
+      <w:tr>
+        <w:tc>
+          <w:tcPr>
+            <w:tcW w:w="4248" w:type="dxa"/>
+          </w:tcPr>
+          <w:p>
+            <w:pPr>
+              <w:shd w:val="clear" w:color="auto" w:fill="FFFFFF"/>
+              <w:tabs>
+                <w:tab w:val="left" w:pos="916"/>
+                <w:tab w:val="left" w:pos="1832"/>
+                <w:tab w:val="left" w:pos="2748"/>
+                <w:tab w:val="left" w:pos="3664"/>
+                <w:tab w:val="left" w:pos="4580"/>
+                <w:tab w:val="left" w:pos="5496"/>
+                <w:tab w:val="left" w:pos="6412"/>
+                <w:tab w:val="left" w:pos="7328"/>
+                <w:tab w:val="left" w:pos="8244"/>
+                <w:tab w:val="left" w:pos="9160"/>
+                <w:tab w:val="left" w:pos="10076"/>
+                <w:tab w:val="left" w:pos="10992"/>
+                <w:tab w:val="left" w:pos="11908"/>
+                <w:tab w:val="left" w:pos="12824"/>
+                <w:tab w:val="left" w:pos="13740"/>
+                <w:tab w:val="left" w:pos="14656"/>
+              </w:tabs>
+              <w:rPr>
+                <w:rFonts w:ascii="Menlo" w:eastAsia="Times New Roman" w:hAnsi="Menlo" w:cs="Menlo"/>
+                <w:color w:val="000000"/>
+                <w:sz w:val="18"/>
+                <w:szCs w:val="18"/>
+                <w:lang w:val="en-CA" w:eastAsia="zh-CN"/>
+              </w:rPr>
+            </w:pPr>
+          </w:p>
+        </w:tc>
+        <w:tc>
+          <w:tcPr>
+            <w:tcW w:w="5102" w:type="dxa"/>
+          </w:tcPr>
+          <w:p>
+            <w:pPr>
+              <w:shd w:val="clear" w:color="auto" w:fill="FFFFFF"/>
+              <w:tabs>
+                <w:tab w:val="left" w:pos="916"/>
+                <w:tab w:val="left" w:pos="1832"/>
+                <w:tab w:val="left" w:pos="2748"/>
+                <w:tab w:val="left" w:pos="3664"/>
+                <w:tab w:val="left" w:pos="4580"/>
+                <w:tab w:val="left" w:pos="5496"/>
+                <w:tab w:val="left" w:pos="6412"/>
+                <w:tab w:val="left" w:pos="7328"/>
+                <w:tab w:val="left" w:pos="8244"/>
+                <w:tab w:val="left" w:pos="9160"/>
+                <w:tab w:val="left" w:pos="10076"/>
+                <w:tab w:val="left" w:pos="10992"/>
+                <w:tab w:val="left" w:pos="11908"/>
+                <w:tab w:val="left" w:pos="12824"/>
+                <w:tab w:val="left" w:pos="13740"/>
+                <w:tab w:val="left" w:pos="14656"/>
+              </w:tabs>
+              <w:rPr>
+                <w:rFonts w:ascii="Menlo" w:eastAsia="Times New Roman" w:hAnsi="Menlo" w:cs="Menlo"/>
+                <w:color w:val="000000"/>
+                <w:sz w:val="18"/>
+                <w:szCs w:val="18"/>
+                <w:lang w:val="en-CA" w:eastAsia="zh-CN"/>
+              </w:rPr>
+            </w:pPr>
+          </w:p>
+        </w:tc>
+      </w:tr>
+    </w:tbl>
+    <w:p/>
+    <w:p>
+      <w:proofErr w:type="spellStart"/>
+      <w:r>
+        <w:t>Df_all</w:t>
+      </w:r>
+      <w:proofErr w:type="spellEnd"/>
+      <w:r>
+        <w:t>:</w:t>
+      </w:r>
+      <w:r>
+        <w:t xml:space="preserve"> stacked</w:t>
+      </w:r>
+    </w:p>
+    <w:tbl>
+      <w:tblPr>
+        <w:tblStyle w:val="TableGrid"/>
+        <w:tblW w:w="0" w:type="auto"/>
+        <w:tblLook w:val="04A0" w:firstRow="1" w:lastRow="0" w:firstColumn="1" w:lastColumn="0" w:noHBand="0" w:noVBand="1"/>
+      </w:tblPr>
+      <w:tblGrid>
+        <w:gridCol w:w="4675"/>
+        <w:gridCol w:w="4675"/>
+      </w:tblGrid>
+      <w:tr>
+        <w:tc>
+          <w:tcPr>
+            <w:tcW w:w="4675" w:type="dxa"/>
+          </w:tcPr>
+          <w:p>
+            <w:r>
+              <w:t>advanced</w:t>
+            </w:r>
+          </w:p>
+        </w:tc>
+        <w:tc>
+          <w:tcPr>
+            <w:tcW w:w="4675" w:type="dxa"/>
+          </w:tcPr>
+          <w:p/>
+        </w:tc>
+      </w:tr>
+      <w:tr>
+        <w:tc>
+          <w:tcPr>
+            <w:tcW w:w="4675" w:type="dxa"/>
+          </w:tcPr>
+          <w:p>
+            <w:pPr>
+              <w:pStyle w:val="HTMLPreformatted"/>
+              <w:shd w:val="clear" w:color="auto" w:fill="FFFFFF"/>
+              <w:rPr>
+                <w:rFonts w:ascii="Menlo" w:hAnsi="Menlo" w:cs="Menlo"/>
+                <w:color w:val="000000"/>
+                <w:sz w:val="18"/>
+                <w:szCs w:val="18"/>
+              </w:rPr>
+            </w:pPr>
+            <w:proofErr w:type="spellStart"/>
+            <w:r>
+              <w:rPr>
+                <w:rFonts w:ascii="Menlo" w:hAnsi="Menlo" w:cs="Menlo"/>
+                <w:color w:val="000000"/>
+                <w:sz w:val="18"/>
+                <w:szCs w:val="18"/>
+              </w:rPr>
+              <w:t>idx</w:t>
+            </w:r>
+            <w:proofErr w:type="spellEnd"/>
+            <w:r>
+              <w:rPr>
+                <w:rFonts w:ascii="Menlo" w:hAnsi="Menlo" w:cs="Menlo"/>
+                <w:color w:val="000000"/>
+                <w:sz w:val="18"/>
+                <w:szCs w:val="18"/>
+              </w:rPr>
+              <w:t xml:space="preserve"> = </w:t>
+            </w:r>
+            <w:proofErr w:type="spellStart"/>
+            <w:r>
+              <w:rPr>
+                <w:rFonts w:ascii="Menlo" w:hAnsi="Menlo" w:cs="Menlo"/>
+                <w:color w:val="000000"/>
+                <w:sz w:val="18"/>
+                <w:szCs w:val="18"/>
+              </w:rPr>
+              <w:t>df_all</w:t>
+            </w:r>
+            <w:proofErr w:type="spellEnd"/>
+            <w:r>
+              <w:rPr>
+                <w:rFonts w:ascii="Menlo" w:hAnsi="Menlo" w:cs="Menlo"/>
+                <w:color w:val="000000"/>
+                <w:sz w:val="18"/>
+                <w:szCs w:val="18"/>
+              </w:rPr>
+              <w:t>[</w:t>
+            </w:r>
+            <w:proofErr w:type="spellStart"/>
+            <w:r>
+              <w:rPr>
+                <w:rFonts w:ascii="Menlo" w:hAnsi="Menlo" w:cs="Menlo"/>
+                <w:color w:val="000000"/>
+                <w:sz w:val="18"/>
+                <w:szCs w:val="18"/>
+              </w:rPr>
+              <w:t>df_all</w:t>
+            </w:r>
+            <w:proofErr w:type="spellEnd"/>
+            <w:r>
+              <w:rPr>
+                <w:rFonts w:ascii="Menlo" w:hAnsi="Menlo" w:cs="Menlo"/>
+                <w:color w:val="000000"/>
+                <w:sz w:val="18"/>
+                <w:szCs w:val="18"/>
+              </w:rPr>
+              <w:t>[</w:t>
+            </w:r>
+            <w:r>
+              <w:rPr>
+                <w:rFonts w:ascii="Menlo" w:hAnsi="Menlo" w:cs="Menlo"/>
+                <w:b/>
+                <w:bCs/>
+                <w:color w:val="008080"/>
+                <w:sz w:val="18"/>
+                <w:szCs w:val="18"/>
+              </w:rPr>
+              <w:t>'Deck'</w:t>
+            </w:r>
+            <w:r>
+              <w:rPr>
+                <w:rFonts w:ascii="Menlo" w:hAnsi="Menlo" w:cs="Menlo"/>
+                <w:color w:val="000000"/>
+                <w:sz w:val="18"/>
+                <w:szCs w:val="18"/>
+              </w:rPr>
+              <w:t xml:space="preserve">] == </w:t>
+            </w:r>
+            <w:r>
+              <w:rPr>
+                <w:rFonts w:ascii="Menlo" w:hAnsi="Menlo" w:cs="Menlo"/>
+                <w:b/>
+                <w:bCs/>
+                <w:color w:val="008080"/>
+                <w:sz w:val="18"/>
+                <w:szCs w:val="18"/>
+              </w:rPr>
+              <w:t>'T'</w:t>
+            </w:r>
+            <w:proofErr w:type="gramStart"/>
+            <w:r>
+              <w:rPr>
+                <w:rFonts w:ascii="Menlo" w:hAnsi="Menlo" w:cs="Menlo"/>
+                <w:color w:val="000000"/>
+                <w:sz w:val="18"/>
+                <w:szCs w:val="18"/>
+              </w:rPr>
+              <w:t>].index</w:t>
+            </w:r>
+            <w:proofErr w:type="gramEnd"/>
+            <w:r>
+              <w:rPr>
+                <w:rFonts w:ascii="Menlo" w:hAnsi="Menlo" w:cs="Menlo"/>
+                <w:color w:val="000000"/>
+                <w:sz w:val="18"/>
+                <w:szCs w:val="18"/>
+              </w:rPr>
+              <w:br/>
+            </w:r>
+            <w:proofErr w:type="spellStart"/>
+            <w:r>
+              <w:rPr>
+                <w:rFonts w:ascii="Menlo" w:hAnsi="Menlo" w:cs="Menlo"/>
+                <w:color w:val="000000"/>
+                <w:sz w:val="18"/>
+                <w:szCs w:val="18"/>
+              </w:rPr>
+              <w:t>df_all.loc</w:t>
+            </w:r>
+            <w:proofErr w:type="spellEnd"/>
+            <w:r>
+              <w:rPr>
+                <w:rFonts w:ascii="Menlo" w:hAnsi="Menlo" w:cs="Menlo"/>
+                <w:color w:val="000000"/>
+                <w:sz w:val="18"/>
+                <w:szCs w:val="18"/>
+              </w:rPr>
+              <w:t>[</w:t>
+            </w:r>
+            <w:proofErr w:type="spellStart"/>
+            <w:r>
+              <w:rPr>
+                <w:rFonts w:ascii="Menlo" w:hAnsi="Menlo" w:cs="Menlo"/>
+                <w:color w:val="000000"/>
+                <w:sz w:val="18"/>
+                <w:szCs w:val="18"/>
+              </w:rPr>
+              <w:t>idx</w:t>
+            </w:r>
+            <w:proofErr w:type="spellEnd"/>
+            <w:r>
+              <w:rPr>
+                <w:rFonts w:ascii="Menlo" w:hAnsi="Menlo" w:cs="Menlo"/>
+                <w:color w:val="000000"/>
+                <w:sz w:val="18"/>
+                <w:szCs w:val="18"/>
+              </w:rPr>
+              <w:t xml:space="preserve">, </w:t>
+            </w:r>
+            <w:r>
+              <w:rPr>
+                <w:rFonts w:ascii="Menlo" w:hAnsi="Menlo" w:cs="Menlo"/>
+                <w:b/>
+                <w:bCs/>
+                <w:color w:val="008080"/>
+                <w:sz w:val="18"/>
+                <w:szCs w:val="18"/>
+              </w:rPr>
+              <w:t>'Deck'</w:t>
+            </w:r>
+            <w:r>
+              <w:rPr>
+                <w:rFonts w:ascii="Menlo" w:hAnsi="Menlo" w:cs="Menlo"/>
+                <w:color w:val="000000"/>
+                <w:sz w:val="18"/>
+                <w:szCs w:val="18"/>
+              </w:rPr>
+              <w:t xml:space="preserve">] = </w:t>
+            </w:r>
+            <w:r>
+              <w:rPr>
+                <w:rFonts w:ascii="Menlo" w:hAnsi="Menlo" w:cs="Menlo"/>
+                <w:b/>
+                <w:bCs/>
+                <w:color w:val="008080"/>
+                <w:sz w:val="18"/>
+                <w:szCs w:val="18"/>
+              </w:rPr>
+              <w:t>'A'</w:t>
+            </w:r>
+          </w:p>
+        </w:tc>
+        <w:tc>
+          <w:tcPr>
+            <w:tcW w:w="4675" w:type="dxa"/>
+          </w:tcPr>
+          <w:p>
+            <w:bookmarkStart w:id="1" w:name="_GoBack"/>
+            <w:bookmarkEnd w:id="1"/>
+          </w:p>
+        </w:tc>
+      </w:tr>
+      <w:tr>
+        <w:tc>
+          <w:tcPr>
+            <w:tcW w:w="4675" w:type="dxa"/>
+          </w:tcPr>
+          <w:p>
+            <w:pPr>
+              <w:pStyle w:val="HTMLPreformatted"/>
+              <w:shd w:val="clear" w:color="auto" w:fill="FFFFFF"/>
+              <w:rPr>
+                <w:rFonts w:ascii="Menlo" w:hAnsi="Menlo" w:cs="Menlo"/>
+                <w:color w:val="000000"/>
+                <w:sz w:val="18"/>
+                <w:szCs w:val="18"/>
+              </w:rPr>
+            </w:pPr>
+            <w:proofErr w:type="spellStart"/>
+            <w:r>
+              <w:rPr>
+                <w:rFonts w:ascii="Menlo" w:hAnsi="Menlo" w:cs="Menlo"/>
+                <w:color w:val="000000"/>
+                <w:sz w:val="18"/>
+                <w:szCs w:val="18"/>
+              </w:rPr>
+              <w:t>drop_col</w:t>
+            </w:r>
+            <w:proofErr w:type="spellEnd"/>
+          </w:p>
+        </w:tc>
+        <w:tc>
+          <w:tcPr>
+            <w:tcW w:w="4675" w:type="dxa"/>
+          </w:tcPr>
+          <w:p>
+            <w:pPr>
+              <w:pStyle w:val="HTMLPreformatted"/>
+              <w:shd w:val="clear" w:color="auto" w:fill="FFFFFF"/>
+              <w:rPr>
+                <w:rFonts w:ascii="Menlo" w:hAnsi="Menlo" w:cs="Menlo"/>
+                <w:color w:val="000000"/>
+                <w:sz w:val="18"/>
+                <w:szCs w:val="18"/>
+              </w:rPr>
+            </w:pPr>
+            <w:proofErr w:type="spellStart"/>
+            <w:r>
+              <w:rPr>
+                <w:rFonts w:ascii="Menlo" w:hAnsi="Menlo" w:cs="Menlo"/>
+                <w:color w:val="000000"/>
+                <w:sz w:val="18"/>
+                <w:szCs w:val="18"/>
+              </w:rPr>
+              <w:t>drop_col</w:t>
+            </w:r>
+            <w:proofErr w:type="spellEnd"/>
+          </w:p>
+        </w:tc>
+      </w:tr>
+      <w:tr>
+        <w:tc>
+          <w:tcPr>
+            <w:tcW w:w="4675" w:type="dxa"/>
+          </w:tcPr>
+          <w:p>
+            <w:pPr>
+              <w:pStyle w:val="HTMLPreformatted"/>
+              <w:shd w:val="clear" w:color="auto" w:fill="FFFFFF"/>
+              <w:rPr>
+                <w:rFonts w:ascii="Menlo" w:hAnsi="Menlo" w:cs="Menlo"/>
+                <w:color w:val="000000"/>
+                <w:sz w:val="18"/>
+                <w:szCs w:val="18"/>
+              </w:rPr>
+            </w:pPr>
+          </w:p>
+        </w:tc>
+        <w:tc>
+          <w:tcPr>
+            <w:tcW w:w="4675" w:type="dxa"/>
+          </w:tcPr>
+          <w:p>
+            <w:pPr>
+              <w:pStyle w:val="HTMLPreformatted"/>
+              <w:shd w:val="clear" w:color="auto" w:fill="FFFFFF"/>
+              <w:rPr>
+                <w:rFonts w:ascii="Menlo" w:hAnsi="Menlo" w:cs="Menlo"/>
+                <w:color w:val="000000"/>
+                <w:sz w:val="18"/>
+                <w:szCs w:val="18"/>
+              </w:rPr>
+            </w:pPr>
+          </w:p>
+        </w:tc>
+      </w:tr>
+      <w:tr>
+        <w:tc>
+          <w:tcPr>
+            <w:tcW w:w="4675" w:type="dxa"/>
+          </w:tcPr>
+          <w:p>
+            <w:pPr>
+              <w:pStyle w:val="HTMLPreformatted"/>
+              <w:shd w:val="clear" w:color="auto" w:fill="FFFFFF"/>
+              <w:rPr>
+                <w:rFonts w:ascii="Menlo" w:hAnsi="Menlo" w:cs="Menlo"/>
+                <w:color w:val="000000"/>
+                <w:sz w:val="18"/>
+                <w:szCs w:val="18"/>
+              </w:rPr>
+            </w:pPr>
+          </w:p>
+        </w:tc>
+        <w:tc>
+          <w:tcPr>
+            <w:tcW w:w="4675" w:type="dxa"/>
+          </w:tcPr>
+          <w:p/>
+        </w:tc>
+      </w:tr>
+      <w:tr>
+        <w:tc>
+          <w:tcPr>
+            <w:tcW w:w="4675" w:type="dxa"/>
+          </w:tcPr>
+          <w:p>
+            <w:pPr>
+              <w:pStyle w:val="HTMLPreformatted"/>
+              <w:shd w:val="clear" w:color="auto" w:fill="FFFFFF"/>
+              <w:rPr>
+                <w:rFonts w:ascii="Menlo" w:hAnsi="Menlo" w:cs="Menlo"/>
+                <w:color w:val="000000"/>
+                <w:sz w:val="18"/>
+                <w:szCs w:val="18"/>
+              </w:rPr>
+            </w:pPr>
+          </w:p>
+        </w:tc>
+        <w:tc>
+          <w:tcPr>
+            <w:tcW w:w="4675" w:type="dxa"/>
+          </w:tcPr>
+          <w:p/>
+        </w:tc>
+      </w:tr>
+      <w:tr>
+        <w:tc>
+          <w:tcPr>
+            <w:tcW w:w="4675" w:type="dxa"/>
+          </w:tcPr>
+          <w:p/>
+        </w:tc>
+        <w:tc>
+          <w:tcPr>
+            <w:tcW w:w="4675" w:type="dxa"/>
+          </w:tcPr>
+          <w:p/>
+        </w:tc>
+      </w:tr>
+    </w:tbl>
     <w:p/>
     <w:p>
       <w:r>
@@ -2384,28 +4611,40 @@
       <w:pPr>
         <w:pStyle w:val="Body"/>
       </w:pPr>
-      <w:r>
-        <w:t>theoaa – 4 (40%)</w:t>
+      <w:proofErr w:type="spellStart"/>
+      <w:r>
+        <w:t>theoaa</w:t>
+      </w:r>
+      <w:proofErr w:type="spellEnd"/>
+      <w:r>
+        <w:t xml:space="preserve"> – 4 (40%)</w:t>
       </w:r>
     </w:p>
     <w:p>
       <w:pPr>
         <w:pStyle w:val="Body"/>
       </w:pPr>
-      <w:r>
-        <w:t>abcdef – 1 (10%)</w:t>
+      <w:proofErr w:type="spellStart"/>
+      <w:r>
+        <w:t>abcdef</w:t>
+      </w:r>
+      <w:proofErr w:type="spellEnd"/>
+      <w:r>
+        <w:t xml:space="preserve"> – 1 (10%)</w:t>
       </w:r>
     </w:p>
     <w:p>
       <w:pPr>
         <w:pStyle w:val="Body"/>
       </w:pPr>
+      <w:proofErr w:type="spellStart"/>
       <w:r>
         <w:t>cddor</w:t>
       </w:r>
       <w:r>
         <w:t>x</w:t>
       </w:r>
+      <w:proofErr w:type="spellEnd"/>
       <w:r>
         <w:t xml:space="preserve"> – 0 (0%)</w:t>
       </w:r>
@@ -2414,8 +4653,13 @@
       <w:pPr>
         <w:pStyle w:val="Body"/>
       </w:pPr>
-      <w:r>
-        <w:t>heortk – 5 (50%)</w:t>
+      <w:proofErr w:type="spellStart"/>
+      <w:r>
+        <w:t>heortk</w:t>
+      </w:r>
+      <w:proofErr w:type="spellEnd"/>
+      <w:r>
+        <w:t xml:space="preserve"> – 5 (50%)</w:t>
       </w:r>
     </w:p>
     <w:p>
@@ -2449,10 +4693,42 @@
         </w:numPr>
       </w:pPr>
       <w:r>
-        <w:t>Pick 2 parents, such as theoaa and herotk (based on letter match)</w:t>
-      </w:r>
-      <w:r>
-        <w:t xml:space="preserve"> or pick 2 based on the possibility, say we choose theoaa and herotk here;</w:t>
+        <w:t xml:space="preserve">Pick 2 parents, such as </w:t>
+      </w:r>
+      <w:proofErr w:type="spellStart"/>
+      <w:r>
+        <w:t>theoaa</w:t>
+      </w:r>
+      <w:proofErr w:type="spellEnd"/>
+      <w:r>
+        <w:t xml:space="preserve"> and </w:t>
+      </w:r>
+      <w:proofErr w:type="spellStart"/>
+      <w:r>
+        <w:t>herotk</w:t>
+      </w:r>
+      <w:proofErr w:type="spellEnd"/>
+      <w:r>
+        <w:t xml:space="preserve"> (based on letter match)</w:t>
+      </w:r>
+      <w:r>
+        <w:t xml:space="preserve"> or pick 2 based on the possibility, say we choose </w:t>
+      </w:r>
+      <w:proofErr w:type="spellStart"/>
+      <w:r>
+        <w:t>theoaa</w:t>
+      </w:r>
+      <w:proofErr w:type="spellEnd"/>
+      <w:r>
+        <w:t xml:space="preserve"> and </w:t>
+      </w:r>
+      <w:proofErr w:type="spellStart"/>
+      <w:r>
+        <w:t>herotk</w:t>
+      </w:r>
+      <w:proofErr w:type="spellEnd"/>
+      <w:r>
+        <w:t xml:space="preserve"> here;</w:t>
       </w:r>
     </w:p>
     <w:p>
@@ -2464,7 +4740,39 @@
         </w:numPr>
       </w:pPr>
       <w:r>
-        <w:t>Crossover: Create a child from the parent, such as the+otk or th+rotk, say we get the+otk=theotk here</w:t>
+        <w:t xml:space="preserve">Crossover: Create a child from the parent, such as </w:t>
+      </w:r>
+      <w:proofErr w:type="spellStart"/>
+      <w:r>
+        <w:t>the+otk</w:t>
+      </w:r>
+      <w:proofErr w:type="spellEnd"/>
+      <w:r>
+        <w:t xml:space="preserve"> or </w:t>
+      </w:r>
+      <w:proofErr w:type="spellStart"/>
+      <w:r>
+        <w:t>th+rotk</w:t>
+      </w:r>
+      <w:proofErr w:type="spellEnd"/>
+      <w:r>
+        <w:t xml:space="preserve">, say we get </w:t>
+      </w:r>
+      <w:proofErr w:type="spellStart"/>
+      <w:r>
+        <w:t>the+otk</w:t>
+      </w:r>
+      <w:proofErr w:type="spellEnd"/>
+      <w:r>
+        <w:t>=</w:t>
+      </w:r>
+      <w:proofErr w:type="spellStart"/>
+      <w:r>
+        <w:t>theotk</w:t>
+      </w:r>
+      <w:proofErr w:type="spellEnd"/>
+      <w:r>
+        <w:t xml:space="preserve"> here</w:t>
       </w:r>
       <w:r>
         <w:t>;</w:t>
@@ -3864,6 +6172,17 @@
       <w:lang w:bidi="ar-SA"/>
     </w:rPr>
   </w:style>
+  <w:style w:type="paragraph" w:styleId="ListParagraph">
+    <w:name w:val="List Paragraph"/>
+    <w:basedOn w:val="Normal"/>
+    <w:uiPriority w:val="34"/>
+    <w:qFormat/>
+    <w:rsid w:val="00884EED"/>
+    <w:pPr>
+      <w:ind w:left="720"/>
+      <w:contextualSpacing/>
+    </w:pPr>
+  </w:style>
 </w:styles>
 </file>
 

</xml_diff>

<commit_message>
Refactor Advanced_feature_engineering.py and feature_engineering.py to have max consistency.
</commit_message>
<xml_diff>
--- a/Thoughts_recording.docx
+++ b/Thoughts_recording.docx
@@ -1944,9 +1944,9 @@
       <w:r>
         <w:br w:type="page"/>
       </w:r>
+      <w:bookmarkStart w:id="1" w:name="_GoBack"/>
+      <w:bookmarkEnd w:id="1"/>
     </w:p>
-    <w:p/>
-    <w:p/>
     <w:tbl>
       <w:tblPr>
         <w:tblStyle w:val="TableGrid"/>
@@ -1964,6 +1964,7 @@
           </w:tcPr>
           <w:p>
             <w:r>
+              <w:lastRenderedPageBreak/>
               <w:t>Understand data</w:t>
             </w:r>
           </w:p>
@@ -2230,6 +2231,54 @@
                 <w:szCs w:val="18"/>
               </w:rPr>
             </w:pPr>
+            <w:proofErr w:type="spellStart"/>
+            <w:r>
+              <w:t>concat_</w:t>
+            </w:r>
+            <w:proofErr w:type="gramStart"/>
+            <w:r>
+              <w:t>df</w:t>
+            </w:r>
+            <w:proofErr w:type="spellEnd"/>
+            <w:r>
+              <w:t>(</w:t>
+            </w:r>
+            <w:proofErr w:type="spellStart"/>
+            <w:proofErr w:type="gramEnd"/>
+            <w:r>
+              <w:t>df_train</w:t>
+            </w:r>
+            <w:proofErr w:type="spellEnd"/>
+            <w:r>
+              <w:t xml:space="preserve">, </w:t>
+            </w:r>
+            <w:proofErr w:type="spellStart"/>
+            <w:r>
+              <w:t>df_test</w:t>
+            </w:r>
+            <w:proofErr w:type="spellEnd"/>
+            <w:r>
+              <w:t>)</w:t>
+            </w:r>
+            <w:r>
+              <w:t xml:space="preserve">: </w:t>
+            </w:r>
+            <w:r>
+              <w:rPr>
+                <w:b/>
+                <w:bCs/>
+              </w:rPr>
+              <w:t>stacked df</w:t>
+            </w:r>
+            <w:r>
+              <w:t xml:space="preserve"> of training and test set on axis 0 (vertically)</w:t>
+            </w:r>
+            <w:r>
+              <w:t xml:space="preserve"> # </w:t>
+            </w:r>
+            <w:r>
+              <w:t>Advanced_feature_engineering_refactored.py</w:t>
+            </w:r>
             <w:r>
               <w:rPr>
                 <w:rFonts w:ascii="Menlo" w:hAnsi="Menlo" w:cs="Menlo"/>
@@ -2418,6 +2467,16 @@
                 <w:lang w:val="en-CA"/>
               </w:rPr>
             </w:pPr>
+          </w:p>
+          <w:p>
+            <w:r>
+              <w:t xml:space="preserve">Manipulate data in df, train/test model in </w:t>
+            </w:r>
+            <w:proofErr w:type="spellStart"/>
+            <w:r>
+              <w:t>ndarray</w:t>
+            </w:r>
+            <w:proofErr w:type="spellEnd"/>
           </w:p>
         </w:tc>
       </w:tr>
@@ -2563,255 +2622,6 @@
         </w:tc>
       </w:tr>
     </w:tbl>
-    <w:p>
-      <w:pPr>
-        <w:rPr>
-          <w:lang w:val="en-CA"/>
-        </w:rPr>
-      </w:pPr>
-      <w:r>
-        <w:lastRenderedPageBreak/>
-        <w:t>In</w:t>
-      </w:r>
-      <w:r>
-        <w:t xml:space="preserve"> Advanced_feature_engineering_refactored.py</w:t>
-      </w:r>
-    </w:p>
-    <w:p>
-      <w:proofErr w:type="spellStart"/>
-      <w:r>
-        <w:t>df_all</w:t>
-      </w:r>
-      <w:proofErr w:type="spellEnd"/>
-      <w:r>
-        <w:t xml:space="preserve"> = </w:t>
-      </w:r>
-      <w:proofErr w:type="spellStart"/>
-      <w:r>
-        <w:t>concat_</w:t>
-      </w:r>
-      <w:proofErr w:type="gramStart"/>
-      <w:r>
-        <w:t>df</w:t>
-      </w:r>
-      <w:proofErr w:type="spellEnd"/>
-      <w:r>
-        <w:t>(</w:t>
-      </w:r>
-      <w:proofErr w:type="spellStart"/>
-      <w:proofErr w:type="gramEnd"/>
-      <w:r>
-        <w:t>df_train</w:t>
-      </w:r>
-      <w:proofErr w:type="spellEnd"/>
-      <w:r>
-        <w:t xml:space="preserve">, </w:t>
-      </w:r>
-      <w:proofErr w:type="spellStart"/>
-      <w:r>
-        <w:t>df_test</w:t>
-      </w:r>
-      <w:proofErr w:type="spellEnd"/>
-      <w:r>
-        <w:t>)</w:t>
-      </w:r>
-      <w:r>
-        <w:t xml:space="preserve">: </w:t>
-      </w:r>
-      <w:r>
-        <w:t>stacked df of training and test set on axis 0 (vertically)</w:t>
-      </w:r>
-    </w:p>
-    <w:p>
-      <w:pPr>
-        <w:pStyle w:val="HTMLPreformatted"/>
-        <w:numPr>
-          <w:ilvl w:val="0"/>
-          <w:numId w:val="2"/>
-        </w:numPr>
-        <w:shd w:val="clear" w:color="auto" w:fill="FFFFFF"/>
-        <w:rPr>
-          <w:rFonts w:ascii="Menlo" w:hAnsi="Menlo" w:cs="Menlo"/>
-          <w:color w:val="000000"/>
-          <w:sz w:val="18"/>
-          <w:szCs w:val="18"/>
-        </w:rPr>
-      </w:pPr>
-      <w:proofErr w:type="gramStart"/>
-      <w:r>
-        <w:rPr>
-          <w:rFonts w:ascii="Menlo" w:hAnsi="Menlo" w:cs="Menlo"/>
-          <w:color w:val="000000"/>
-          <w:sz w:val="18"/>
-          <w:szCs w:val="18"/>
-        </w:rPr>
-        <w:t>correlation(</w:t>
-      </w:r>
-      <w:proofErr w:type="gramEnd"/>
-      <w:r>
-        <w:rPr>
-          <w:rFonts w:ascii="Menlo" w:hAnsi="Menlo" w:cs="Menlo"/>
-          <w:color w:val="000000"/>
-          <w:sz w:val="18"/>
-          <w:szCs w:val="18"/>
-        </w:rPr>
-        <w:t>df, col, abs):</w:t>
-      </w:r>
-      <w:r>
-        <w:rPr>
-          <w:rFonts w:ascii="Menlo" w:hAnsi="Menlo" w:cs="Menlo"/>
-          <w:color w:val="000000"/>
-          <w:sz w:val="18"/>
-          <w:szCs w:val="18"/>
-        </w:rPr>
-        <w:t xml:space="preserve"> </w:t>
-      </w:r>
-      <w:r>
-        <w:rPr>
-          <w:rFonts w:ascii="Menlo" w:hAnsi="Menlo" w:cs="Menlo"/>
-          <w:i/>
-          <w:iCs/>
-          <w:color w:val="808080"/>
-          <w:sz w:val="18"/>
-          <w:szCs w:val="18"/>
-        </w:rPr>
-        <w:t xml:space="preserve">important to use stacked </w:t>
-      </w:r>
-      <w:proofErr w:type="spellStart"/>
-      <w:r>
-        <w:rPr>
-          <w:rFonts w:ascii="Menlo" w:hAnsi="Menlo" w:cs="Menlo"/>
-          <w:i/>
-          <w:iCs/>
-          <w:color w:val="808080"/>
-          <w:sz w:val="18"/>
-          <w:szCs w:val="18"/>
-        </w:rPr>
-        <w:t>tran</w:t>
-      </w:r>
-      <w:proofErr w:type="spellEnd"/>
-      <w:r>
-        <w:rPr>
-          <w:rFonts w:ascii="Menlo" w:hAnsi="Menlo" w:cs="Menlo"/>
-          <w:i/>
-          <w:iCs/>
-          <w:color w:val="808080"/>
-          <w:sz w:val="18"/>
-          <w:szCs w:val="18"/>
-        </w:rPr>
-        <w:t xml:space="preserve"> and test data because together they give a better correlation</w:t>
-      </w:r>
-    </w:p>
-    <w:p>
-      <w:pPr>
-        <w:pStyle w:val="HTMLPreformatted"/>
-        <w:numPr>
-          <w:ilvl w:val="0"/>
-          <w:numId w:val="2"/>
-        </w:numPr>
-        <w:shd w:val="clear" w:color="auto" w:fill="FFFFFF"/>
-        <w:rPr>
-          <w:rFonts w:ascii="Menlo" w:hAnsi="Menlo" w:cs="Menlo"/>
-          <w:color w:val="000000" w:themeColor="text1"/>
-          <w:sz w:val="18"/>
-          <w:szCs w:val="18"/>
-        </w:rPr>
-      </w:pPr>
-      <w:r>
-        <w:rPr>
-          <w:rFonts w:ascii="Menlo" w:hAnsi="Menlo" w:cs="Menlo"/>
-          <w:color w:val="000000" w:themeColor="text1"/>
-          <w:sz w:val="18"/>
-          <w:szCs w:val="18"/>
-        </w:rPr>
-        <w:t>filling missingness</w:t>
-      </w:r>
-      <w:r>
-        <w:rPr>
-          <w:rFonts w:ascii="Menlo" w:hAnsi="Menlo" w:cs="Menlo"/>
-          <w:color w:val="000000" w:themeColor="text1"/>
-          <w:sz w:val="18"/>
-          <w:szCs w:val="18"/>
-        </w:rPr>
-        <w:t xml:space="preserve"> all together (passing by reference)</w:t>
-      </w:r>
-    </w:p>
-    <w:p>
-      <w:pPr>
-        <w:pStyle w:val="HTMLPreformatted"/>
-        <w:numPr>
-          <w:ilvl w:val="0"/>
-          <w:numId w:val="2"/>
-        </w:numPr>
-        <w:shd w:val="clear" w:color="auto" w:fill="FFFFFF"/>
-        <w:rPr>
-          <w:rFonts w:ascii="Menlo" w:hAnsi="Menlo" w:cs="Menlo"/>
-          <w:color w:val="000000" w:themeColor="text1"/>
-          <w:sz w:val="18"/>
-          <w:szCs w:val="18"/>
-        </w:rPr>
-      </w:pPr>
-      <w:r>
-        <w:rPr>
-          <w:rFonts w:ascii="Menlo" w:hAnsi="Menlo" w:cs="Menlo"/>
-          <w:color w:val="000000" w:themeColor="text1"/>
-          <w:sz w:val="18"/>
-          <w:szCs w:val="18"/>
-        </w:rPr>
-        <w:t xml:space="preserve">create new attributes in </w:t>
-      </w:r>
-      <w:proofErr w:type="spellStart"/>
-      <w:r>
-        <w:rPr>
-          <w:rFonts w:ascii="Menlo" w:hAnsi="Menlo" w:cs="Menlo"/>
-          <w:color w:val="000000"/>
-          <w:sz w:val="18"/>
-          <w:szCs w:val="18"/>
-        </w:rPr>
-        <w:t>create_deck</w:t>
-      </w:r>
-      <w:proofErr w:type="spellEnd"/>
-    </w:p>
-    <w:p>
-      <w:pPr>
-        <w:shd w:val="clear" w:color="auto" w:fill="FFFFFF"/>
-        <w:tabs>
-          <w:tab w:val="left" w:pos="916"/>
-          <w:tab w:val="left" w:pos="1832"/>
-          <w:tab w:val="left" w:pos="2748"/>
-          <w:tab w:val="left" w:pos="3664"/>
-          <w:tab w:val="left" w:pos="4580"/>
-          <w:tab w:val="left" w:pos="5496"/>
-          <w:tab w:val="left" w:pos="6412"/>
-          <w:tab w:val="left" w:pos="7328"/>
-          <w:tab w:val="left" w:pos="8244"/>
-          <w:tab w:val="left" w:pos="9160"/>
-          <w:tab w:val="left" w:pos="10076"/>
-          <w:tab w:val="left" w:pos="10992"/>
-          <w:tab w:val="left" w:pos="11908"/>
-          <w:tab w:val="left" w:pos="12824"/>
-          <w:tab w:val="left" w:pos="13740"/>
-          <w:tab w:val="left" w:pos="14656"/>
-        </w:tabs>
-        <w:rPr>
-          <w:rFonts w:ascii="Menlo" w:eastAsia="Times New Roman" w:hAnsi="Menlo" w:cs="Menlo"/>
-          <w:color w:val="000000"/>
-          <w:sz w:val="18"/>
-          <w:szCs w:val="18"/>
-          <w:lang w:val="en-CA" w:eastAsia="zh-CN"/>
-        </w:rPr>
-      </w:pPr>
-    </w:p>
-    <w:p>
-      <w:r>
-        <w:t xml:space="preserve">Manipulate data in df, train/test model in </w:t>
-      </w:r>
-      <w:proofErr w:type="spellStart"/>
-      <w:r>
-        <w:t>ndarray</w:t>
-      </w:r>
-      <w:proofErr w:type="spellEnd"/>
-    </w:p>
     <w:p/>
     <w:p>
       <w:proofErr w:type="spellStart"/>
@@ -2820,10 +2630,7 @@
       </w:r>
       <w:proofErr w:type="spellEnd"/>
       <w:r>
-        <w:t>:</w:t>
-      </w:r>
-      <w:r>
-        <w:t xml:space="preserve"> []</w:t>
+        <w:t>: []</w:t>
       </w:r>
     </w:p>
     <w:tbl>
@@ -2930,7 +2737,7 @@
                 <w:sz w:val="18"/>
                 <w:szCs w:val="18"/>
               </w:rPr>
-              <w:t>categorical_to_ordinal</w:t>
+              <w:t>add_title_col</w:t>
             </w:r>
             <w:proofErr w:type="spellEnd"/>
           </w:p>
@@ -2939,7 +2746,29 @@
           <w:tcPr>
             <w:tcW w:w="5102" w:type="dxa"/>
           </w:tcPr>
-          <w:p/>
+          <w:p>
+            <w:pPr>
+              <w:pStyle w:val="HTMLPreformatted"/>
+              <w:shd w:val="clear" w:color="auto" w:fill="FFFFFF"/>
+              <w:rPr>
+                <w:rFonts w:ascii="Menlo" w:hAnsi="Menlo" w:cs="Menlo"/>
+                <w:color w:val="000000"/>
+                <w:sz w:val="18"/>
+                <w:szCs w:val="18"/>
+              </w:rPr>
+            </w:pPr>
+            <w:proofErr w:type="spellStart"/>
+            <w:r>
+              <w:rPr>
+                <w:rFonts w:ascii="Menlo" w:hAnsi="Menlo" w:cs="Menlo"/>
+                <w:color w:val="000000"/>
+                <w:sz w:val="18"/>
+                <w:szCs w:val="18"/>
+              </w:rPr>
+              <w:t>add_title_col</w:t>
+            </w:r>
+            <w:proofErr w:type="spellEnd"/>
+          </w:p>
         </w:tc>
       </w:tr>
       <w:tr>
@@ -2966,7 +2795,7 @@
                 <w:sz w:val="18"/>
                 <w:szCs w:val="18"/>
               </w:rPr>
-              <w:t>add_title_col</w:t>
+              <w:t>caregorize_title</w:t>
             </w:r>
             <w:proofErr w:type="spellEnd"/>
           </w:p>
@@ -2994,7 +2823,7 @@
                 <w:sz w:val="18"/>
                 <w:szCs w:val="18"/>
               </w:rPr>
-              <w:t>add_title_col</w:t>
+              <w:t>categorize_title</w:t>
             </w:r>
             <w:proofErr w:type="spellEnd"/>
           </w:p>
@@ -3024,7 +2853,7 @@
                 <w:sz w:val="18"/>
                 <w:szCs w:val="18"/>
               </w:rPr>
-              <w:t>caregorize_title</w:t>
+              <w:t>categorical_to_ordinal</w:t>
             </w:r>
             <w:proofErr w:type="spellEnd"/>
           </w:p>
@@ -3052,7 +2881,7 @@
                 <w:sz w:val="18"/>
                 <w:szCs w:val="18"/>
               </w:rPr>
-              <w:t>categorize_title</w:t>
+              <w:t>categorical_to_ordinal</w:t>
             </w:r>
             <w:proofErr w:type="spellEnd"/>
           </w:p>
@@ -3082,7 +2911,7 @@
                 <w:sz w:val="18"/>
                 <w:szCs w:val="18"/>
               </w:rPr>
-              <w:t>categorical_to_ordinal</w:t>
+              <w:t>create_FamilySize</w:t>
             </w:r>
             <w:proofErr w:type="spellEnd"/>
           </w:p>
@@ -3110,7 +2939,7 @@
                 <w:sz w:val="18"/>
                 <w:szCs w:val="18"/>
               </w:rPr>
-              <w:t>categorical_to_ordinal</w:t>
+              <w:t>create_FamilySize</w:t>
             </w:r>
             <w:proofErr w:type="spellEnd"/>
           </w:p>
@@ -3140,7 +2969,7 @@
                 <w:sz w:val="18"/>
                 <w:szCs w:val="18"/>
               </w:rPr>
-              <w:t>create_FamilySize</w:t>
+              <w:t>create_ticketFreq</w:t>
             </w:r>
             <w:proofErr w:type="spellEnd"/>
           </w:p>
@@ -3148,6 +2977,14 @@
         <w:tc>
           <w:tcPr>
             <w:tcW w:w="5102" w:type="dxa"/>
+          </w:tcPr>
+          <w:p/>
+        </w:tc>
+      </w:tr>
+      <w:tr>
+        <w:tc>
+          <w:tcPr>
+            <w:tcW w:w="4248" w:type="dxa"/>
           </w:tcPr>
           <w:p>
             <w:pPr>
@@ -3168,7 +3005,35 @@
                 <w:sz w:val="18"/>
                 <w:szCs w:val="18"/>
               </w:rPr>
-              <w:t>create_FamilySize</w:t>
+              <w:t>create_IsAlone</w:t>
+            </w:r>
+            <w:proofErr w:type="spellEnd"/>
+          </w:p>
+        </w:tc>
+        <w:tc>
+          <w:tcPr>
+            <w:tcW w:w="5102" w:type="dxa"/>
+          </w:tcPr>
+          <w:p>
+            <w:pPr>
+              <w:pStyle w:val="HTMLPreformatted"/>
+              <w:shd w:val="clear" w:color="auto" w:fill="FFFFFF"/>
+              <w:rPr>
+                <w:rFonts w:ascii="Menlo" w:hAnsi="Menlo" w:cs="Menlo"/>
+                <w:color w:val="000000"/>
+                <w:sz w:val="18"/>
+                <w:szCs w:val="18"/>
+              </w:rPr>
+            </w:pPr>
+            <w:proofErr w:type="spellStart"/>
+            <w:r>
+              <w:rPr>
+                <w:rFonts w:ascii="Menlo" w:hAnsi="Menlo" w:cs="Menlo"/>
+                <w:color w:val="000000"/>
+                <w:sz w:val="18"/>
+                <w:szCs w:val="18"/>
+              </w:rPr>
+              <w:t>create_IsAlone</w:t>
             </w:r>
             <w:proofErr w:type="spellEnd"/>
           </w:p>
@@ -3198,7 +3063,7 @@
                 <w:sz w:val="18"/>
                 <w:szCs w:val="18"/>
               </w:rPr>
-              <w:t>create_ticketFreq</w:t>
+              <w:t>convert_age_to_ordinal_based_on_bins</w:t>
             </w:r>
             <w:proofErr w:type="spellEnd"/>
           </w:p>
@@ -3207,7 +3072,19 @@
           <w:tcPr>
             <w:tcW w:w="5102" w:type="dxa"/>
           </w:tcPr>
-          <w:p/>
+          <w:p>
+            <w:proofErr w:type="spellStart"/>
+            <w:r>
+              <w:rPr>
+                <w:rFonts w:ascii="Menlo" w:hAnsi="Menlo" w:cs="Menlo"/>
+                <w:color w:val="000000"/>
+                <w:sz w:val="18"/>
+                <w:szCs w:val="18"/>
+              </w:rPr>
+              <w:t>convert_age_to_ordinal_based_on_age_bins</w:t>
+            </w:r>
+            <w:proofErr w:type="spellEnd"/>
+          </w:p>
         </w:tc>
       </w:tr>
       <w:tr>
@@ -3234,7 +3111,7 @@
                 <w:sz w:val="18"/>
                 <w:szCs w:val="18"/>
               </w:rPr>
-              <w:t>create_IsAlone</w:t>
+              <w:t>convert_fare_to_ordinal_based_on_bins</w:t>
             </w:r>
             <w:proofErr w:type="spellEnd"/>
           </w:p>
@@ -3242,6 +3119,26 @@
         <w:tc>
           <w:tcPr>
             <w:tcW w:w="5102" w:type="dxa"/>
+          </w:tcPr>
+          <w:p>
+            <w:proofErr w:type="spellStart"/>
+            <w:r>
+              <w:rPr>
+                <w:rFonts w:ascii="Menlo" w:hAnsi="Menlo" w:cs="Menlo"/>
+                <w:color w:val="000000"/>
+                <w:sz w:val="18"/>
+                <w:szCs w:val="18"/>
+              </w:rPr>
+              <w:t>convert_fare_to_ordinal_based_on_fare_bins</w:t>
+            </w:r>
+            <w:proofErr w:type="spellEnd"/>
+          </w:p>
+        </w:tc>
+      </w:tr>
+      <w:tr>
+        <w:tc>
+          <w:tcPr>
+            <w:tcW w:w="4248" w:type="dxa"/>
           </w:tcPr>
           <w:p>
             <w:pPr>
@@ -3262,16 +3159,14 @@
                 <w:sz w:val="18"/>
                 <w:szCs w:val="18"/>
               </w:rPr>
-              <w:t>create_IsAlone</w:t>
+              <w:t>add_name_length</w:t>
             </w:r>
             <w:proofErr w:type="spellEnd"/>
           </w:p>
         </w:tc>
-      </w:tr>
-      <w:tr>
-        <w:tc>
-          <w:tcPr>
-            <w:tcW w:w="4248" w:type="dxa"/>
+        <w:tc>
+          <w:tcPr>
+            <w:tcW w:w="5102" w:type="dxa"/>
           </w:tcPr>
           <w:p>
             <w:pPr>
@@ -3292,248 +3187,7 @@
                 <w:sz w:val="18"/>
                 <w:szCs w:val="18"/>
               </w:rPr>
-              <w:t>convert_age_to_ordinal_based_on_bins</w:t>
-            </w:r>
-            <w:proofErr w:type="spellEnd"/>
-          </w:p>
-        </w:tc>
-        <w:tc>
-          <w:tcPr>
-            <w:tcW w:w="5102" w:type="dxa"/>
-          </w:tcPr>
-          <w:p/>
-        </w:tc>
-      </w:tr>
-      <w:tr>
-        <w:tc>
-          <w:tcPr>
-            <w:tcW w:w="4248" w:type="dxa"/>
-          </w:tcPr>
-          <w:p>
-            <w:pPr>
-              <w:pStyle w:val="HTMLPreformatted"/>
-              <w:shd w:val="clear" w:color="auto" w:fill="FFFFFF"/>
-              <w:rPr>
-                <w:rFonts w:ascii="Menlo" w:hAnsi="Menlo" w:cs="Menlo"/>
-                <w:color w:val="000000"/>
-                <w:sz w:val="18"/>
-                <w:szCs w:val="18"/>
-              </w:rPr>
-            </w:pPr>
-            <w:proofErr w:type="spellStart"/>
-            <w:r>
-              <w:rPr>
-                <w:rFonts w:ascii="Menlo" w:hAnsi="Menlo" w:cs="Menlo"/>
-                <w:color w:val="000000"/>
-                <w:sz w:val="18"/>
-                <w:szCs w:val="18"/>
-              </w:rPr>
-              <w:t>convert_fare_to_ordinal_based_on_bins</w:t>
-            </w:r>
-            <w:proofErr w:type="spellEnd"/>
-          </w:p>
-        </w:tc>
-        <w:tc>
-          <w:tcPr>
-            <w:tcW w:w="5102" w:type="dxa"/>
-          </w:tcPr>
-          <w:p/>
-        </w:tc>
-      </w:tr>
-      <w:tr>
-        <w:tc>
-          <w:tcPr>
-            <w:tcW w:w="4248" w:type="dxa"/>
-          </w:tcPr>
-          <w:p>
-            <w:pPr>
-              <w:pStyle w:val="HTMLPreformatted"/>
-              <w:shd w:val="clear" w:color="auto" w:fill="FFFFFF"/>
-              <w:rPr>
-                <w:rFonts w:ascii="Menlo" w:hAnsi="Menlo" w:cs="Menlo"/>
-                <w:color w:val="000000"/>
-                <w:sz w:val="18"/>
-                <w:szCs w:val="18"/>
-              </w:rPr>
-            </w:pPr>
-            <w:proofErr w:type="spellStart"/>
-            <w:r>
-              <w:rPr>
-                <w:rFonts w:ascii="Menlo" w:hAnsi="Menlo" w:cs="Menlo"/>
-                <w:color w:val="000000"/>
-                <w:sz w:val="18"/>
-                <w:szCs w:val="18"/>
-              </w:rPr>
               <w:t>add_name_length</w:t>
-            </w:r>
-            <w:proofErr w:type="spellEnd"/>
-          </w:p>
-        </w:tc>
-        <w:tc>
-          <w:tcPr>
-            <w:tcW w:w="5102" w:type="dxa"/>
-          </w:tcPr>
-          <w:p>
-            <w:pPr>
-              <w:pStyle w:val="HTMLPreformatted"/>
-              <w:shd w:val="clear" w:color="auto" w:fill="FFFFFF"/>
-              <w:rPr>
-                <w:rFonts w:ascii="Menlo" w:hAnsi="Menlo" w:cs="Menlo"/>
-                <w:color w:val="000000"/>
-                <w:sz w:val="18"/>
-                <w:szCs w:val="18"/>
-              </w:rPr>
-            </w:pPr>
-            <w:proofErr w:type="spellStart"/>
-            <w:r>
-              <w:rPr>
-                <w:rFonts w:ascii="Menlo" w:hAnsi="Menlo" w:cs="Menlo"/>
-                <w:color w:val="000000"/>
-                <w:sz w:val="18"/>
-                <w:szCs w:val="18"/>
-              </w:rPr>
-              <w:t>add_name_length</w:t>
-            </w:r>
-            <w:proofErr w:type="spellEnd"/>
-          </w:p>
-        </w:tc>
-      </w:tr>
-      <w:tr>
-        <w:tc>
-          <w:tcPr>
-            <w:tcW w:w="4248" w:type="dxa"/>
-          </w:tcPr>
-          <w:p>
-            <w:pPr>
-              <w:pStyle w:val="HTMLPreformatted"/>
-              <w:shd w:val="clear" w:color="auto" w:fill="FFFFFF"/>
-              <w:rPr>
-                <w:rFonts w:ascii="Menlo" w:hAnsi="Menlo" w:cs="Menlo"/>
-                <w:color w:val="000000"/>
-                <w:sz w:val="18"/>
-                <w:szCs w:val="18"/>
-              </w:rPr>
-            </w:pPr>
-          </w:p>
-        </w:tc>
-        <w:tc>
-          <w:tcPr>
-            <w:tcW w:w="5102" w:type="dxa"/>
-          </w:tcPr>
-          <w:p>
-            <w:pPr>
-              <w:pStyle w:val="HTMLPreformatted"/>
-              <w:shd w:val="clear" w:color="auto" w:fill="FFFFFF"/>
-              <w:rPr>
-                <w:rFonts w:ascii="Menlo" w:hAnsi="Menlo" w:cs="Menlo"/>
-                <w:color w:val="000000"/>
-                <w:sz w:val="18"/>
-                <w:szCs w:val="18"/>
-              </w:rPr>
-            </w:pPr>
-            <w:proofErr w:type="spellStart"/>
-            <w:r>
-              <w:rPr>
-                <w:rFonts w:ascii="Menlo" w:hAnsi="Menlo" w:cs="Menlo"/>
-                <w:color w:val="000000"/>
-                <w:sz w:val="18"/>
-                <w:szCs w:val="18"/>
-              </w:rPr>
-              <w:t>fill_missing_age</w:t>
-            </w:r>
-            <w:proofErr w:type="spellEnd"/>
-          </w:p>
-        </w:tc>
-      </w:tr>
-      <w:tr>
-        <w:tc>
-          <w:tcPr>
-            <w:tcW w:w="4248" w:type="dxa"/>
-          </w:tcPr>
-          <w:p>
-            <w:pPr>
-              <w:pStyle w:val="HTMLPreformatted"/>
-              <w:shd w:val="clear" w:color="auto" w:fill="FFFFFF"/>
-              <w:rPr>
-                <w:rFonts w:ascii="Menlo" w:hAnsi="Menlo" w:cs="Menlo"/>
-                <w:color w:val="000000"/>
-                <w:sz w:val="18"/>
-                <w:szCs w:val="18"/>
-              </w:rPr>
-            </w:pPr>
-          </w:p>
-        </w:tc>
-        <w:tc>
-          <w:tcPr>
-            <w:tcW w:w="5102" w:type="dxa"/>
-          </w:tcPr>
-          <w:p>
-            <w:pPr>
-              <w:pStyle w:val="HTMLPreformatted"/>
-              <w:shd w:val="clear" w:color="auto" w:fill="FFFFFF"/>
-              <w:rPr>
-                <w:rFonts w:ascii="Menlo" w:hAnsi="Menlo" w:cs="Menlo"/>
-                <w:color w:val="000000"/>
-                <w:sz w:val="18"/>
-                <w:szCs w:val="18"/>
-              </w:rPr>
-            </w:pPr>
-            <w:proofErr w:type="spellStart"/>
-            <w:r>
-              <w:rPr>
-                <w:rFonts w:ascii="Menlo" w:hAnsi="Menlo" w:cs="Menlo"/>
-                <w:color w:val="000000"/>
-                <w:sz w:val="18"/>
-                <w:szCs w:val="18"/>
-              </w:rPr>
-              <w:t>convert_age_to_ordinal_based_on_age_bins</w:t>
-            </w:r>
-            <w:proofErr w:type="spellEnd"/>
-          </w:p>
-        </w:tc>
-      </w:tr>
-      <w:tr>
-        <w:tc>
-          <w:tcPr>
-            <w:tcW w:w="4248" w:type="dxa"/>
-          </w:tcPr>
-          <w:p>
-            <w:pPr>
-              <w:pStyle w:val="HTMLPreformatted"/>
-              <w:shd w:val="clear" w:color="auto" w:fill="FFFFFF"/>
-              <w:rPr>
-                <w:rFonts w:ascii="Menlo" w:hAnsi="Menlo" w:cs="Menlo"/>
-                <w:color w:val="000000"/>
-                <w:sz w:val="18"/>
-                <w:szCs w:val="18"/>
-              </w:rPr>
-            </w:pPr>
-          </w:p>
-        </w:tc>
-        <w:tc>
-          <w:tcPr>
-            <w:tcW w:w="5102" w:type="dxa"/>
-          </w:tcPr>
-          <w:p>
-            <w:pPr>
-              <w:pStyle w:val="HTMLPreformatted"/>
-              <w:shd w:val="clear" w:color="auto" w:fill="FFFFFF"/>
-              <w:rPr>
-                <w:rFonts w:ascii="Menlo" w:hAnsi="Menlo" w:cs="Menlo"/>
-                <w:color w:val="000000"/>
-                <w:sz w:val="18"/>
-                <w:szCs w:val="18"/>
-              </w:rPr>
-            </w:pPr>
-            <w:proofErr w:type="spellStart"/>
-            <w:r>
-              <w:rPr>
-                <w:rFonts w:ascii="Menlo" w:hAnsi="Menlo" w:cs="Menlo"/>
-                <w:color w:val="000000"/>
-                <w:sz w:val="18"/>
-                <w:szCs w:val="18"/>
-              </w:rPr>
-              <w:t>convert_fare_to_ordinal_based_on_fare_bins</w:t>
             </w:r>
             <w:proofErr w:type="spellEnd"/>
           </w:p>
@@ -4031,49 +3685,34 @@
           </w:tcPr>
           <w:p>
             <w:pPr>
+              <w:pStyle w:val="HTMLPreformatted"/>
               <w:shd w:val="clear" w:color="auto" w:fill="FFFFFF"/>
-              <w:tabs>
-                <w:tab w:val="left" w:pos="916"/>
-                <w:tab w:val="left" w:pos="1832"/>
-                <w:tab w:val="left" w:pos="2748"/>
-                <w:tab w:val="left" w:pos="3664"/>
-                <w:tab w:val="left" w:pos="4580"/>
-                <w:tab w:val="left" w:pos="5496"/>
-                <w:tab w:val="left" w:pos="6412"/>
-                <w:tab w:val="left" w:pos="7328"/>
-                <w:tab w:val="left" w:pos="8244"/>
-                <w:tab w:val="left" w:pos="9160"/>
-                <w:tab w:val="left" w:pos="10076"/>
-                <w:tab w:val="left" w:pos="10992"/>
-                <w:tab w:val="left" w:pos="11908"/>
-                <w:tab w:val="left" w:pos="12824"/>
-                <w:tab w:val="left" w:pos="13740"/>
-                <w:tab w:val="left" w:pos="14656"/>
-              </w:tabs>
-              <w:rPr>
-                <w:rFonts w:ascii="Menlo" w:eastAsia="Times New Roman" w:hAnsi="Menlo" w:cs="Menlo"/>
-                <w:color w:val="000000"/>
-                <w:sz w:val="18"/>
-                <w:szCs w:val="18"/>
-                <w:lang w:val="en-CA" w:eastAsia="zh-CN"/>
-              </w:rPr>
-            </w:pPr>
+              <w:rPr>
+                <w:rFonts w:ascii="Menlo" w:hAnsi="Menlo" w:cs="Menlo"/>
+                <w:color w:val="000000"/>
+                <w:sz w:val="18"/>
+                <w:szCs w:val="18"/>
+              </w:rPr>
+            </w:pPr>
+            <w:proofErr w:type="spellStart"/>
+            <w:r>
+              <w:rPr>
+                <w:rFonts w:ascii="Menlo" w:hAnsi="Menlo" w:cs="Menlo"/>
+                <w:color w:val="000000"/>
+                <w:sz w:val="18"/>
+                <w:szCs w:val="18"/>
+              </w:rPr>
+              <w:t>group_fare_into_bins</w:t>
+            </w:r>
+            <w:proofErr w:type="spellEnd"/>
           </w:p>
         </w:tc>
       </w:tr>
     </w:tbl>
     <w:p/>
     <w:p>
-      <w:proofErr w:type="spellStart"/>
-      <w:r>
-        <w:t>Df_all</w:t>
-      </w:r>
-      <w:proofErr w:type="spellEnd"/>
-      <w:r>
-        <w:t>:</w:t>
-      </w:r>
-      <w:r>
-        <w:t xml:space="preserve"> stacked</w:t>
+      <w:r>
+        <w:t>df</w:t>
       </w:r>
     </w:p>
     <w:tbl>
@@ -4102,216 +3741,6 @@
             <w:tcW w:w="4675" w:type="dxa"/>
           </w:tcPr>
           <w:p/>
-        </w:tc>
-      </w:tr>
-      <w:tr>
-        <w:tc>
-          <w:tcPr>
-            <w:tcW w:w="4675" w:type="dxa"/>
-          </w:tcPr>
-          <w:p>
-            <w:pPr>
-              <w:pStyle w:val="HTMLPreformatted"/>
-              <w:shd w:val="clear" w:color="auto" w:fill="FFFFFF"/>
-              <w:rPr>
-                <w:rFonts w:ascii="Menlo" w:hAnsi="Menlo" w:cs="Menlo"/>
-                <w:color w:val="000000"/>
-                <w:sz w:val="18"/>
-                <w:szCs w:val="18"/>
-              </w:rPr>
-            </w:pPr>
-            <w:proofErr w:type="spellStart"/>
-            <w:r>
-              <w:rPr>
-                <w:rFonts w:ascii="Menlo" w:hAnsi="Menlo" w:cs="Menlo"/>
-                <w:color w:val="000000"/>
-                <w:sz w:val="18"/>
-                <w:szCs w:val="18"/>
-              </w:rPr>
-              <w:t>idx</w:t>
-            </w:r>
-            <w:proofErr w:type="spellEnd"/>
-            <w:r>
-              <w:rPr>
-                <w:rFonts w:ascii="Menlo" w:hAnsi="Menlo" w:cs="Menlo"/>
-                <w:color w:val="000000"/>
-                <w:sz w:val="18"/>
-                <w:szCs w:val="18"/>
-              </w:rPr>
-              <w:t xml:space="preserve"> = </w:t>
-            </w:r>
-            <w:proofErr w:type="spellStart"/>
-            <w:r>
-              <w:rPr>
-                <w:rFonts w:ascii="Menlo" w:hAnsi="Menlo" w:cs="Menlo"/>
-                <w:color w:val="000000"/>
-                <w:sz w:val="18"/>
-                <w:szCs w:val="18"/>
-              </w:rPr>
-              <w:t>df_all</w:t>
-            </w:r>
-            <w:proofErr w:type="spellEnd"/>
-            <w:r>
-              <w:rPr>
-                <w:rFonts w:ascii="Menlo" w:hAnsi="Menlo" w:cs="Menlo"/>
-                <w:color w:val="000000"/>
-                <w:sz w:val="18"/>
-                <w:szCs w:val="18"/>
-              </w:rPr>
-              <w:t>[</w:t>
-            </w:r>
-            <w:proofErr w:type="spellStart"/>
-            <w:r>
-              <w:rPr>
-                <w:rFonts w:ascii="Menlo" w:hAnsi="Menlo" w:cs="Menlo"/>
-                <w:color w:val="000000"/>
-                <w:sz w:val="18"/>
-                <w:szCs w:val="18"/>
-              </w:rPr>
-              <w:t>df_all</w:t>
-            </w:r>
-            <w:proofErr w:type="spellEnd"/>
-            <w:r>
-              <w:rPr>
-                <w:rFonts w:ascii="Menlo" w:hAnsi="Menlo" w:cs="Menlo"/>
-                <w:color w:val="000000"/>
-                <w:sz w:val="18"/>
-                <w:szCs w:val="18"/>
-              </w:rPr>
-              <w:t>[</w:t>
-            </w:r>
-            <w:r>
-              <w:rPr>
-                <w:rFonts w:ascii="Menlo" w:hAnsi="Menlo" w:cs="Menlo"/>
-                <w:b/>
-                <w:bCs/>
-                <w:color w:val="008080"/>
-                <w:sz w:val="18"/>
-                <w:szCs w:val="18"/>
-              </w:rPr>
-              <w:t>'Deck'</w:t>
-            </w:r>
-            <w:r>
-              <w:rPr>
-                <w:rFonts w:ascii="Menlo" w:hAnsi="Menlo" w:cs="Menlo"/>
-                <w:color w:val="000000"/>
-                <w:sz w:val="18"/>
-                <w:szCs w:val="18"/>
-              </w:rPr>
-              <w:t xml:space="preserve">] == </w:t>
-            </w:r>
-            <w:r>
-              <w:rPr>
-                <w:rFonts w:ascii="Menlo" w:hAnsi="Menlo" w:cs="Menlo"/>
-                <w:b/>
-                <w:bCs/>
-                <w:color w:val="008080"/>
-                <w:sz w:val="18"/>
-                <w:szCs w:val="18"/>
-              </w:rPr>
-              <w:t>'T'</w:t>
-            </w:r>
-            <w:proofErr w:type="gramStart"/>
-            <w:r>
-              <w:rPr>
-                <w:rFonts w:ascii="Menlo" w:hAnsi="Menlo" w:cs="Menlo"/>
-                <w:color w:val="000000"/>
-                <w:sz w:val="18"/>
-                <w:szCs w:val="18"/>
-              </w:rPr>
-              <w:t>].index</w:t>
-            </w:r>
-            <w:proofErr w:type="gramEnd"/>
-            <w:r>
-              <w:rPr>
-                <w:rFonts w:ascii="Menlo" w:hAnsi="Menlo" w:cs="Menlo"/>
-                <w:color w:val="000000"/>
-                <w:sz w:val="18"/>
-                <w:szCs w:val="18"/>
-              </w:rPr>
-              <w:br/>
-            </w:r>
-            <w:proofErr w:type="spellStart"/>
-            <w:r>
-              <w:rPr>
-                <w:rFonts w:ascii="Menlo" w:hAnsi="Menlo" w:cs="Menlo"/>
-                <w:color w:val="000000"/>
-                <w:sz w:val="18"/>
-                <w:szCs w:val="18"/>
-              </w:rPr>
-              <w:t>df_all.loc</w:t>
-            </w:r>
-            <w:proofErr w:type="spellEnd"/>
-            <w:r>
-              <w:rPr>
-                <w:rFonts w:ascii="Menlo" w:hAnsi="Menlo" w:cs="Menlo"/>
-                <w:color w:val="000000"/>
-                <w:sz w:val="18"/>
-                <w:szCs w:val="18"/>
-              </w:rPr>
-              <w:t>[</w:t>
-            </w:r>
-            <w:proofErr w:type="spellStart"/>
-            <w:r>
-              <w:rPr>
-                <w:rFonts w:ascii="Menlo" w:hAnsi="Menlo" w:cs="Menlo"/>
-                <w:color w:val="000000"/>
-                <w:sz w:val="18"/>
-                <w:szCs w:val="18"/>
-              </w:rPr>
-              <w:t>idx</w:t>
-            </w:r>
-            <w:proofErr w:type="spellEnd"/>
-            <w:r>
-              <w:rPr>
-                <w:rFonts w:ascii="Menlo" w:hAnsi="Menlo" w:cs="Menlo"/>
-                <w:color w:val="000000"/>
-                <w:sz w:val="18"/>
-                <w:szCs w:val="18"/>
-              </w:rPr>
-              <w:t xml:space="preserve">, </w:t>
-            </w:r>
-            <w:r>
-              <w:rPr>
-                <w:rFonts w:ascii="Menlo" w:hAnsi="Menlo" w:cs="Menlo"/>
-                <w:b/>
-                <w:bCs/>
-                <w:color w:val="008080"/>
-                <w:sz w:val="18"/>
-                <w:szCs w:val="18"/>
-              </w:rPr>
-              <w:t>'Deck'</w:t>
-            </w:r>
-            <w:r>
-              <w:rPr>
-                <w:rFonts w:ascii="Menlo" w:hAnsi="Menlo" w:cs="Menlo"/>
-                <w:color w:val="000000"/>
-                <w:sz w:val="18"/>
-                <w:szCs w:val="18"/>
-              </w:rPr>
-              <w:t xml:space="preserve">] = </w:t>
-            </w:r>
-            <w:r>
-              <w:rPr>
-                <w:rFonts w:ascii="Menlo" w:hAnsi="Menlo" w:cs="Menlo"/>
-                <w:b/>
-                <w:bCs/>
-                <w:color w:val="008080"/>
-                <w:sz w:val="18"/>
-                <w:szCs w:val="18"/>
-              </w:rPr>
-              <w:t>'A'</w:t>
-            </w:r>
-          </w:p>
-        </w:tc>
-        <w:tc>
-          <w:tcPr>
-            <w:tcW w:w="4675" w:type="dxa"/>
-          </w:tcPr>
-          <w:p>
-            <w:bookmarkStart w:id="1" w:name="_GoBack"/>
-            <w:bookmarkEnd w:id="1"/>
-          </w:p>
         </w:tc>
       </w:tr>
       <w:tr>

</xml_diff>

<commit_message>
Start to refactor kernal_achieve_99_accuracy_clean.py, breakpoint lines not understood, continue with '''
</commit_message>
<xml_diff>
--- a/Thoughts_recording.docx
+++ b/Thoughts_recording.docx
@@ -1944,8 +1944,6 @@
       <w:r>
         <w:br w:type="page"/>
       </w:r>
-      <w:bookmarkStart w:id="1" w:name="_GoBack"/>
-      <w:bookmarkEnd w:id="1"/>
     </w:p>
     <w:tbl>
       <w:tblPr>
@@ -3902,6 +3900,328 @@
         </w:tc>
       </w:tr>
     </w:tbl>
+    <w:p/>
+    <w:p/>
+    <w:p>
+      <w:r>
+        <w:rPr>
+          <w:rFonts w:ascii="Menlo" w:hAnsi="Menlo" w:cs="Menlo"/>
+          <w:color w:val="000000"/>
+          <w:sz w:val="28"/>
+          <w:szCs w:val="28"/>
+          <w:lang w:eastAsia="zh-CN"/>
+        </w:rPr>
+        <w:t>kernal_achieve_99_accuracy_clean.py</w:t>
+      </w:r>
+    </w:p>
+    <w:p>
+      <w:pPr>
+        <w:shd w:val="clear" w:color="auto" w:fill="FFFFFF"/>
+        <w:tabs>
+          <w:tab w:val="left" w:pos="916"/>
+          <w:tab w:val="left" w:pos="1832"/>
+          <w:tab w:val="left" w:pos="2748"/>
+          <w:tab w:val="left" w:pos="3664"/>
+          <w:tab w:val="left" w:pos="4580"/>
+          <w:tab w:val="left" w:pos="5496"/>
+          <w:tab w:val="left" w:pos="6412"/>
+          <w:tab w:val="left" w:pos="7328"/>
+          <w:tab w:val="left" w:pos="8244"/>
+          <w:tab w:val="left" w:pos="9160"/>
+          <w:tab w:val="left" w:pos="10076"/>
+          <w:tab w:val="left" w:pos="10992"/>
+          <w:tab w:val="left" w:pos="11908"/>
+          <w:tab w:val="left" w:pos="12824"/>
+          <w:tab w:val="left" w:pos="13740"/>
+          <w:tab w:val="left" w:pos="14656"/>
+        </w:tabs>
+        <w:rPr>
+          <w:rFonts w:ascii="Menlo" w:eastAsia="Times New Roman" w:hAnsi="Menlo" w:cs="Menlo"/>
+          <w:color w:val="000000"/>
+          <w:sz w:val="18"/>
+          <w:szCs w:val="18"/>
+          <w:lang w:val="en-CA" w:eastAsia="zh-CN"/>
+        </w:rPr>
+      </w:pPr>
+      <w:proofErr w:type="spellStart"/>
+      <w:r>
+        <w:rPr>
+          <w:rFonts w:ascii="Menlo" w:eastAsia="Times New Roman" w:hAnsi="Menlo" w:cs="Menlo"/>
+          <w:color w:val="000000"/>
+          <w:sz w:val="18"/>
+          <w:szCs w:val="18"/>
+          <w:lang w:val="en-CA" w:eastAsia="zh-CN"/>
+        </w:rPr>
+        <w:t>categorical_to_ordinal</w:t>
+      </w:r>
+      <w:proofErr w:type="spellEnd"/>
+      <w:r>
+        <w:rPr>
+          <w:rFonts w:ascii="Menlo" w:eastAsia="Times New Roman" w:hAnsi="Menlo" w:cs="Menlo"/>
+          <w:color w:val="000000"/>
+          <w:sz w:val="18"/>
+          <w:szCs w:val="18"/>
+          <w:lang w:val="en-CA" w:eastAsia="zh-CN"/>
+        </w:rPr>
+        <w:t>: built-in method, don’t need manual mapping</w:t>
+      </w:r>
+    </w:p>
+    <w:p>
+      <w:pPr>
+        <w:shd w:val="clear" w:color="auto" w:fill="FFFFFF"/>
+        <w:tabs>
+          <w:tab w:val="left" w:pos="916"/>
+          <w:tab w:val="left" w:pos="1832"/>
+          <w:tab w:val="left" w:pos="2748"/>
+          <w:tab w:val="left" w:pos="3664"/>
+          <w:tab w:val="left" w:pos="4580"/>
+          <w:tab w:val="left" w:pos="5496"/>
+          <w:tab w:val="left" w:pos="6412"/>
+          <w:tab w:val="left" w:pos="7328"/>
+          <w:tab w:val="left" w:pos="8244"/>
+          <w:tab w:val="left" w:pos="9160"/>
+          <w:tab w:val="left" w:pos="10076"/>
+          <w:tab w:val="left" w:pos="10992"/>
+          <w:tab w:val="left" w:pos="11908"/>
+          <w:tab w:val="left" w:pos="12824"/>
+          <w:tab w:val="left" w:pos="13740"/>
+          <w:tab w:val="left" w:pos="14656"/>
+        </w:tabs>
+        <w:rPr>
+          <w:rFonts w:ascii="Menlo" w:eastAsia="Times New Roman" w:hAnsi="Menlo" w:cs="Menlo"/>
+          <w:color w:val="000000"/>
+          <w:sz w:val="18"/>
+          <w:szCs w:val="18"/>
+          <w:lang w:val="en-CA" w:eastAsia="zh-CN"/>
+        </w:rPr>
+      </w:pPr>
+      <w:r>
+        <w:rPr>
+          <w:rFonts w:ascii="Menlo" w:eastAsia="Times New Roman" w:hAnsi="Menlo" w:cs="Menlo"/>
+          <w:color w:val="000000"/>
+          <w:sz w:val="18"/>
+          <w:szCs w:val="18"/>
+          <w:lang w:val="en-CA" w:eastAsia="zh-CN"/>
+        </w:rPr>
+        <w:t xml:space="preserve">data1_dummy = </w:t>
+      </w:r>
+      <w:proofErr w:type="spellStart"/>
+      <w:r>
+        <w:rPr>
+          <w:rFonts w:ascii="Menlo" w:eastAsia="Times New Roman" w:hAnsi="Menlo" w:cs="Menlo"/>
+          <w:color w:val="000000"/>
+          <w:sz w:val="18"/>
+          <w:szCs w:val="18"/>
+          <w:lang w:val="en-CA" w:eastAsia="zh-CN"/>
+        </w:rPr>
+        <w:t>pd.get_dummies</w:t>
+      </w:r>
+      <w:proofErr w:type="spellEnd"/>
+      <w:r>
+        <w:rPr>
+          <w:rFonts w:ascii="Menlo" w:eastAsia="Times New Roman" w:hAnsi="Menlo" w:cs="Menlo"/>
+          <w:color w:val="000000"/>
+          <w:sz w:val="18"/>
+          <w:szCs w:val="18"/>
+          <w:lang w:val="en-CA" w:eastAsia="zh-CN"/>
+        </w:rPr>
+        <w:t>(data1[data1_x])</w:t>
+      </w:r>
+      <w:r>
+        <w:rPr>
+          <w:rFonts w:ascii="Menlo" w:eastAsia="Times New Roman" w:hAnsi="Menlo" w:cs="Menlo"/>
+          <w:color w:val="000000"/>
+          <w:sz w:val="18"/>
+          <w:szCs w:val="18"/>
+          <w:lang w:val="en-CA" w:eastAsia="zh-CN"/>
+        </w:rPr>
+        <w:t>: one-hot effect but will skip the non-appearing values</w:t>
+      </w:r>
+      <w:r>
+        <w:rPr>
+          <w:rFonts w:ascii="Menlo" w:eastAsia="Times New Roman" w:hAnsi="Menlo" w:cs="Menlo"/>
+          <w:color w:val="000000"/>
+          <w:sz w:val="18"/>
+          <w:szCs w:val="18"/>
+          <w:lang w:val="en-CA" w:eastAsia="zh-CN"/>
+        </w:rPr>
+        <w:t xml:space="preserve">. </w:t>
+      </w:r>
+      <w:proofErr w:type="spellStart"/>
+      <w:r>
+        <w:rPr>
+          <w:rFonts w:ascii="Menlo" w:eastAsia="Times New Roman" w:hAnsi="Menlo" w:cs="Menlo"/>
+          <w:color w:val="000000"/>
+          <w:sz w:val="18"/>
+          <w:szCs w:val="18"/>
+          <w:lang w:val="en-CA" w:eastAsia="zh-CN"/>
+        </w:rPr>
+        <w:t>Eg</w:t>
+      </w:r>
+      <w:proofErr w:type="spellEnd"/>
+      <w:r>
+        <w:rPr>
+          <w:rFonts w:ascii="Menlo" w:eastAsia="Times New Roman" w:hAnsi="Menlo" w:cs="Menlo"/>
+          <w:color w:val="000000"/>
+          <w:sz w:val="18"/>
+          <w:szCs w:val="18"/>
+          <w:lang w:val="en-CA" w:eastAsia="zh-CN"/>
+        </w:rPr>
+        <w:t xml:space="preserve">, </w:t>
+      </w:r>
+      <w:r>
+        <w:rPr>
+          <w:rFonts w:ascii="Menlo" w:eastAsia="Times New Roman" w:hAnsi="Menlo" w:cs="Menlo"/>
+          <w:color w:val="000000"/>
+          <w:sz w:val="18"/>
+          <w:szCs w:val="18"/>
+          <w:lang w:val="en-CA" w:eastAsia="zh-CN"/>
+        </w:rPr>
+        <w:t>a</w:t>
+      </w:r>
+      <w:r>
+        <w:rPr>
+          <w:rFonts w:ascii="Menlo" w:eastAsia="Times New Roman" w:hAnsi="Menlo" w:cs="Menlo"/>
+          <w:color w:val="000000"/>
+          <w:sz w:val="18"/>
+          <w:szCs w:val="18"/>
+          <w:lang w:val="en-CA" w:eastAsia="zh-CN"/>
+        </w:rPr>
+        <w:t>/</w:t>
+      </w:r>
+      <w:r>
+        <w:rPr>
+          <w:rFonts w:ascii="Menlo" w:eastAsia="Times New Roman" w:hAnsi="Menlo" w:cs="Menlo"/>
+          <w:color w:val="000000"/>
+          <w:sz w:val="18"/>
+          <w:szCs w:val="18"/>
+          <w:lang w:val="en-CA" w:eastAsia="zh-CN"/>
+        </w:rPr>
+        <w:t>b</w:t>
+      </w:r>
+      <w:r>
+        <w:rPr>
+          <w:rFonts w:ascii="Menlo" w:eastAsia="Times New Roman" w:hAnsi="Menlo" w:cs="Menlo"/>
+          <w:color w:val="000000"/>
+          <w:sz w:val="18"/>
+          <w:szCs w:val="18"/>
+          <w:lang w:val="en-CA" w:eastAsia="zh-CN"/>
+        </w:rPr>
+        <w:t>/</w:t>
+      </w:r>
+      <w:r>
+        <w:rPr>
+          <w:rFonts w:ascii="Menlo" w:eastAsia="Times New Roman" w:hAnsi="Menlo" w:cs="Menlo"/>
+          <w:color w:val="000000"/>
+          <w:sz w:val="18"/>
+          <w:szCs w:val="18"/>
+          <w:lang w:val="en-CA" w:eastAsia="zh-CN"/>
+        </w:rPr>
+        <w:t>c</w:t>
+      </w:r>
+      <w:r>
+        <w:rPr>
+          <w:rFonts w:ascii="Menlo" w:eastAsia="Times New Roman" w:hAnsi="Menlo" w:cs="Menlo"/>
+          <w:color w:val="000000"/>
+          <w:sz w:val="18"/>
+          <w:szCs w:val="18"/>
+          <w:lang w:val="en-CA" w:eastAsia="zh-CN"/>
+        </w:rPr>
+        <w:t>/</w:t>
+      </w:r>
+      <w:r>
+        <w:rPr>
+          <w:rFonts w:ascii="Menlo" w:eastAsia="Times New Roman" w:hAnsi="Menlo" w:cs="Menlo"/>
+          <w:color w:val="000000"/>
+          <w:sz w:val="18"/>
+          <w:szCs w:val="18"/>
+          <w:lang w:val="en-CA" w:eastAsia="zh-CN"/>
+        </w:rPr>
+        <w:t>e</w:t>
+      </w:r>
+      <w:r>
+        <w:rPr>
+          <w:rFonts w:ascii="Menlo" w:eastAsia="Times New Roman" w:hAnsi="Menlo" w:cs="Menlo"/>
+          <w:color w:val="000000"/>
+          <w:sz w:val="18"/>
+          <w:szCs w:val="18"/>
+          <w:lang w:val="en-CA" w:eastAsia="zh-CN"/>
+        </w:rPr>
+        <w:t xml:space="preserve"> with</w:t>
+      </w:r>
+      <w:bookmarkStart w:id="1" w:name="_GoBack"/>
+      <w:bookmarkEnd w:id="1"/>
+      <w:r>
+        <w:rPr>
+          <w:rFonts w:ascii="Menlo" w:eastAsia="Times New Roman" w:hAnsi="Menlo" w:cs="Menlo"/>
+          <w:color w:val="000000"/>
+          <w:sz w:val="18"/>
+          <w:szCs w:val="18"/>
+          <w:lang w:val="en-CA" w:eastAsia="zh-CN"/>
+        </w:rPr>
+        <w:t>out d</w:t>
+      </w:r>
+    </w:p>
+    <w:p>
+      <w:pPr>
+        <w:shd w:val="clear" w:color="auto" w:fill="FFFFFF"/>
+        <w:tabs>
+          <w:tab w:val="left" w:pos="916"/>
+          <w:tab w:val="left" w:pos="1832"/>
+          <w:tab w:val="left" w:pos="2748"/>
+          <w:tab w:val="left" w:pos="3664"/>
+          <w:tab w:val="left" w:pos="4580"/>
+          <w:tab w:val="left" w:pos="5496"/>
+          <w:tab w:val="left" w:pos="6412"/>
+          <w:tab w:val="left" w:pos="7328"/>
+          <w:tab w:val="left" w:pos="8244"/>
+          <w:tab w:val="left" w:pos="9160"/>
+          <w:tab w:val="left" w:pos="10076"/>
+          <w:tab w:val="left" w:pos="10992"/>
+          <w:tab w:val="left" w:pos="11908"/>
+          <w:tab w:val="left" w:pos="12824"/>
+          <w:tab w:val="left" w:pos="13740"/>
+          <w:tab w:val="left" w:pos="14656"/>
+        </w:tabs>
+        <w:rPr>
+          <w:rFonts w:ascii="Menlo" w:eastAsia="Times New Roman" w:hAnsi="Menlo" w:cs="Menlo"/>
+          <w:color w:val="000000"/>
+          <w:sz w:val="18"/>
+          <w:szCs w:val="18"/>
+          <w:lang w:val="en-CA" w:eastAsia="zh-CN"/>
+        </w:rPr>
+      </w:pPr>
+    </w:p>
+    <w:p>
+      <w:pPr>
+        <w:shd w:val="clear" w:color="auto" w:fill="FFFFFF"/>
+        <w:tabs>
+          <w:tab w:val="left" w:pos="916"/>
+          <w:tab w:val="left" w:pos="1832"/>
+          <w:tab w:val="left" w:pos="2748"/>
+          <w:tab w:val="left" w:pos="3664"/>
+          <w:tab w:val="left" w:pos="4580"/>
+          <w:tab w:val="left" w:pos="5496"/>
+          <w:tab w:val="left" w:pos="6412"/>
+          <w:tab w:val="left" w:pos="7328"/>
+          <w:tab w:val="left" w:pos="8244"/>
+          <w:tab w:val="left" w:pos="9160"/>
+          <w:tab w:val="left" w:pos="10076"/>
+          <w:tab w:val="left" w:pos="10992"/>
+          <w:tab w:val="left" w:pos="11908"/>
+          <w:tab w:val="left" w:pos="12824"/>
+          <w:tab w:val="left" w:pos="13740"/>
+          <w:tab w:val="left" w:pos="14656"/>
+        </w:tabs>
+        <w:rPr>
+          <w:rFonts w:ascii="Menlo" w:eastAsia="Times New Roman" w:hAnsi="Menlo" w:cs="Menlo"/>
+          <w:color w:val="000000"/>
+          <w:sz w:val="18"/>
+          <w:szCs w:val="18"/>
+          <w:lang w:val="en-CA" w:eastAsia="zh-CN"/>
+        </w:rPr>
+      </w:pPr>
+    </w:p>
     <w:p/>
     <w:p>
       <w:r>

</xml_diff>

<commit_message>
Finished kernal_achieve_99_accuracy_clean.py but need to go through one more time.
</commit_message>
<xml_diff>
--- a/Thoughts_recording.docx
+++ b/Thoughts_recording.docx
@@ -4147,11 +4147,735 @@
           <w:szCs w:val="18"/>
           <w:lang w:val="en-CA" w:eastAsia="zh-CN"/>
         </w:rPr>
-        <w:t xml:space="preserve"> with</w:t>
+        <w:t xml:space="preserve"> without d</w:t>
+      </w:r>
+    </w:p>
+    <w:p>
+      <w:pPr>
+        <w:shd w:val="clear" w:color="auto" w:fill="FFFFFF"/>
+        <w:tabs>
+          <w:tab w:val="left" w:pos="916"/>
+          <w:tab w:val="left" w:pos="1832"/>
+          <w:tab w:val="left" w:pos="2748"/>
+          <w:tab w:val="left" w:pos="3664"/>
+          <w:tab w:val="left" w:pos="4580"/>
+          <w:tab w:val="left" w:pos="5496"/>
+          <w:tab w:val="left" w:pos="6412"/>
+          <w:tab w:val="left" w:pos="7328"/>
+          <w:tab w:val="left" w:pos="8244"/>
+          <w:tab w:val="left" w:pos="9160"/>
+          <w:tab w:val="left" w:pos="10076"/>
+          <w:tab w:val="left" w:pos="10992"/>
+          <w:tab w:val="left" w:pos="11908"/>
+          <w:tab w:val="left" w:pos="12824"/>
+          <w:tab w:val="left" w:pos="13740"/>
+          <w:tab w:val="left" w:pos="14656"/>
+        </w:tabs>
+        <w:rPr>
+          <w:rFonts w:ascii="Menlo" w:eastAsia="Times New Roman" w:hAnsi="Menlo" w:cs="Menlo"/>
+          <w:color w:val="000000"/>
+          <w:sz w:val="18"/>
+          <w:szCs w:val="18"/>
+          <w:lang w:val="en-CA" w:eastAsia="zh-CN"/>
+        </w:rPr>
+      </w:pPr>
+      <w:proofErr w:type="spellStart"/>
+      <w:proofErr w:type="gramStart"/>
+      <w:r>
+        <w:rPr>
+          <w:rFonts w:ascii="Menlo" w:eastAsia="Times New Roman" w:hAnsi="Menlo" w:cs="Menlo"/>
+          <w:color w:val="000000"/>
+          <w:sz w:val="18"/>
+          <w:szCs w:val="18"/>
+          <w:lang w:val="en-CA" w:eastAsia="zh-CN"/>
+        </w:rPr>
+        <w:t>MLA_compare.loc</w:t>
+      </w:r>
+      <w:proofErr w:type="spellEnd"/>
+      <w:r>
+        <w:rPr>
+          <w:rFonts w:ascii="Menlo" w:eastAsia="Times New Roman" w:hAnsi="Menlo" w:cs="Menlo"/>
+          <w:color w:val="000000"/>
+          <w:sz w:val="18"/>
+          <w:szCs w:val="18"/>
+          <w:lang w:val="en-CA" w:eastAsia="zh-CN"/>
+        </w:rPr>
+        <w:t>[</w:t>
+      </w:r>
+      <w:proofErr w:type="spellStart"/>
+      <w:proofErr w:type="gramEnd"/>
+      <w:r>
+        <w:rPr>
+          <w:rFonts w:ascii="Menlo" w:eastAsia="Times New Roman" w:hAnsi="Menlo" w:cs="Menlo"/>
+          <w:color w:val="000000"/>
+          <w:sz w:val="18"/>
+          <w:szCs w:val="18"/>
+          <w:lang w:val="en-CA" w:eastAsia="zh-CN"/>
+        </w:rPr>
+        <w:t>row_index</w:t>
+      </w:r>
+      <w:proofErr w:type="spellEnd"/>
+      <w:r>
+        <w:rPr>
+          <w:rFonts w:ascii="Menlo" w:eastAsia="Times New Roman" w:hAnsi="Menlo" w:cs="Menlo"/>
+          <w:color w:val="000000"/>
+          <w:sz w:val="18"/>
+          <w:szCs w:val="18"/>
+          <w:lang w:val="en-CA" w:eastAsia="zh-CN"/>
+        </w:rPr>
+        <w:t xml:space="preserve">, </w:t>
+      </w:r>
+      <w:r>
+        <w:rPr>
+          <w:rFonts w:ascii="Menlo" w:eastAsia="Times New Roman" w:hAnsi="Menlo" w:cs="Menlo"/>
+          <w:b/>
+          <w:bCs/>
+          <w:color w:val="008080"/>
+          <w:sz w:val="18"/>
+          <w:szCs w:val="18"/>
+          <w:lang w:val="en-CA" w:eastAsia="zh-CN"/>
+        </w:rPr>
+        <w:t>'MLA_Test_Accuracy_3*STD'</w:t>
+      </w:r>
+      <w:r>
+        <w:rPr>
+          <w:rFonts w:ascii="Menlo" w:eastAsia="Times New Roman" w:hAnsi="Menlo" w:cs="Menlo"/>
+          <w:color w:val="000000"/>
+          <w:sz w:val="18"/>
+          <w:szCs w:val="18"/>
+          <w:lang w:val="en-CA" w:eastAsia="zh-CN"/>
+        </w:rPr>
+        <w:t xml:space="preserve">] = </w:t>
+      </w:r>
+      <w:proofErr w:type="spellStart"/>
+      <w:r>
+        <w:rPr>
+          <w:rFonts w:ascii="Menlo" w:eastAsia="Times New Roman" w:hAnsi="Menlo" w:cs="Menlo"/>
+          <w:color w:val="000000"/>
+          <w:sz w:val="18"/>
+          <w:szCs w:val="18"/>
+          <w:lang w:val="en-CA" w:eastAsia="zh-CN"/>
+        </w:rPr>
+        <w:t>cv_results</w:t>
+      </w:r>
+      <w:proofErr w:type="spellEnd"/>
+      <w:r>
+        <w:rPr>
+          <w:rFonts w:ascii="Menlo" w:eastAsia="Times New Roman" w:hAnsi="Menlo" w:cs="Menlo"/>
+          <w:color w:val="000000"/>
+          <w:sz w:val="18"/>
+          <w:szCs w:val="18"/>
+          <w:lang w:val="en-CA" w:eastAsia="zh-CN"/>
+        </w:rPr>
+        <w:t>[</w:t>
+      </w:r>
+      <w:r>
+        <w:rPr>
+          <w:rFonts w:ascii="Menlo" w:eastAsia="Times New Roman" w:hAnsi="Menlo" w:cs="Menlo"/>
+          <w:b/>
+          <w:bCs/>
+          <w:color w:val="008080"/>
+          <w:sz w:val="18"/>
+          <w:szCs w:val="18"/>
+          <w:lang w:val="en-CA" w:eastAsia="zh-CN"/>
+        </w:rPr>
+        <w:t>'</w:t>
+      </w:r>
+      <w:proofErr w:type="spellStart"/>
+      <w:r>
+        <w:rPr>
+          <w:rFonts w:ascii="Menlo" w:eastAsia="Times New Roman" w:hAnsi="Menlo" w:cs="Menlo"/>
+          <w:b/>
+          <w:bCs/>
+          <w:color w:val="008080"/>
+          <w:sz w:val="18"/>
+          <w:szCs w:val="18"/>
+          <w:lang w:val="en-CA" w:eastAsia="zh-CN"/>
+        </w:rPr>
+        <w:t>test_score</w:t>
+      </w:r>
+      <w:proofErr w:type="spellEnd"/>
+      <w:r>
+        <w:rPr>
+          <w:rFonts w:ascii="Menlo" w:eastAsia="Times New Roman" w:hAnsi="Menlo" w:cs="Menlo"/>
+          <w:b/>
+          <w:bCs/>
+          <w:color w:val="008080"/>
+          <w:sz w:val="18"/>
+          <w:szCs w:val="18"/>
+          <w:lang w:val="en-CA" w:eastAsia="zh-CN"/>
+        </w:rPr>
+        <w:t>'</w:t>
+      </w:r>
+      <w:r>
+        <w:rPr>
+          <w:rFonts w:ascii="Menlo" w:eastAsia="Times New Roman" w:hAnsi="Menlo" w:cs="Menlo"/>
+          <w:color w:val="000000"/>
+          <w:sz w:val="18"/>
+          <w:szCs w:val="18"/>
+          <w:lang w:val="en-CA" w:eastAsia="zh-CN"/>
+        </w:rPr>
+        <w:t xml:space="preserve">].std() * </w:t>
+      </w:r>
+      <w:r>
+        <w:rPr>
+          <w:rFonts w:ascii="Menlo" w:eastAsia="Times New Roman" w:hAnsi="Menlo" w:cs="Menlo"/>
+          <w:color w:val="0000FF"/>
+          <w:sz w:val="18"/>
+          <w:szCs w:val="18"/>
+          <w:lang w:val="en-CA" w:eastAsia="zh-CN"/>
+        </w:rPr>
+        <w:t>3</w:t>
+      </w:r>
+      <w:r>
+        <w:rPr>
+          <w:rFonts w:ascii="Menlo" w:eastAsia="Times New Roman" w:hAnsi="Menlo" w:cs="Menlo"/>
+          <w:color w:val="0000FF"/>
+          <w:sz w:val="18"/>
+          <w:szCs w:val="18"/>
+          <w:lang w:val="en-CA" w:eastAsia="zh-CN"/>
+        </w:rPr>
+        <w:t>: within +/-3 std, how much more precision can be improved</w:t>
+      </w:r>
+    </w:p>
+    <w:p>
+      <w:pPr>
+        <w:shd w:val="clear" w:color="auto" w:fill="FFFFFF"/>
+        <w:tabs>
+          <w:tab w:val="left" w:pos="916"/>
+          <w:tab w:val="left" w:pos="1832"/>
+          <w:tab w:val="left" w:pos="2748"/>
+          <w:tab w:val="left" w:pos="3664"/>
+          <w:tab w:val="left" w:pos="4580"/>
+          <w:tab w:val="left" w:pos="5496"/>
+          <w:tab w:val="left" w:pos="6412"/>
+          <w:tab w:val="left" w:pos="7328"/>
+          <w:tab w:val="left" w:pos="8244"/>
+          <w:tab w:val="left" w:pos="9160"/>
+          <w:tab w:val="left" w:pos="10076"/>
+          <w:tab w:val="left" w:pos="10992"/>
+          <w:tab w:val="left" w:pos="11908"/>
+          <w:tab w:val="left" w:pos="12824"/>
+          <w:tab w:val="left" w:pos="13740"/>
+          <w:tab w:val="left" w:pos="14656"/>
+        </w:tabs>
+        <w:rPr>
+          <w:rFonts w:ascii="Menlo" w:eastAsia="Times New Roman" w:hAnsi="Menlo" w:cs="Menlo"/>
+          <w:color w:val="000000"/>
+          <w:sz w:val="18"/>
+          <w:szCs w:val="18"/>
+          <w:lang w:val="en-CA" w:eastAsia="zh-CN"/>
+        </w:rPr>
+      </w:pPr>
+      <w:r>
+        <w:rPr>
+          <w:rFonts w:ascii="Menlo" w:eastAsia="Times New Roman" w:hAnsi="Menlo" w:cs="Menlo"/>
+          <w:color w:val="000000"/>
+          <w:sz w:val="18"/>
+          <w:szCs w:val="18"/>
+          <w:lang w:val="en-CA" w:eastAsia="zh-CN"/>
+        </w:rPr>
+        <w:t>cross_validation_split_2()</w:t>
+      </w:r>
+      <w:r>
+        <w:rPr>
+          <w:rFonts w:ascii="Menlo" w:eastAsia="Times New Roman" w:hAnsi="Menlo" w:cs="Menlo"/>
+          <w:color w:val="000000"/>
+          <w:sz w:val="18"/>
+          <w:szCs w:val="18"/>
+          <w:lang w:val="en-CA" w:eastAsia="zh-CN"/>
+        </w:rPr>
+        <w:t xml:space="preserve">: </w:t>
+      </w:r>
+    </w:p>
+    <w:p>
+      <w:pPr>
+        <w:shd w:val="clear" w:color="auto" w:fill="FFFFFF"/>
+        <w:tabs>
+          <w:tab w:val="left" w:pos="916"/>
+          <w:tab w:val="left" w:pos="1832"/>
+          <w:tab w:val="left" w:pos="2748"/>
+          <w:tab w:val="left" w:pos="3664"/>
+          <w:tab w:val="left" w:pos="4580"/>
+          <w:tab w:val="left" w:pos="5496"/>
+          <w:tab w:val="left" w:pos="6412"/>
+          <w:tab w:val="left" w:pos="7328"/>
+          <w:tab w:val="left" w:pos="8244"/>
+          <w:tab w:val="left" w:pos="9160"/>
+          <w:tab w:val="left" w:pos="10076"/>
+          <w:tab w:val="left" w:pos="10992"/>
+          <w:tab w:val="left" w:pos="11908"/>
+          <w:tab w:val="left" w:pos="12824"/>
+          <w:tab w:val="left" w:pos="13740"/>
+          <w:tab w:val="left" w:pos="14656"/>
+        </w:tabs>
+        <w:rPr>
+          <w:rFonts w:ascii="Menlo" w:eastAsia="Times New Roman" w:hAnsi="Menlo" w:cs="Menlo"/>
+          <w:color w:val="000000"/>
+          <w:sz w:val="18"/>
+          <w:szCs w:val="18"/>
+          <w:lang w:val="en-CA" w:eastAsia="zh-CN"/>
+        </w:rPr>
+      </w:pPr>
+      <w:proofErr w:type="spellStart"/>
+      <w:r>
+        <w:rPr>
+          <w:rFonts w:ascii="Menlo" w:eastAsia="Times New Roman" w:hAnsi="Menlo" w:cs="Menlo"/>
+          <w:color w:val="000000"/>
+          <w:sz w:val="18"/>
+          <w:szCs w:val="18"/>
+          <w:lang w:val="en-CA" w:eastAsia="zh-CN"/>
+        </w:rPr>
+        <w:t>multi_classifier_model_compare</w:t>
+      </w:r>
+      <w:proofErr w:type="spellEnd"/>
+    </w:p>
+    <w:p>
+      <w:pPr>
+        <w:shd w:val="clear" w:color="auto" w:fill="FFFFFF"/>
+        <w:tabs>
+          <w:tab w:val="left" w:pos="916"/>
+          <w:tab w:val="left" w:pos="1832"/>
+          <w:tab w:val="left" w:pos="2748"/>
+          <w:tab w:val="left" w:pos="3664"/>
+          <w:tab w:val="left" w:pos="4580"/>
+          <w:tab w:val="left" w:pos="5496"/>
+          <w:tab w:val="left" w:pos="6412"/>
+          <w:tab w:val="left" w:pos="7328"/>
+          <w:tab w:val="left" w:pos="8244"/>
+          <w:tab w:val="left" w:pos="9160"/>
+          <w:tab w:val="left" w:pos="10076"/>
+          <w:tab w:val="left" w:pos="10992"/>
+          <w:tab w:val="left" w:pos="11908"/>
+          <w:tab w:val="left" w:pos="12824"/>
+          <w:tab w:val="left" w:pos="13740"/>
+          <w:tab w:val="left" w:pos="14656"/>
+        </w:tabs>
+        <w:rPr>
+          <w:rFonts w:ascii="Menlo" w:eastAsia="Times New Roman" w:hAnsi="Menlo" w:cs="Menlo"/>
+          <w:color w:val="000000"/>
+          <w:sz w:val="18"/>
+          <w:szCs w:val="18"/>
+          <w:lang w:val="en-CA" w:eastAsia="zh-CN"/>
+        </w:rPr>
+      </w:pPr>
+      <w:proofErr w:type="spellStart"/>
+      <w:r>
+        <w:rPr>
+          <w:rFonts w:ascii="Menlo" w:eastAsia="Times New Roman" w:hAnsi="Menlo" w:cs="Menlo"/>
+          <w:color w:val="000000"/>
+          <w:sz w:val="18"/>
+          <w:szCs w:val="18"/>
+          <w:lang w:val="en-CA" w:eastAsia="zh-CN"/>
+        </w:rPr>
+        <w:t>tune_model</w:t>
+      </w:r>
+      <w:proofErr w:type="spellEnd"/>
+      <w:r>
+        <w:rPr>
+          <w:rFonts w:ascii="Menlo" w:eastAsia="Times New Roman" w:hAnsi="Menlo" w:cs="Menlo"/>
+          <w:color w:val="000000"/>
+          <w:sz w:val="18"/>
+          <w:szCs w:val="18"/>
+          <w:lang w:val="en-CA" w:eastAsia="zh-CN"/>
+        </w:rPr>
+        <w:t xml:space="preserve"> = </w:t>
+      </w:r>
+      <w:proofErr w:type="spellStart"/>
+      <w:r>
+        <w:rPr>
+          <w:rFonts w:ascii="Menlo" w:eastAsia="Times New Roman" w:hAnsi="Menlo" w:cs="Menlo"/>
+          <w:color w:val="000000"/>
+          <w:sz w:val="18"/>
+          <w:szCs w:val="18"/>
+          <w:lang w:val="en-CA" w:eastAsia="zh-CN"/>
+        </w:rPr>
+        <w:t>model_</w:t>
+      </w:r>
+      <w:proofErr w:type="gramStart"/>
+      <w:r>
+        <w:rPr>
+          <w:rFonts w:ascii="Menlo" w:eastAsia="Times New Roman" w:hAnsi="Menlo" w:cs="Menlo"/>
+          <w:color w:val="000000"/>
+          <w:sz w:val="18"/>
+          <w:szCs w:val="18"/>
+          <w:lang w:val="en-CA" w:eastAsia="zh-CN"/>
+        </w:rPr>
+        <w:t>selection.GridSearchCV</w:t>
+      </w:r>
+      <w:proofErr w:type="spellEnd"/>
+      <w:proofErr w:type="gramEnd"/>
+      <w:r>
+        <w:rPr>
+          <w:rFonts w:ascii="Menlo" w:eastAsia="Times New Roman" w:hAnsi="Menlo" w:cs="Menlo"/>
+          <w:color w:val="000000"/>
+          <w:sz w:val="18"/>
+          <w:szCs w:val="18"/>
+          <w:lang w:val="en-CA" w:eastAsia="zh-CN"/>
+        </w:rPr>
+        <w:t>(</w:t>
+      </w:r>
+      <w:proofErr w:type="spellStart"/>
+      <w:r>
+        <w:rPr>
+          <w:rFonts w:ascii="Menlo" w:eastAsia="Times New Roman" w:hAnsi="Menlo" w:cs="Menlo"/>
+          <w:color w:val="000000"/>
+          <w:sz w:val="18"/>
+          <w:szCs w:val="18"/>
+          <w:lang w:val="en-CA" w:eastAsia="zh-CN"/>
+        </w:rPr>
+        <w:t>tree.DecisionTreeClassifier</w:t>
+      </w:r>
+      <w:proofErr w:type="spellEnd"/>
+      <w:r>
+        <w:rPr>
+          <w:rFonts w:ascii="Menlo" w:eastAsia="Times New Roman" w:hAnsi="Menlo" w:cs="Menlo"/>
+          <w:color w:val="000000"/>
+          <w:sz w:val="18"/>
+          <w:szCs w:val="18"/>
+          <w:lang w:val="en-CA" w:eastAsia="zh-CN"/>
+        </w:rPr>
+        <w:t xml:space="preserve">(), </w:t>
+      </w:r>
+      <w:proofErr w:type="spellStart"/>
+      <w:r>
+        <w:rPr>
+          <w:rFonts w:ascii="Menlo" w:eastAsia="Times New Roman" w:hAnsi="Menlo" w:cs="Menlo"/>
+          <w:color w:val="660099"/>
+          <w:sz w:val="18"/>
+          <w:szCs w:val="18"/>
+          <w:lang w:val="en-CA" w:eastAsia="zh-CN"/>
+        </w:rPr>
+        <w:t>param_grid</w:t>
+      </w:r>
+      <w:proofErr w:type="spellEnd"/>
+      <w:r>
+        <w:rPr>
+          <w:rFonts w:ascii="Menlo" w:eastAsia="Times New Roman" w:hAnsi="Menlo" w:cs="Menlo"/>
+          <w:color w:val="000000"/>
+          <w:sz w:val="18"/>
+          <w:szCs w:val="18"/>
+          <w:lang w:val="en-CA" w:eastAsia="zh-CN"/>
+        </w:rPr>
+        <w:t>=</w:t>
+      </w:r>
+      <w:proofErr w:type="spellStart"/>
+      <w:r>
+        <w:rPr>
+          <w:rFonts w:ascii="Menlo" w:eastAsia="Times New Roman" w:hAnsi="Menlo" w:cs="Menlo"/>
+          <w:color w:val="000000"/>
+          <w:sz w:val="18"/>
+          <w:szCs w:val="18"/>
+          <w:lang w:val="en-CA" w:eastAsia="zh-CN"/>
+        </w:rPr>
+        <w:t>param_grid</w:t>
+      </w:r>
+      <w:proofErr w:type="spellEnd"/>
+      <w:r>
+        <w:rPr>
+          <w:rFonts w:ascii="Menlo" w:eastAsia="Times New Roman" w:hAnsi="Menlo" w:cs="Menlo"/>
+          <w:color w:val="000000"/>
+          <w:sz w:val="18"/>
+          <w:szCs w:val="18"/>
+          <w:lang w:val="en-CA" w:eastAsia="zh-CN"/>
+        </w:rPr>
+        <w:t xml:space="preserve">, </w:t>
+      </w:r>
+      <w:r>
+        <w:rPr>
+          <w:rFonts w:ascii="Menlo" w:eastAsia="Times New Roman" w:hAnsi="Menlo" w:cs="Menlo"/>
+          <w:color w:val="660099"/>
+          <w:sz w:val="18"/>
+          <w:szCs w:val="18"/>
+          <w:lang w:val="en-CA" w:eastAsia="zh-CN"/>
+        </w:rPr>
+        <w:t>scoring</w:t>
+      </w:r>
+      <w:r>
+        <w:rPr>
+          <w:rFonts w:ascii="Menlo" w:eastAsia="Times New Roman" w:hAnsi="Menlo" w:cs="Menlo"/>
+          <w:color w:val="000000"/>
+          <w:sz w:val="18"/>
+          <w:szCs w:val="18"/>
+          <w:lang w:val="en-CA" w:eastAsia="zh-CN"/>
+        </w:rPr>
+        <w:t>=</w:t>
+      </w:r>
+      <w:r>
+        <w:rPr>
+          <w:rFonts w:ascii="Menlo" w:eastAsia="Times New Roman" w:hAnsi="Menlo" w:cs="Menlo"/>
+          <w:b/>
+          <w:bCs/>
+          <w:color w:val="008080"/>
+          <w:sz w:val="18"/>
+          <w:szCs w:val="18"/>
+          <w:lang w:val="en-CA" w:eastAsia="zh-CN"/>
+        </w:rPr>
+        <w:t>'</w:t>
+      </w:r>
+      <w:proofErr w:type="spellStart"/>
+      <w:r>
+        <w:rPr>
+          <w:rFonts w:ascii="Menlo" w:eastAsia="Times New Roman" w:hAnsi="Menlo" w:cs="Menlo"/>
+          <w:b/>
+          <w:bCs/>
+          <w:color w:val="008080"/>
+          <w:sz w:val="18"/>
+          <w:szCs w:val="18"/>
+          <w:lang w:val="en-CA" w:eastAsia="zh-CN"/>
+        </w:rPr>
+        <w:t>roc_auc</w:t>
+      </w:r>
+      <w:proofErr w:type="spellEnd"/>
+      <w:r>
+        <w:rPr>
+          <w:rFonts w:ascii="Menlo" w:eastAsia="Times New Roman" w:hAnsi="Menlo" w:cs="Menlo"/>
+          <w:b/>
+          <w:bCs/>
+          <w:color w:val="008080"/>
+          <w:sz w:val="18"/>
+          <w:szCs w:val="18"/>
+          <w:lang w:val="en-CA" w:eastAsia="zh-CN"/>
+        </w:rPr>
+        <w:t>'</w:t>
+      </w:r>
+      <w:r>
+        <w:rPr>
+          <w:rFonts w:ascii="Menlo" w:eastAsia="Times New Roman" w:hAnsi="Menlo" w:cs="Menlo"/>
+          <w:color w:val="000000"/>
+          <w:sz w:val="18"/>
+          <w:szCs w:val="18"/>
+          <w:lang w:val="en-CA" w:eastAsia="zh-CN"/>
+        </w:rPr>
+        <w:t xml:space="preserve">, </w:t>
+      </w:r>
+      <w:r>
+        <w:rPr>
+          <w:rFonts w:ascii="Menlo" w:eastAsia="Times New Roman" w:hAnsi="Menlo" w:cs="Menlo"/>
+          <w:color w:val="660099"/>
+          <w:sz w:val="18"/>
+          <w:szCs w:val="18"/>
+          <w:lang w:val="en-CA" w:eastAsia="zh-CN"/>
+        </w:rPr>
+        <w:t>cv</w:t>
+      </w:r>
+      <w:r>
+        <w:rPr>
+          <w:rFonts w:ascii="Menlo" w:eastAsia="Times New Roman" w:hAnsi="Menlo" w:cs="Menlo"/>
+          <w:color w:val="000000"/>
+          <w:sz w:val="18"/>
+          <w:szCs w:val="18"/>
+          <w:lang w:val="en-CA" w:eastAsia="zh-CN"/>
+        </w:rPr>
+        <w:t>=</w:t>
+      </w:r>
+      <w:proofErr w:type="spellStart"/>
+      <w:r>
+        <w:rPr>
+          <w:rFonts w:ascii="Menlo" w:eastAsia="Times New Roman" w:hAnsi="Menlo" w:cs="Menlo"/>
+          <w:color w:val="000000"/>
+          <w:sz w:val="18"/>
+          <w:szCs w:val="18"/>
+          <w:lang w:val="en-CA" w:eastAsia="zh-CN"/>
+        </w:rPr>
+        <w:t>cv_split</w:t>
+      </w:r>
+      <w:proofErr w:type="spellEnd"/>
+      <w:r>
+        <w:rPr>
+          <w:rFonts w:ascii="Menlo" w:eastAsia="Times New Roman" w:hAnsi="Menlo" w:cs="Menlo"/>
+          <w:color w:val="000000"/>
+          <w:sz w:val="18"/>
+          <w:szCs w:val="18"/>
+          <w:lang w:val="en-CA" w:eastAsia="zh-CN"/>
+        </w:rPr>
+        <w:t xml:space="preserve">, </w:t>
+      </w:r>
+      <w:proofErr w:type="spellStart"/>
+      <w:r>
+        <w:rPr>
+          <w:rFonts w:ascii="Menlo" w:eastAsia="Times New Roman" w:hAnsi="Menlo" w:cs="Menlo"/>
+          <w:color w:val="660099"/>
+          <w:sz w:val="18"/>
+          <w:szCs w:val="18"/>
+          <w:lang w:val="en-CA" w:eastAsia="zh-CN"/>
+        </w:rPr>
+        <w:t>return_train_score</w:t>
+      </w:r>
+      <w:proofErr w:type="spellEnd"/>
+      <w:r>
+        <w:rPr>
+          <w:rFonts w:ascii="Menlo" w:eastAsia="Times New Roman" w:hAnsi="Menlo" w:cs="Menlo"/>
+          <w:color w:val="000000"/>
+          <w:sz w:val="18"/>
+          <w:szCs w:val="18"/>
+          <w:lang w:val="en-CA" w:eastAsia="zh-CN"/>
+        </w:rPr>
+        <w:t>=</w:t>
+      </w:r>
+      <w:r>
+        <w:rPr>
+          <w:rFonts w:ascii="Menlo" w:eastAsia="Times New Roman" w:hAnsi="Menlo" w:cs="Menlo"/>
+          <w:b/>
+          <w:bCs/>
+          <w:color w:val="000080"/>
+          <w:sz w:val="18"/>
+          <w:szCs w:val="18"/>
+          <w:lang w:val="en-CA" w:eastAsia="zh-CN"/>
+        </w:rPr>
+        <w:t>True</w:t>
+      </w:r>
+      <w:r>
+        <w:rPr>
+          <w:rFonts w:ascii="Menlo" w:eastAsia="Times New Roman" w:hAnsi="Menlo" w:cs="Menlo"/>
+          <w:color w:val="000000"/>
+          <w:sz w:val="18"/>
+          <w:szCs w:val="18"/>
+          <w:lang w:val="en-CA" w:eastAsia="zh-CN"/>
+        </w:rPr>
+        <w:t>)</w:t>
+      </w:r>
+      <w:r>
+        <w:rPr>
+          <w:rFonts w:ascii="Menlo" w:eastAsia="Times New Roman" w:hAnsi="Menlo" w:cs="Menlo"/>
+          <w:color w:val="000000"/>
+          <w:sz w:val="18"/>
+          <w:szCs w:val="18"/>
+          <w:lang w:val="en-CA" w:eastAsia="zh-CN"/>
+        </w:rPr>
+        <w:t xml:space="preserve">: search for best params instead of manually </w:t>
+      </w:r>
+      <w:proofErr w:type="spellStart"/>
+      <w:r>
+        <w:rPr>
+          <w:rFonts w:ascii="Menlo" w:eastAsia="Times New Roman" w:hAnsi="Menlo" w:cs="Menlo"/>
+          <w:color w:val="000000"/>
+          <w:sz w:val="18"/>
+          <w:szCs w:val="18"/>
+          <w:lang w:val="en-CA" w:eastAsia="zh-CN"/>
+        </w:rPr>
+        <w:t>tunning</w:t>
+      </w:r>
+      <w:proofErr w:type="spellEnd"/>
+    </w:p>
+    <w:p>
+      <w:pPr>
+        <w:pStyle w:val="HTMLPreformatted"/>
+        <w:shd w:val="clear" w:color="auto" w:fill="FFFFFF"/>
+        <w:rPr>
+          <w:rFonts w:ascii="Menlo" w:hAnsi="Menlo" w:cs="Menlo"/>
+          <w:color w:val="000000"/>
+          <w:sz w:val="18"/>
+          <w:szCs w:val="18"/>
+        </w:rPr>
+      </w:pPr>
+      <w:proofErr w:type="spellStart"/>
+      <w:r>
+        <w:rPr>
+          <w:rFonts w:ascii="Menlo" w:hAnsi="Menlo" w:cs="Menlo"/>
+          <w:color w:val="000000"/>
+          <w:sz w:val="18"/>
+          <w:szCs w:val="18"/>
+        </w:rPr>
+        <w:t>feature_select</w:t>
+      </w:r>
+      <w:proofErr w:type="spellEnd"/>
+      <w:r>
+        <w:rPr>
+          <w:rFonts w:ascii="Menlo" w:hAnsi="Menlo" w:cs="Menlo"/>
+          <w:color w:val="000000"/>
+          <w:sz w:val="18"/>
+          <w:szCs w:val="18"/>
+        </w:rPr>
+        <w:t xml:space="preserve">: </w:t>
+      </w:r>
+      <w:r>
+        <w:rPr>
+          <w:rFonts w:ascii="Menlo" w:hAnsi="Menlo" w:cs="Menlo"/>
+          <w:i/>
+          <w:iCs/>
+          <w:color w:val="808080"/>
+          <w:sz w:val="18"/>
+          <w:szCs w:val="18"/>
+        </w:rPr>
+        <w:t># more predictor variables do not make a better model, but the right predictors do.</w:t>
+      </w:r>
+    </w:p>
+    <w:p>
+      <w:pPr>
+        <w:shd w:val="clear" w:color="auto" w:fill="FFFFFF"/>
+        <w:tabs>
+          <w:tab w:val="left" w:pos="916"/>
+          <w:tab w:val="left" w:pos="1832"/>
+          <w:tab w:val="left" w:pos="2748"/>
+          <w:tab w:val="left" w:pos="3664"/>
+          <w:tab w:val="left" w:pos="4580"/>
+          <w:tab w:val="left" w:pos="5496"/>
+          <w:tab w:val="left" w:pos="6412"/>
+          <w:tab w:val="left" w:pos="7328"/>
+          <w:tab w:val="left" w:pos="8244"/>
+          <w:tab w:val="left" w:pos="9160"/>
+          <w:tab w:val="left" w:pos="10076"/>
+          <w:tab w:val="left" w:pos="10992"/>
+          <w:tab w:val="left" w:pos="11908"/>
+          <w:tab w:val="left" w:pos="12824"/>
+          <w:tab w:val="left" w:pos="13740"/>
+          <w:tab w:val="left" w:pos="14656"/>
+        </w:tabs>
+        <w:rPr>
+          <w:rFonts w:ascii="Menlo" w:eastAsia="Times New Roman" w:hAnsi="Menlo" w:cs="Menlo"/>
+          <w:color w:val="000000"/>
+          <w:sz w:val="18"/>
+          <w:szCs w:val="18"/>
+          <w:lang w:val="en-CA" w:eastAsia="zh-CN"/>
+        </w:rPr>
+      </w:pPr>
+      <w:proofErr w:type="spellStart"/>
+      <w:r>
+        <w:rPr>
+          <w:rFonts w:ascii="Menlo" w:eastAsia="Times New Roman" w:hAnsi="Menlo" w:cs="Menlo"/>
+          <w:color w:val="000000"/>
+          <w:sz w:val="18"/>
+          <w:szCs w:val="18"/>
+          <w:lang w:val="en-CA" w:eastAsia="zh-CN"/>
+        </w:rPr>
+        <w:t>multi_classifier_voting_predication</w:t>
+      </w:r>
+      <w:proofErr w:type="spellEnd"/>
+      <w:r>
+        <w:rPr>
+          <w:rFonts w:ascii="Menlo" w:eastAsia="Times New Roman" w:hAnsi="Menlo" w:cs="Menlo"/>
+          <w:color w:val="000000"/>
+          <w:sz w:val="18"/>
+          <w:szCs w:val="18"/>
+          <w:lang w:val="en-CA" w:eastAsia="zh-CN"/>
+        </w:rPr>
+        <w:t>: similar to avg models predict, this lets models vote</w:t>
       </w:r>
       <w:bookmarkStart w:id="1" w:name="_GoBack"/>
       <w:bookmarkEnd w:id="1"/>
-      <w:r>
+    </w:p>
+    <w:p>
+      <w:pPr>
+        <w:shd w:val="clear" w:color="auto" w:fill="FFFFFF"/>
+        <w:tabs>
+          <w:tab w:val="left" w:pos="916"/>
+          <w:tab w:val="left" w:pos="1832"/>
+          <w:tab w:val="left" w:pos="2748"/>
+          <w:tab w:val="left" w:pos="3664"/>
+          <w:tab w:val="left" w:pos="4580"/>
+          <w:tab w:val="left" w:pos="5496"/>
+          <w:tab w:val="left" w:pos="6412"/>
+          <w:tab w:val="left" w:pos="7328"/>
+          <w:tab w:val="left" w:pos="8244"/>
+          <w:tab w:val="left" w:pos="9160"/>
+          <w:tab w:val="left" w:pos="10076"/>
+          <w:tab w:val="left" w:pos="10992"/>
+          <w:tab w:val="left" w:pos="11908"/>
+          <w:tab w:val="left" w:pos="12824"/>
+          <w:tab w:val="left" w:pos="13740"/>
+          <w:tab w:val="left" w:pos="14656"/>
+        </w:tabs>
         <w:rPr>
           <w:rFonts w:ascii="Menlo" w:eastAsia="Times New Roman" w:hAnsi="Menlo" w:cs="Menlo"/>
           <w:color w:val="000000"/>
@@ -4159,8 +4883,67 @@
           <w:szCs w:val="18"/>
           <w:lang w:val="en-CA" w:eastAsia="zh-CN"/>
         </w:rPr>
-        <w:t>out d</w:t>
-      </w:r>
+      </w:pPr>
+    </w:p>
+    <w:p>
+      <w:pPr>
+        <w:shd w:val="clear" w:color="auto" w:fill="FFFFFF"/>
+        <w:tabs>
+          <w:tab w:val="left" w:pos="916"/>
+          <w:tab w:val="left" w:pos="1832"/>
+          <w:tab w:val="left" w:pos="2748"/>
+          <w:tab w:val="left" w:pos="3664"/>
+          <w:tab w:val="left" w:pos="4580"/>
+          <w:tab w:val="left" w:pos="5496"/>
+          <w:tab w:val="left" w:pos="6412"/>
+          <w:tab w:val="left" w:pos="7328"/>
+          <w:tab w:val="left" w:pos="8244"/>
+          <w:tab w:val="left" w:pos="9160"/>
+          <w:tab w:val="left" w:pos="10076"/>
+          <w:tab w:val="left" w:pos="10992"/>
+          <w:tab w:val="left" w:pos="11908"/>
+          <w:tab w:val="left" w:pos="12824"/>
+          <w:tab w:val="left" w:pos="13740"/>
+          <w:tab w:val="left" w:pos="14656"/>
+        </w:tabs>
+        <w:rPr>
+          <w:rFonts w:ascii="Menlo" w:eastAsia="Times New Roman" w:hAnsi="Menlo" w:cs="Menlo"/>
+          <w:color w:val="000000"/>
+          <w:sz w:val="18"/>
+          <w:szCs w:val="18"/>
+          <w:lang w:val="en-CA" w:eastAsia="zh-CN"/>
+        </w:rPr>
+      </w:pPr>
+    </w:p>
+    <w:p>
+      <w:pPr>
+        <w:shd w:val="clear" w:color="auto" w:fill="FFFFFF"/>
+        <w:tabs>
+          <w:tab w:val="left" w:pos="916"/>
+          <w:tab w:val="left" w:pos="1832"/>
+          <w:tab w:val="left" w:pos="2748"/>
+          <w:tab w:val="left" w:pos="3664"/>
+          <w:tab w:val="left" w:pos="4580"/>
+          <w:tab w:val="left" w:pos="5496"/>
+          <w:tab w:val="left" w:pos="6412"/>
+          <w:tab w:val="left" w:pos="7328"/>
+          <w:tab w:val="left" w:pos="8244"/>
+          <w:tab w:val="left" w:pos="9160"/>
+          <w:tab w:val="left" w:pos="10076"/>
+          <w:tab w:val="left" w:pos="10992"/>
+          <w:tab w:val="left" w:pos="11908"/>
+          <w:tab w:val="left" w:pos="12824"/>
+          <w:tab w:val="left" w:pos="13740"/>
+          <w:tab w:val="left" w:pos="14656"/>
+        </w:tabs>
+        <w:rPr>
+          <w:rFonts w:ascii="Menlo" w:eastAsia="Times New Roman" w:hAnsi="Menlo" w:cs="Menlo"/>
+          <w:color w:val="000000"/>
+          <w:sz w:val="18"/>
+          <w:szCs w:val="18"/>
+          <w:lang w:val="en-CA" w:eastAsia="zh-CN"/>
+        </w:rPr>
+      </w:pPr>
     </w:p>
     <w:p>
       <w:pPr>

</xml_diff>

<commit_message>
went through kernal_achieve_99_accuracy_clean.py one more time, need to summerize in .docx
</commit_message>
<xml_diff>
--- a/Thoughts_recording.docx
+++ b/Thoughts_recording.docx
@@ -3901,6 +3901,11 @@
       </w:tr>
     </w:tbl>
     <w:p/>
+    <w:p>
+      <w:r>
+        <w:br w:type="page"/>
+      </w:r>
+    </w:p>
     <w:p/>
     <w:p>
       <w:r>
@@ -3995,160 +4000,6 @@
           <w:lang w:val="en-CA" w:eastAsia="zh-CN"/>
         </w:rPr>
       </w:pPr>
-      <w:r>
-        <w:rPr>
-          <w:rFonts w:ascii="Menlo" w:eastAsia="Times New Roman" w:hAnsi="Menlo" w:cs="Menlo"/>
-          <w:color w:val="000000"/>
-          <w:sz w:val="18"/>
-          <w:szCs w:val="18"/>
-          <w:lang w:val="en-CA" w:eastAsia="zh-CN"/>
-        </w:rPr>
-        <w:t xml:space="preserve">data1_dummy = </w:t>
-      </w:r>
-      <w:proofErr w:type="spellStart"/>
-      <w:r>
-        <w:rPr>
-          <w:rFonts w:ascii="Menlo" w:eastAsia="Times New Roman" w:hAnsi="Menlo" w:cs="Menlo"/>
-          <w:color w:val="000000"/>
-          <w:sz w:val="18"/>
-          <w:szCs w:val="18"/>
-          <w:lang w:val="en-CA" w:eastAsia="zh-CN"/>
-        </w:rPr>
-        <w:t>pd.get_dummies</w:t>
-      </w:r>
-      <w:proofErr w:type="spellEnd"/>
-      <w:r>
-        <w:rPr>
-          <w:rFonts w:ascii="Menlo" w:eastAsia="Times New Roman" w:hAnsi="Menlo" w:cs="Menlo"/>
-          <w:color w:val="000000"/>
-          <w:sz w:val="18"/>
-          <w:szCs w:val="18"/>
-          <w:lang w:val="en-CA" w:eastAsia="zh-CN"/>
-        </w:rPr>
-        <w:t>(data1[data1_x])</w:t>
-      </w:r>
-      <w:r>
-        <w:rPr>
-          <w:rFonts w:ascii="Menlo" w:eastAsia="Times New Roman" w:hAnsi="Menlo" w:cs="Menlo"/>
-          <w:color w:val="000000"/>
-          <w:sz w:val="18"/>
-          <w:szCs w:val="18"/>
-          <w:lang w:val="en-CA" w:eastAsia="zh-CN"/>
-        </w:rPr>
-        <w:t>: one-hot effect but will skip the non-appearing values</w:t>
-      </w:r>
-      <w:r>
-        <w:rPr>
-          <w:rFonts w:ascii="Menlo" w:eastAsia="Times New Roman" w:hAnsi="Menlo" w:cs="Menlo"/>
-          <w:color w:val="000000"/>
-          <w:sz w:val="18"/>
-          <w:szCs w:val="18"/>
-          <w:lang w:val="en-CA" w:eastAsia="zh-CN"/>
-        </w:rPr>
-        <w:t xml:space="preserve">. </w:t>
-      </w:r>
-      <w:proofErr w:type="spellStart"/>
-      <w:r>
-        <w:rPr>
-          <w:rFonts w:ascii="Menlo" w:eastAsia="Times New Roman" w:hAnsi="Menlo" w:cs="Menlo"/>
-          <w:color w:val="000000"/>
-          <w:sz w:val="18"/>
-          <w:szCs w:val="18"/>
-          <w:lang w:val="en-CA" w:eastAsia="zh-CN"/>
-        </w:rPr>
-        <w:t>Eg</w:t>
-      </w:r>
-      <w:proofErr w:type="spellEnd"/>
-      <w:r>
-        <w:rPr>
-          <w:rFonts w:ascii="Menlo" w:eastAsia="Times New Roman" w:hAnsi="Menlo" w:cs="Menlo"/>
-          <w:color w:val="000000"/>
-          <w:sz w:val="18"/>
-          <w:szCs w:val="18"/>
-          <w:lang w:val="en-CA" w:eastAsia="zh-CN"/>
-        </w:rPr>
-        <w:t xml:space="preserve">, </w:t>
-      </w:r>
-      <w:r>
-        <w:rPr>
-          <w:rFonts w:ascii="Menlo" w:eastAsia="Times New Roman" w:hAnsi="Menlo" w:cs="Menlo"/>
-          <w:color w:val="000000"/>
-          <w:sz w:val="18"/>
-          <w:szCs w:val="18"/>
-          <w:lang w:val="en-CA" w:eastAsia="zh-CN"/>
-        </w:rPr>
-        <w:t>a</w:t>
-      </w:r>
-      <w:r>
-        <w:rPr>
-          <w:rFonts w:ascii="Menlo" w:eastAsia="Times New Roman" w:hAnsi="Menlo" w:cs="Menlo"/>
-          <w:color w:val="000000"/>
-          <w:sz w:val="18"/>
-          <w:szCs w:val="18"/>
-          <w:lang w:val="en-CA" w:eastAsia="zh-CN"/>
-        </w:rPr>
-        <w:t>/</w:t>
-      </w:r>
-      <w:r>
-        <w:rPr>
-          <w:rFonts w:ascii="Menlo" w:eastAsia="Times New Roman" w:hAnsi="Menlo" w:cs="Menlo"/>
-          <w:color w:val="000000"/>
-          <w:sz w:val="18"/>
-          <w:szCs w:val="18"/>
-          <w:lang w:val="en-CA" w:eastAsia="zh-CN"/>
-        </w:rPr>
-        <w:t>b</w:t>
-      </w:r>
-      <w:r>
-        <w:rPr>
-          <w:rFonts w:ascii="Menlo" w:eastAsia="Times New Roman" w:hAnsi="Menlo" w:cs="Menlo"/>
-          <w:color w:val="000000"/>
-          <w:sz w:val="18"/>
-          <w:szCs w:val="18"/>
-          <w:lang w:val="en-CA" w:eastAsia="zh-CN"/>
-        </w:rPr>
-        <w:t>/</w:t>
-      </w:r>
-      <w:r>
-        <w:rPr>
-          <w:rFonts w:ascii="Menlo" w:eastAsia="Times New Roman" w:hAnsi="Menlo" w:cs="Menlo"/>
-          <w:color w:val="000000"/>
-          <w:sz w:val="18"/>
-          <w:szCs w:val="18"/>
-          <w:lang w:val="en-CA" w:eastAsia="zh-CN"/>
-        </w:rPr>
-        <w:t>c</w:t>
-      </w:r>
-      <w:r>
-        <w:rPr>
-          <w:rFonts w:ascii="Menlo" w:eastAsia="Times New Roman" w:hAnsi="Menlo" w:cs="Menlo"/>
-          <w:color w:val="000000"/>
-          <w:sz w:val="18"/>
-          <w:szCs w:val="18"/>
-          <w:lang w:val="en-CA" w:eastAsia="zh-CN"/>
-        </w:rPr>
-        <w:t>/</w:t>
-      </w:r>
-      <w:r>
-        <w:rPr>
-          <w:rFonts w:ascii="Menlo" w:eastAsia="Times New Roman" w:hAnsi="Menlo" w:cs="Menlo"/>
-          <w:color w:val="000000"/>
-          <w:sz w:val="18"/>
-          <w:szCs w:val="18"/>
-          <w:lang w:val="en-CA" w:eastAsia="zh-CN"/>
-        </w:rPr>
-        <w:t>e</w:t>
-      </w:r>
-      <w:r>
-        <w:rPr>
-          <w:rFonts w:ascii="Menlo" w:eastAsia="Times New Roman" w:hAnsi="Menlo" w:cs="Menlo"/>
-          <w:color w:val="000000"/>
-          <w:sz w:val="18"/>
-          <w:szCs w:val="18"/>
-          <w:lang w:val="en-CA" w:eastAsia="zh-CN"/>
-        </w:rPr>
-        <w:t xml:space="preserve"> without d</w:t>
-      </w:r>
     </w:p>
     <w:p>
       <w:pPr>
@@ -4179,17 +4030,26 @@
           <w:lang w:val="en-CA" w:eastAsia="zh-CN"/>
         </w:rPr>
       </w:pPr>
+      <w:r>
+        <w:rPr>
+          <w:rFonts w:ascii="Menlo" w:eastAsia="Times New Roman" w:hAnsi="Menlo" w:cs="Menlo"/>
+          <w:color w:val="000000"/>
+          <w:sz w:val="18"/>
+          <w:szCs w:val="18"/>
+          <w:lang w:val="en-CA" w:eastAsia="zh-CN"/>
+        </w:rPr>
+        <w:t xml:space="preserve">data1_dummy = </w:t>
+      </w:r>
       <w:proofErr w:type="spellStart"/>
-      <w:proofErr w:type="gramStart"/>
-      <w:r>
-        <w:rPr>
-          <w:rFonts w:ascii="Menlo" w:eastAsia="Times New Roman" w:hAnsi="Menlo" w:cs="Menlo"/>
-          <w:color w:val="000000"/>
-          <w:sz w:val="18"/>
-          <w:szCs w:val="18"/>
-          <w:lang w:val="en-CA" w:eastAsia="zh-CN"/>
-        </w:rPr>
-        <w:t>MLA_compare.loc</w:t>
+      <w:r>
+        <w:rPr>
+          <w:rFonts w:ascii="Menlo" w:eastAsia="Times New Roman" w:hAnsi="Menlo" w:cs="Menlo"/>
+          <w:color w:val="000000"/>
+          <w:sz w:val="18"/>
+          <w:szCs w:val="18"/>
+          <w:lang w:val="en-CA" w:eastAsia="zh-CN"/>
+        </w:rPr>
+        <w:t>pd.get_dummies</w:t>
       </w:r>
       <w:proofErr w:type="spellEnd"/>
       <w:r>
@@ -4200,19 +4060,38 @@
           <w:szCs w:val="18"/>
           <w:lang w:val="en-CA" w:eastAsia="zh-CN"/>
         </w:rPr>
-        <w:t>[</w:t>
+        <w:t>(data1[data1_x])</w:t>
+      </w:r>
+      <w:r>
+        <w:rPr>
+          <w:rFonts w:ascii="Menlo" w:eastAsia="Times New Roman" w:hAnsi="Menlo" w:cs="Menlo"/>
+          <w:color w:val="000000"/>
+          <w:sz w:val="18"/>
+          <w:szCs w:val="18"/>
+          <w:lang w:val="en-CA" w:eastAsia="zh-CN"/>
+        </w:rPr>
+        <w:t>: one-hot effect but will skip the non-appearing values</w:t>
+      </w:r>
+      <w:r>
+        <w:rPr>
+          <w:rFonts w:ascii="Menlo" w:eastAsia="Times New Roman" w:hAnsi="Menlo" w:cs="Menlo"/>
+          <w:color w:val="000000"/>
+          <w:sz w:val="18"/>
+          <w:szCs w:val="18"/>
+          <w:lang w:val="en-CA" w:eastAsia="zh-CN"/>
+        </w:rPr>
+        <w:t xml:space="preserve">. </w:t>
       </w:r>
       <w:proofErr w:type="spellStart"/>
-      <w:proofErr w:type="gramEnd"/>
-      <w:r>
-        <w:rPr>
-          <w:rFonts w:ascii="Menlo" w:eastAsia="Times New Roman" w:hAnsi="Menlo" w:cs="Menlo"/>
-          <w:color w:val="000000"/>
-          <w:sz w:val="18"/>
-          <w:szCs w:val="18"/>
-          <w:lang w:val="en-CA" w:eastAsia="zh-CN"/>
-        </w:rPr>
-        <w:t>row_index</w:t>
+      <w:r>
+        <w:rPr>
+          <w:rFonts w:ascii="Menlo" w:eastAsia="Times New Roman" w:hAnsi="Menlo" w:cs="Menlo"/>
+          <w:color w:val="000000"/>
+          <w:sz w:val="18"/>
+          <w:szCs w:val="18"/>
+          <w:lang w:val="en-CA" w:eastAsia="zh-CN"/>
+        </w:rPr>
+        <w:t>Eg</w:t>
       </w:r>
       <w:proofErr w:type="spellEnd"/>
       <w:r>
@@ -4228,114 +4107,82 @@
       <w:r>
         <w:rPr>
           <w:rFonts w:ascii="Menlo" w:eastAsia="Times New Roman" w:hAnsi="Menlo" w:cs="Menlo"/>
-          <w:b/>
-          <w:bCs/>
-          <w:color w:val="008080"/>
-          <w:sz w:val="18"/>
-          <w:szCs w:val="18"/>
-          <w:lang w:val="en-CA" w:eastAsia="zh-CN"/>
-        </w:rPr>
-        <w:t>'MLA_Test_Accuracy_3*STD'</w:t>
-      </w:r>
-      <w:r>
-        <w:rPr>
-          <w:rFonts w:ascii="Menlo" w:eastAsia="Times New Roman" w:hAnsi="Menlo" w:cs="Menlo"/>
-          <w:color w:val="000000"/>
-          <w:sz w:val="18"/>
-          <w:szCs w:val="18"/>
-          <w:lang w:val="en-CA" w:eastAsia="zh-CN"/>
-        </w:rPr>
-        <w:t xml:space="preserve">] = </w:t>
-      </w:r>
-      <w:proofErr w:type="spellStart"/>
-      <w:r>
-        <w:rPr>
-          <w:rFonts w:ascii="Menlo" w:eastAsia="Times New Roman" w:hAnsi="Menlo" w:cs="Menlo"/>
-          <w:color w:val="000000"/>
-          <w:sz w:val="18"/>
-          <w:szCs w:val="18"/>
-          <w:lang w:val="en-CA" w:eastAsia="zh-CN"/>
-        </w:rPr>
-        <w:t>cv_results</w:t>
-      </w:r>
-      <w:proofErr w:type="spellEnd"/>
-      <w:r>
-        <w:rPr>
-          <w:rFonts w:ascii="Menlo" w:eastAsia="Times New Roman" w:hAnsi="Menlo" w:cs="Menlo"/>
-          <w:color w:val="000000"/>
-          <w:sz w:val="18"/>
-          <w:szCs w:val="18"/>
-          <w:lang w:val="en-CA" w:eastAsia="zh-CN"/>
-        </w:rPr>
-        <w:t>[</w:t>
-      </w:r>
-      <w:r>
-        <w:rPr>
-          <w:rFonts w:ascii="Menlo" w:eastAsia="Times New Roman" w:hAnsi="Menlo" w:cs="Menlo"/>
-          <w:b/>
-          <w:bCs/>
-          <w:color w:val="008080"/>
-          <w:sz w:val="18"/>
-          <w:szCs w:val="18"/>
-          <w:lang w:val="en-CA" w:eastAsia="zh-CN"/>
-        </w:rPr>
-        <w:t>'</w:t>
-      </w:r>
-      <w:proofErr w:type="spellStart"/>
-      <w:r>
-        <w:rPr>
-          <w:rFonts w:ascii="Menlo" w:eastAsia="Times New Roman" w:hAnsi="Menlo" w:cs="Menlo"/>
-          <w:b/>
-          <w:bCs/>
-          <w:color w:val="008080"/>
-          <w:sz w:val="18"/>
-          <w:szCs w:val="18"/>
-          <w:lang w:val="en-CA" w:eastAsia="zh-CN"/>
-        </w:rPr>
-        <w:t>test_score</w:t>
-      </w:r>
-      <w:proofErr w:type="spellEnd"/>
-      <w:r>
-        <w:rPr>
-          <w:rFonts w:ascii="Menlo" w:eastAsia="Times New Roman" w:hAnsi="Menlo" w:cs="Menlo"/>
-          <w:b/>
-          <w:bCs/>
-          <w:color w:val="008080"/>
-          <w:sz w:val="18"/>
-          <w:szCs w:val="18"/>
-          <w:lang w:val="en-CA" w:eastAsia="zh-CN"/>
-        </w:rPr>
-        <w:t>'</w:t>
-      </w:r>
-      <w:r>
-        <w:rPr>
-          <w:rFonts w:ascii="Menlo" w:eastAsia="Times New Roman" w:hAnsi="Menlo" w:cs="Menlo"/>
-          <w:color w:val="000000"/>
-          <w:sz w:val="18"/>
-          <w:szCs w:val="18"/>
-          <w:lang w:val="en-CA" w:eastAsia="zh-CN"/>
-        </w:rPr>
-        <w:t xml:space="preserve">].std() * </w:t>
-      </w:r>
-      <w:r>
-        <w:rPr>
-          <w:rFonts w:ascii="Menlo" w:eastAsia="Times New Roman" w:hAnsi="Menlo" w:cs="Menlo"/>
-          <w:color w:val="0000FF"/>
-          <w:sz w:val="18"/>
-          <w:szCs w:val="18"/>
-          <w:lang w:val="en-CA" w:eastAsia="zh-CN"/>
-        </w:rPr>
-        <w:t>3</w:t>
-      </w:r>
-      <w:r>
-        <w:rPr>
-          <w:rFonts w:ascii="Menlo" w:eastAsia="Times New Roman" w:hAnsi="Menlo" w:cs="Menlo"/>
-          <w:color w:val="0000FF"/>
-          <w:sz w:val="18"/>
-          <w:szCs w:val="18"/>
-          <w:lang w:val="en-CA" w:eastAsia="zh-CN"/>
-        </w:rPr>
-        <w:t>: within +/-3 std, how much more precision can be improved</w:t>
+          <w:color w:val="000000"/>
+          <w:sz w:val="18"/>
+          <w:szCs w:val="18"/>
+          <w:lang w:val="en-CA" w:eastAsia="zh-CN"/>
+        </w:rPr>
+        <w:t>a</w:t>
+      </w:r>
+      <w:r>
+        <w:rPr>
+          <w:rFonts w:ascii="Menlo" w:eastAsia="Times New Roman" w:hAnsi="Menlo" w:cs="Menlo"/>
+          <w:color w:val="000000"/>
+          <w:sz w:val="18"/>
+          <w:szCs w:val="18"/>
+          <w:lang w:val="en-CA" w:eastAsia="zh-CN"/>
+        </w:rPr>
+        <w:t>/</w:t>
+      </w:r>
+      <w:r>
+        <w:rPr>
+          <w:rFonts w:ascii="Menlo" w:eastAsia="Times New Roman" w:hAnsi="Menlo" w:cs="Menlo"/>
+          <w:color w:val="000000"/>
+          <w:sz w:val="18"/>
+          <w:szCs w:val="18"/>
+          <w:lang w:val="en-CA" w:eastAsia="zh-CN"/>
+        </w:rPr>
+        <w:t>b</w:t>
+      </w:r>
+      <w:r>
+        <w:rPr>
+          <w:rFonts w:ascii="Menlo" w:eastAsia="Times New Roman" w:hAnsi="Menlo" w:cs="Menlo"/>
+          <w:color w:val="000000"/>
+          <w:sz w:val="18"/>
+          <w:szCs w:val="18"/>
+          <w:lang w:val="en-CA" w:eastAsia="zh-CN"/>
+        </w:rPr>
+        <w:t>/</w:t>
+      </w:r>
+      <w:r>
+        <w:rPr>
+          <w:rFonts w:ascii="Menlo" w:eastAsia="Times New Roman" w:hAnsi="Menlo" w:cs="Menlo"/>
+          <w:color w:val="000000"/>
+          <w:sz w:val="18"/>
+          <w:szCs w:val="18"/>
+          <w:lang w:val="en-CA" w:eastAsia="zh-CN"/>
+        </w:rPr>
+        <w:t>c</w:t>
+      </w:r>
+      <w:r>
+        <w:rPr>
+          <w:rFonts w:ascii="Menlo" w:eastAsia="Times New Roman" w:hAnsi="Menlo" w:cs="Menlo"/>
+          <w:color w:val="000000"/>
+          <w:sz w:val="18"/>
+          <w:szCs w:val="18"/>
+          <w:lang w:val="en-CA" w:eastAsia="zh-CN"/>
+        </w:rPr>
+        <w:t>/</w:t>
+      </w:r>
+      <w:r>
+        <w:rPr>
+          <w:rFonts w:ascii="Menlo" w:eastAsia="Times New Roman" w:hAnsi="Menlo" w:cs="Menlo"/>
+          <w:color w:val="000000"/>
+          <w:sz w:val="18"/>
+          <w:szCs w:val="18"/>
+          <w:lang w:val="en-CA" w:eastAsia="zh-CN"/>
+        </w:rPr>
+        <w:t>e</w:t>
+      </w:r>
+      <w:r>
+        <w:rPr>
+          <w:rFonts w:ascii="Menlo" w:eastAsia="Times New Roman" w:hAnsi="Menlo" w:cs="Menlo"/>
+          <w:color w:val="000000"/>
+          <w:sz w:val="18"/>
+          <w:szCs w:val="18"/>
+          <w:lang w:val="en-CA" w:eastAsia="zh-CN"/>
+        </w:rPr>
+        <w:t xml:space="preserve"> without d</w:t>
       </w:r>
     </w:p>
     <w:p>
@@ -4367,6 +4214,254 @@
           <w:lang w:val="en-CA" w:eastAsia="zh-CN"/>
         </w:rPr>
       </w:pPr>
+    </w:p>
+    <w:p>
+      <w:pPr>
+        <w:shd w:val="clear" w:color="auto" w:fill="FFFFFF"/>
+        <w:tabs>
+          <w:tab w:val="left" w:pos="916"/>
+          <w:tab w:val="left" w:pos="1832"/>
+          <w:tab w:val="left" w:pos="2748"/>
+          <w:tab w:val="left" w:pos="3664"/>
+          <w:tab w:val="left" w:pos="4580"/>
+          <w:tab w:val="left" w:pos="5496"/>
+          <w:tab w:val="left" w:pos="6412"/>
+          <w:tab w:val="left" w:pos="7328"/>
+          <w:tab w:val="left" w:pos="8244"/>
+          <w:tab w:val="left" w:pos="9160"/>
+          <w:tab w:val="left" w:pos="10076"/>
+          <w:tab w:val="left" w:pos="10992"/>
+          <w:tab w:val="left" w:pos="11908"/>
+          <w:tab w:val="left" w:pos="12824"/>
+          <w:tab w:val="left" w:pos="13740"/>
+          <w:tab w:val="left" w:pos="14656"/>
+        </w:tabs>
+        <w:rPr>
+          <w:rFonts w:ascii="Menlo" w:eastAsia="Times New Roman" w:hAnsi="Menlo" w:cs="Menlo"/>
+          <w:color w:val="000000"/>
+          <w:sz w:val="18"/>
+          <w:szCs w:val="18"/>
+          <w:lang w:val="en-CA" w:eastAsia="zh-CN"/>
+        </w:rPr>
+      </w:pPr>
+      <w:proofErr w:type="spellStart"/>
+      <w:proofErr w:type="gramStart"/>
+      <w:r>
+        <w:rPr>
+          <w:rFonts w:ascii="Menlo" w:eastAsia="Times New Roman" w:hAnsi="Menlo" w:cs="Menlo"/>
+          <w:color w:val="000000"/>
+          <w:sz w:val="18"/>
+          <w:szCs w:val="18"/>
+          <w:lang w:val="en-CA" w:eastAsia="zh-CN"/>
+        </w:rPr>
+        <w:t>MLA_compare.loc</w:t>
+      </w:r>
+      <w:proofErr w:type="spellEnd"/>
+      <w:r>
+        <w:rPr>
+          <w:rFonts w:ascii="Menlo" w:eastAsia="Times New Roman" w:hAnsi="Menlo" w:cs="Menlo"/>
+          <w:color w:val="000000"/>
+          <w:sz w:val="18"/>
+          <w:szCs w:val="18"/>
+          <w:lang w:val="en-CA" w:eastAsia="zh-CN"/>
+        </w:rPr>
+        <w:t>[</w:t>
+      </w:r>
+      <w:proofErr w:type="spellStart"/>
+      <w:proofErr w:type="gramEnd"/>
+      <w:r>
+        <w:rPr>
+          <w:rFonts w:ascii="Menlo" w:eastAsia="Times New Roman" w:hAnsi="Menlo" w:cs="Menlo"/>
+          <w:color w:val="000000"/>
+          <w:sz w:val="18"/>
+          <w:szCs w:val="18"/>
+          <w:lang w:val="en-CA" w:eastAsia="zh-CN"/>
+        </w:rPr>
+        <w:t>row_index</w:t>
+      </w:r>
+      <w:proofErr w:type="spellEnd"/>
+      <w:r>
+        <w:rPr>
+          <w:rFonts w:ascii="Menlo" w:eastAsia="Times New Roman" w:hAnsi="Menlo" w:cs="Menlo"/>
+          <w:color w:val="000000"/>
+          <w:sz w:val="18"/>
+          <w:szCs w:val="18"/>
+          <w:lang w:val="en-CA" w:eastAsia="zh-CN"/>
+        </w:rPr>
+        <w:t xml:space="preserve">, </w:t>
+      </w:r>
+      <w:r>
+        <w:rPr>
+          <w:rFonts w:ascii="Menlo" w:eastAsia="Times New Roman" w:hAnsi="Menlo" w:cs="Menlo"/>
+          <w:b/>
+          <w:bCs/>
+          <w:color w:val="008080"/>
+          <w:sz w:val="18"/>
+          <w:szCs w:val="18"/>
+          <w:lang w:val="en-CA" w:eastAsia="zh-CN"/>
+        </w:rPr>
+        <w:t>'MLA_Test_Accuracy_3*STD'</w:t>
+      </w:r>
+      <w:r>
+        <w:rPr>
+          <w:rFonts w:ascii="Menlo" w:eastAsia="Times New Roman" w:hAnsi="Menlo" w:cs="Menlo"/>
+          <w:color w:val="000000"/>
+          <w:sz w:val="18"/>
+          <w:szCs w:val="18"/>
+          <w:lang w:val="en-CA" w:eastAsia="zh-CN"/>
+        </w:rPr>
+        <w:t xml:space="preserve">] = </w:t>
+      </w:r>
+      <w:proofErr w:type="spellStart"/>
+      <w:r>
+        <w:rPr>
+          <w:rFonts w:ascii="Menlo" w:eastAsia="Times New Roman" w:hAnsi="Menlo" w:cs="Menlo"/>
+          <w:color w:val="000000"/>
+          <w:sz w:val="18"/>
+          <w:szCs w:val="18"/>
+          <w:lang w:val="en-CA" w:eastAsia="zh-CN"/>
+        </w:rPr>
+        <w:t>cv_results</w:t>
+      </w:r>
+      <w:proofErr w:type="spellEnd"/>
+      <w:r>
+        <w:rPr>
+          <w:rFonts w:ascii="Menlo" w:eastAsia="Times New Roman" w:hAnsi="Menlo" w:cs="Menlo"/>
+          <w:color w:val="000000"/>
+          <w:sz w:val="18"/>
+          <w:szCs w:val="18"/>
+          <w:lang w:val="en-CA" w:eastAsia="zh-CN"/>
+        </w:rPr>
+        <w:t>[</w:t>
+      </w:r>
+      <w:r>
+        <w:rPr>
+          <w:rFonts w:ascii="Menlo" w:eastAsia="Times New Roman" w:hAnsi="Menlo" w:cs="Menlo"/>
+          <w:b/>
+          <w:bCs/>
+          <w:color w:val="008080"/>
+          <w:sz w:val="18"/>
+          <w:szCs w:val="18"/>
+          <w:lang w:val="en-CA" w:eastAsia="zh-CN"/>
+        </w:rPr>
+        <w:t>'</w:t>
+      </w:r>
+      <w:proofErr w:type="spellStart"/>
+      <w:r>
+        <w:rPr>
+          <w:rFonts w:ascii="Menlo" w:eastAsia="Times New Roman" w:hAnsi="Menlo" w:cs="Menlo"/>
+          <w:b/>
+          <w:bCs/>
+          <w:color w:val="008080"/>
+          <w:sz w:val="18"/>
+          <w:szCs w:val="18"/>
+          <w:lang w:val="en-CA" w:eastAsia="zh-CN"/>
+        </w:rPr>
+        <w:t>test_score</w:t>
+      </w:r>
+      <w:proofErr w:type="spellEnd"/>
+      <w:r>
+        <w:rPr>
+          <w:rFonts w:ascii="Menlo" w:eastAsia="Times New Roman" w:hAnsi="Menlo" w:cs="Menlo"/>
+          <w:b/>
+          <w:bCs/>
+          <w:color w:val="008080"/>
+          <w:sz w:val="18"/>
+          <w:szCs w:val="18"/>
+          <w:lang w:val="en-CA" w:eastAsia="zh-CN"/>
+        </w:rPr>
+        <w:t>'</w:t>
+      </w:r>
+      <w:r>
+        <w:rPr>
+          <w:rFonts w:ascii="Menlo" w:eastAsia="Times New Roman" w:hAnsi="Menlo" w:cs="Menlo"/>
+          <w:color w:val="000000"/>
+          <w:sz w:val="18"/>
+          <w:szCs w:val="18"/>
+          <w:lang w:val="en-CA" w:eastAsia="zh-CN"/>
+        </w:rPr>
+        <w:t xml:space="preserve">].std() * </w:t>
+      </w:r>
+      <w:r>
+        <w:rPr>
+          <w:rFonts w:ascii="Menlo" w:eastAsia="Times New Roman" w:hAnsi="Menlo" w:cs="Menlo"/>
+          <w:color w:val="0000FF"/>
+          <w:sz w:val="18"/>
+          <w:szCs w:val="18"/>
+          <w:lang w:val="en-CA" w:eastAsia="zh-CN"/>
+        </w:rPr>
+        <w:t>3</w:t>
+      </w:r>
+      <w:r>
+        <w:rPr>
+          <w:rFonts w:ascii="Menlo" w:eastAsia="Times New Roman" w:hAnsi="Menlo" w:cs="Menlo"/>
+          <w:color w:val="0000FF"/>
+          <w:sz w:val="18"/>
+          <w:szCs w:val="18"/>
+          <w:lang w:val="en-CA" w:eastAsia="zh-CN"/>
+        </w:rPr>
+        <w:t>: within +/-3 std, how much more precision can be improved</w:t>
+      </w:r>
+    </w:p>
+    <w:p>
+      <w:pPr>
+        <w:shd w:val="clear" w:color="auto" w:fill="FFFFFF"/>
+        <w:tabs>
+          <w:tab w:val="left" w:pos="916"/>
+          <w:tab w:val="left" w:pos="1832"/>
+          <w:tab w:val="left" w:pos="2748"/>
+          <w:tab w:val="left" w:pos="3664"/>
+          <w:tab w:val="left" w:pos="4580"/>
+          <w:tab w:val="left" w:pos="5496"/>
+          <w:tab w:val="left" w:pos="6412"/>
+          <w:tab w:val="left" w:pos="7328"/>
+          <w:tab w:val="left" w:pos="8244"/>
+          <w:tab w:val="left" w:pos="9160"/>
+          <w:tab w:val="left" w:pos="10076"/>
+          <w:tab w:val="left" w:pos="10992"/>
+          <w:tab w:val="left" w:pos="11908"/>
+          <w:tab w:val="left" w:pos="12824"/>
+          <w:tab w:val="left" w:pos="13740"/>
+          <w:tab w:val="left" w:pos="14656"/>
+        </w:tabs>
+        <w:rPr>
+          <w:rFonts w:ascii="Menlo" w:eastAsia="Times New Roman" w:hAnsi="Menlo" w:cs="Menlo"/>
+          <w:color w:val="000000"/>
+          <w:sz w:val="18"/>
+          <w:szCs w:val="18"/>
+          <w:lang w:val="en-CA" w:eastAsia="zh-CN"/>
+        </w:rPr>
+      </w:pPr>
+    </w:p>
+    <w:p>
+      <w:pPr>
+        <w:shd w:val="clear" w:color="auto" w:fill="FFFFFF"/>
+        <w:tabs>
+          <w:tab w:val="left" w:pos="916"/>
+          <w:tab w:val="left" w:pos="1832"/>
+          <w:tab w:val="left" w:pos="2748"/>
+          <w:tab w:val="left" w:pos="3664"/>
+          <w:tab w:val="left" w:pos="4580"/>
+          <w:tab w:val="left" w:pos="5496"/>
+          <w:tab w:val="left" w:pos="6412"/>
+          <w:tab w:val="left" w:pos="7328"/>
+          <w:tab w:val="left" w:pos="8244"/>
+          <w:tab w:val="left" w:pos="9160"/>
+          <w:tab w:val="left" w:pos="10076"/>
+          <w:tab w:val="left" w:pos="10992"/>
+          <w:tab w:val="left" w:pos="11908"/>
+          <w:tab w:val="left" w:pos="12824"/>
+          <w:tab w:val="left" w:pos="13740"/>
+          <w:tab w:val="left" w:pos="14656"/>
+        </w:tabs>
+        <w:rPr>
+          <w:rFonts w:ascii="Menlo" w:eastAsia="Times New Roman" w:hAnsi="Menlo" w:cs="Menlo"/>
+          <w:color w:val="000000"/>
+          <w:sz w:val="18"/>
+          <w:szCs w:val="18"/>
+          <w:lang w:val="en-CA" w:eastAsia="zh-CN"/>
+        </w:rPr>
+      </w:pPr>
       <w:r>
         <w:rPr>
           <w:rFonts w:ascii="Menlo" w:eastAsia="Times New Roman" w:hAnsi="Menlo" w:cs="Menlo"/>
@@ -4387,6 +4482,36 @@
         </w:rPr>
         <w:t xml:space="preserve">: </w:t>
       </w:r>
+    </w:p>
+    <w:p>
+      <w:pPr>
+        <w:shd w:val="clear" w:color="auto" w:fill="FFFFFF"/>
+        <w:tabs>
+          <w:tab w:val="left" w:pos="916"/>
+          <w:tab w:val="left" w:pos="1832"/>
+          <w:tab w:val="left" w:pos="2748"/>
+          <w:tab w:val="left" w:pos="3664"/>
+          <w:tab w:val="left" w:pos="4580"/>
+          <w:tab w:val="left" w:pos="5496"/>
+          <w:tab w:val="left" w:pos="6412"/>
+          <w:tab w:val="left" w:pos="7328"/>
+          <w:tab w:val="left" w:pos="8244"/>
+          <w:tab w:val="left" w:pos="9160"/>
+          <w:tab w:val="left" w:pos="10076"/>
+          <w:tab w:val="left" w:pos="10992"/>
+          <w:tab w:val="left" w:pos="11908"/>
+          <w:tab w:val="left" w:pos="12824"/>
+          <w:tab w:val="left" w:pos="13740"/>
+          <w:tab w:val="left" w:pos="14656"/>
+        </w:tabs>
+        <w:rPr>
+          <w:rFonts w:ascii="Menlo" w:eastAsia="Times New Roman" w:hAnsi="Menlo" w:cs="Menlo"/>
+          <w:color w:val="000000"/>
+          <w:sz w:val="18"/>
+          <w:szCs w:val="18"/>
+          <w:lang w:val="en-CA" w:eastAsia="zh-CN"/>
+        </w:rPr>
+      </w:pPr>
     </w:p>
     <w:p>
       <w:pPr>
@@ -4459,347 +4584,6 @@
           <w:lang w:val="en-CA" w:eastAsia="zh-CN"/>
         </w:rPr>
       </w:pPr>
-      <w:proofErr w:type="spellStart"/>
-      <w:r>
-        <w:rPr>
-          <w:rFonts w:ascii="Menlo" w:eastAsia="Times New Roman" w:hAnsi="Menlo" w:cs="Menlo"/>
-          <w:color w:val="000000"/>
-          <w:sz w:val="18"/>
-          <w:szCs w:val="18"/>
-          <w:lang w:val="en-CA" w:eastAsia="zh-CN"/>
-        </w:rPr>
-        <w:t>tune_model</w:t>
-      </w:r>
-      <w:proofErr w:type="spellEnd"/>
-      <w:r>
-        <w:rPr>
-          <w:rFonts w:ascii="Menlo" w:eastAsia="Times New Roman" w:hAnsi="Menlo" w:cs="Menlo"/>
-          <w:color w:val="000000"/>
-          <w:sz w:val="18"/>
-          <w:szCs w:val="18"/>
-          <w:lang w:val="en-CA" w:eastAsia="zh-CN"/>
-        </w:rPr>
-        <w:t xml:space="preserve"> = </w:t>
-      </w:r>
-      <w:proofErr w:type="spellStart"/>
-      <w:r>
-        <w:rPr>
-          <w:rFonts w:ascii="Menlo" w:eastAsia="Times New Roman" w:hAnsi="Menlo" w:cs="Menlo"/>
-          <w:color w:val="000000"/>
-          <w:sz w:val="18"/>
-          <w:szCs w:val="18"/>
-          <w:lang w:val="en-CA" w:eastAsia="zh-CN"/>
-        </w:rPr>
-        <w:t>model_</w:t>
-      </w:r>
-      <w:proofErr w:type="gramStart"/>
-      <w:r>
-        <w:rPr>
-          <w:rFonts w:ascii="Menlo" w:eastAsia="Times New Roman" w:hAnsi="Menlo" w:cs="Menlo"/>
-          <w:color w:val="000000"/>
-          <w:sz w:val="18"/>
-          <w:szCs w:val="18"/>
-          <w:lang w:val="en-CA" w:eastAsia="zh-CN"/>
-        </w:rPr>
-        <w:t>selection.GridSearchCV</w:t>
-      </w:r>
-      <w:proofErr w:type="spellEnd"/>
-      <w:proofErr w:type="gramEnd"/>
-      <w:r>
-        <w:rPr>
-          <w:rFonts w:ascii="Menlo" w:eastAsia="Times New Roman" w:hAnsi="Menlo" w:cs="Menlo"/>
-          <w:color w:val="000000"/>
-          <w:sz w:val="18"/>
-          <w:szCs w:val="18"/>
-          <w:lang w:val="en-CA" w:eastAsia="zh-CN"/>
-        </w:rPr>
-        <w:t>(</w:t>
-      </w:r>
-      <w:proofErr w:type="spellStart"/>
-      <w:r>
-        <w:rPr>
-          <w:rFonts w:ascii="Menlo" w:eastAsia="Times New Roman" w:hAnsi="Menlo" w:cs="Menlo"/>
-          <w:color w:val="000000"/>
-          <w:sz w:val="18"/>
-          <w:szCs w:val="18"/>
-          <w:lang w:val="en-CA" w:eastAsia="zh-CN"/>
-        </w:rPr>
-        <w:t>tree.DecisionTreeClassifier</w:t>
-      </w:r>
-      <w:proofErr w:type="spellEnd"/>
-      <w:r>
-        <w:rPr>
-          <w:rFonts w:ascii="Menlo" w:eastAsia="Times New Roman" w:hAnsi="Menlo" w:cs="Menlo"/>
-          <w:color w:val="000000"/>
-          <w:sz w:val="18"/>
-          <w:szCs w:val="18"/>
-          <w:lang w:val="en-CA" w:eastAsia="zh-CN"/>
-        </w:rPr>
-        <w:t xml:space="preserve">(), </w:t>
-      </w:r>
-      <w:proofErr w:type="spellStart"/>
-      <w:r>
-        <w:rPr>
-          <w:rFonts w:ascii="Menlo" w:eastAsia="Times New Roman" w:hAnsi="Menlo" w:cs="Menlo"/>
-          <w:color w:val="660099"/>
-          <w:sz w:val="18"/>
-          <w:szCs w:val="18"/>
-          <w:lang w:val="en-CA" w:eastAsia="zh-CN"/>
-        </w:rPr>
-        <w:t>param_grid</w:t>
-      </w:r>
-      <w:proofErr w:type="spellEnd"/>
-      <w:r>
-        <w:rPr>
-          <w:rFonts w:ascii="Menlo" w:eastAsia="Times New Roman" w:hAnsi="Menlo" w:cs="Menlo"/>
-          <w:color w:val="000000"/>
-          <w:sz w:val="18"/>
-          <w:szCs w:val="18"/>
-          <w:lang w:val="en-CA" w:eastAsia="zh-CN"/>
-        </w:rPr>
-        <w:t>=</w:t>
-      </w:r>
-      <w:proofErr w:type="spellStart"/>
-      <w:r>
-        <w:rPr>
-          <w:rFonts w:ascii="Menlo" w:eastAsia="Times New Roman" w:hAnsi="Menlo" w:cs="Menlo"/>
-          <w:color w:val="000000"/>
-          <w:sz w:val="18"/>
-          <w:szCs w:val="18"/>
-          <w:lang w:val="en-CA" w:eastAsia="zh-CN"/>
-        </w:rPr>
-        <w:t>param_grid</w:t>
-      </w:r>
-      <w:proofErr w:type="spellEnd"/>
-      <w:r>
-        <w:rPr>
-          <w:rFonts w:ascii="Menlo" w:eastAsia="Times New Roman" w:hAnsi="Menlo" w:cs="Menlo"/>
-          <w:color w:val="000000"/>
-          <w:sz w:val="18"/>
-          <w:szCs w:val="18"/>
-          <w:lang w:val="en-CA" w:eastAsia="zh-CN"/>
-        </w:rPr>
-        <w:t xml:space="preserve">, </w:t>
-      </w:r>
-      <w:r>
-        <w:rPr>
-          <w:rFonts w:ascii="Menlo" w:eastAsia="Times New Roman" w:hAnsi="Menlo" w:cs="Menlo"/>
-          <w:color w:val="660099"/>
-          <w:sz w:val="18"/>
-          <w:szCs w:val="18"/>
-          <w:lang w:val="en-CA" w:eastAsia="zh-CN"/>
-        </w:rPr>
-        <w:t>scoring</w:t>
-      </w:r>
-      <w:r>
-        <w:rPr>
-          <w:rFonts w:ascii="Menlo" w:eastAsia="Times New Roman" w:hAnsi="Menlo" w:cs="Menlo"/>
-          <w:color w:val="000000"/>
-          <w:sz w:val="18"/>
-          <w:szCs w:val="18"/>
-          <w:lang w:val="en-CA" w:eastAsia="zh-CN"/>
-        </w:rPr>
-        <w:t>=</w:t>
-      </w:r>
-      <w:r>
-        <w:rPr>
-          <w:rFonts w:ascii="Menlo" w:eastAsia="Times New Roman" w:hAnsi="Menlo" w:cs="Menlo"/>
-          <w:b/>
-          <w:bCs/>
-          <w:color w:val="008080"/>
-          <w:sz w:val="18"/>
-          <w:szCs w:val="18"/>
-          <w:lang w:val="en-CA" w:eastAsia="zh-CN"/>
-        </w:rPr>
-        <w:t>'</w:t>
-      </w:r>
-      <w:proofErr w:type="spellStart"/>
-      <w:r>
-        <w:rPr>
-          <w:rFonts w:ascii="Menlo" w:eastAsia="Times New Roman" w:hAnsi="Menlo" w:cs="Menlo"/>
-          <w:b/>
-          <w:bCs/>
-          <w:color w:val="008080"/>
-          <w:sz w:val="18"/>
-          <w:szCs w:val="18"/>
-          <w:lang w:val="en-CA" w:eastAsia="zh-CN"/>
-        </w:rPr>
-        <w:t>roc_auc</w:t>
-      </w:r>
-      <w:proofErr w:type="spellEnd"/>
-      <w:r>
-        <w:rPr>
-          <w:rFonts w:ascii="Menlo" w:eastAsia="Times New Roman" w:hAnsi="Menlo" w:cs="Menlo"/>
-          <w:b/>
-          <w:bCs/>
-          <w:color w:val="008080"/>
-          <w:sz w:val="18"/>
-          <w:szCs w:val="18"/>
-          <w:lang w:val="en-CA" w:eastAsia="zh-CN"/>
-        </w:rPr>
-        <w:t>'</w:t>
-      </w:r>
-      <w:r>
-        <w:rPr>
-          <w:rFonts w:ascii="Menlo" w:eastAsia="Times New Roman" w:hAnsi="Menlo" w:cs="Menlo"/>
-          <w:color w:val="000000"/>
-          <w:sz w:val="18"/>
-          <w:szCs w:val="18"/>
-          <w:lang w:val="en-CA" w:eastAsia="zh-CN"/>
-        </w:rPr>
-        <w:t xml:space="preserve">, </w:t>
-      </w:r>
-      <w:r>
-        <w:rPr>
-          <w:rFonts w:ascii="Menlo" w:eastAsia="Times New Roman" w:hAnsi="Menlo" w:cs="Menlo"/>
-          <w:color w:val="660099"/>
-          <w:sz w:val="18"/>
-          <w:szCs w:val="18"/>
-          <w:lang w:val="en-CA" w:eastAsia="zh-CN"/>
-        </w:rPr>
-        <w:t>cv</w:t>
-      </w:r>
-      <w:r>
-        <w:rPr>
-          <w:rFonts w:ascii="Menlo" w:eastAsia="Times New Roman" w:hAnsi="Menlo" w:cs="Menlo"/>
-          <w:color w:val="000000"/>
-          <w:sz w:val="18"/>
-          <w:szCs w:val="18"/>
-          <w:lang w:val="en-CA" w:eastAsia="zh-CN"/>
-        </w:rPr>
-        <w:t>=</w:t>
-      </w:r>
-      <w:proofErr w:type="spellStart"/>
-      <w:r>
-        <w:rPr>
-          <w:rFonts w:ascii="Menlo" w:eastAsia="Times New Roman" w:hAnsi="Menlo" w:cs="Menlo"/>
-          <w:color w:val="000000"/>
-          <w:sz w:val="18"/>
-          <w:szCs w:val="18"/>
-          <w:lang w:val="en-CA" w:eastAsia="zh-CN"/>
-        </w:rPr>
-        <w:t>cv_split</w:t>
-      </w:r>
-      <w:proofErr w:type="spellEnd"/>
-      <w:r>
-        <w:rPr>
-          <w:rFonts w:ascii="Menlo" w:eastAsia="Times New Roman" w:hAnsi="Menlo" w:cs="Menlo"/>
-          <w:color w:val="000000"/>
-          <w:sz w:val="18"/>
-          <w:szCs w:val="18"/>
-          <w:lang w:val="en-CA" w:eastAsia="zh-CN"/>
-        </w:rPr>
-        <w:t xml:space="preserve">, </w:t>
-      </w:r>
-      <w:proofErr w:type="spellStart"/>
-      <w:r>
-        <w:rPr>
-          <w:rFonts w:ascii="Menlo" w:eastAsia="Times New Roman" w:hAnsi="Menlo" w:cs="Menlo"/>
-          <w:color w:val="660099"/>
-          <w:sz w:val="18"/>
-          <w:szCs w:val="18"/>
-          <w:lang w:val="en-CA" w:eastAsia="zh-CN"/>
-        </w:rPr>
-        <w:t>return_train_score</w:t>
-      </w:r>
-      <w:proofErr w:type="spellEnd"/>
-      <w:r>
-        <w:rPr>
-          <w:rFonts w:ascii="Menlo" w:eastAsia="Times New Roman" w:hAnsi="Menlo" w:cs="Menlo"/>
-          <w:color w:val="000000"/>
-          <w:sz w:val="18"/>
-          <w:szCs w:val="18"/>
-          <w:lang w:val="en-CA" w:eastAsia="zh-CN"/>
-        </w:rPr>
-        <w:t>=</w:t>
-      </w:r>
-      <w:r>
-        <w:rPr>
-          <w:rFonts w:ascii="Menlo" w:eastAsia="Times New Roman" w:hAnsi="Menlo" w:cs="Menlo"/>
-          <w:b/>
-          <w:bCs/>
-          <w:color w:val="000080"/>
-          <w:sz w:val="18"/>
-          <w:szCs w:val="18"/>
-          <w:lang w:val="en-CA" w:eastAsia="zh-CN"/>
-        </w:rPr>
-        <w:t>True</w:t>
-      </w:r>
-      <w:r>
-        <w:rPr>
-          <w:rFonts w:ascii="Menlo" w:eastAsia="Times New Roman" w:hAnsi="Menlo" w:cs="Menlo"/>
-          <w:color w:val="000000"/>
-          <w:sz w:val="18"/>
-          <w:szCs w:val="18"/>
-          <w:lang w:val="en-CA" w:eastAsia="zh-CN"/>
-        </w:rPr>
-        <w:t>)</w:t>
-      </w:r>
-      <w:r>
-        <w:rPr>
-          <w:rFonts w:ascii="Menlo" w:eastAsia="Times New Roman" w:hAnsi="Menlo" w:cs="Menlo"/>
-          <w:color w:val="000000"/>
-          <w:sz w:val="18"/>
-          <w:szCs w:val="18"/>
-          <w:lang w:val="en-CA" w:eastAsia="zh-CN"/>
-        </w:rPr>
-        <w:t xml:space="preserve">: search for best params instead of manually </w:t>
-      </w:r>
-      <w:proofErr w:type="spellStart"/>
-      <w:r>
-        <w:rPr>
-          <w:rFonts w:ascii="Menlo" w:eastAsia="Times New Roman" w:hAnsi="Menlo" w:cs="Menlo"/>
-          <w:color w:val="000000"/>
-          <w:sz w:val="18"/>
-          <w:szCs w:val="18"/>
-          <w:lang w:val="en-CA" w:eastAsia="zh-CN"/>
-        </w:rPr>
-        <w:t>tunning</w:t>
-      </w:r>
-      <w:proofErr w:type="spellEnd"/>
-    </w:p>
-    <w:p>
-      <w:pPr>
-        <w:pStyle w:val="HTMLPreformatted"/>
-        <w:shd w:val="clear" w:color="auto" w:fill="FFFFFF"/>
-        <w:rPr>
-          <w:rFonts w:ascii="Menlo" w:hAnsi="Menlo" w:cs="Menlo"/>
-          <w:color w:val="000000"/>
-          <w:sz w:val="18"/>
-          <w:szCs w:val="18"/>
-        </w:rPr>
-      </w:pPr>
-      <w:proofErr w:type="spellStart"/>
-      <w:r>
-        <w:rPr>
-          <w:rFonts w:ascii="Menlo" w:hAnsi="Menlo" w:cs="Menlo"/>
-          <w:color w:val="000000"/>
-          <w:sz w:val="18"/>
-          <w:szCs w:val="18"/>
-        </w:rPr>
-        <w:t>feature_select</w:t>
-      </w:r>
-      <w:proofErr w:type="spellEnd"/>
-      <w:r>
-        <w:rPr>
-          <w:rFonts w:ascii="Menlo" w:hAnsi="Menlo" w:cs="Menlo"/>
-          <w:color w:val="000000"/>
-          <w:sz w:val="18"/>
-          <w:szCs w:val="18"/>
-        </w:rPr>
-        <w:t xml:space="preserve">: </w:t>
-      </w:r>
-      <w:r>
-        <w:rPr>
-          <w:rFonts w:ascii="Menlo" w:hAnsi="Menlo" w:cs="Menlo"/>
-          <w:i/>
-          <w:iCs/>
-          <w:color w:val="808080"/>
-          <w:sz w:val="18"/>
-          <w:szCs w:val="18"/>
-        </w:rPr>
-        <w:t># more predictor variables do not make a better model, but the right predictors do.</w:t>
-      </w:r>
     </w:p>
     <w:p>
       <w:pPr>
@@ -4839,6 +4623,419 @@
           <w:szCs w:val="18"/>
           <w:lang w:val="en-CA" w:eastAsia="zh-CN"/>
         </w:rPr>
+        <w:t>tune_model</w:t>
+      </w:r>
+      <w:proofErr w:type="spellEnd"/>
+      <w:r>
+        <w:rPr>
+          <w:rFonts w:ascii="Menlo" w:eastAsia="Times New Roman" w:hAnsi="Menlo" w:cs="Menlo"/>
+          <w:color w:val="000000"/>
+          <w:sz w:val="18"/>
+          <w:szCs w:val="18"/>
+          <w:lang w:val="en-CA" w:eastAsia="zh-CN"/>
+        </w:rPr>
+        <w:t xml:space="preserve"> = </w:t>
+      </w:r>
+      <w:proofErr w:type="spellStart"/>
+      <w:r>
+        <w:rPr>
+          <w:rFonts w:ascii="Menlo" w:eastAsia="Times New Roman" w:hAnsi="Menlo" w:cs="Menlo"/>
+          <w:color w:val="000000"/>
+          <w:sz w:val="18"/>
+          <w:szCs w:val="18"/>
+          <w:lang w:val="en-CA" w:eastAsia="zh-CN"/>
+        </w:rPr>
+        <w:t>model_</w:t>
+      </w:r>
+      <w:proofErr w:type="gramStart"/>
+      <w:r>
+        <w:rPr>
+          <w:rFonts w:ascii="Menlo" w:eastAsia="Times New Roman" w:hAnsi="Menlo" w:cs="Menlo"/>
+          <w:color w:val="000000"/>
+          <w:sz w:val="18"/>
+          <w:szCs w:val="18"/>
+          <w:lang w:val="en-CA" w:eastAsia="zh-CN"/>
+        </w:rPr>
+        <w:t>selection.GridSearchCV</w:t>
+      </w:r>
+      <w:proofErr w:type="spellEnd"/>
+      <w:proofErr w:type="gramEnd"/>
+      <w:r>
+        <w:rPr>
+          <w:rFonts w:ascii="Menlo" w:eastAsia="Times New Roman" w:hAnsi="Menlo" w:cs="Menlo"/>
+          <w:color w:val="000000"/>
+          <w:sz w:val="18"/>
+          <w:szCs w:val="18"/>
+          <w:lang w:val="en-CA" w:eastAsia="zh-CN"/>
+        </w:rPr>
+        <w:t>(</w:t>
+      </w:r>
+      <w:proofErr w:type="spellStart"/>
+      <w:r>
+        <w:rPr>
+          <w:rFonts w:ascii="Menlo" w:eastAsia="Times New Roman" w:hAnsi="Menlo" w:cs="Menlo"/>
+          <w:color w:val="000000"/>
+          <w:sz w:val="18"/>
+          <w:szCs w:val="18"/>
+          <w:lang w:val="en-CA" w:eastAsia="zh-CN"/>
+        </w:rPr>
+        <w:t>tree.DecisionTreeClassifier</w:t>
+      </w:r>
+      <w:proofErr w:type="spellEnd"/>
+      <w:r>
+        <w:rPr>
+          <w:rFonts w:ascii="Menlo" w:eastAsia="Times New Roman" w:hAnsi="Menlo" w:cs="Menlo"/>
+          <w:color w:val="000000"/>
+          <w:sz w:val="18"/>
+          <w:szCs w:val="18"/>
+          <w:lang w:val="en-CA" w:eastAsia="zh-CN"/>
+        </w:rPr>
+        <w:t xml:space="preserve">(), </w:t>
+      </w:r>
+      <w:proofErr w:type="spellStart"/>
+      <w:r>
+        <w:rPr>
+          <w:rFonts w:ascii="Menlo" w:eastAsia="Times New Roman" w:hAnsi="Menlo" w:cs="Menlo"/>
+          <w:color w:val="660099"/>
+          <w:sz w:val="18"/>
+          <w:szCs w:val="18"/>
+          <w:lang w:val="en-CA" w:eastAsia="zh-CN"/>
+        </w:rPr>
+        <w:t>param_grid</w:t>
+      </w:r>
+      <w:proofErr w:type="spellEnd"/>
+      <w:r>
+        <w:rPr>
+          <w:rFonts w:ascii="Menlo" w:eastAsia="Times New Roman" w:hAnsi="Menlo" w:cs="Menlo"/>
+          <w:color w:val="000000"/>
+          <w:sz w:val="18"/>
+          <w:szCs w:val="18"/>
+          <w:lang w:val="en-CA" w:eastAsia="zh-CN"/>
+        </w:rPr>
+        <w:t>=</w:t>
+      </w:r>
+      <w:proofErr w:type="spellStart"/>
+      <w:r>
+        <w:rPr>
+          <w:rFonts w:ascii="Menlo" w:eastAsia="Times New Roman" w:hAnsi="Menlo" w:cs="Menlo"/>
+          <w:color w:val="000000"/>
+          <w:sz w:val="18"/>
+          <w:szCs w:val="18"/>
+          <w:lang w:val="en-CA" w:eastAsia="zh-CN"/>
+        </w:rPr>
+        <w:t>param_grid</w:t>
+      </w:r>
+      <w:proofErr w:type="spellEnd"/>
+      <w:r>
+        <w:rPr>
+          <w:rFonts w:ascii="Menlo" w:eastAsia="Times New Roman" w:hAnsi="Menlo" w:cs="Menlo"/>
+          <w:color w:val="000000"/>
+          <w:sz w:val="18"/>
+          <w:szCs w:val="18"/>
+          <w:lang w:val="en-CA" w:eastAsia="zh-CN"/>
+        </w:rPr>
+        <w:t xml:space="preserve">, </w:t>
+      </w:r>
+      <w:r>
+        <w:rPr>
+          <w:rFonts w:ascii="Menlo" w:eastAsia="Times New Roman" w:hAnsi="Menlo" w:cs="Menlo"/>
+          <w:color w:val="660099"/>
+          <w:sz w:val="18"/>
+          <w:szCs w:val="18"/>
+          <w:lang w:val="en-CA" w:eastAsia="zh-CN"/>
+        </w:rPr>
+        <w:t>scoring</w:t>
+      </w:r>
+      <w:r>
+        <w:rPr>
+          <w:rFonts w:ascii="Menlo" w:eastAsia="Times New Roman" w:hAnsi="Menlo" w:cs="Menlo"/>
+          <w:color w:val="000000"/>
+          <w:sz w:val="18"/>
+          <w:szCs w:val="18"/>
+          <w:lang w:val="en-CA" w:eastAsia="zh-CN"/>
+        </w:rPr>
+        <w:t>=</w:t>
+      </w:r>
+      <w:r>
+        <w:rPr>
+          <w:rFonts w:ascii="Menlo" w:eastAsia="Times New Roman" w:hAnsi="Menlo" w:cs="Menlo"/>
+          <w:b/>
+          <w:bCs/>
+          <w:color w:val="008080"/>
+          <w:sz w:val="18"/>
+          <w:szCs w:val="18"/>
+          <w:lang w:val="en-CA" w:eastAsia="zh-CN"/>
+        </w:rPr>
+        <w:t>'</w:t>
+      </w:r>
+      <w:proofErr w:type="spellStart"/>
+      <w:r>
+        <w:rPr>
+          <w:rFonts w:ascii="Menlo" w:eastAsia="Times New Roman" w:hAnsi="Menlo" w:cs="Menlo"/>
+          <w:b/>
+          <w:bCs/>
+          <w:color w:val="008080"/>
+          <w:sz w:val="18"/>
+          <w:szCs w:val="18"/>
+          <w:lang w:val="en-CA" w:eastAsia="zh-CN"/>
+        </w:rPr>
+        <w:t>roc_auc</w:t>
+      </w:r>
+      <w:proofErr w:type="spellEnd"/>
+      <w:r>
+        <w:rPr>
+          <w:rFonts w:ascii="Menlo" w:eastAsia="Times New Roman" w:hAnsi="Menlo" w:cs="Menlo"/>
+          <w:b/>
+          <w:bCs/>
+          <w:color w:val="008080"/>
+          <w:sz w:val="18"/>
+          <w:szCs w:val="18"/>
+          <w:lang w:val="en-CA" w:eastAsia="zh-CN"/>
+        </w:rPr>
+        <w:t>'</w:t>
+      </w:r>
+      <w:r>
+        <w:rPr>
+          <w:rFonts w:ascii="Menlo" w:eastAsia="Times New Roman" w:hAnsi="Menlo" w:cs="Menlo"/>
+          <w:color w:val="000000"/>
+          <w:sz w:val="18"/>
+          <w:szCs w:val="18"/>
+          <w:lang w:val="en-CA" w:eastAsia="zh-CN"/>
+        </w:rPr>
+        <w:t xml:space="preserve">, </w:t>
+      </w:r>
+      <w:r>
+        <w:rPr>
+          <w:rFonts w:ascii="Menlo" w:eastAsia="Times New Roman" w:hAnsi="Menlo" w:cs="Menlo"/>
+          <w:color w:val="660099"/>
+          <w:sz w:val="18"/>
+          <w:szCs w:val="18"/>
+          <w:lang w:val="en-CA" w:eastAsia="zh-CN"/>
+        </w:rPr>
+        <w:t>cv</w:t>
+      </w:r>
+      <w:r>
+        <w:rPr>
+          <w:rFonts w:ascii="Menlo" w:eastAsia="Times New Roman" w:hAnsi="Menlo" w:cs="Menlo"/>
+          <w:color w:val="000000"/>
+          <w:sz w:val="18"/>
+          <w:szCs w:val="18"/>
+          <w:lang w:val="en-CA" w:eastAsia="zh-CN"/>
+        </w:rPr>
+        <w:t>=</w:t>
+      </w:r>
+      <w:proofErr w:type="spellStart"/>
+      <w:r>
+        <w:rPr>
+          <w:rFonts w:ascii="Menlo" w:eastAsia="Times New Roman" w:hAnsi="Menlo" w:cs="Menlo"/>
+          <w:color w:val="000000"/>
+          <w:sz w:val="18"/>
+          <w:szCs w:val="18"/>
+          <w:lang w:val="en-CA" w:eastAsia="zh-CN"/>
+        </w:rPr>
+        <w:t>cv_split</w:t>
+      </w:r>
+      <w:proofErr w:type="spellEnd"/>
+      <w:r>
+        <w:rPr>
+          <w:rFonts w:ascii="Menlo" w:eastAsia="Times New Roman" w:hAnsi="Menlo" w:cs="Menlo"/>
+          <w:color w:val="000000"/>
+          <w:sz w:val="18"/>
+          <w:szCs w:val="18"/>
+          <w:lang w:val="en-CA" w:eastAsia="zh-CN"/>
+        </w:rPr>
+        <w:t xml:space="preserve">, </w:t>
+      </w:r>
+      <w:proofErr w:type="spellStart"/>
+      <w:r>
+        <w:rPr>
+          <w:rFonts w:ascii="Menlo" w:eastAsia="Times New Roman" w:hAnsi="Menlo" w:cs="Menlo"/>
+          <w:color w:val="660099"/>
+          <w:sz w:val="18"/>
+          <w:szCs w:val="18"/>
+          <w:lang w:val="en-CA" w:eastAsia="zh-CN"/>
+        </w:rPr>
+        <w:t>return_train_score</w:t>
+      </w:r>
+      <w:proofErr w:type="spellEnd"/>
+      <w:r>
+        <w:rPr>
+          <w:rFonts w:ascii="Menlo" w:eastAsia="Times New Roman" w:hAnsi="Menlo" w:cs="Menlo"/>
+          <w:color w:val="000000"/>
+          <w:sz w:val="18"/>
+          <w:szCs w:val="18"/>
+          <w:lang w:val="en-CA" w:eastAsia="zh-CN"/>
+        </w:rPr>
+        <w:t>=</w:t>
+      </w:r>
+      <w:r>
+        <w:rPr>
+          <w:rFonts w:ascii="Menlo" w:eastAsia="Times New Roman" w:hAnsi="Menlo" w:cs="Menlo"/>
+          <w:b/>
+          <w:bCs/>
+          <w:color w:val="000080"/>
+          <w:sz w:val="18"/>
+          <w:szCs w:val="18"/>
+          <w:lang w:val="en-CA" w:eastAsia="zh-CN"/>
+        </w:rPr>
+        <w:t>True</w:t>
+      </w:r>
+      <w:r>
+        <w:rPr>
+          <w:rFonts w:ascii="Menlo" w:eastAsia="Times New Roman" w:hAnsi="Menlo" w:cs="Menlo"/>
+          <w:color w:val="000000"/>
+          <w:sz w:val="18"/>
+          <w:szCs w:val="18"/>
+          <w:lang w:val="en-CA" w:eastAsia="zh-CN"/>
+        </w:rPr>
+        <w:t>)</w:t>
+      </w:r>
+      <w:r>
+        <w:rPr>
+          <w:rFonts w:ascii="Menlo" w:eastAsia="Times New Roman" w:hAnsi="Menlo" w:cs="Menlo"/>
+          <w:color w:val="000000"/>
+          <w:sz w:val="18"/>
+          <w:szCs w:val="18"/>
+          <w:lang w:val="en-CA" w:eastAsia="zh-CN"/>
+        </w:rPr>
+        <w:t xml:space="preserve">: search for best params instead of manually </w:t>
+      </w:r>
+      <w:proofErr w:type="spellStart"/>
+      <w:r>
+        <w:rPr>
+          <w:rFonts w:ascii="Menlo" w:eastAsia="Times New Roman" w:hAnsi="Menlo" w:cs="Menlo"/>
+          <w:color w:val="000000"/>
+          <w:sz w:val="18"/>
+          <w:szCs w:val="18"/>
+          <w:lang w:val="en-CA" w:eastAsia="zh-CN"/>
+        </w:rPr>
+        <w:t>tunning</w:t>
+      </w:r>
+      <w:proofErr w:type="spellEnd"/>
+    </w:p>
+    <w:p>
+      <w:pPr>
+        <w:pStyle w:val="HTMLPreformatted"/>
+        <w:shd w:val="clear" w:color="auto" w:fill="FFFFFF"/>
+        <w:rPr>
+          <w:rFonts w:ascii="Menlo" w:hAnsi="Menlo" w:cs="Menlo"/>
+          <w:color w:val="000000"/>
+          <w:sz w:val="18"/>
+          <w:szCs w:val="18"/>
+        </w:rPr>
+      </w:pPr>
+    </w:p>
+    <w:p>
+      <w:pPr>
+        <w:pStyle w:val="HTMLPreformatted"/>
+        <w:shd w:val="clear" w:color="auto" w:fill="FFFFFF"/>
+        <w:rPr>
+          <w:rFonts w:ascii="Menlo" w:hAnsi="Menlo" w:cs="Menlo"/>
+          <w:color w:val="000000"/>
+          <w:sz w:val="18"/>
+          <w:szCs w:val="18"/>
+        </w:rPr>
+      </w:pPr>
+      <w:proofErr w:type="spellStart"/>
+      <w:r>
+        <w:rPr>
+          <w:rFonts w:ascii="Menlo" w:hAnsi="Menlo" w:cs="Menlo"/>
+          <w:color w:val="000000"/>
+          <w:sz w:val="18"/>
+          <w:szCs w:val="18"/>
+        </w:rPr>
+        <w:t>feature_select</w:t>
+      </w:r>
+      <w:proofErr w:type="spellEnd"/>
+      <w:r>
+        <w:rPr>
+          <w:rFonts w:ascii="Menlo" w:hAnsi="Menlo" w:cs="Menlo"/>
+          <w:color w:val="000000"/>
+          <w:sz w:val="18"/>
+          <w:szCs w:val="18"/>
+        </w:rPr>
+        <w:t xml:space="preserve">: </w:t>
+      </w:r>
+      <w:r>
+        <w:rPr>
+          <w:rFonts w:ascii="Menlo" w:hAnsi="Menlo" w:cs="Menlo"/>
+          <w:i/>
+          <w:iCs/>
+          <w:color w:val="808080"/>
+          <w:sz w:val="18"/>
+          <w:szCs w:val="18"/>
+        </w:rPr>
+        <w:t># more predictor variables do not make a better model, but the right predictors do.</w:t>
+      </w:r>
+    </w:p>
+    <w:p>
+      <w:pPr>
+        <w:shd w:val="clear" w:color="auto" w:fill="FFFFFF"/>
+        <w:tabs>
+          <w:tab w:val="left" w:pos="916"/>
+          <w:tab w:val="left" w:pos="1832"/>
+          <w:tab w:val="left" w:pos="2748"/>
+          <w:tab w:val="left" w:pos="3664"/>
+          <w:tab w:val="left" w:pos="4580"/>
+          <w:tab w:val="left" w:pos="5496"/>
+          <w:tab w:val="left" w:pos="6412"/>
+          <w:tab w:val="left" w:pos="7328"/>
+          <w:tab w:val="left" w:pos="8244"/>
+          <w:tab w:val="left" w:pos="9160"/>
+          <w:tab w:val="left" w:pos="10076"/>
+          <w:tab w:val="left" w:pos="10992"/>
+          <w:tab w:val="left" w:pos="11908"/>
+          <w:tab w:val="left" w:pos="12824"/>
+          <w:tab w:val="left" w:pos="13740"/>
+          <w:tab w:val="left" w:pos="14656"/>
+        </w:tabs>
+        <w:rPr>
+          <w:rFonts w:ascii="Menlo" w:eastAsia="Times New Roman" w:hAnsi="Menlo" w:cs="Menlo"/>
+          <w:color w:val="000000"/>
+          <w:sz w:val="18"/>
+          <w:szCs w:val="18"/>
+          <w:lang w:val="en-CA" w:eastAsia="zh-CN"/>
+        </w:rPr>
+      </w:pPr>
+    </w:p>
+    <w:p>
+      <w:pPr>
+        <w:shd w:val="clear" w:color="auto" w:fill="FFFFFF"/>
+        <w:tabs>
+          <w:tab w:val="left" w:pos="916"/>
+          <w:tab w:val="left" w:pos="1832"/>
+          <w:tab w:val="left" w:pos="2748"/>
+          <w:tab w:val="left" w:pos="3664"/>
+          <w:tab w:val="left" w:pos="4580"/>
+          <w:tab w:val="left" w:pos="5496"/>
+          <w:tab w:val="left" w:pos="6412"/>
+          <w:tab w:val="left" w:pos="7328"/>
+          <w:tab w:val="left" w:pos="8244"/>
+          <w:tab w:val="left" w:pos="9160"/>
+          <w:tab w:val="left" w:pos="10076"/>
+          <w:tab w:val="left" w:pos="10992"/>
+          <w:tab w:val="left" w:pos="11908"/>
+          <w:tab w:val="left" w:pos="12824"/>
+          <w:tab w:val="left" w:pos="13740"/>
+          <w:tab w:val="left" w:pos="14656"/>
+        </w:tabs>
+        <w:rPr>
+          <w:rFonts w:ascii="Menlo" w:eastAsia="Times New Roman" w:hAnsi="Menlo" w:cs="Menlo"/>
+          <w:color w:val="000000"/>
+          <w:sz w:val="18"/>
+          <w:szCs w:val="18"/>
+          <w:lang w:val="en-CA" w:eastAsia="zh-CN"/>
+        </w:rPr>
+      </w:pPr>
+      <w:proofErr w:type="spellStart"/>
+      <w:r>
+        <w:rPr>
+          <w:rFonts w:ascii="Menlo" w:eastAsia="Times New Roman" w:hAnsi="Menlo" w:cs="Menlo"/>
+          <w:color w:val="000000"/>
+          <w:sz w:val="18"/>
+          <w:szCs w:val="18"/>
+          <w:lang w:val="en-CA" w:eastAsia="zh-CN"/>
+        </w:rPr>
         <w:t>multi_classifier_voting_predication</w:t>
       </w:r>
       <w:proofErr w:type="spellEnd"/>
@@ -4852,8 +5049,419 @@
         </w:rPr>
         <w:t>: similar to avg models predict, this lets models vote</w:t>
       </w:r>
+    </w:p>
+    <w:p>
+      <w:pPr>
+        <w:shd w:val="clear" w:color="auto" w:fill="FFFFFF"/>
+        <w:tabs>
+          <w:tab w:val="left" w:pos="916"/>
+          <w:tab w:val="left" w:pos="1832"/>
+          <w:tab w:val="left" w:pos="2748"/>
+          <w:tab w:val="left" w:pos="3664"/>
+          <w:tab w:val="left" w:pos="4580"/>
+          <w:tab w:val="left" w:pos="5496"/>
+          <w:tab w:val="left" w:pos="6412"/>
+          <w:tab w:val="left" w:pos="7328"/>
+          <w:tab w:val="left" w:pos="8244"/>
+          <w:tab w:val="left" w:pos="9160"/>
+          <w:tab w:val="left" w:pos="10076"/>
+          <w:tab w:val="left" w:pos="10992"/>
+          <w:tab w:val="left" w:pos="11908"/>
+          <w:tab w:val="left" w:pos="12824"/>
+          <w:tab w:val="left" w:pos="13740"/>
+          <w:tab w:val="left" w:pos="14656"/>
+        </w:tabs>
+        <w:rPr>
+          <w:rFonts w:ascii="Menlo" w:eastAsia="Times New Roman" w:hAnsi="Menlo" w:cs="Menlo"/>
+          <w:color w:val="000000"/>
+          <w:sz w:val="18"/>
+          <w:szCs w:val="18"/>
+          <w:lang w:val="en-CA" w:eastAsia="zh-CN"/>
+        </w:rPr>
+      </w:pPr>
+    </w:p>
+    <w:p>
+      <w:pPr>
+        <w:shd w:val="clear" w:color="auto" w:fill="FFFFFF"/>
+        <w:tabs>
+          <w:tab w:val="left" w:pos="916"/>
+          <w:tab w:val="left" w:pos="1832"/>
+          <w:tab w:val="left" w:pos="2748"/>
+          <w:tab w:val="left" w:pos="3664"/>
+          <w:tab w:val="left" w:pos="4580"/>
+          <w:tab w:val="left" w:pos="5496"/>
+          <w:tab w:val="left" w:pos="6412"/>
+          <w:tab w:val="left" w:pos="7328"/>
+          <w:tab w:val="left" w:pos="8244"/>
+          <w:tab w:val="left" w:pos="9160"/>
+          <w:tab w:val="left" w:pos="10076"/>
+          <w:tab w:val="left" w:pos="10992"/>
+          <w:tab w:val="left" w:pos="11908"/>
+          <w:tab w:val="left" w:pos="12824"/>
+          <w:tab w:val="left" w:pos="13740"/>
+          <w:tab w:val="left" w:pos="14656"/>
+        </w:tabs>
+        <w:rPr>
+          <w:rFonts w:ascii="Menlo" w:eastAsia="Times New Roman" w:hAnsi="Menlo" w:cs="Menlo"/>
+          <w:color w:val="000000"/>
+          <w:sz w:val="18"/>
+          <w:szCs w:val="18"/>
+          <w:lang w:val="en-CA" w:eastAsia="zh-CN"/>
+        </w:rPr>
+      </w:pPr>
+      <w:r>
+        <w:rPr>
+          <w:rFonts w:ascii="Menlo" w:eastAsia="Times New Roman" w:hAnsi="Menlo" w:cs="Menlo"/>
+          <w:i/>
+          <w:iCs/>
+          <w:color w:val="808080"/>
+          <w:sz w:val="18"/>
+          <w:szCs w:val="18"/>
+          <w:lang w:val="en-CA" w:eastAsia="zh-CN"/>
+        </w:rPr>
+        <w:t># support is the number of samples of the true response that lie in that class.</w:t>
+      </w:r>
+      <w:r>
+        <w:rPr>
+          <w:rFonts w:ascii="Menlo" w:eastAsia="Times New Roman" w:hAnsi="Menlo" w:cs="Menlo"/>
+          <w:i/>
+          <w:iCs/>
+          <w:color w:val="808080"/>
+          <w:sz w:val="18"/>
+          <w:szCs w:val="18"/>
+          <w:lang w:val="en-CA" w:eastAsia="zh-CN"/>
+        </w:rPr>
+        <w:br/>
+        <w:t># macro average (averaging the unweighted mean per label)</w:t>
+      </w:r>
+      <w:r>
+        <w:rPr>
+          <w:rFonts w:ascii="Menlo" w:eastAsia="Times New Roman" w:hAnsi="Menlo" w:cs="Menlo"/>
+          <w:i/>
+          <w:iCs/>
+          <w:color w:val="808080"/>
+          <w:sz w:val="18"/>
+          <w:szCs w:val="18"/>
+          <w:lang w:val="en-CA" w:eastAsia="zh-CN"/>
+        </w:rPr>
+        <w:br/>
+      </w:r>
+      <w:r>
+        <w:rPr>
+          <w:rFonts w:ascii="Menlo" w:eastAsia="Times New Roman" w:hAnsi="Menlo" w:cs="Menlo"/>
+          <w:color w:val="000080"/>
+          <w:sz w:val="18"/>
+          <w:szCs w:val="18"/>
+          <w:lang w:val="en-CA" w:eastAsia="zh-CN"/>
+        </w:rPr>
+        <w:t>print</w:t>
+      </w:r>
+      <w:r>
+        <w:rPr>
+          <w:rFonts w:ascii="Menlo" w:eastAsia="Times New Roman" w:hAnsi="Menlo" w:cs="Menlo"/>
+          <w:color w:val="000000"/>
+          <w:sz w:val="18"/>
+          <w:szCs w:val="18"/>
+          <w:lang w:val="en-CA" w:eastAsia="zh-CN"/>
+        </w:rPr>
+        <w:t>(</w:t>
+      </w:r>
+      <w:r>
+        <w:rPr>
+          <w:rFonts w:ascii="Menlo" w:eastAsia="Times New Roman" w:hAnsi="Menlo" w:cs="Menlo"/>
+          <w:b/>
+          <w:bCs/>
+          <w:color w:val="008080"/>
+          <w:sz w:val="18"/>
+          <w:szCs w:val="18"/>
+          <w:lang w:val="en-CA" w:eastAsia="zh-CN"/>
+        </w:rPr>
+        <w:t xml:space="preserve">'f1-score on </w:t>
+      </w:r>
+      <w:proofErr w:type="spellStart"/>
+      <w:r>
+        <w:rPr>
+          <w:rFonts w:ascii="Menlo" w:eastAsia="Times New Roman" w:hAnsi="Menlo" w:cs="Menlo"/>
+          <w:b/>
+          <w:bCs/>
+          <w:color w:val="008080"/>
+          <w:sz w:val="18"/>
+          <w:szCs w:val="18"/>
+          <w:lang w:val="en-CA" w:eastAsia="zh-CN"/>
+        </w:rPr>
+        <w:t>myTree</w:t>
+      </w:r>
+      <w:proofErr w:type="spellEnd"/>
+      <w:r>
+        <w:rPr>
+          <w:rFonts w:ascii="Menlo" w:eastAsia="Times New Roman" w:hAnsi="Menlo" w:cs="Menlo"/>
+          <w:b/>
+          <w:bCs/>
+          <w:color w:val="008080"/>
+          <w:sz w:val="18"/>
+          <w:szCs w:val="18"/>
+          <w:lang w:val="en-CA" w:eastAsia="zh-CN"/>
+        </w:rPr>
+        <w:t>'</w:t>
+      </w:r>
+      <w:r>
+        <w:rPr>
+          <w:rFonts w:ascii="Menlo" w:eastAsia="Times New Roman" w:hAnsi="Menlo" w:cs="Menlo"/>
+          <w:color w:val="000000"/>
+          <w:sz w:val="18"/>
+          <w:szCs w:val="18"/>
+          <w:lang w:val="en-CA" w:eastAsia="zh-CN"/>
+        </w:rPr>
+        <w:t>)</w:t>
+      </w:r>
+      <w:r>
+        <w:rPr>
+          <w:rFonts w:ascii="Menlo" w:eastAsia="Times New Roman" w:hAnsi="Menlo" w:cs="Menlo"/>
+          <w:color w:val="000000"/>
+          <w:sz w:val="18"/>
+          <w:szCs w:val="18"/>
+          <w:lang w:val="en-CA" w:eastAsia="zh-CN"/>
+        </w:rPr>
+        <w:br/>
+      </w:r>
+      <w:r>
+        <w:rPr>
+          <w:rFonts w:ascii="Menlo" w:eastAsia="Times New Roman" w:hAnsi="Menlo" w:cs="Menlo"/>
+          <w:color w:val="000080"/>
+          <w:sz w:val="18"/>
+          <w:szCs w:val="18"/>
+          <w:lang w:val="en-CA" w:eastAsia="zh-CN"/>
+        </w:rPr>
+        <w:t>print</w:t>
+      </w:r>
+      <w:r>
+        <w:rPr>
+          <w:rFonts w:ascii="Menlo" w:eastAsia="Times New Roman" w:hAnsi="Menlo" w:cs="Menlo"/>
+          <w:color w:val="000000"/>
+          <w:sz w:val="18"/>
+          <w:szCs w:val="18"/>
+          <w:lang w:val="en-CA" w:eastAsia="zh-CN"/>
+        </w:rPr>
+        <w:t>(</w:t>
+      </w:r>
+      <w:proofErr w:type="spellStart"/>
+      <w:r>
+        <w:rPr>
+          <w:rFonts w:ascii="Menlo" w:eastAsia="Times New Roman" w:hAnsi="Menlo" w:cs="Menlo"/>
+          <w:color w:val="000000"/>
+          <w:sz w:val="18"/>
+          <w:szCs w:val="18"/>
+          <w:lang w:val="en-CA" w:eastAsia="zh-CN"/>
+        </w:rPr>
+        <w:t>metrics.classification_report</w:t>
+      </w:r>
+      <w:proofErr w:type="spellEnd"/>
+      <w:r>
+        <w:rPr>
+          <w:rFonts w:ascii="Menlo" w:eastAsia="Times New Roman" w:hAnsi="Menlo" w:cs="Menlo"/>
+          <w:color w:val="000000"/>
+          <w:sz w:val="18"/>
+          <w:szCs w:val="18"/>
+          <w:lang w:val="en-CA" w:eastAsia="zh-CN"/>
+        </w:rPr>
+        <w:t>(data1[</w:t>
+      </w:r>
+      <w:r>
+        <w:rPr>
+          <w:rFonts w:ascii="Menlo" w:eastAsia="Times New Roman" w:hAnsi="Menlo" w:cs="Menlo"/>
+          <w:b/>
+          <w:bCs/>
+          <w:color w:val="008080"/>
+          <w:sz w:val="18"/>
+          <w:szCs w:val="18"/>
+          <w:lang w:val="en-CA" w:eastAsia="zh-CN"/>
+        </w:rPr>
+        <w:t>'Survived'</w:t>
+      </w:r>
+      <w:r>
+        <w:rPr>
+          <w:rFonts w:ascii="Menlo" w:eastAsia="Times New Roman" w:hAnsi="Menlo" w:cs="Menlo"/>
+          <w:color w:val="000000"/>
+          <w:sz w:val="18"/>
+          <w:szCs w:val="18"/>
+          <w:lang w:val="en-CA" w:eastAsia="zh-CN"/>
+        </w:rPr>
+        <w:t xml:space="preserve">], </w:t>
+      </w:r>
+      <w:proofErr w:type="spellStart"/>
+      <w:r>
+        <w:rPr>
+          <w:rFonts w:ascii="Menlo" w:eastAsia="Times New Roman" w:hAnsi="Menlo" w:cs="Menlo"/>
+          <w:color w:val="000000"/>
+          <w:sz w:val="18"/>
+          <w:szCs w:val="18"/>
+          <w:lang w:val="en-CA" w:eastAsia="zh-CN"/>
+        </w:rPr>
+        <w:t>Tree_Predict</w:t>
+      </w:r>
+      <w:proofErr w:type="spellEnd"/>
+      <w:r>
+        <w:rPr>
+          <w:rFonts w:ascii="Menlo" w:eastAsia="Times New Roman" w:hAnsi="Menlo" w:cs="Menlo"/>
+          <w:color w:val="000000"/>
+          <w:sz w:val="18"/>
+          <w:szCs w:val="18"/>
+          <w:lang w:val="en-CA" w:eastAsia="zh-CN"/>
+        </w:rPr>
+        <w:t xml:space="preserve">)) </w:t>
+      </w:r>
+      <w:r>
+        <w:rPr>
+          <w:rFonts w:ascii="Menlo" w:eastAsia="Times New Roman" w:hAnsi="Menlo" w:cs="Menlo"/>
+          <w:i/>
+          <w:iCs/>
+          <w:color w:val="808080"/>
+          <w:sz w:val="18"/>
+          <w:szCs w:val="18"/>
+          <w:lang w:val="en-CA" w:eastAsia="zh-CN"/>
+        </w:rPr>
+        <w:t># Build a text report showing the main classification metrics</w:t>
+      </w:r>
+    </w:p>
+    <w:p>
+      <w:pPr>
+        <w:shd w:val="clear" w:color="auto" w:fill="FFFFFF"/>
+        <w:tabs>
+          <w:tab w:val="left" w:pos="916"/>
+          <w:tab w:val="left" w:pos="1832"/>
+          <w:tab w:val="left" w:pos="2748"/>
+          <w:tab w:val="left" w:pos="3664"/>
+          <w:tab w:val="left" w:pos="4580"/>
+          <w:tab w:val="left" w:pos="5496"/>
+          <w:tab w:val="left" w:pos="6412"/>
+          <w:tab w:val="left" w:pos="7328"/>
+          <w:tab w:val="left" w:pos="8244"/>
+          <w:tab w:val="left" w:pos="9160"/>
+          <w:tab w:val="left" w:pos="10076"/>
+          <w:tab w:val="left" w:pos="10992"/>
+          <w:tab w:val="left" w:pos="11908"/>
+          <w:tab w:val="left" w:pos="12824"/>
+          <w:tab w:val="left" w:pos="13740"/>
+          <w:tab w:val="left" w:pos="14656"/>
+        </w:tabs>
+        <w:rPr>
+          <w:rFonts w:ascii="Menlo" w:eastAsia="Times New Roman" w:hAnsi="Menlo" w:cs="Menlo"/>
+          <w:color w:val="000000"/>
+          <w:sz w:val="18"/>
+          <w:szCs w:val="18"/>
+          <w:lang w:val="en-CA" w:eastAsia="zh-CN"/>
+        </w:rPr>
+      </w:pPr>
       <w:bookmarkStart w:id="1" w:name="_GoBack"/>
       <w:bookmarkEnd w:id="1"/>
+    </w:p>
+    <w:p>
+      <w:pPr>
+        <w:shd w:val="clear" w:color="auto" w:fill="FFFFFF"/>
+        <w:tabs>
+          <w:tab w:val="left" w:pos="916"/>
+          <w:tab w:val="left" w:pos="1832"/>
+          <w:tab w:val="left" w:pos="2748"/>
+          <w:tab w:val="left" w:pos="3664"/>
+          <w:tab w:val="left" w:pos="4580"/>
+          <w:tab w:val="left" w:pos="5496"/>
+          <w:tab w:val="left" w:pos="6412"/>
+          <w:tab w:val="left" w:pos="7328"/>
+          <w:tab w:val="left" w:pos="8244"/>
+          <w:tab w:val="left" w:pos="9160"/>
+          <w:tab w:val="left" w:pos="10076"/>
+          <w:tab w:val="left" w:pos="10992"/>
+          <w:tab w:val="left" w:pos="11908"/>
+          <w:tab w:val="left" w:pos="12824"/>
+          <w:tab w:val="left" w:pos="13740"/>
+          <w:tab w:val="left" w:pos="14656"/>
+        </w:tabs>
+        <w:rPr>
+          <w:rFonts w:ascii="Menlo" w:eastAsia="Times New Roman" w:hAnsi="Menlo" w:cs="Menlo"/>
+          <w:color w:val="000000"/>
+          <w:sz w:val="18"/>
+          <w:szCs w:val="18"/>
+          <w:lang w:val="en-CA" w:eastAsia="zh-CN"/>
+        </w:rPr>
+      </w:pPr>
+      <w:r>
+        <w:rPr>
+          <w:rFonts w:ascii="Menlo" w:eastAsia="Times New Roman" w:hAnsi="Menlo" w:cs="Menlo"/>
+          <w:b/>
+          <w:bCs/>
+          <w:color w:val="000080"/>
+          <w:sz w:val="18"/>
+          <w:szCs w:val="18"/>
+          <w:lang w:val="en-CA" w:eastAsia="zh-CN"/>
+        </w:rPr>
+        <w:t xml:space="preserve">def </w:t>
+      </w:r>
+      <w:proofErr w:type="spellStart"/>
+      <w:r>
+        <w:rPr>
+          <w:rFonts w:ascii="Menlo" w:eastAsia="Times New Roman" w:hAnsi="Menlo" w:cs="Menlo"/>
+          <w:color w:val="000000"/>
+          <w:sz w:val="18"/>
+          <w:szCs w:val="18"/>
+          <w:lang w:val="en-CA" w:eastAsia="zh-CN"/>
+        </w:rPr>
+        <w:t>decisionTree_with_hyperparam_</w:t>
+      </w:r>
+      <w:proofErr w:type="gramStart"/>
+      <w:r>
+        <w:rPr>
+          <w:rFonts w:ascii="Menlo" w:eastAsia="Times New Roman" w:hAnsi="Menlo" w:cs="Menlo"/>
+          <w:color w:val="000000"/>
+          <w:sz w:val="18"/>
+          <w:szCs w:val="18"/>
+          <w:lang w:val="en-CA" w:eastAsia="zh-CN"/>
+        </w:rPr>
+        <w:t>tune</w:t>
+      </w:r>
+      <w:proofErr w:type="spellEnd"/>
+      <w:r>
+        <w:rPr>
+          <w:rFonts w:ascii="Menlo" w:eastAsia="Times New Roman" w:hAnsi="Menlo" w:cs="Menlo"/>
+          <w:color w:val="000000"/>
+          <w:sz w:val="18"/>
+          <w:szCs w:val="18"/>
+          <w:lang w:val="en-CA" w:eastAsia="zh-CN"/>
+        </w:rPr>
+        <w:t>(</w:t>
+      </w:r>
+      <w:proofErr w:type="gramEnd"/>
+      <w:r>
+        <w:rPr>
+          <w:rFonts w:ascii="Menlo" w:eastAsia="Times New Roman" w:hAnsi="Menlo" w:cs="Menlo"/>
+          <w:color w:val="000000"/>
+          <w:sz w:val="18"/>
+          <w:szCs w:val="18"/>
+          <w:lang w:val="en-CA" w:eastAsia="zh-CN"/>
+        </w:rPr>
+        <w:t xml:space="preserve">data1, data1_x_bin, Target, </w:t>
+      </w:r>
+      <w:proofErr w:type="spellStart"/>
+      <w:r>
+        <w:rPr>
+          <w:rFonts w:ascii="Menlo" w:eastAsia="Times New Roman" w:hAnsi="Menlo" w:cs="Menlo"/>
+          <w:color w:val="000000"/>
+          <w:sz w:val="18"/>
+          <w:szCs w:val="18"/>
+          <w:lang w:val="en-CA" w:eastAsia="zh-CN"/>
+        </w:rPr>
+        <w:t>cv_split</w:t>
+      </w:r>
+      <w:proofErr w:type="spellEnd"/>
+      <w:r>
+        <w:rPr>
+          <w:rFonts w:ascii="Menlo" w:eastAsia="Times New Roman" w:hAnsi="Menlo" w:cs="Menlo"/>
+          <w:color w:val="000000"/>
+          <w:sz w:val="18"/>
+          <w:szCs w:val="18"/>
+          <w:lang w:val="en-CA" w:eastAsia="zh-CN"/>
+        </w:rPr>
+        <w:t>):</w:t>
+      </w:r>
     </w:p>
     <w:p>
       <w:pPr>

</xml_diff>

<commit_message>
write plan in .docx, need to implement the plan
</commit_message>
<xml_diff>
--- a/Thoughts_recording.docx
+++ b/Thoughts_recording.docx
@@ -2648,7 +2648,13 @@
           </w:tcPr>
           <w:p>
             <w:r>
-              <w:t>advanced</w:t>
+              <w:t>A</w:t>
+            </w:r>
+            <w:r>
+              <w:t>dvanced</w:t>
+            </w:r>
+            <w:r>
+              <w:t xml:space="preserve"> feature engineering</w:t>
             </w:r>
           </w:p>
         </w:tc>
@@ -2658,7 +2664,13 @@
           </w:tcPr>
           <w:p>
             <w:r>
-              <w:t>feature</w:t>
+              <w:t>Basic f</w:t>
+            </w:r>
+            <w:r>
+              <w:t>eature</w:t>
+            </w:r>
+            <w:r>
+              <w:t xml:space="preserve"> engineering</w:t>
             </w:r>
           </w:p>
         </w:tc>
@@ -3707,7 +3719,6 @@
         </w:tc>
       </w:tr>
     </w:tbl>
-    <w:p/>
     <w:p>
       <w:r>
         <w:t>df</w:t>
@@ -3799,106 +3810,6 @@
           </w:p>
         </w:tc>
       </w:tr>
-      <w:tr>
-        <w:tc>
-          <w:tcPr>
-            <w:tcW w:w="4675" w:type="dxa"/>
-          </w:tcPr>
-          <w:p>
-            <w:pPr>
-              <w:pStyle w:val="HTMLPreformatted"/>
-              <w:shd w:val="clear" w:color="auto" w:fill="FFFFFF"/>
-              <w:rPr>
-                <w:rFonts w:ascii="Menlo" w:hAnsi="Menlo" w:cs="Menlo"/>
-                <w:color w:val="000000"/>
-                <w:sz w:val="18"/>
-                <w:szCs w:val="18"/>
-              </w:rPr>
-            </w:pPr>
-          </w:p>
-        </w:tc>
-        <w:tc>
-          <w:tcPr>
-            <w:tcW w:w="4675" w:type="dxa"/>
-          </w:tcPr>
-          <w:p>
-            <w:pPr>
-              <w:pStyle w:val="HTMLPreformatted"/>
-              <w:shd w:val="clear" w:color="auto" w:fill="FFFFFF"/>
-              <w:rPr>
-                <w:rFonts w:ascii="Menlo" w:hAnsi="Menlo" w:cs="Menlo"/>
-                <w:color w:val="000000"/>
-                <w:sz w:val="18"/>
-                <w:szCs w:val="18"/>
-              </w:rPr>
-            </w:pPr>
-          </w:p>
-        </w:tc>
-      </w:tr>
-      <w:tr>
-        <w:tc>
-          <w:tcPr>
-            <w:tcW w:w="4675" w:type="dxa"/>
-          </w:tcPr>
-          <w:p>
-            <w:pPr>
-              <w:pStyle w:val="HTMLPreformatted"/>
-              <w:shd w:val="clear" w:color="auto" w:fill="FFFFFF"/>
-              <w:rPr>
-                <w:rFonts w:ascii="Menlo" w:hAnsi="Menlo" w:cs="Menlo"/>
-                <w:color w:val="000000"/>
-                <w:sz w:val="18"/>
-                <w:szCs w:val="18"/>
-              </w:rPr>
-            </w:pPr>
-          </w:p>
-        </w:tc>
-        <w:tc>
-          <w:tcPr>
-            <w:tcW w:w="4675" w:type="dxa"/>
-          </w:tcPr>
-          <w:p/>
-        </w:tc>
-      </w:tr>
-      <w:tr>
-        <w:tc>
-          <w:tcPr>
-            <w:tcW w:w="4675" w:type="dxa"/>
-          </w:tcPr>
-          <w:p>
-            <w:pPr>
-              <w:pStyle w:val="HTMLPreformatted"/>
-              <w:shd w:val="clear" w:color="auto" w:fill="FFFFFF"/>
-              <w:rPr>
-                <w:rFonts w:ascii="Menlo" w:hAnsi="Menlo" w:cs="Menlo"/>
-                <w:color w:val="000000"/>
-                <w:sz w:val="18"/>
-                <w:szCs w:val="18"/>
-              </w:rPr>
-            </w:pPr>
-          </w:p>
-        </w:tc>
-        <w:tc>
-          <w:tcPr>
-            <w:tcW w:w="4675" w:type="dxa"/>
-          </w:tcPr>
-          <w:p/>
-        </w:tc>
-      </w:tr>
-      <w:tr>
-        <w:tc>
-          <w:tcPr>
-            <w:tcW w:w="4675" w:type="dxa"/>
-          </w:tcPr>
-          <w:p/>
-        </w:tc>
-        <w:tc>
-          <w:tcPr>
-            <w:tcW w:w="4675" w:type="dxa"/>
-          </w:tcPr>
-          <w:p/>
-        </w:tc>
-      </w:tr>
     </w:tbl>
     <w:p/>
     <w:p>
@@ -3906,18 +3817,1595 @@
         <w:br w:type="page"/>
       </w:r>
     </w:p>
-    <w:p/>
     <w:p>
       <w:r>
+        <w:lastRenderedPageBreak/>
+        <w:t>kernal_achieve_99_accuracy_clean.py</w:t>
+      </w:r>
+    </w:p>
+    <w:tbl>
+      <w:tblPr>
+        <w:tblStyle w:val="TableGrid"/>
+        <w:tblW w:w="0" w:type="auto"/>
+        <w:tblLook w:val="04A0" w:firstRow="1" w:lastRow="0" w:firstColumn="1" w:lastColumn="0" w:noHBand="0" w:noVBand="1"/>
+      </w:tblPr>
+      <w:tblGrid>
+        <w:gridCol w:w="9350"/>
+      </w:tblGrid>
+      <w:tr>
+        <w:tc>
+          <w:tcPr>
+            <w:tcW w:w="9350" w:type="dxa"/>
+          </w:tcPr>
+          <w:p>
+            <w:pPr>
+              <w:pStyle w:val="HTMLPreformatted"/>
+              <w:shd w:val="clear" w:color="auto" w:fill="FFFFFF"/>
+              <w:rPr>
+                <w:rFonts w:ascii="Menlo" w:hAnsi="Menlo" w:cs="Menlo"/>
+                <w:color w:val="000000"/>
+                <w:sz w:val="18"/>
+                <w:szCs w:val="18"/>
+              </w:rPr>
+            </w:pPr>
+            <w:proofErr w:type="spellStart"/>
+            <w:r>
+              <w:rPr>
+                <w:rFonts w:ascii="Menlo" w:hAnsi="Menlo" w:cs="Menlo"/>
+                <w:color w:val="000000"/>
+                <w:sz w:val="18"/>
+                <w:szCs w:val="18"/>
+              </w:rPr>
+              <w:t>save_df_to_</w:t>
+            </w:r>
+            <w:proofErr w:type="gramStart"/>
+            <w:r>
+              <w:rPr>
+                <w:rFonts w:ascii="Menlo" w:hAnsi="Menlo" w:cs="Menlo"/>
+                <w:color w:val="000000"/>
+                <w:sz w:val="18"/>
+                <w:szCs w:val="18"/>
+              </w:rPr>
+              <w:t>csv</w:t>
+            </w:r>
+            <w:proofErr w:type="spellEnd"/>
+            <w:r>
+              <w:rPr>
+                <w:rFonts w:ascii="Menlo" w:hAnsi="Menlo" w:cs="Menlo"/>
+                <w:color w:val="000000"/>
+                <w:sz w:val="18"/>
+                <w:szCs w:val="18"/>
+              </w:rPr>
+              <w:t>(</w:t>
+            </w:r>
+            <w:proofErr w:type="gramEnd"/>
+            <w:r>
+              <w:rPr>
+                <w:rFonts w:ascii="Menlo" w:hAnsi="Menlo" w:cs="Menlo"/>
+                <w:color w:val="000000"/>
+                <w:sz w:val="18"/>
+                <w:szCs w:val="18"/>
+              </w:rPr>
+              <w:t xml:space="preserve">df, </w:t>
+            </w:r>
+            <w:proofErr w:type="spellStart"/>
+            <w:r>
+              <w:rPr>
+                <w:rFonts w:ascii="Menlo" w:hAnsi="Menlo" w:cs="Menlo"/>
+                <w:color w:val="000000"/>
+                <w:sz w:val="18"/>
+                <w:szCs w:val="18"/>
+              </w:rPr>
+              <w:t>outFileName</w:t>
+            </w:r>
+            <w:proofErr w:type="spellEnd"/>
+            <w:r>
+              <w:rPr>
+                <w:rFonts w:ascii="Menlo" w:hAnsi="Menlo" w:cs="Menlo"/>
+                <w:color w:val="000000"/>
+                <w:sz w:val="18"/>
+                <w:szCs w:val="18"/>
+              </w:rPr>
+              <w:t>):</w:t>
+            </w:r>
+          </w:p>
+        </w:tc>
+      </w:tr>
+      <w:tr>
+        <w:tc>
+          <w:tcPr>
+            <w:tcW w:w="9350" w:type="dxa"/>
+          </w:tcPr>
+          <w:p>
+            <w:pPr>
+              <w:pStyle w:val="HTMLPreformatted"/>
+              <w:shd w:val="clear" w:color="auto" w:fill="FFFFFF"/>
+              <w:rPr>
+                <w:rFonts w:ascii="Menlo" w:hAnsi="Menlo" w:cs="Menlo"/>
+                <w:color w:val="000000"/>
+                <w:sz w:val="18"/>
+                <w:szCs w:val="18"/>
+              </w:rPr>
+            </w:pPr>
+            <w:proofErr w:type="spellStart"/>
+            <w:r>
+              <w:rPr>
+                <w:rFonts w:ascii="Menlo" w:hAnsi="Menlo" w:cs="Menlo"/>
+                <w:color w:val="000000"/>
+                <w:sz w:val="18"/>
+                <w:szCs w:val="18"/>
+              </w:rPr>
+              <w:t>unique_values_in_</w:t>
+            </w:r>
+            <w:proofErr w:type="gramStart"/>
+            <w:r>
+              <w:rPr>
+                <w:rFonts w:ascii="Menlo" w:hAnsi="Menlo" w:cs="Menlo"/>
+                <w:color w:val="000000"/>
+                <w:sz w:val="18"/>
+                <w:szCs w:val="18"/>
+              </w:rPr>
+              <w:t>column</w:t>
+            </w:r>
+            <w:proofErr w:type="spellEnd"/>
+            <w:r>
+              <w:rPr>
+                <w:rFonts w:ascii="Menlo" w:hAnsi="Menlo" w:cs="Menlo"/>
+                <w:color w:val="000000"/>
+                <w:sz w:val="18"/>
+                <w:szCs w:val="18"/>
+              </w:rPr>
+              <w:t>(</w:t>
+            </w:r>
+            <w:proofErr w:type="spellStart"/>
+            <w:proofErr w:type="gramEnd"/>
+            <w:r>
+              <w:rPr>
+                <w:rFonts w:ascii="Menlo" w:hAnsi="Menlo" w:cs="Menlo"/>
+                <w:color w:val="000000"/>
+                <w:sz w:val="18"/>
+                <w:szCs w:val="18"/>
+              </w:rPr>
+              <w:t>dfs</w:t>
+            </w:r>
+            <w:proofErr w:type="spellEnd"/>
+            <w:r>
+              <w:rPr>
+                <w:rFonts w:ascii="Menlo" w:hAnsi="Menlo" w:cs="Menlo"/>
+                <w:color w:val="000000"/>
+                <w:sz w:val="18"/>
+                <w:szCs w:val="18"/>
+              </w:rPr>
+              <w:t>, ceiling):</w:t>
+            </w:r>
+            <w:r>
+              <w:rPr>
+                <w:rFonts w:ascii="Menlo" w:hAnsi="Menlo" w:cs="Menlo"/>
+                <w:color w:val="000000"/>
+                <w:sz w:val="18"/>
+                <w:szCs w:val="18"/>
+              </w:rPr>
+              <w:t xml:space="preserve"> </w:t>
+            </w:r>
+            <w:r>
+              <w:rPr>
+                <w:rFonts w:ascii="Menlo" w:hAnsi="Menlo" w:cs="Menlo"/>
+                <w:i/>
+                <w:iCs/>
+                <w:color w:val="808080"/>
+                <w:sz w:val="18"/>
+                <w:szCs w:val="18"/>
+              </w:rPr>
+              <w:t xml:space="preserve">a helper function for </w:t>
+            </w:r>
+            <w:proofErr w:type="spellStart"/>
+            <w:r>
+              <w:rPr>
+                <w:rFonts w:ascii="Menlo" w:hAnsi="Menlo" w:cs="Menlo"/>
+                <w:i/>
+                <w:iCs/>
+                <w:color w:val="808080"/>
+                <w:sz w:val="18"/>
+                <w:szCs w:val="18"/>
+              </w:rPr>
+              <w:t>categorical_to_ordinal</w:t>
+            </w:r>
+            <w:proofErr w:type="spellEnd"/>
+          </w:p>
+        </w:tc>
+      </w:tr>
+      <w:tr>
+        <w:tc>
+          <w:tcPr>
+            <w:tcW w:w="9350" w:type="dxa"/>
+          </w:tcPr>
+          <w:p>
+            <w:pPr>
+              <w:pStyle w:val="HTMLPreformatted"/>
+              <w:shd w:val="clear" w:color="auto" w:fill="FFFFFF"/>
+              <w:rPr>
+                <w:rFonts w:ascii="Menlo" w:hAnsi="Menlo" w:cs="Menlo"/>
+                <w:color w:val="000000"/>
+                <w:sz w:val="18"/>
+                <w:szCs w:val="18"/>
+              </w:rPr>
+            </w:pPr>
+            <w:proofErr w:type="spellStart"/>
+            <w:r>
+              <w:rPr>
+                <w:rFonts w:ascii="Menlo" w:hAnsi="Menlo" w:cs="Menlo"/>
+                <w:color w:val="000000"/>
+                <w:sz w:val="18"/>
+                <w:szCs w:val="18"/>
+              </w:rPr>
+              <w:t>categorical_to_ordinal</w:t>
+            </w:r>
+            <w:proofErr w:type="spellEnd"/>
+            <w:r>
+              <w:rPr>
+                <w:rFonts w:ascii="Menlo" w:hAnsi="Menlo" w:cs="Menlo"/>
+                <w:color w:val="000000"/>
+                <w:sz w:val="18"/>
+                <w:szCs w:val="18"/>
+              </w:rPr>
+              <w:t>(</w:t>
+            </w:r>
+            <w:proofErr w:type="spellStart"/>
+            <w:r>
+              <w:rPr>
+                <w:rFonts w:ascii="Menlo" w:hAnsi="Menlo" w:cs="Menlo"/>
+                <w:color w:val="000000"/>
+                <w:sz w:val="18"/>
+                <w:szCs w:val="18"/>
+              </w:rPr>
+              <w:t>data_cleaner</w:t>
+            </w:r>
+            <w:proofErr w:type="spellEnd"/>
+            <w:r>
+              <w:rPr>
+                <w:rFonts w:ascii="Menlo" w:hAnsi="Menlo" w:cs="Menlo"/>
+                <w:color w:val="000000"/>
+                <w:sz w:val="18"/>
+                <w:szCs w:val="18"/>
+              </w:rPr>
+              <w:t>):</w:t>
+            </w:r>
+            <w:r>
+              <w:rPr>
+                <w:rFonts w:ascii="Menlo" w:hAnsi="Menlo" w:cs="Menlo"/>
+                <w:color w:val="000000"/>
+                <w:sz w:val="18"/>
+                <w:szCs w:val="18"/>
+              </w:rPr>
+              <w:t xml:space="preserve"> </w:t>
+            </w:r>
+            <w:r>
+              <w:rPr>
+                <w:rFonts w:ascii="Menlo" w:hAnsi="Menlo" w:cs="Menlo"/>
+                <w:color w:val="000000"/>
+                <w:sz w:val="18"/>
+                <w:szCs w:val="18"/>
+              </w:rPr>
+              <w:t>built-in method, don’t need manual mapping</w:t>
+            </w:r>
+          </w:p>
+        </w:tc>
+      </w:tr>
+      <w:tr>
+        <w:tc>
+          <w:tcPr>
+            <w:tcW w:w="9350" w:type="dxa"/>
+          </w:tcPr>
+          <w:p>
+            <w:pPr>
+              <w:shd w:val="clear" w:color="auto" w:fill="FFFFFF"/>
+              <w:tabs>
+                <w:tab w:val="left" w:pos="916"/>
+                <w:tab w:val="left" w:pos="1832"/>
+                <w:tab w:val="left" w:pos="2748"/>
+                <w:tab w:val="left" w:pos="3664"/>
+                <w:tab w:val="left" w:pos="4580"/>
+                <w:tab w:val="left" w:pos="5496"/>
+                <w:tab w:val="left" w:pos="6412"/>
+                <w:tab w:val="left" w:pos="7328"/>
+                <w:tab w:val="left" w:pos="8244"/>
+                <w:tab w:val="left" w:pos="9160"/>
+                <w:tab w:val="left" w:pos="10076"/>
+                <w:tab w:val="left" w:pos="10992"/>
+                <w:tab w:val="left" w:pos="11908"/>
+                <w:tab w:val="left" w:pos="12824"/>
+                <w:tab w:val="left" w:pos="13740"/>
+                <w:tab w:val="left" w:pos="14656"/>
+              </w:tabs>
+              <w:rPr>
+                <w:rFonts w:ascii="Menlo" w:eastAsia="Times New Roman" w:hAnsi="Menlo" w:cs="Menlo"/>
+                <w:color w:val="000000"/>
+                <w:sz w:val="18"/>
+                <w:szCs w:val="18"/>
+                <w:lang w:val="en-CA" w:eastAsia="zh-CN"/>
+              </w:rPr>
+            </w:pPr>
+            <w:r>
+              <w:rPr>
+                <w:rFonts w:ascii="Menlo" w:eastAsia="Times New Roman" w:hAnsi="Menlo" w:cs="Menlo"/>
+                <w:color w:val="000000"/>
+                <w:sz w:val="18"/>
+                <w:szCs w:val="18"/>
+                <w:lang w:val="en-CA" w:eastAsia="zh-CN"/>
+              </w:rPr>
+              <w:t xml:space="preserve">data1_dummy = </w:t>
+            </w:r>
+            <w:proofErr w:type="spellStart"/>
+            <w:r>
+              <w:rPr>
+                <w:rFonts w:ascii="Menlo" w:eastAsia="Times New Roman" w:hAnsi="Menlo" w:cs="Menlo"/>
+                <w:color w:val="000000"/>
+                <w:sz w:val="18"/>
+                <w:szCs w:val="18"/>
+                <w:lang w:val="en-CA" w:eastAsia="zh-CN"/>
+              </w:rPr>
+              <w:t>pd.get_dummies</w:t>
+            </w:r>
+            <w:proofErr w:type="spellEnd"/>
+            <w:r>
+              <w:rPr>
+                <w:rFonts w:ascii="Menlo" w:eastAsia="Times New Roman" w:hAnsi="Menlo" w:cs="Menlo"/>
+                <w:color w:val="000000"/>
+                <w:sz w:val="18"/>
+                <w:szCs w:val="18"/>
+                <w:lang w:val="en-CA" w:eastAsia="zh-CN"/>
+              </w:rPr>
+              <w:t>(data1[data1_x])</w:t>
+            </w:r>
+            <w:r>
+              <w:rPr>
+                <w:rFonts w:ascii="Menlo" w:eastAsia="Times New Roman" w:hAnsi="Menlo" w:cs="Menlo"/>
+                <w:color w:val="000000"/>
+                <w:sz w:val="18"/>
+                <w:szCs w:val="18"/>
+                <w:lang w:val="en-CA" w:eastAsia="zh-CN"/>
+              </w:rPr>
+              <w:t xml:space="preserve">: </w:t>
+            </w:r>
+            <w:r>
+              <w:rPr>
+                <w:rFonts w:ascii="Menlo" w:hAnsi="Menlo" w:cs="Menlo"/>
+                <w:i/>
+                <w:iCs/>
+                <w:color w:val="808080"/>
+                <w:sz w:val="18"/>
+                <w:szCs w:val="18"/>
+              </w:rPr>
+              <w:t># having one-hot effect for categorical data, keep numeric unchanged</w:t>
+            </w:r>
+            <w:r>
+              <w:rPr>
+                <w:rFonts w:ascii="Menlo" w:hAnsi="Menlo" w:cs="Menlo"/>
+                <w:i/>
+                <w:iCs/>
+                <w:color w:val="808080"/>
+                <w:sz w:val="18"/>
+                <w:szCs w:val="18"/>
+              </w:rPr>
+              <w:t xml:space="preserve">, </w:t>
+            </w:r>
+            <w:r>
+              <w:rPr>
+                <w:rFonts w:ascii="Menlo" w:eastAsia="Times New Roman" w:hAnsi="Menlo" w:cs="Menlo"/>
+                <w:color w:val="000000"/>
+                <w:sz w:val="18"/>
+                <w:szCs w:val="18"/>
+                <w:lang w:val="en-CA" w:eastAsia="zh-CN"/>
+              </w:rPr>
+              <w:t xml:space="preserve">will skip the non-appearing values. </w:t>
+            </w:r>
+            <w:proofErr w:type="spellStart"/>
+            <w:r>
+              <w:rPr>
+                <w:rFonts w:ascii="Menlo" w:eastAsia="Times New Roman" w:hAnsi="Menlo" w:cs="Menlo"/>
+                <w:color w:val="000000"/>
+                <w:sz w:val="18"/>
+                <w:szCs w:val="18"/>
+                <w:lang w:val="en-CA" w:eastAsia="zh-CN"/>
+              </w:rPr>
+              <w:t>Eg</w:t>
+            </w:r>
+            <w:proofErr w:type="spellEnd"/>
+            <w:r>
+              <w:rPr>
+                <w:rFonts w:ascii="Menlo" w:eastAsia="Times New Roman" w:hAnsi="Menlo" w:cs="Menlo"/>
+                <w:color w:val="000000"/>
+                <w:sz w:val="18"/>
+                <w:szCs w:val="18"/>
+                <w:lang w:val="en-CA" w:eastAsia="zh-CN"/>
+              </w:rPr>
+              <w:t xml:space="preserve">, </w:t>
+            </w:r>
+            <w:r>
+              <w:rPr>
+                <w:rFonts w:ascii="Menlo" w:eastAsia="Times New Roman" w:hAnsi="Menlo" w:cs="Menlo"/>
+                <w:color w:val="000000"/>
+                <w:sz w:val="18"/>
+                <w:szCs w:val="18"/>
+                <w:lang w:val="en-CA" w:eastAsia="zh-CN"/>
+              </w:rPr>
+              <w:t>a</w:t>
+            </w:r>
+            <w:r>
+              <w:rPr>
+                <w:rFonts w:ascii="Menlo" w:eastAsia="Times New Roman" w:hAnsi="Menlo" w:cs="Menlo"/>
+                <w:color w:val="000000"/>
+                <w:sz w:val="18"/>
+                <w:szCs w:val="18"/>
+                <w:lang w:val="en-CA" w:eastAsia="zh-CN"/>
+              </w:rPr>
+              <w:t>/</w:t>
+            </w:r>
+            <w:r>
+              <w:rPr>
+                <w:rFonts w:ascii="Menlo" w:eastAsia="Times New Roman" w:hAnsi="Menlo" w:cs="Menlo"/>
+                <w:color w:val="000000"/>
+                <w:sz w:val="18"/>
+                <w:szCs w:val="18"/>
+                <w:lang w:val="en-CA" w:eastAsia="zh-CN"/>
+              </w:rPr>
+              <w:t>b</w:t>
+            </w:r>
+            <w:r>
+              <w:rPr>
+                <w:rFonts w:ascii="Menlo" w:eastAsia="Times New Roman" w:hAnsi="Menlo" w:cs="Menlo"/>
+                <w:color w:val="000000"/>
+                <w:sz w:val="18"/>
+                <w:szCs w:val="18"/>
+                <w:lang w:val="en-CA" w:eastAsia="zh-CN"/>
+              </w:rPr>
+              <w:t>/</w:t>
+            </w:r>
+            <w:r>
+              <w:rPr>
+                <w:rFonts w:ascii="Menlo" w:eastAsia="Times New Roman" w:hAnsi="Menlo" w:cs="Menlo"/>
+                <w:color w:val="000000"/>
+                <w:sz w:val="18"/>
+                <w:szCs w:val="18"/>
+                <w:lang w:val="en-CA" w:eastAsia="zh-CN"/>
+              </w:rPr>
+              <w:t>c</w:t>
+            </w:r>
+            <w:r>
+              <w:rPr>
+                <w:rFonts w:ascii="Menlo" w:eastAsia="Times New Roman" w:hAnsi="Menlo" w:cs="Menlo"/>
+                <w:color w:val="000000"/>
+                <w:sz w:val="18"/>
+                <w:szCs w:val="18"/>
+                <w:lang w:val="en-CA" w:eastAsia="zh-CN"/>
+              </w:rPr>
+              <w:t>/</w:t>
+            </w:r>
+            <w:r>
+              <w:rPr>
+                <w:rFonts w:ascii="Menlo" w:eastAsia="Times New Roman" w:hAnsi="Menlo" w:cs="Menlo"/>
+                <w:color w:val="000000"/>
+                <w:sz w:val="18"/>
+                <w:szCs w:val="18"/>
+                <w:lang w:val="en-CA" w:eastAsia="zh-CN"/>
+              </w:rPr>
+              <w:t>e</w:t>
+            </w:r>
+            <w:r>
+              <w:rPr>
+                <w:rFonts w:ascii="Menlo" w:eastAsia="Times New Roman" w:hAnsi="Menlo" w:cs="Menlo"/>
+                <w:color w:val="000000"/>
+                <w:sz w:val="18"/>
+                <w:szCs w:val="18"/>
+                <w:lang w:val="en-CA" w:eastAsia="zh-CN"/>
+              </w:rPr>
+              <w:t xml:space="preserve"> without d</w:t>
+            </w:r>
+          </w:p>
+        </w:tc>
+      </w:tr>
+      <w:tr>
+        <w:tc>
+          <w:tcPr>
+            <w:tcW w:w="9350" w:type="dxa"/>
+          </w:tcPr>
+          <w:p>
+            <w:pPr>
+              <w:shd w:val="clear" w:color="auto" w:fill="FFFFFF"/>
+              <w:tabs>
+                <w:tab w:val="left" w:pos="916"/>
+                <w:tab w:val="left" w:pos="1832"/>
+                <w:tab w:val="left" w:pos="2748"/>
+                <w:tab w:val="left" w:pos="3664"/>
+                <w:tab w:val="left" w:pos="4580"/>
+                <w:tab w:val="left" w:pos="5496"/>
+                <w:tab w:val="left" w:pos="6412"/>
+                <w:tab w:val="left" w:pos="7328"/>
+                <w:tab w:val="left" w:pos="8244"/>
+                <w:tab w:val="left" w:pos="9160"/>
+                <w:tab w:val="left" w:pos="10076"/>
+                <w:tab w:val="left" w:pos="10992"/>
+                <w:tab w:val="left" w:pos="11908"/>
+                <w:tab w:val="left" w:pos="12824"/>
+                <w:tab w:val="left" w:pos="13740"/>
+                <w:tab w:val="left" w:pos="14656"/>
+              </w:tabs>
+              <w:rPr>
+                <w:rFonts w:ascii="Menlo" w:eastAsia="Times New Roman" w:hAnsi="Menlo" w:cs="Menlo"/>
+                <w:color w:val="000000"/>
+                <w:sz w:val="18"/>
+                <w:szCs w:val="18"/>
+                <w:lang w:val="en-CA" w:eastAsia="zh-CN"/>
+              </w:rPr>
+            </w:pPr>
+            <w:proofErr w:type="spellStart"/>
+            <w:r>
+              <w:rPr>
+                <w:rFonts w:ascii="Menlo" w:eastAsia="Times New Roman" w:hAnsi="Menlo" w:cs="Menlo"/>
+                <w:color w:val="000000"/>
+                <w:sz w:val="18"/>
+                <w:szCs w:val="18"/>
+                <w:lang w:val="en-CA" w:eastAsia="zh-CN"/>
+              </w:rPr>
+              <w:t>multi_classifier_model_</w:t>
+            </w:r>
+            <w:proofErr w:type="gramStart"/>
+            <w:r>
+              <w:rPr>
+                <w:rFonts w:ascii="Menlo" w:eastAsia="Times New Roman" w:hAnsi="Menlo" w:cs="Menlo"/>
+                <w:color w:val="000000"/>
+                <w:sz w:val="18"/>
+                <w:szCs w:val="18"/>
+                <w:lang w:val="en-CA" w:eastAsia="zh-CN"/>
+              </w:rPr>
+              <w:t>compare</w:t>
+            </w:r>
+            <w:proofErr w:type="spellEnd"/>
+            <w:r>
+              <w:rPr>
+                <w:rFonts w:ascii="Menlo" w:eastAsia="Times New Roman" w:hAnsi="Menlo" w:cs="Menlo"/>
+                <w:color w:val="000000"/>
+                <w:sz w:val="18"/>
+                <w:szCs w:val="18"/>
+                <w:lang w:val="en-CA" w:eastAsia="zh-CN"/>
+              </w:rPr>
+              <w:t>(</w:t>
+            </w:r>
+            <w:proofErr w:type="gramEnd"/>
+            <w:r>
+              <w:rPr>
+                <w:rFonts w:ascii="Menlo" w:eastAsia="Times New Roman" w:hAnsi="Menlo" w:cs="Menlo"/>
+                <w:color w:val="000000"/>
+                <w:sz w:val="18"/>
+                <w:szCs w:val="18"/>
+                <w:lang w:val="en-CA" w:eastAsia="zh-CN"/>
+              </w:rPr>
+              <w:t>): use table to compare an array of classifiers, get accuracy on train, get predications with all classifiers and average out to get final prediction</w:t>
+            </w:r>
+          </w:p>
+          <w:p>
+            <w:pPr>
+              <w:shd w:val="clear" w:color="auto" w:fill="FFFFFF"/>
+              <w:tabs>
+                <w:tab w:val="left" w:pos="916"/>
+                <w:tab w:val="left" w:pos="1832"/>
+                <w:tab w:val="left" w:pos="2748"/>
+                <w:tab w:val="left" w:pos="3664"/>
+                <w:tab w:val="left" w:pos="4580"/>
+                <w:tab w:val="left" w:pos="5496"/>
+                <w:tab w:val="left" w:pos="6412"/>
+                <w:tab w:val="left" w:pos="7328"/>
+                <w:tab w:val="left" w:pos="8244"/>
+                <w:tab w:val="left" w:pos="9160"/>
+                <w:tab w:val="left" w:pos="10076"/>
+                <w:tab w:val="left" w:pos="10992"/>
+                <w:tab w:val="left" w:pos="11908"/>
+                <w:tab w:val="left" w:pos="12824"/>
+                <w:tab w:val="left" w:pos="13740"/>
+                <w:tab w:val="left" w:pos="14656"/>
+              </w:tabs>
+              <w:rPr>
+                <w:rFonts w:ascii="Menlo" w:eastAsia="Times New Roman" w:hAnsi="Menlo" w:cs="Menlo"/>
+                <w:color w:val="000000"/>
+                <w:sz w:val="18"/>
+                <w:szCs w:val="18"/>
+                <w:lang w:val="en-CA" w:eastAsia="zh-CN"/>
+              </w:rPr>
+            </w:pPr>
+          </w:p>
+          <w:p>
+            <w:pPr>
+              <w:shd w:val="clear" w:color="auto" w:fill="FFFFFF"/>
+              <w:tabs>
+                <w:tab w:val="left" w:pos="916"/>
+                <w:tab w:val="left" w:pos="1832"/>
+                <w:tab w:val="left" w:pos="2748"/>
+                <w:tab w:val="left" w:pos="3664"/>
+                <w:tab w:val="left" w:pos="4580"/>
+                <w:tab w:val="left" w:pos="5496"/>
+                <w:tab w:val="left" w:pos="6412"/>
+                <w:tab w:val="left" w:pos="7328"/>
+                <w:tab w:val="left" w:pos="8244"/>
+                <w:tab w:val="left" w:pos="9160"/>
+                <w:tab w:val="left" w:pos="10076"/>
+                <w:tab w:val="left" w:pos="10992"/>
+                <w:tab w:val="left" w:pos="11908"/>
+                <w:tab w:val="left" w:pos="12824"/>
+                <w:tab w:val="left" w:pos="13740"/>
+                <w:tab w:val="left" w:pos="14656"/>
+              </w:tabs>
+              <w:rPr>
+                <w:rFonts w:ascii="Menlo" w:eastAsia="Times New Roman" w:hAnsi="Menlo" w:cs="Menlo"/>
+                <w:color w:val="000000"/>
+                <w:sz w:val="18"/>
+                <w:szCs w:val="18"/>
+                <w:lang w:val="en-CA" w:eastAsia="zh-CN"/>
+              </w:rPr>
+            </w:pPr>
+            <w:proofErr w:type="spellStart"/>
+            <w:proofErr w:type="gramStart"/>
+            <w:r>
+              <w:rPr>
+                <w:rFonts w:ascii="Menlo" w:eastAsia="Times New Roman" w:hAnsi="Menlo" w:cs="Menlo"/>
+                <w:color w:val="000000"/>
+                <w:sz w:val="13"/>
+                <w:szCs w:val="13"/>
+                <w:lang w:val="en-CA" w:eastAsia="zh-CN"/>
+              </w:rPr>
+              <w:t>MLA_compare.loc</w:t>
+            </w:r>
+            <w:proofErr w:type="spellEnd"/>
+            <w:r>
+              <w:rPr>
+                <w:rFonts w:ascii="Menlo" w:eastAsia="Times New Roman" w:hAnsi="Menlo" w:cs="Menlo"/>
+                <w:color w:val="000000"/>
+                <w:sz w:val="13"/>
+                <w:szCs w:val="13"/>
+                <w:lang w:val="en-CA" w:eastAsia="zh-CN"/>
+              </w:rPr>
+              <w:t>[</w:t>
+            </w:r>
+            <w:proofErr w:type="spellStart"/>
+            <w:proofErr w:type="gramEnd"/>
+            <w:r>
+              <w:rPr>
+                <w:rFonts w:ascii="Menlo" w:eastAsia="Times New Roman" w:hAnsi="Menlo" w:cs="Menlo"/>
+                <w:color w:val="000000"/>
+                <w:sz w:val="13"/>
+                <w:szCs w:val="13"/>
+                <w:lang w:val="en-CA" w:eastAsia="zh-CN"/>
+              </w:rPr>
+              <w:t>row_index</w:t>
+            </w:r>
+            <w:proofErr w:type="spellEnd"/>
+            <w:r>
+              <w:rPr>
+                <w:rFonts w:ascii="Menlo" w:eastAsia="Times New Roman" w:hAnsi="Menlo" w:cs="Menlo"/>
+                <w:color w:val="000000"/>
+                <w:sz w:val="13"/>
+                <w:szCs w:val="13"/>
+                <w:lang w:val="en-CA" w:eastAsia="zh-CN"/>
+              </w:rPr>
+              <w:t xml:space="preserve">, </w:t>
+            </w:r>
+            <w:r>
+              <w:rPr>
+                <w:rFonts w:ascii="Menlo" w:eastAsia="Times New Roman" w:hAnsi="Menlo" w:cs="Menlo"/>
+                <w:b/>
+                <w:bCs/>
+                <w:color w:val="008080"/>
+                <w:sz w:val="13"/>
+                <w:szCs w:val="13"/>
+                <w:lang w:val="en-CA" w:eastAsia="zh-CN"/>
+              </w:rPr>
+              <w:t>'MLA_Test_Accuracy_3*STD'</w:t>
+            </w:r>
+            <w:r>
+              <w:rPr>
+                <w:rFonts w:ascii="Menlo" w:eastAsia="Times New Roman" w:hAnsi="Menlo" w:cs="Menlo"/>
+                <w:color w:val="000000"/>
+                <w:sz w:val="13"/>
+                <w:szCs w:val="13"/>
+                <w:lang w:val="en-CA" w:eastAsia="zh-CN"/>
+              </w:rPr>
+              <w:t xml:space="preserve">] = </w:t>
+            </w:r>
+            <w:proofErr w:type="spellStart"/>
+            <w:r>
+              <w:rPr>
+                <w:rFonts w:ascii="Menlo" w:eastAsia="Times New Roman" w:hAnsi="Menlo" w:cs="Menlo"/>
+                <w:color w:val="000000"/>
+                <w:sz w:val="13"/>
+                <w:szCs w:val="13"/>
+                <w:lang w:val="en-CA" w:eastAsia="zh-CN"/>
+              </w:rPr>
+              <w:t>cv_results</w:t>
+            </w:r>
+            <w:proofErr w:type="spellEnd"/>
+            <w:r>
+              <w:rPr>
+                <w:rFonts w:ascii="Menlo" w:eastAsia="Times New Roman" w:hAnsi="Menlo" w:cs="Menlo"/>
+                <w:color w:val="000000"/>
+                <w:sz w:val="13"/>
+                <w:szCs w:val="13"/>
+                <w:lang w:val="en-CA" w:eastAsia="zh-CN"/>
+              </w:rPr>
+              <w:t>[</w:t>
+            </w:r>
+            <w:r>
+              <w:rPr>
+                <w:rFonts w:ascii="Menlo" w:eastAsia="Times New Roman" w:hAnsi="Menlo" w:cs="Menlo"/>
+                <w:b/>
+                <w:bCs/>
+                <w:color w:val="008080"/>
+                <w:sz w:val="13"/>
+                <w:szCs w:val="13"/>
+                <w:lang w:val="en-CA" w:eastAsia="zh-CN"/>
+              </w:rPr>
+              <w:t>'</w:t>
+            </w:r>
+            <w:proofErr w:type="spellStart"/>
+            <w:r>
+              <w:rPr>
+                <w:rFonts w:ascii="Menlo" w:eastAsia="Times New Roman" w:hAnsi="Menlo" w:cs="Menlo"/>
+                <w:b/>
+                <w:bCs/>
+                <w:color w:val="008080"/>
+                <w:sz w:val="13"/>
+                <w:szCs w:val="13"/>
+                <w:lang w:val="en-CA" w:eastAsia="zh-CN"/>
+              </w:rPr>
+              <w:t>test_score</w:t>
+            </w:r>
+            <w:proofErr w:type="spellEnd"/>
+            <w:r>
+              <w:rPr>
+                <w:rFonts w:ascii="Menlo" w:eastAsia="Times New Roman" w:hAnsi="Menlo" w:cs="Menlo"/>
+                <w:b/>
+                <w:bCs/>
+                <w:color w:val="008080"/>
+                <w:sz w:val="13"/>
+                <w:szCs w:val="13"/>
+                <w:lang w:val="en-CA" w:eastAsia="zh-CN"/>
+              </w:rPr>
+              <w:t>'</w:t>
+            </w:r>
+            <w:r>
+              <w:rPr>
+                <w:rFonts w:ascii="Menlo" w:eastAsia="Times New Roman" w:hAnsi="Menlo" w:cs="Menlo"/>
+                <w:color w:val="000000"/>
+                <w:sz w:val="13"/>
+                <w:szCs w:val="13"/>
+                <w:lang w:val="en-CA" w:eastAsia="zh-CN"/>
+              </w:rPr>
+              <w:t xml:space="preserve">].std() * </w:t>
+            </w:r>
+            <w:r>
+              <w:rPr>
+                <w:rFonts w:ascii="Menlo" w:eastAsia="Times New Roman" w:hAnsi="Menlo" w:cs="Menlo"/>
+                <w:color w:val="0000FF"/>
+                <w:sz w:val="13"/>
+                <w:szCs w:val="13"/>
+                <w:lang w:val="en-CA" w:eastAsia="zh-CN"/>
+              </w:rPr>
+              <w:t>3: within +/-3 std, how much more precision can be improved</w:t>
+            </w:r>
+          </w:p>
+        </w:tc>
+      </w:tr>
+      <w:tr>
+        <w:tc>
+          <w:tcPr>
+            <w:tcW w:w="9350" w:type="dxa"/>
+          </w:tcPr>
+          <w:p>
+            <w:pPr>
+              <w:pStyle w:val="HTMLPreformatted"/>
+              <w:shd w:val="clear" w:color="auto" w:fill="FFFFFF"/>
+              <w:rPr>
+                <w:rFonts w:ascii="Menlo" w:hAnsi="Menlo" w:cs="Menlo"/>
+                <w:color w:val="000000"/>
+                <w:sz w:val="18"/>
+                <w:szCs w:val="18"/>
+              </w:rPr>
+            </w:pPr>
+            <w:r>
+              <w:rPr>
+                <w:rFonts w:ascii="Menlo" w:hAnsi="Menlo" w:cs="Menlo"/>
+                <w:color w:val="000000"/>
+                <w:sz w:val="18"/>
+                <w:szCs w:val="18"/>
+              </w:rPr>
+              <w:t>cross_validation_split_2()</w:t>
+            </w:r>
+            <w:r>
+              <w:rPr>
+                <w:rFonts w:ascii="Menlo" w:hAnsi="Menlo" w:cs="Menlo"/>
+                <w:color w:val="000000"/>
+                <w:sz w:val="18"/>
+                <w:szCs w:val="18"/>
+              </w:rPr>
+              <w:t>:</w:t>
+            </w:r>
+            <w:r>
+              <w:rPr>
+                <w:rFonts w:ascii="Menlo" w:hAnsi="Menlo" w:cs="Menlo"/>
+                <w:color w:val="000000"/>
+                <w:sz w:val="18"/>
+                <w:szCs w:val="18"/>
+              </w:rPr>
+              <w:t xml:space="preserve"> in competition, labelled data should not fully be used as train, we should </w:t>
+            </w:r>
+            <w:r>
+              <w:rPr>
+                <w:rFonts w:ascii="Menlo" w:hAnsi="Menlo" w:cs="Menlo"/>
+                <w:i/>
+                <w:iCs/>
+                <w:color w:val="808080"/>
+                <w:sz w:val="18"/>
+                <w:szCs w:val="18"/>
+              </w:rPr>
+              <w:t xml:space="preserve">split training dataset into </w:t>
+            </w:r>
+            <w:proofErr w:type="spellStart"/>
+            <w:r>
+              <w:rPr>
+                <w:rFonts w:ascii="Menlo" w:hAnsi="Menlo" w:cs="Menlo"/>
+                <w:i/>
+                <w:iCs/>
+                <w:color w:val="808080"/>
+                <w:sz w:val="18"/>
+                <w:szCs w:val="18"/>
+              </w:rPr>
+              <w:t>a</w:t>
+            </w:r>
+            <w:r>
+              <w:rPr>
+                <w:rFonts w:ascii="Menlo" w:hAnsi="Menlo" w:cs="Menlo"/>
+                <w:i/>
+                <w:iCs/>
+                <w:color w:val="808080"/>
+                <w:sz w:val="18"/>
+                <w:szCs w:val="18"/>
+              </w:rPr>
+              <w:t>:</w:t>
+            </w:r>
+            <w:r>
+              <w:rPr>
+                <w:rFonts w:ascii="Menlo" w:hAnsi="Menlo" w:cs="Menlo"/>
+                <w:i/>
+                <w:iCs/>
+                <w:color w:val="808080"/>
+                <w:sz w:val="18"/>
+                <w:szCs w:val="18"/>
+              </w:rPr>
+              <w:t>b</w:t>
+            </w:r>
+            <w:r>
+              <w:rPr>
+                <w:rFonts w:ascii="Menlo" w:hAnsi="Menlo" w:cs="Menlo"/>
+                <w:i/>
+                <w:iCs/>
+                <w:color w:val="808080"/>
+                <w:sz w:val="18"/>
+                <w:szCs w:val="18"/>
+              </w:rPr>
+              <w:t>:</w:t>
+            </w:r>
+            <w:r>
+              <w:rPr>
+                <w:rFonts w:ascii="Menlo" w:hAnsi="Menlo" w:cs="Menlo"/>
+                <w:i/>
+                <w:iCs/>
+                <w:color w:val="808080"/>
+                <w:sz w:val="18"/>
+                <w:szCs w:val="18"/>
+              </w:rPr>
+              <w:t>c</w:t>
+            </w:r>
+            <w:proofErr w:type="spellEnd"/>
+            <w:r>
+              <w:rPr>
+                <w:rFonts w:ascii="Menlo" w:hAnsi="Menlo" w:cs="Menlo"/>
+                <w:i/>
+                <w:iCs/>
+                <w:color w:val="808080"/>
+                <w:sz w:val="18"/>
+                <w:szCs w:val="18"/>
+              </w:rPr>
+              <w:t xml:space="preserve"> subsets and return index of those subset, run model </w:t>
+            </w:r>
+            <w:r>
+              <w:rPr>
+                <w:rFonts w:ascii="Menlo" w:hAnsi="Menlo" w:cs="Menlo"/>
+                <w:i/>
+                <w:iCs/>
+                <w:color w:val="808080"/>
+                <w:sz w:val="18"/>
+                <w:szCs w:val="18"/>
+              </w:rPr>
+              <w:t>x</w:t>
+            </w:r>
+            <w:r>
+              <w:rPr>
+                <w:rFonts w:ascii="Menlo" w:hAnsi="Menlo" w:cs="Menlo"/>
+                <w:i/>
+                <w:iCs/>
+                <w:color w:val="808080"/>
+                <w:sz w:val="18"/>
+                <w:szCs w:val="18"/>
+              </w:rPr>
+              <w:t xml:space="preserve"> times with </w:t>
+            </w:r>
+            <w:r>
+              <w:rPr>
+                <w:rFonts w:ascii="Menlo" w:hAnsi="Menlo" w:cs="Menlo"/>
+                <w:i/>
+                <w:iCs/>
+                <w:color w:val="808080"/>
+                <w:sz w:val="18"/>
+                <w:szCs w:val="18"/>
+              </w:rPr>
+              <w:t>a/b</w:t>
+            </w:r>
+            <w:r>
+              <w:rPr>
+                <w:rFonts w:ascii="Menlo" w:hAnsi="Menlo" w:cs="Menlo"/>
+                <w:i/>
+                <w:iCs/>
+                <w:color w:val="808080"/>
+                <w:sz w:val="18"/>
+                <w:szCs w:val="18"/>
+              </w:rPr>
+              <w:t xml:space="preserve"> split intentionally leaving out </w:t>
+            </w:r>
+            <w:r>
+              <w:rPr>
+                <w:rFonts w:ascii="Menlo" w:hAnsi="Menlo" w:cs="Menlo"/>
+                <w:i/>
+                <w:iCs/>
+                <w:color w:val="808080"/>
+                <w:sz w:val="18"/>
+                <w:szCs w:val="18"/>
+              </w:rPr>
+              <w:t>c</w:t>
+            </w:r>
+            <w:r>
+              <w:rPr>
+                <w:rFonts w:ascii="Menlo" w:hAnsi="Menlo" w:cs="Menlo"/>
+                <w:i/>
+                <w:iCs/>
+                <w:color w:val="808080"/>
+                <w:sz w:val="18"/>
+                <w:szCs w:val="18"/>
+              </w:rPr>
+              <w:t>%</w:t>
+            </w:r>
+          </w:p>
+        </w:tc>
+      </w:tr>
+      <w:tr>
+        <w:tc>
+          <w:tcPr>
+            <w:tcW w:w="9350" w:type="dxa"/>
+          </w:tcPr>
+          <w:p>
+            <w:pPr>
+              <w:pStyle w:val="HTMLPreformatted"/>
+              <w:shd w:val="clear" w:color="auto" w:fill="FFFFFF"/>
+              <w:rPr>
+                <w:rFonts w:ascii="Menlo" w:hAnsi="Menlo" w:cs="Menlo"/>
+                <w:color w:val="000000"/>
+                <w:sz w:val="18"/>
+                <w:szCs w:val="18"/>
+              </w:rPr>
+            </w:pPr>
+            <w:proofErr w:type="spellStart"/>
+            <w:r>
+              <w:rPr>
+                <w:rFonts w:ascii="Menlo" w:hAnsi="Menlo" w:cs="Menlo"/>
+                <w:color w:val="000000"/>
+                <w:sz w:val="18"/>
+                <w:szCs w:val="18"/>
+              </w:rPr>
+              <w:t>tune_model</w:t>
+            </w:r>
+            <w:proofErr w:type="spellEnd"/>
+            <w:r>
+              <w:rPr>
+                <w:rFonts w:ascii="Menlo" w:hAnsi="Menlo" w:cs="Menlo"/>
+                <w:color w:val="000000"/>
+                <w:sz w:val="18"/>
+                <w:szCs w:val="18"/>
+              </w:rPr>
+              <w:t xml:space="preserve"> = </w:t>
+            </w:r>
+            <w:proofErr w:type="spellStart"/>
+            <w:r>
+              <w:rPr>
+                <w:rFonts w:ascii="Menlo" w:hAnsi="Menlo" w:cs="Menlo"/>
+                <w:color w:val="000000"/>
+                <w:sz w:val="18"/>
+                <w:szCs w:val="18"/>
+              </w:rPr>
+              <w:t>model_</w:t>
+            </w:r>
+            <w:proofErr w:type="gramStart"/>
+            <w:r>
+              <w:rPr>
+                <w:rFonts w:ascii="Menlo" w:hAnsi="Menlo" w:cs="Menlo"/>
+                <w:color w:val="000000"/>
+                <w:sz w:val="18"/>
+                <w:szCs w:val="18"/>
+              </w:rPr>
+              <w:t>selection.GridSearchCV</w:t>
+            </w:r>
+            <w:proofErr w:type="spellEnd"/>
+            <w:proofErr w:type="gramEnd"/>
+            <w:r>
+              <w:rPr>
+                <w:rFonts w:ascii="Menlo" w:hAnsi="Menlo" w:cs="Menlo"/>
+                <w:color w:val="000000"/>
+                <w:sz w:val="18"/>
+                <w:szCs w:val="18"/>
+              </w:rPr>
+              <w:t>: for a given classifier, list all reasonable values for different params, e</w:t>
+            </w:r>
+            <w:r>
+              <w:rPr>
+                <w:rFonts w:ascii="Menlo" w:hAnsi="Menlo" w:cs="Menlo"/>
+                <w:i/>
+                <w:iCs/>
+                <w:color w:val="808080"/>
+                <w:sz w:val="18"/>
+                <w:szCs w:val="18"/>
+              </w:rPr>
+              <w:t xml:space="preserve">xhaustive search over </w:t>
+            </w:r>
+            <w:r>
+              <w:rPr>
+                <w:rFonts w:ascii="Menlo" w:hAnsi="Menlo" w:cs="Menlo"/>
+                <w:i/>
+                <w:iCs/>
+                <w:color w:val="808080"/>
+                <w:sz w:val="18"/>
+                <w:szCs w:val="18"/>
+              </w:rPr>
+              <w:t>these</w:t>
+            </w:r>
+            <w:r>
+              <w:rPr>
+                <w:rFonts w:ascii="Menlo" w:hAnsi="Menlo" w:cs="Menlo"/>
+                <w:i/>
+                <w:iCs/>
+                <w:color w:val="808080"/>
+                <w:sz w:val="18"/>
+                <w:szCs w:val="18"/>
+              </w:rPr>
+              <w:t xml:space="preserve"> values for an </w:t>
+            </w:r>
+            <w:r>
+              <w:rPr>
+                <w:rFonts w:ascii="Menlo" w:hAnsi="Menlo" w:cs="Menlo"/>
+                <w:i/>
+                <w:iCs/>
+                <w:color w:val="808080"/>
+                <w:sz w:val="18"/>
+                <w:szCs w:val="18"/>
+              </w:rPr>
+              <w:t xml:space="preserve">the best set of values for this </w:t>
+            </w:r>
+            <w:r>
+              <w:rPr>
+                <w:rFonts w:ascii="Menlo" w:hAnsi="Menlo" w:cs="Menlo"/>
+                <w:color w:val="000000"/>
+                <w:sz w:val="18"/>
+                <w:szCs w:val="18"/>
+              </w:rPr>
+              <w:t>classifier</w:t>
+            </w:r>
+          </w:p>
+        </w:tc>
+      </w:tr>
+      <w:tr>
+        <w:tc>
+          <w:tcPr>
+            <w:tcW w:w="9350" w:type="dxa"/>
+          </w:tcPr>
+          <w:p>
+            <w:pPr>
+              <w:pStyle w:val="HTMLPreformatted"/>
+              <w:shd w:val="clear" w:color="auto" w:fill="FFFFFF"/>
+              <w:rPr>
+                <w:rFonts w:ascii="Menlo" w:hAnsi="Menlo" w:cs="Menlo"/>
+                <w:color w:val="000000"/>
+                <w:sz w:val="18"/>
+                <w:szCs w:val="18"/>
+              </w:rPr>
+            </w:pPr>
+            <w:proofErr w:type="spellStart"/>
+            <w:r>
+              <w:rPr>
+                <w:rFonts w:ascii="Menlo" w:hAnsi="Menlo" w:cs="Menlo"/>
+                <w:color w:val="000000"/>
+                <w:sz w:val="18"/>
+                <w:szCs w:val="18"/>
+              </w:rPr>
+              <w:t>feature_select</w:t>
+            </w:r>
+            <w:proofErr w:type="spellEnd"/>
+            <w:r>
+              <w:rPr>
+                <w:rFonts w:ascii="Menlo" w:hAnsi="Menlo" w:cs="Menlo"/>
+                <w:color w:val="000000"/>
+                <w:sz w:val="18"/>
+                <w:szCs w:val="18"/>
+              </w:rPr>
+              <w:t xml:space="preserve">: </w:t>
+            </w:r>
+            <w:r>
+              <w:rPr>
+                <w:rFonts w:ascii="Menlo" w:hAnsi="Menlo" w:cs="Menlo"/>
+                <w:i/>
+                <w:iCs/>
+                <w:color w:val="808080"/>
+                <w:sz w:val="18"/>
+                <w:szCs w:val="18"/>
+              </w:rPr>
+              <w:t xml:space="preserve"># </w:t>
+            </w:r>
+            <w:r>
+              <w:rPr>
+                <w:rFonts w:ascii="Menlo" w:hAnsi="Menlo" w:cs="Menlo"/>
+                <w:i/>
+                <w:iCs/>
+                <w:color w:val="808080"/>
+                <w:sz w:val="18"/>
+                <w:szCs w:val="18"/>
+              </w:rPr>
+              <w:t xml:space="preserve">for a given classifier, </w:t>
+            </w:r>
+            <w:r>
+              <w:rPr>
+                <w:rFonts w:ascii="Menlo" w:hAnsi="Menlo" w:cs="Menlo"/>
+                <w:i/>
+                <w:iCs/>
+                <w:color w:val="808080"/>
+                <w:sz w:val="18"/>
+                <w:szCs w:val="18"/>
+              </w:rPr>
+              <w:t xml:space="preserve">more </w:t>
+            </w:r>
+            <w:r>
+              <w:rPr>
+                <w:rFonts w:ascii="Menlo" w:hAnsi="Menlo" w:cs="Menlo"/>
+                <w:i/>
+                <w:iCs/>
+                <w:color w:val="808080"/>
+                <w:sz w:val="18"/>
+                <w:szCs w:val="18"/>
+              </w:rPr>
+              <w:t>features</w:t>
+            </w:r>
+            <w:r>
+              <w:rPr>
+                <w:rFonts w:ascii="Menlo" w:hAnsi="Menlo" w:cs="Menlo"/>
+                <w:i/>
+                <w:iCs/>
+                <w:color w:val="808080"/>
+                <w:sz w:val="18"/>
+                <w:szCs w:val="18"/>
+              </w:rPr>
+              <w:t xml:space="preserve"> do not </w:t>
+            </w:r>
+            <w:r>
+              <w:rPr>
+                <w:rFonts w:ascii="Menlo" w:hAnsi="Menlo" w:cs="Menlo"/>
+                <w:i/>
+                <w:iCs/>
+                <w:color w:val="808080"/>
+                <w:sz w:val="18"/>
+                <w:szCs w:val="18"/>
+              </w:rPr>
+              <w:t xml:space="preserve">necessarily </w:t>
+            </w:r>
+            <w:r>
+              <w:rPr>
+                <w:rFonts w:ascii="Menlo" w:hAnsi="Menlo" w:cs="Menlo"/>
+                <w:i/>
+                <w:iCs/>
+                <w:color w:val="808080"/>
+                <w:sz w:val="18"/>
+                <w:szCs w:val="18"/>
+              </w:rPr>
+              <w:t xml:space="preserve">make a better model, but the right </w:t>
+            </w:r>
+            <w:r>
+              <w:rPr>
+                <w:rFonts w:ascii="Menlo" w:hAnsi="Menlo" w:cs="Menlo"/>
+                <w:i/>
+                <w:iCs/>
+                <w:color w:val="808080"/>
+                <w:sz w:val="18"/>
+                <w:szCs w:val="18"/>
+              </w:rPr>
+              <w:t>features</w:t>
+            </w:r>
+            <w:r>
+              <w:rPr>
+                <w:rFonts w:ascii="Menlo" w:hAnsi="Menlo" w:cs="Menlo"/>
+                <w:i/>
+                <w:iCs/>
+                <w:color w:val="808080"/>
+                <w:sz w:val="18"/>
+                <w:szCs w:val="18"/>
+              </w:rPr>
+              <w:t xml:space="preserve"> do.</w:t>
+            </w:r>
+          </w:p>
+        </w:tc>
+      </w:tr>
+      <w:tr>
+        <w:tc>
+          <w:tcPr>
+            <w:tcW w:w="9350" w:type="dxa"/>
+          </w:tcPr>
+          <w:p>
+            <w:pPr>
+              <w:shd w:val="clear" w:color="auto" w:fill="FFFFFF"/>
+              <w:tabs>
+                <w:tab w:val="left" w:pos="916"/>
+                <w:tab w:val="left" w:pos="1832"/>
+                <w:tab w:val="left" w:pos="2748"/>
+                <w:tab w:val="left" w:pos="3664"/>
+                <w:tab w:val="left" w:pos="4580"/>
+                <w:tab w:val="left" w:pos="5496"/>
+                <w:tab w:val="left" w:pos="6412"/>
+                <w:tab w:val="left" w:pos="7328"/>
+                <w:tab w:val="left" w:pos="8244"/>
+                <w:tab w:val="left" w:pos="9160"/>
+                <w:tab w:val="left" w:pos="10076"/>
+                <w:tab w:val="left" w:pos="10992"/>
+                <w:tab w:val="left" w:pos="11908"/>
+                <w:tab w:val="left" w:pos="12824"/>
+                <w:tab w:val="left" w:pos="13740"/>
+                <w:tab w:val="left" w:pos="14656"/>
+              </w:tabs>
+              <w:rPr>
+                <w:rFonts w:ascii="Menlo" w:eastAsia="Times New Roman" w:hAnsi="Menlo" w:cs="Menlo"/>
+                <w:color w:val="000000"/>
+                <w:sz w:val="18"/>
+                <w:szCs w:val="18"/>
+                <w:lang w:val="en-CA" w:eastAsia="zh-CN"/>
+              </w:rPr>
+            </w:pPr>
+            <w:proofErr w:type="spellStart"/>
+            <w:r>
+              <w:rPr>
+                <w:rFonts w:ascii="Menlo" w:eastAsia="Times New Roman" w:hAnsi="Menlo" w:cs="Menlo"/>
+                <w:color w:val="000000"/>
+                <w:sz w:val="18"/>
+                <w:szCs w:val="18"/>
+                <w:lang w:val="en-CA" w:eastAsia="zh-CN"/>
+              </w:rPr>
+              <w:t>multi_classifier_voting_predication</w:t>
+            </w:r>
+            <w:proofErr w:type="spellEnd"/>
+            <w:r>
+              <w:rPr>
+                <w:rFonts w:ascii="Menlo" w:eastAsia="Times New Roman" w:hAnsi="Menlo" w:cs="Menlo"/>
+                <w:color w:val="000000"/>
+                <w:sz w:val="18"/>
+                <w:szCs w:val="18"/>
+                <w:lang w:val="en-CA" w:eastAsia="zh-CN"/>
+              </w:rPr>
+              <w:t xml:space="preserve">: similar to average out different </w:t>
+            </w:r>
+            <w:proofErr w:type="gramStart"/>
+            <w:r>
+              <w:rPr>
+                <w:rFonts w:ascii="Menlo" w:eastAsia="Times New Roman" w:hAnsi="Menlo" w:cs="Menlo"/>
+                <w:color w:val="000000"/>
+                <w:sz w:val="18"/>
+                <w:szCs w:val="18"/>
+                <w:lang w:val="en-CA" w:eastAsia="zh-CN"/>
+              </w:rPr>
+              <w:t>models</w:t>
+            </w:r>
+            <w:proofErr w:type="gramEnd"/>
+            <w:r>
+              <w:rPr>
+                <w:rFonts w:ascii="Menlo" w:eastAsia="Times New Roman" w:hAnsi="Menlo" w:cs="Menlo"/>
+                <w:color w:val="000000"/>
+                <w:sz w:val="18"/>
+                <w:szCs w:val="18"/>
+                <w:lang w:val="en-CA" w:eastAsia="zh-CN"/>
+              </w:rPr>
+              <w:t xml:space="preserve"> predictions, this lets models vote</w:t>
+            </w:r>
+          </w:p>
+        </w:tc>
+      </w:tr>
+      <w:tr>
+        <w:tc>
+          <w:tcPr>
+            <w:tcW w:w="9350" w:type="dxa"/>
+          </w:tcPr>
+          <w:p>
+            <w:pPr>
+              <w:shd w:val="clear" w:color="auto" w:fill="FFFFFF"/>
+              <w:tabs>
+                <w:tab w:val="left" w:pos="916"/>
+                <w:tab w:val="left" w:pos="1832"/>
+                <w:tab w:val="left" w:pos="2748"/>
+                <w:tab w:val="left" w:pos="3664"/>
+                <w:tab w:val="left" w:pos="4580"/>
+                <w:tab w:val="left" w:pos="5496"/>
+                <w:tab w:val="left" w:pos="6412"/>
+                <w:tab w:val="left" w:pos="7328"/>
+                <w:tab w:val="left" w:pos="8244"/>
+                <w:tab w:val="left" w:pos="9160"/>
+                <w:tab w:val="left" w:pos="10076"/>
+                <w:tab w:val="left" w:pos="10992"/>
+                <w:tab w:val="left" w:pos="11908"/>
+                <w:tab w:val="left" w:pos="12824"/>
+                <w:tab w:val="left" w:pos="13740"/>
+                <w:tab w:val="left" w:pos="14656"/>
+              </w:tabs>
+              <w:rPr>
+                <w:rFonts w:ascii="Menlo" w:eastAsia="Times New Roman" w:hAnsi="Menlo" w:cs="Menlo"/>
+                <w:color w:val="000000"/>
+                <w:sz w:val="18"/>
+                <w:szCs w:val="18"/>
+                <w:lang w:val="en-CA" w:eastAsia="zh-CN"/>
+              </w:rPr>
+            </w:pPr>
+            <w:r>
+              <w:rPr>
+                <w:rFonts w:ascii="Menlo" w:eastAsia="Times New Roman" w:hAnsi="Menlo" w:cs="Menlo"/>
+                <w:i/>
+                <w:iCs/>
+                <w:color w:val="808080"/>
+                <w:sz w:val="18"/>
+                <w:szCs w:val="18"/>
+                <w:lang w:val="en-CA" w:eastAsia="zh-CN"/>
+              </w:rPr>
+              <w:t># support is the number of samples of the true response that lie in that class.</w:t>
+            </w:r>
+            <w:r>
+              <w:rPr>
+                <w:rFonts w:ascii="Menlo" w:eastAsia="Times New Roman" w:hAnsi="Menlo" w:cs="Menlo"/>
+                <w:i/>
+                <w:iCs/>
+                <w:color w:val="808080"/>
+                <w:sz w:val="18"/>
+                <w:szCs w:val="18"/>
+                <w:lang w:val="en-CA" w:eastAsia="zh-CN"/>
+              </w:rPr>
+              <w:br/>
+              <w:t># macro average (averaging the unweighted mean per label)</w:t>
+            </w:r>
+            <w:r>
+              <w:rPr>
+                <w:rFonts w:ascii="Menlo" w:eastAsia="Times New Roman" w:hAnsi="Menlo" w:cs="Menlo"/>
+                <w:i/>
+                <w:iCs/>
+                <w:color w:val="808080"/>
+                <w:sz w:val="18"/>
+                <w:szCs w:val="18"/>
+                <w:lang w:val="en-CA" w:eastAsia="zh-CN"/>
+              </w:rPr>
+              <w:br/>
+            </w:r>
+            <w:r>
+              <w:rPr>
+                <w:rFonts w:ascii="Menlo" w:eastAsia="Times New Roman" w:hAnsi="Menlo" w:cs="Menlo"/>
+                <w:color w:val="000080"/>
+                <w:sz w:val="18"/>
+                <w:szCs w:val="18"/>
+                <w:lang w:val="en-CA" w:eastAsia="zh-CN"/>
+              </w:rPr>
+              <w:t>print</w:t>
+            </w:r>
+            <w:r>
+              <w:rPr>
+                <w:rFonts w:ascii="Menlo" w:eastAsia="Times New Roman" w:hAnsi="Menlo" w:cs="Menlo"/>
+                <w:color w:val="000000"/>
+                <w:sz w:val="18"/>
+                <w:szCs w:val="18"/>
+                <w:lang w:val="en-CA" w:eastAsia="zh-CN"/>
+              </w:rPr>
+              <w:t>(</w:t>
+            </w:r>
+            <w:r>
+              <w:rPr>
+                <w:rFonts w:ascii="Menlo" w:eastAsia="Times New Roman" w:hAnsi="Menlo" w:cs="Menlo"/>
+                <w:b/>
+                <w:bCs/>
+                <w:color w:val="008080"/>
+                <w:sz w:val="18"/>
+                <w:szCs w:val="18"/>
+                <w:lang w:val="en-CA" w:eastAsia="zh-CN"/>
+              </w:rPr>
+              <w:t xml:space="preserve">'f1-score on </w:t>
+            </w:r>
+            <w:proofErr w:type="spellStart"/>
+            <w:r>
+              <w:rPr>
+                <w:rFonts w:ascii="Menlo" w:eastAsia="Times New Roman" w:hAnsi="Menlo" w:cs="Menlo"/>
+                <w:b/>
+                <w:bCs/>
+                <w:color w:val="008080"/>
+                <w:sz w:val="18"/>
+                <w:szCs w:val="18"/>
+                <w:lang w:val="en-CA" w:eastAsia="zh-CN"/>
+              </w:rPr>
+              <w:t>myTree</w:t>
+            </w:r>
+            <w:proofErr w:type="spellEnd"/>
+            <w:r>
+              <w:rPr>
+                <w:rFonts w:ascii="Menlo" w:eastAsia="Times New Roman" w:hAnsi="Menlo" w:cs="Menlo"/>
+                <w:b/>
+                <w:bCs/>
+                <w:color w:val="008080"/>
+                <w:sz w:val="18"/>
+                <w:szCs w:val="18"/>
+                <w:lang w:val="en-CA" w:eastAsia="zh-CN"/>
+              </w:rPr>
+              <w:t>'</w:t>
+            </w:r>
+            <w:r>
+              <w:rPr>
+                <w:rFonts w:ascii="Menlo" w:eastAsia="Times New Roman" w:hAnsi="Menlo" w:cs="Menlo"/>
+                <w:color w:val="000000"/>
+                <w:sz w:val="18"/>
+                <w:szCs w:val="18"/>
+                <w:lang w:val="en-CA" w:eastAsia="zh-CN"/>
+              </w:rPr>
+              <w:t>)</w:t>
+            </w:r>
+            <w:r>
+              <w:rPr>
+                <w:rFonts w:ascii="Menlo" w:eastAsia="Times New Roman" w:hAnsi="Menlo" w:cs="Menlo"/>
+                <w:color w:val="000000"/>
+                <w:sz w:val="18"/>
+                <w:szCs w:val="18"/>
+                <w:lang w:val="en-CA" w:eastAsia="zh-CN"/>
+              </w:rPr>
+              <w:br/>
+            </w:r>
+            <w:r>
+              <w:rPr>
+                <w:rFonts w:ascii="Menlo" w:eastAsia="Times New Roman" w:hAnsi="Menlo" w:cs="Menlo"/>
+                <w:color w:val="000080"/>
+                <w:sz w:val="18"/>
+                <w:szCs w:val="18"/>
+                <w:lang w:val="en-CA" w:eastAsia="zh-CN"/>
+              </w:rPr>
+              <w:t>print</w:t>
+            </w:r>
+            <w:r>
+              <w:rPr>
+                <w:rFonts w:ascii="Menlo" w:eastAsia="Times New Roman" w:hAnsi="Menlo" w:cs="Menlo"/>
+                <w:color w:val="000000"/>
+                <w:sz w:val="18"/>
+                <w:szCs w:val="18"/>
+                <w:lang w:val="en-CA" w:eastAsia="zh-CN"/>
+              </w:rPr>
+              <w:t>(</w:t>
+            </w:r>
+            <w:proofErr w:type="spellStart"/>
+            <w:r>
+              <w:rPr>
+                <w:rFonts w:ascii="Menlo" w:eastAsia="Times New Roman" w:hAnsi="Menlo" w:cs="Menlo"/>
+                <w:color w:val="000000"/>
+                <w:sz w:val="18"/>
+                <w:szCs w:val="18"/>
+                <w:lang w:val="en-CA" w:eastAsia="zh-CN"/>
+              </w:rPr>
+              <w:t>metrics.classification_report</w:t>
+            </w:r>
+            <w:proofErr w:type="spellEnd"/>
+            <w:r>
+              <w:rPr>
+                <w:rFonts w:ascii="Menlo" w:eastAsia="Times New Roman" w:hAnsi="Menlo" w:cs="Menlo"/>
+                <w:color w:val="000000"/>
+                <w:sz w:val="18"/>
+                <w:szCs w:val="18"/>
+                <w:lang w:val="en-CA" w:eastAsia="zh-CN"/>
+              </w:rPr>
+              <w:t>(data1[</w:t>
+            </w:r>
+            <w:r>
+              <w:rPr>
+                <w:rFonts w:ascii="Menlo" w:eastAsia="Times New Roman" w:hAnsi="Menlo" w:cs="Menlo"/>
+                <w:b/>
+                <w:bCs/>
+                <w:color w:val="008080"/>
+                <w:sz w:val="18"/>
+                <w:szCs w:val="18"/>
+                <w:lang w:val="en-CA" w:eastAsia="zh-CN"/>
+              </w:rPr>
+              <w:t>'Survived'</w:t>
+            </w:r>
+            <w:r>
+              <w:rPr>
+                <w:rFonts w:ascii="Menlo" w:eastAsia="Times New Roman" w:hAnsi="Menlo" w:cs="Menlo"/>
+                <w:color w:val="000000"/>
+                <w:sz w:val="18"/>
+                <w:szCs w:val="18"/>
+                <w:lang w:val="en-CA" w:eastAsia="zh-CN"/>
+              </w:rPr>
+              <w:t xml:space="preserve">], </w:t>
+            </w:r>
+            <w:proofErr w:type="spellStart"/>
+            <w:r>
+              <w:rPr>
+                <w:rFonts w:ascii="Menlo" w:eastAsia="Times New Roman" w:hAnsi="Menlo" w:cs="Menlo"/>
+                <w:color w:val="000000"/>
+                <w:sz w:val="18"/>
+                <w:szCs w:val="18"/>
+                <w:lang w:val="en-CA" w:eastAsia="zh-CN"/>
+              </w:rPr>
+              <w:t>Tree_Predict</w:t>
+            </w:r>
+            <w:proofErr w:type="spellEnd"/>
+            <w:r>
+              <w:rPr>
+                <w:rFonts w:ascii="Menlo" w:eastAsia="Times New Roman" w:hAnsi="Menlo" w:cs="Menlo"/>
+                <w:color w:val="000000"/>
+                <w:sz w:val="18"/>
+                <w:szCs w:val="18"/>
+                <w:lang w:val="en-CA" w:eastAsia="zh-CN"/>
+              </w:rPr>
+              <w:t xml:space="preserve">)) </w:t>
+            </w:r>
+            <w:r>
+              <w:rPr>
+                <w:rFonts w:ascii="Menlo" w:eastAsia="Times New Roman" w:hAnsi="Menlo" w:cs="Menlo"/>
+                <w:i/>
+                <w:iCs/>
+                <w:color w:val="808080"/>
+                <w:sz w:val="18"/>
+                <w:szCs w:val="18"/>
+                <w:lang w:val="en-CA" w:eastAsia="zh-CN"/>
+              </w:rPr>
+              <w:t># Build a text report showing the main classification metrics</w:t>
+            </w:r>
+          </w:p>
+        </w:tc>
+      </w:tr>
+    </w:tbl>
+    <w:p>
+      <w:pPr>
+        <w:shd w:val="clear" w:color="auto" w:fill="FFFFFF"/>
+        <w:tabs>
+          <w:tab w:val="left" w:pos="916"/>
+          <w:tab w:val="left" w:pos="1832"/>
+          <w:tab w:val="left" w:pos="2748"/>
+          <w:tab w:val="left" w:pos="3664"/>
+          <w:tab w:val="left" w:pos="4580"/>
+          <w:tab w:val="left" w:pos="5496"/>
+          <w:tab w:val="left" w:pos="6412"/>
+          <w:tab w:val="left" w:pos="7328"/>
+          <w:tab w:val="left" w:pos="8244"/>
+          <w:tab w:val="left" w:pos="9160"/>
+          <w:tab w:val="left" w:pos="10076"/>
+          <w:tab w:val="left" w:pos="10992"/>
+          <w:tab w:val="left" w:pos="11908"/>
+          <w:tab w:val="left" w:pos="12824"/>
+          <w:tab w:val="left" w:pos="13740"/>
+          <w:tab w:val="left" w:pos="14656"/>
+        </w:tabs>
         <w:rPr>
-          <w:rFonts w:ascii="Menlo" w:hAnsi="Menlo" w:cs="Menlo"/>
+          <w:rFonts w:ascii="Menlo" w:eastAsia="Times New Roman" w:hAnsi="Menlo" w:cs="Menlo"/>
           <w:color w:val="000000"/>
-          <w:sz w:val="28"/>
-          <w:szCs w:val="28"/>
-          <w:lang w:eastAsia="zh-CN"/>
+          <w:sz w:val="18"/>
+          <w:szCs w:val="18"/>
+          <w:lang w:val="en-CA" w:eastAsia="zh-CN"/>
         </w:rPr>
-        <w:t>kernal_achieve_99_accuracy_clean.py</w:t>
-      </w:r>
+      </w:pPr>
     </w:p>
     <w:p>
       <w:pPr>
@@ -3948,7 +5436,6 @@
           <w:lang w:val="en-CA" w:eastAsia="zh-CN"/>
         </w:rPr>
       </w:pPr>
-      <w:proofErr w:type="spellStart"/>
       <w:r>
         <w:rPr>
           <w:rFonts w:ascii="Menlo" w:eastAsia="Times New Roman" w:hAnsi="Menlo" w:cs="Menlo"/>
@@ -3957,19 +5444,384 @@
           <w:szCs w:val="18"/>
           <w:lang w:val="en-CA" w:eastAsia="zh-CN"/>
         </w:rPr>
-        <w:t>categorical_to_ordinal</w:t>
-      </w:r>
-      <w:proofErr w:type="spellEnd"/>
-      <w:r>
+        <w:t>Plan:</w:t>
+      </w:r>
+    </w:p>
+    <w:p>
+      <w:pPr>
+        <w:pStyle w:val="HTMLPreformatted"/>
+        <w:numPr>
+          <w:ilvl w:val="0"/>
+          <w:numId w:val="3"/>
+        </w:numPr>
+        <w:shd w:val="clear" w:color="auto" w:fill="FFFFFF"/>
         <w:rPr>
-          <w:rFonts w:ascii="Menlo" w:eastAsia="Times New Roman" w:hAnsi="Menlo" w:cs="Menlo"/>
+          <w:rFonts w:ascii="Menlo" w:hAnsi="Menlo" w:cs="Menlo"/>
           <w:color w:val="000000"/>
           <w:sz w:val="18"/>
           <w:szCs w:val="18"/>
-          <w:lang w:val="en-CA" w:eastAsia="zh-CN"/>
         </w:rPr>
-        <w:t>: built-in method, don’t need manual mapping</w:t>
-      </w:r>
+      </w:pPr>
+      <w:r>
+        <w:rPr>
+          <w:rFonts w:ascii="Menlo" w:hAnsi="Menlo" w:cs="Menlo"/>
+          <w:color w:val="000000"/>
+          <w:sz w:val="18"/>
+          <w:szCs w:val="18"/>
+        </w:rPr>
+        <w:t xml:space="preserve">Use </w:t>
+      </w:r>
+      <w:proofErr w:type="spellStart"/>
+      <w:r>
+        <w:rPr>
+          <w:rFonts w:ascii="Menlo" w:hAnsi="Menlo" w:cs="Menlo"/>
+          <w:color w:val="000000"/>
+          <w:sz w:val="18"/>
+          <w:szCs w:val="18"/>
+        </w:rPr>
+        <w:t>save_df_to_</w:t>
+      </w:r>
+      <w:proofErr w:type="gramStart"/>
+      <w:r>
+        <w:rPr>
+          <w:rFonts w:ascii="Menlo" w:hAnsi="Menlo" w:cs="Menlo"/>
+          <w:color w:val="000000"/>
+          <w:sz w:val="18"/>
+          <w:szCs w:val="18"/>
+        </w:rPr>
+        <w:t>csv</w:t>
+      </w:r>
+      <w:proofErr w:type="spellEnd"/>
+      <w:r>
+        <w:rPr>
+          <w:rFonts w:ascii="Menlo" w:hAnsi="Menlo" w:cs="Menlo"/>
+          <w:color w:val="000000"/>
+          <w:sz w:val="18"/>
+          <w:szCs w:val="18"/>
+        </w:rPr>
+        <w:t>(</w:t>
+      </w:r>
+      <w:proofErr w:type="gramEnd"/>
+      <w:r>
+        <w:rPr>
+          <w:rFonts w:ascii="Menlo" w:hAnsi="Menlo" w:cs="Menlo"/>
+          <w:color w:val="000000"/>
+          <w:sz w:val="18"/>
+          <w:szCs w:val="18"/>
+        </w:rPr>
+        <w:t xml:space="preserve">df, </w:t>
+      </w:r>
+      <w:proofErr w:type="spellStart"/>
+      <w:r>
+        <w:rPr>
+          <w:rFonts w:ascii="Menlo" w:hAnsi="Menlo" w:cs="Menlo"/>
+          <w:color w:val="000000"/>
+          <w:sz w:val="18"/>
+          <w:szCs w:val="18"/>
+        </w:rPr>
+        <w:t>outFileName</w:t>
+      </w:r>
+      <w:proofErr w:type="spellEnd"/>
+      <w:r>
+        <w:rPr>
+          <w:rFonts w:ascii="Menlo" w:hAnsi="Menlo" w:cs="Menlo"/>
+          <w:color w:val="000000"/>
+          <w:sz w:val="18"/>
+          <w:szCs w:val="18"/>
+        </w:rPr>
+        <w:t>)</w:t>
+      </w:r>
+      <w:r>
+        <w:rPr>
+          <w:rFonts w:ascii="Menlo" w:hAnsi="Menlo" w:cs="Menlo"/>
+          <w:color w:val="000000"/>
+          <w:sz w:val="18"/>
+          <w:szCs w:val="18"/>
+        </w:rPr>
+        <w:t xml:space="preserve"> for </w:t>
+      </w:r>
+      <w:r>
+        <w:rPr>
+          <w:rFonts w:ascii="Menlo" w:hAnsi="Menlo" w:cs="Menlo"/>
+          <w:color w:val="000000"/>
+          <w:sz w:val="18"/>
+          <w:szCs w:val="18"/>
+        </w:rPr>
+        <w:t>intermediate df saving</w:t>
+      </w:r>
+    </w:p>
+    <w:p>
+      <w:pPr>
+        <w:pStyle w:val="HTMLPreformatted"/>
+        <w:numPr>
+          <w:ilvl w:val="0"/>
+          <w:numId w:val="3"/>
+        </w:numPr>
+        <w:shd w:val="clear" w:color="auto" w:fill="FFFFFF"/>
+        <w:rPr>
+          <w:rFonts w:ascii="Menlo" w:hAnsi="Menlo" w:cs="Menlo"/>
+          <w:color w:val="000000"/>
+          <w:sz w:val="18"/>
+          <w:szCs w:val="18"/>
+        </w:rPr>
+      </w:pPr>
+      <w:r>
+        <w:rPr>
+          <w:rFonts w:ascii="Menlo" w:hAnsi="Menlo" w:cs="Menlo"/>
+          <w:color w:val="000000"/>
+          <w:sz w:val="18"/>
+          <w:szCs w:val="18"/>
+        </w:rPr>
+        <w:t>Use advanced engineering</w:t>
+      </w:r>
+    </w:p>
+    <w:p>
+      <w:pPr>
+        <w:pStyle w:val="HTMLPreformatted"/>
+        <w:numPr>
+          <w:ilvl w:val="0"/>
+          <w:numId w:val="3"/>
+        </w:numPr>
+        <w:shd w:val="clear" w:color="auto" w:fill="FFFFFF"/>
+        <w:rPr>
+          <w:rFonts w:ascii="Menlo" w:hAnsi="Menlo" w:cs="Menlo"/>
+          <w:color w:val="000000"/>
+          <w:sz w:val="18"/>
+          <w:szCs w:val="18"/>
+        </w:rPr>
+      </w:pPr>
+      <w:r>
+        <w:rPr>
+          <w:rFonts w:ascii="Menlo" w:hAnsi="Menlo" w:cs="Menlo"/>
+          <w:color w:val="000000"/>
+          <w:sz w:val="18"/>
+          <w:szCs w:val="18"/>
+        </w:rPr>
+        <w:t>Try one-hot result from last step</w:t>
+      </w:r>
+    </w:p>
+    <w:p>
+      <w:pPr>
+        <w:pStyle w:val="HTMLPreformatted"/>
+        <w:numPr>
+          <w:ilvl w:val="0"/>
+          <w:numId w:val="3"/>
+        </w:numPr>
+        <w:shd w:val="clear" w:color="auto" w:fill="FFFFFF"/>
+        <w:rPr>
+          <w:rFonts w:ascii="Menlo" w:hAnsi="Menlo" w:cs="Menlo"/>
+          <w:color w:val="000000"/>
+          <w:sz w:val="18"/>
+          <w:szCs w:val="18"/>
+        </w:rPr>
+      </w:pPr>
+      <w:r>
+        <w:rPr>
+          <w:rFonts w:ascii="Menlo" w:hAnsi="Menlo" w:cs="Menlo"/>
+          <w:color w:val="000000"/>
+          <w:sz w:val="18"/>
+          <w:szCs w:val="18"/>
+        </w:rPr>
+        <w:t>Re-learn all models in</w:t>
+      </w:r>
+      <w:r>
+        <w:rPr>
+          <w:rFonts w:ascii="Menlo" w:hAnsi="Menlo" w:cs="Menlo"/>
+          <w:color w:val="000000"/>
+          <w:sz w:val="18"/>
+          <w:szCs w:val="18"/>
+        </w:rPr>
+        <w:t xml:space="preserve"> </w:t>
+      </w:r>
+      <w:proofErr w:type="spellStart"/>
+      <w:r>
+        <w:rPr>
+          <w:rFonts w:ascii="Menlo" w:hAnsi="Menlo" w:cs="Menlo"/>
+          <w:color w:val="000000"/>
+          <w:sz w:val="18"/>
+          <w:szCs w:val="18"/>
+        </w:rPr>
+        <w:t>multi_classifier_model_compare</w:t>
+      </w:r>
+      <w:proofErr w:type="spellEnd"/>
+      <w:r>
+        <w:rPr>
+          <w:rFonts w:ascii="Menlo" w:hAnsi="Menlo" w:cs="Menlo"/>
+          <w:color w:val="000000"/>
+          <w:sz w:val="18"/>
+          <w:szCs w:val="18"/>
+        </w:rPr>
+        <w:t xml:space="preserve">, list all reasonable values for different params for these different classifiers, </w:t>
+      </w:r>
+    </w:p>
+    <w:p>
+      <w:pPr>
+        <w:pStyle w:val="HTMLPreformatted"/>
+        <w:numPr>
+          <w:ilvl w:val="1"/>
+          <w:numId w:val="3"/>
+        </w:numPr>
+        <w:shd w:val="clear" w:color="auto" w:fill="FFFFFF"/>
+        <w:rPr>
+          <w:rFonts w:ascii="Menlo" w:hAnsi="Menlo" w:cs="Menlo"/>
+          <w:color w:val="000000"/>
+          <w:sz w:val="18"/>
+          <w:szCs w:val="18"/>
+        </w:rPr>
+      </w:pPr>
+      <w:r>
+        <w:rPr>
+          <w:rFonts w:ascii="Menlo" w:hAnsi="Menlo" w:cs="Menlo"/>
+          <w:color w:val="000000"/>
+          <w:sz w:val="18"/>
+          <w:szCs w:val="18"/>
+        </w:rPr>
+        <w:t>then select best param value combo for these classifiers (</w:t>
+      </w:r>
+      <w:proofErr w:type="spellStart"/>
+      <w:r>
+        <w:rPr>
+          <w:rFonts w:ascii="Menlo" w:hAnsi="Menlo" w:cs="Menlo"/>
+          <w:color w:val="000000"/>
+          <w:sz w:val="18"/>
+          <w:szCs w:val="18"/>
+        </w:rPr>
+        <w:t>model_</w:t>
+      </w:r>
+      <w:proofErr w:type="gramStart"/>
+      <w:r>
+        <w:rPr>
+          <w:rFonts w:ascii="Menlo" w:hAnsi="Menlo" w:cs="Menlo"/>
+          <w:color w:val="000000"/>
+          <w:sz w:val="18"/>
+          <w:szCs w:val="18"/>
+        </w:rPr>
+        <w:t>selection.GridSearchCV</w:t>
+      </w:r>
+      <w:proofErr w:type="spellEnd"/>
+      <w:proofErr w:type="gramEnd"/>
+      <w:r>
+        <w:rPr>
+          <w:rFonts w:ascii="Menlo" w:hAnsi="Menlo" w:cs="Menlo"/>
+          <w:color w:val="000000"/>
+          <w:sz w:val="18"/>
+          <w:szCs w:val="18"/>
+        </w:rPr>
+        <w:t>)</w:t>
+      </w:r>
+      <w:r>
+        <w:rPr>
+          <w:rFonts w:ascii="Menlo" w:hAnsi="Menlo" w:cs="Menlo"/>
+          <w:color w:val="000000"/>
+          <w:sz w:val="18"/>
+          <w:szCs w:val="18"/>
+        </w:rPr>
+        <w:t xml:space="preserve">, </w:t>
+      </w:r>
+    </w:p>
+    <w:p>
+      <w:pPr>
+        <w:pStyle w:val="HTMLPreformatted"/>
+        <w:numPr>
+          <w:ilvl w:val="1"/>
+          <w:numId w:val="3"/>
+        </w:numPr>
+        <w:shd w:val="clear" w:color="auto" w:fill="FFFFFF"/>
+        <w:rPr>
+          <w:rFonts w:ascii="Menlo" w:hAnsi="Menlo" w:cs="Menlo"/>
+          <w:color w:val="000000"/>
+          <w:sz w:val="18"/>
+          <w:szCs w:val="18"/>
+        </w:rPr>
+      </w:pPr>
+      <w:r>
+        <w:rPr>
+          <w:rFonts w:ascii="Menlo" w:hAnsi="Menlo" w:cs="Menlo"/>
+          <w:color w:val="000000"/>
+          <w:sz w:val="18"/>
+          <w:szCs w:val="18"/>
+        </w:rPr>
+        <w:t xml:space="preserve">(here maybe insert </w:t>
+      </w:r>
+      <w:proofErr w:type="spellStart"/>
+      <w:r>
+        <w:rPr>
+          <w:rFonts w:ascii="Menlo" w:hAnsi="Menlo" w:cs="Menlo"/>
+          <w:color w:val="000000"/>
+          <w:sz w:val="18"/>
+          <w:szCs w:val="18"/>
+        </w:rPr>
+        <w:t>feature_select</w:t>
+      </w:r>
+      <w:proofErr w:type="spellEnd"/>
+      <w:r>
+        <w:rPr>
+          <w:rFonts w:ascii="Menlo" w:hAnsi="Menlo" w:cs="Menlo"/>
+          <w:color w:val="000000"/>
+          <w:sz w:val="18"/>
+          <w:szCs w:val="18"/>
+        </w:rPr>
+        <w:t xml:space="preserve">), </w:t>
+      </w:r>
+    </w:p>
+    <w:p>
+      <w:pPr>
+        <w:pStyle w:val="HTMLPreformatted"/>
+        <w:numPr>
+          <w:ilvl w:val="1"/>
+          <w:numId w:val="3"/>
+        </w:numPr>
+        <w:shd w:val="clear" w:color="auto" w:fill="FFFFFF"/>
+        <w:rPr>
+          <w:rFonts w:ascii="Menlo" w:hAnsi="Menlo" w:cs="Menlo"/>
+          <w:color w:val="000000"/>
+          <w:sz w:val="18"/>
+          <w:szCs w:val="18"/>
+        </w:rPr>
+      </w:pPr>
+      <w:bookmarkStart w:id="1" w:name="_GoBack"/>
+      <w:bookmarkEnd w:id="1"/>
+      <w:r>
+        <w:rPr>
+          <w:rFonts w:ascii="Menlo" w:hAnsi="Menlo" w:cs="Menlo"/>
+          <w:color w:val="000000"/>
+          <w:sz w:val="18"/>
+          <w:szCs w:val="18"/>
+        </w:rPr>
+        <w:t>then use these tuned models to vote for final prediction (</w:t>
+      </w:r>
+      <w:proofErr w:type="spellStart"/>
+      <w:r>
+        <w:rPr>
+          <w:rFonts w:ascii="Menlo" w:hAnsi="Menlo" w:cs="Menlo"/>
+          <w:color w:val="000000"/>
+          <w:sz w:val="18"/>
+          <w:szCs w:val="18"/>
+        </w:rPr>
+        <w:t>multi_classifier_voting_predication</w:t>
+      </w:r>
+      <w:proofErr w:type="spellEnd"/>
+      <w:r>
+        <w:rPr>
+          <w:rFonts w:ascii="Menlo" w:hAnsi="Menlo" w:cs="Menlo"/>
+          <w:color w:val="000000"/>
+          <w:sz w:val="18"/>
+          <w:szCs w:val="18"/>
+        </w:rPr>
+        <w:t>)</w:t>
+      </w:r>
+    </w:p>
+    <w:p>
+      <w:pPr>
+        <w:pStyle w:val="HTMLPreformatted"/>
+        <w:shd w:val="clear" w:color="auto" w:fill="FFFFFF"/>
+        <w:rPr>
+          <w:rFonts w:ascii="Menlo" w:hAnsi="Menlo" w:cs="Menlo"/>
+          <w:color w:val="000000"/>
+          <w:sz w:val="18"/>
+          <w:szCs w:val="18"/>
+        </w:rPr>
+      </w:pPr>
     </w:p>
     <w:p>
       <w:pPr>
@@ -4030,1438 +5882,6 @@
           <w:lang w:val="en-CA" w:eastAsia="zh-CN"/>
         </w:rPr>
       </w:pPr>
-      <w:r>
-        <w:rPr>
-          <w:rFonts w:ascii="Menlo" w:eastAsia="Times New Roman" w:hAnsi="Menlo" w:cs="Menlo"/>
-          <w:color w:val="000000"/>
-          <w:sz w:val="18"/>
-          <w:szCs w:val="18"/>
-          <w:lang w:val="en-CA" w:eastAsia="zh-CN"/>
-        </w:rPr>
-        <w:t xml:space="preserve">data1_dummy = </w:t>
-      </w:r>
-      <w:proofErr w:type="spellStart"/>
-      <w:r>
-        <w:rPr>
-          <w:rFonts w:ascii="Menlo" w:eastAsia="Times New Roman" w:hAnsi="Menlo" w:cs="Menlo"/>
-          <w:color w:val="000000"/>
-          <w:sz w:val="18"/>
-          <w:szCs w:val="18"/>
-          <w:lang w:val="en-CA" w:eastAsia="zh-CN"/>
-        </w:rPr>
-        <w:t>pd.get_dummies</w:t>
-      </w:r>
-      <w:proofErr w:type="spellEnd"/>
-      <w:r>
-        <w:rPr>
-          <w:rFonts w:ascii="Menlo" w:eastAsia="Times New Roman" w:hAnsi="Menlo" w:cs="Menlo"/>
-          <w:color w:val="000000"/>
-          <w:sz w:val="18"/>
-          <w:szCs w:val="18"/>
-          <w:lang w:val="en-CA" w:eastAsia="zh-CN"/>
-        </w:rPr>
-        <w:t>(data1[data1_x])</w:t>
-      </w:r>
-      <w:r>
-        <w:rPr>
-          <w:rFonts w:ascii="Menlo" w:eastAsia="Times New Roman" w:hAnsi="Menlo" w:cs="Menlo"/>
-          <w:color w:val="000000"/>
-          <w:sz w:val="18"/>
-          <w:szCs w:val="18"/>
-          <w:lang w:val="en-CA" w:eastAsia="zh-CN"/>
-        </w:rPr>
-        <w:t>: one-hot effect but will skip the non-appearing values</w:t>
-      </w:r>
-      <w:r>
-        <w:rPr>
-          <w:rFonts w:ascii="Menlo" w:eastAsia="Times New Roman" w:hAnsi="Menlo" w:cs="Menlo"/>
-          <w:color w:val="000000"/>
-          <w:sz w:val="18"/>
-          <w:szCs w:val="18"/>
-          <w:lang w:val="en-CA" w:eastAsia="zh-CN"/>
-        </w:rPr>
-        <w:t xml:space="preserve">. </w:t>
-      </w:r>
-      <w:proofErr w:type="spellStart"/>
-      <w:r>
-        <w:rPr>
-          <w:rFonts w:ascii="Menlo" w:eastAsia="Times New Roman" w:hAnsi="Menlo" w:cs="Menlo"/>
-          <w:color w:val="000000"/>
-          <w:sz w:val="18"/>
-          <w:szCs w:val="18"/>
-          <w:lang w:val="en-CA" w:eastAsia="zh-CN"/>
-        </w:rPr>
-        <w:t>Eg</w:t>
-      </w:r>
-      <w:proofErr w:type="spellEnd"/>
-      <w:r>
-        <w:rPr>
-          <w:rFonts w:ascii="Menlo" w:eastAsia="Times New Roman" w:hAnsi="Menlo" w:cs="Menlo"/>
-          <w:color w:val="000000"/>
-          <w:sz w:val="18"/>
-          <w:szCs w:val="18"/>
-          <w:lang w:val="en-CA" w:eastAsia="zh-CN"/>
-        </w:rPr>
-        <w:t xml:space="preserve">, </w:t>
-      </w:r>
-      <w:r>
-        <w:rPr>
-          <w:rFonts w:ascii="Menlo" w:eastAsia="Times New Roman" w:hAnsi="Menlo" w:cs="Menlo"/>
-          <w:color w:val="000000"/>
-          <w:sz w:val="18"/>
-          <w:szCs w:val="18"/>
-          <w:lang w:val="en-CA" w:eastAsia="zh-CN"/>
-        </w:rPr>
-        <w:t>a</w:t>
-      </w:r>
-      <w:r>
-        <w:rPr>
-          <w:rFonts w:ascii="Menlo" w:eastAsia="Times New Roman" w:hAnsi="Menlo" w:cs="Menlo"/>
-          <w:color w:val="000000"/>
-          <w:sz w:val="18"/>
-          <w:szCs w:val="18"/>
-          <w:lang w:val="en-CA" w:eastAsia="zh-CN"/>
-        </w:rPr>
-        <w:t>/</w:t>
-      </w:r>
-      <w:r>
-        <w:rPr>
-          <w:rFonts w:ascii="Menlo" w:eastAsia="Times New Roman" w:hAnsi="Menlo" w:cs="Menlo"/>
-          <w:color w:val="000000"/>
-          <w:sz w:val="18"/>
-          <w:szCs w:val="18"/>
-          <w:lang w:val="en-CA" w:eastAsia="zh-CN"/>
-        </w:rPr>
-        <w:t>b</w:t>
-      </w:r>
-      <w:r>
-        <w:rPr>
-          <w:rFonts w:ascii="Menlo" w:eastAsia="Times New Roman" w:hAnsi="Menlo" w:cs="Menlo"/>
-          <w:color w:val="000000"/>
-          <w:sz w:val="18"/>
-          <w:szCs w:val="18"/>
-          <w:lang w:val="en-CA" w:eastAsia="zh-CN"/>
-        </w:rPr>
-        <w:t>/</w:t>
-      </w:r>
-      <w:r>
-        <w:rPr>
-          <w:rFonts w:ascii="Menlo" w:eastAsia="Times New Roman" w:hAnsi="Menlo" w:cs="Menlo"/>
-          <w:color w:val="000000"/>
-          <w:sz w:val="18"/>
-          <w:szCs w:val="18"/>
-          <w:lang w:val="en-CA" w:eastAsia="zh-CN"/>
-        </w:rPr>
-        <w:t>c</w:t>
-      </w:r>
-      <w:r>
-        <w:rPr>
-          <w:rFonts w:ascii="Menlo" w:eastAsia="Times New Roman" w:hAnsi="Menlo" w:cs="Menlo"/>
-          <w:color w:val="000000"/>
-          <w:sz w:val="18"/>
-          <w:szCs w:val="18"/>
-          <w:lang w:val="en-CA" w:eastAsia="zh-CN"/>
-        </w:rPr>
-        <w:t>/</w:t>
-      </w:r>
-      <w:r>
-        <w:rPr>
-          <w:rFonts w:ascii="Menlo" w:eastAsia="Times New Roman" w:hAnsi="Menlo" w:cs="Menlo"/>
-          <w:color w:val="000000"/>
-          <w:sz w:val="18"/>
-          <w:szCs w:val="18"/>
-          <w:lang w:val="en-CA" w:eastAsia="zh-CN"/>
-        </w:rPr>
-        <w:t>e</w:t>
-      </w:r>
-      <w:r>
-        <w:rPr>
-          <w:rFonts w:ascii="Menlo" w:eastAsia="Times New Roman" w:hAnsi="Menlo" w:cs="Menlo"/>
-          <w:color w:val="000000"/>
-          <w:sz w:val="18"/>
-          <w:szCs w:val="18"/>
-          <w:lang w:val="en-CA" w:eastAsia="zh-CN"/>
-        </w:rPr>
-        <w:t xml:space="preserve"> without d</w:t>
-      </w:r>
-    </w:p>
-    <w:p>
-      <w:pPr>
-        <w:shd w:val="clear" w:color="auto" w:fill="FFFFFF"/>
-        <w:tabs>
-          <w:tab w:val="left" w:pos="916"/>
-          <w:tab w:val="left" w:pos="1832"/>
-          <w:tab w:val="left" w:pos="2748"/>
-          <w:tab w:val="left" w:pos="3664"/>
-          <w:tab w:val="left" w:pos="4580"/>
-          <w:tab w:val="left" w:pos="5496"/>
-          <w:tab w:val="left" w:pos="6412"/>
-          <w:tab w:val="left" w:pos="7328"/>
-          <w:tab w:val="left" w:pos="8244"/>
-          <w:tab w:val="left" w:pos="9160"/>
-          <w:tab w:val="left" w:pos="10076"/>
-          <w:tab w:val="left" w:pos="10992"/>
-          <w:tab w:val="left" w:pos="11908"/>
-          <w:tab w:val="left" w:pos="12824"/>
-          <w:tab w:val="left" w:pos="13740"/>
-          <w:tab w:val="left" w:pos="14656"/>
-        </w:tabs>
-        <w:rPr>
-          <w:rFonts w:ascii="Menlo" w:eastAsia="Times New Roman" w:hAnsi="Menlo" w:cs="Menlo"/>
-          <w:color w:val="000000"/>
-          <w:sz w:val="18"/>
-          <w:szCs w:val="18"/>
-          <w:lang w:val="en-CA" w:eastAsia="zh-CN"/>
-        </w:rPr>
-      </w:pPr>
-    </w:p>
-    <w:p>
-      <w:pPr>
-        <w:shd w:val="clear" w:color="auto" w:fill="FFFFFF"/>
-        <w:tabs>
-          <w:tab w:val="left" w:pos="916"/>
-          <w:tab w:val="left" w:pos="1832"/>
-          <w:tab w:val="left" w:pos="2748"/>
-          <w:tab w:val="left" w:pos="3664"/>
-          <w:tab w:val="left" w:pos="4580"/>
-          <w:tab w:val="left" w:pos="5496"/>
-          <w:tab w:val="left" w:pos="6412"/>
-          <w:tab w:val="left" w:pos="7328"/>
-          <w:tab w:val="left" w:pos="8244"/>
-          <w:tab w:val="left" w:pos="9160"/>
-          <w:tab w:val="left" w:pos="10076"/>
-          <w:tab w:val="left" w:pos="10992"/>
-          <w:tab w:val="left" w:pos="11908"/>
-          <w:tab w:val="left" w:pos="12824"/>
-          <w:tab w:val="left" w:pos="13740"/>
-          <w:tab w:val="left" w:pos="14656"/>
-        </w:tabs>
-        <w:rPr>
-          <w:rFonts w:ascii="Menlo" w:eastAsia="Times New Roman" w:hAnsi="Menlo" w:cs="Menlo"/>
-          <w:color w:val="000000"/>
-          <w:sz w:val="18"/>
-          <w:szCs w:val="18"/>
-          <w:lang w:val="en-CA" w:eastAsia="zh-CN"/>
-        </w:rPr>
-      </w:pPr>
-      <w:proofErr w:type="spellStart"/>
-      <w:proofErr w:type="gramStart"/>
-      <w:r>
-        <w:rPr>
-          <w:rFonts w:ascii="Menlo" w:eastAsia="Times New Roman" w:hAnsi="Menlo" w:cs="Menlo"/>
-          <w:color w:val="000000"/>
-          <w:sz w:val="18"/>
-          <w:szCs w:val="18"/>
-          <w:lang w:val="en-CA" w:eastAsia="zh-CN"/>
-        </w:rPr>
-        <w:t>MLA_compare.loc</w:t>
-      </w:r>
-      <w:proofErr w:type="spellEnd"/>
-      <w:r>
-        <w:rPr>
-          <w:rFonts w:ascii="Menlo" w:eastAsia="Times New Roman" w:hAnsi="Menlo" w:cs="Menlo"/>
-          <w:color w:val="000000"/>
-          <w:sz w:val="18"/>
-          <w:szCs w:val="18"/>
-          <w:lang w:val="en-CA" w:eastAsia="zh-CN"/>
-        </w:rPr>
-        <w:t>[</w:t>
-      </w:r>
-      <w:proofErr w:type="spellStart"/>
-      <w:proofErr w:type="gramEnd"/>
-      <w:r>
-        <w:rPr>
-          <w:rFonts w:ascii="Menlo" w:eastAsia="Times New Roman" w:hAnsi="Menlo" w:cs="Menlo"/>
-          <w:color w:val="000000"/>
-          <w:sz w:val="18"/>
-          <w:szCs w:val="18"/>
-          <w:lang w:val="en-CA" w:eastAsia="zh-CN"/>
-        </w:rPr>
-        <w:t>row_index</w:t>
-      </w:r>
-      <w:proofErr w:type="spellEnd"/>
-      <w:r>
-        <w:rPr>
-          <w:rFonts w:ascii="Menlo" w:eastAsia="Times New Roman" w:hAnsi="Menlo" w:cs="Menlo"/>
-          <w:color w:val="000000"/>
-          <w:sz w:val="18"/>
-          <w:szCs w:val="18"/>
-          <w:lang w:val="en-CA" w:eastAsia="zh-CN"/>
-        </w:rPr>
-        <w:t xml:space="preserve">, </w:t>
-      </w:r>
-      <w:r>
-        <w:rPr>
-          <w:rFonts w:ascii="Menlo" w:eastAsia="Times New Roman" w:hAnsi="Menlo" w:cs="Menlo"/>
-          <w:b/>
-          <w:bCs/>
-          <w:color w:val="008080"/>
-          <w:sz w:val="18"/>
-          <w:szCs w:val="18"/>
-          <w:lang w:val="en-CA" w:eastAsia="zh-CN"/>
-        </w:rPr>
-        <w:t>'MLA_Test_Accuracy_3*STD'</w:t>
-      </w:r>
-      <w:r>
-        <w:rPr>
-          <w:rFonts w:ascii="Menlo" w:eastAsia="Times New Roman" w:hAnsi="Menlo" w:cs="Menlo"/>
-          <w:color w:val="000000"/>
-          <w:sz w:val="18"/>
-          <w:szCs w:val="18"/>
-          <w:lang w:val="en-CA" w:eastAsia="zh-CN"/>
-        </w:rPr>
-        <w:t xml:space="preserve">] = </w:t>
-      </w:r>
-      <w:proofErr w:type="spellStart"/>
-      <w:r>
-        <w:rPr>
-          <w:rFonts w:ascii="Menlo" w:eastAsia="Times New Roman" w:hAnsi="Menlo" w:cs="Menlo"/>
-          <w:color w:val="000000"/>
-          <w:sz w:val="18"/>
-          <w:szCs w:val="18"/>
-          <w:lang w:val="en-CA" w:eastAsia="zh-CN"/>
-        </w:rPr>
-        <w:t>cv_results</w:t>
-      </w:r>
-      <w:proofErr w:type="spellEnd"/>
-      <w:r>
-        <w:rPr>
-          <w:rFonts w:ascii="Menlo" w:eastAsia="Times New Roman" w:hAnsi="Menlo" w:cs="Menlo"/>
-          <w:color w:val="000000"/>
-          <w:sz w:val="18"/>
-          <w:szCs w:val="18"/>
-          <w:lang w:val="en-CA" w:eastAsia="zh-CN"/>
-        </w:rPr>
-        <w:t>[</w:t>
-      </w:r>
-      <w:r>
-        <w:rPr>
-          <w:rFonts w:ascii="Menlo" w:eastAsia="Times New Roman" w:hAnsi="Menlo" w:cs="Menlo"/>
-          <w:b/>
-          <w:bCs/>
-          <w:color w:val="008080"/>
-          <w:sz w:val="18"/>
-          <w:szCs w:val="18"/>
-          <w:lang w:val="en-CA" w:eastAsia="zh-CN"/>
-        </w:rPr>
-        <w:t>'</w:t>
-      </w:r>
-      <w:proofErr w:type="spellStart"/>
-      <w:r>
-        <w:rPr>
-          <w:rFonts w:ascii="Menlo" w:eastAsia="Times New Roman" w:hAnsi="Menlo" w:cs="Menlo"/>
-          <w:b/>
-          <w:bCs/>
-          <w:color w:val="008080"/>
-          <w:sz w:val="18"/>
-          <w:szCs w:val="18"/>
-          <w:lang w:val="en-CA" w:eastAsia="zh-CN"/>
-        </w:rPr>
-        <w:t>test_score</w:t>
-      </w:r>
-      <w:proofErr w:type="spellEnd"/>
-      <w:r>
-        <w:rPr>
-          <w:rFonts w:ascii="Menlo" w:eastAsia="Times New Roman" w:hAnsi="Menlo" w:cs="Menlo"/>
-          <w:b/>
-          <w:bCs/>
-          <w:color w:val="008080"/>
-          <w:sz w:val="18"/>
-          <w:szCs w:val="18"/>
-          <w:lang w:val="en-CA" w:eastAsia="zh-CN"/>
-        </w:rPr>
-        <w:t>'</w:t>
-      </w:r>
-      <w:r>
-        <w:rPr>
-          <w:rFonts w:ascii="Menlo" w:eastAsia="Times New Roman" w:hAnsi="Menlo" w:cs="Menlo"/>
-          <w:color w:val="000000"/>
-          <w:sz w:val="18"/>
-          <w:szCs w:val="18"/>
-          <w:lang w:val="en-CA" w:eastAsia="zh-CN"/>
-        </w:rPr>
-        <w:t xml:space="preserve">].std() * </w:t>
-      </w:r>
-      <w:r>
-        <w:rPr>
-          <w:rFonts w:ascii="Menlo" w:eastAsia="Times New Roman" w:hAnsi="Menlo" w:cs="Menlo"/>
-          <w:color w:val="0000FF"/>
-          <w:sz w:val="18"/>
-          <w:szCs w:val="18"/>
-          <w:lang w:val="en-CA" w:eastAsia="zh-CN"/>
-        </w:rPr>
-        <w:t>3</w:t>
-      </w:r>
-      <w:r>
-        <w:rPr>
-          <w:rFonts w:ascii="Menlo" w:eastAsia="Times New Roman" w:hAnsi="Menlo" w:cs="Menlo"/>
-          <w:color w:val="0000FF"/>
-          <w:sz w:val="18"/>
-          <w:szCs w:val="18"/>
-          <w:lang w:val="en-CA" w:eastAsia="zh-CN"/>
-        </w:rPr>
-        <w:t>: within +/-3 std, how much more precision can be improved</w:t>
-      </w:r>
-    </w:p>
-    <w:p>
-      <w:pPr>
-        <w:shd w:val="clear" w:color="auto" w:fill="FFFFFF"/>
-        <w:tabs>
-          <w:tab w:val="left" w:pos="916"/>
-          <w:tab w:val="left" w:pos="1832"/>
-          <w:tab w:val="left" w:pos="2748"/>
-          <w:tab w:val="left" w:pos="3664"/>
-          <w:tab w:val="left" w:pos="4580"/>
-          <w:tab w:val="left" w:pos="5496"/>
-          <w:tab w:val="left" w:pos="6412"/>
-          <w:tab w:val="left" w:pos="7328"/>
-          <w:tab w:val="left" w:pos="8244"/>
-          <w:tab w:val="left" w:pos="9160"/>
-          <w:tab w:val="left" w:pos="10076"/>
-          <w:tab w:val="left" w:pos="10992"/>
-          <w:tab w:val="left" w:pos="11908"/>
-          <w:tab w:val="left" w:pos="12824"/>
-          <w:tab w:val="left" w:pos="13740"/>
-          <w:tab w:val="left" w:pos="14656"/>
-        </w:tabs>
-        <w:rPr>
-          <w:rFonts w:ascii="Menlo" w:eastAsia="Times New Roman" w:hAnsi="Menlo" w:cs="Menlo"/>
-          <w:color w:val="000000"/>
-          <w:sz w:val="18"/>
-          <w:szCs w:val="18"/>
-          <w:lang w:val="en-CA" w:eastAsia="zh-CN"/>
-        </w:rPr>
-      </w:pPr>
-    </w:p>
-    <w:p>
-      <w:pPr>
-        <w:shd w:val="clear" w:color="auto" w:fill="FFFFFF"/>
-        <w:tabs>
-          <w:tab w:val="left" w:pos="916"/>
-          <w:tab w:val="left" w:pos="1832"/>
-          <w:tab w:val="left" w:pos="2748"/>
-          <w:tab w:val="left" w:pos="3664"/>
-          <w:tab w:val="left" w:pos="4580"/>
-          <w:tab w:val="left" w:pos="5496"/>
-          <w:tab w:val="left" w:pos="6412"/>
-          <w:tab w:val="left" w:pos="7328"/>
-          <w:tab w:val="left" w:pos="8244"/>
-          <w:tab w:val="left" w:pos="9160"/>
-          <w:tab w:val="left" w:pos="10076"/>
-          <w:tab w:val="left" w:pos="10992"/>
-          <w:tab w:val="left" w:pos="11908"/>
-          <w:tab w:val="left" w:pos="12824"/>
-          <w:tab w:val="left" w:pos="13740"/>
-          <w:tab w:val="left" w:pos="14656"/>
-        </w:tabs>
-        <w:rPr>
-          <w:rFonts w:ascii="Menlo" w:eastAsia="Times New Roman" w:hAnsi="Menlo" w:cs="Menlo"/>
-          <w:color w:val="000000"/>
-          <w:sz w:val="18"/>
-          <w:szCs w:val="18"/>
-          <w:lang w:val="en-CA" w:eastAsia="zh-CN"/>
-        </w:rPr>
-      </w:pPr>
-      <w:r>
-        <w:rPr>
-          <w:rFonts w:ascii="Menlo" w:eastAsia="Times New Roman" w:hAnsi="Menlo" w:cs="Menlo"/>
-          <w:color w:val="000000"/>
-          <w:sz w:val="18"/>
-          <w:szCs w:val="18"/>
-          <w:lang w:val="en-CA" w:eastAsia="zh-CN"/>
-        </w:rPr>
-        <w:t>cross_validation_split_2()</w:t>
-      </w:r>
-      <w:r>
-        <w:rPr>
-          <w:rFonts w:ascii="Menlo" w:eastAsia="Times New Roman" w:hAnsi="Menlo" w:cs="Menlo"/>
-          <w:color w:val="000000"/>
-          <w:sz w:val="18"/>
-          <w:szCs w:val="18"/>
-          <w:lang w:val="en-CA" w:eastAsia="zh-CN"/>
-        </w:rPr>
-        <w:t xml:space="preserve">: </w:t>
-      </w:r>
-    </w:p>
-    <w:p>
-      <w:pPr>
-        <w:shd w:val="clear" w:color="auto" w:fill="FFFFFF"/>
-        <w:tabs>
-          <w:tab w:val="left" w:pos="916"/>
-          <w:tab w:val="left" w:pos="1832"/>
-          <w:tab w:val="left" w:pos="2748"/>
-          <w:tab w:val="left" w:pos="3664"/>
-          <w:tab w:val="left" w:pos="4580"/>
-          <w:tab w:val="left" w:pos="5496"/>
-          <w:tab w:val="left" w:pos="6412"/>
-          <w:tab w:val="left" w:pos="7328"/>
-          <w:tab w:val="left" w:pos="8244"/>
-          <w:tab w:val="left" w:pos="9160"/>
-          <w:tab w:val="left" w:pos="10076"/>
-          <w:tab w:val="left" w:pos="10992"/>
-          <w:tab w:val="left" w:pos="11908"/>
-          <w:tab w:val="left" w:pos="12824"/>
-          <w:tab w:val="left" w:pos="13740"/>
-          <w:tab w:val="left" w:pos="14656"/>
-        </w:tabs>
-        <w:rPr>
-          <w:rFonts w:ascii="Menlo" w:eastAsia="Times New Roman" w:hAnsi="Menlo" w:cs="Menlo"/>
-          <w:color w:val="000000"/>
-          <w:sz w:val="18"/>
-          <w:szCs w:val="18"/>
-          <w:lang w:val="en-CA" w:eastAsia="zh-CN"/>
-        </w:rPr>
-      </w:pPr>
-    </w:p>
-    <w:p>
-      <w:pPr>
-        <w:shd w:val="clear" w:color="auto" w:fill="FFFFFF"/>
-        <w:tabs>
-          <w:tab w:val="left" w:pos="916"/>
-          <w:tab w:val="left" w:pos="1832"/>
-          <w:tab w:val="left" w:pos="2748"/>
-          <w:tab w:val="left" w:pos="3664"/>
-          <w:tab w:val="left" w:pos="4580"/>
-          <w:tab w:val="left" w:pos="5496"/>
-          <w:tab w:val="left" w:pos="6412"/>
-          <w:tab w:val="left" w:pos="7328"/>
-          <w:tab w:val="left" w:pos="8244"/>
-          <w:tab w:val="left" w:pos="9160"/>
-          <w:tab w:val="left" w:pos="10076"/>
-          <w:tab w:val="left" w:pos="10992"/>
-          <w:tab w:val="left" w:pos="11908"/>
-          <w:tab w:val="left" w:pos="12824"/>
-          <w:tab w:val="left" w:pos="13740"/>
-          <w:tab w:val="left" w:pos="14656"/>
-        </w:tabs>
-        <w:rPr>
-          <w:rFonts w:ascii="Menlo" w:eastAsia="Times New Roman" w:hAnsi="Menlo" w:cs="Menlo"/>
-          <w:color w:val="000000"/>
-          <w:sz w:val="18"/>
-          <w:szCs w:val="18"/>
-          <w:lang w:val="en-CA" w:eastAsia="zh-CN"/>
-        </w:rPr>
-      </w:pPr>
-      <w:proofErr w:type="spellStart"/>
-      <w:r>
-        <w:rPr>
-          <w:rFonts w:ascii="Menlo" w:eastAsia="Times New Roman" w:hAnsi="Menlo" w:cs="Menlo"/>
-          <w:color w:val="000000"/>
-          <w:sz w:val="18"/>
-          <w:szCs w:val="18"/>
-          <w:lang w:val="en-CA" w:eastAsia="zh-CN"/>
-        </w:rPr>
-        <w:t>multi_classifier_model_compare</w:t>
-      </w:r>
-      <w:proofErr w:type="spellEnd"/>
-    </w:p>
-    <w:p>
-      <w:pPr>
-        <w:shd w:val="clear" w:color="auto" w:fill="FFFFFF"/>
-        <w:tabs>
-          <w:tab w:val="left" w:pos="916"/>
-          <w:tab w:val="left" w:pos="1832"/>
-          <w:tab w:val="left" w:pos="2748"/>
-          <w:tab w:val="left" w:pos="3664"/>
-          <w:tab w:val="left" w:pos="4580"/>
-          <w:tab w:val="left" w:pos="5496"/>
-          <w:tab w:val="left" w:pos="6412"/>
-          <w:tab w:val="left" w:pos="7328"/>
-          <w:tab w:val="left" w:pos="8244"/>
-          <w:tab w:val="left" w:pos="9160"/>
-          <w:tab w:val="left" w:pos="10076"/>
-          <w:tab w:val="left" w:pos="10992"/>
-          <w:tab w:val="left" w:pos="11908"/>
-          <w:tab w:val="left" w:pos="12824"/>
-          <w:tab w:val="left" w:pos="13740"/>
-          <w:tab w:val="left" w:pos="14656"/>
-        </w:tabs>
-        <w:rPr>
-          <w:rFonts w:ascii="Menlo" w:eastAsia="Times New Roman" w:hAnsi="Menlo" w:cs="Menlo"/>
-          <w:color w:val="000000"/>
-          <w:sz w:val="18"/>
-          <w:szCs w:val="18"/>
-          <w:lang w:val="en-CA" w:eastAsia="zh-CN"/>
-        </w:rPr>
-      </w:pPr>
-    </w:p>
-    <w:p>
-      <w:pPr>
-        <w:shd w:val="clear" w:color="auto" w:fill="FFFFFF"/>
-        <w:tabs>
-          <w:tab w:val="left" w:pos="916"/>
-          <w:tab w:val="left" w:pos="1832"/>
-          <w:tab w:val="left" w:pos="2748"/>
-          <w:tab w:val="left" w:pos="3664"/>
-          <w:tab w:val="left" w:pos="4580"/>
-          <w:tab w:val="left" w:pos="5496"/>
-          <w:tab w:val="left" w:pos="6412"/>
-          <w:tab w:val="left" w:pos="7328"/>
-          <w:tab w:val="left" w:pos="8244"/>
-          <w:tab w:val="left" w:pos="9160"/>
-          <w:tab w:val="left" w:pos="10076"/>
-          <w:tab w:val="left" w:pos="10992"/>
-          <w:tab w:val="left" w:pos="11908"/>
-          <w:tab w:val="left" w:pos="12824"/>
-          <w:tab w:val="left" w:pos="13740"/>
-          <w:tab w:val="left" w:pos="14656"/>
-        </w:tabs>
-        <w:rPr>
-          <w:rFonts w:ascii="Menlo" w:eastAsia="Times New Roman" w:hAnsi="Menlo" w:cs="Menlo"/>
-          <w:color w:val="000000"/>
-          <w:sz w:val="18"/>
-          <w:szCs w:val="18"/>
-          <w:lang w:val="en-CA" w:eastAsia="zh-CN"/>
-        </w:rPr>
-      </w:pPr>
-      <w:proofErr w:type="spellStart"/>
-      <w:r>
-        <w:rPr>
-          <w:rFonts w:ascii="Menlo" w:eastAsia="Times New Roman" w:hAnsi="Menlo" w:cs="Menlo"/>
-          <w:color w:val="000000"/>
-          <w:sz w:val="18"/>
-          <w:szCs w:val="18"/>
-          <w:lang w:val="en-CA" w:eastAsia="zh-CN"/>
-        </w:rPr>
-        <w:t>tune_model</w:t>
-      </w:r>
-      <w:proofErr w:type="spellEnd"/>
-      <w:r>
-        <w:rPr>
-          <w:rFonts w:ascii="Menlo" w:eastAsia="Times New Roman" w:hAnsi="Menlo" w:cs="Menlo"/>
-          <w:color w:val="000000"/>
-          <w:sz w:val="18"/>
-          <w:szCs w:val="18"/>
-          <w:lang w:val="en-CA" w:eastAsia="zh-CN"/>
-        </w:rPr>
-        <w:t xml:space="preserve"> = </w:t>
-      </w:r>
-      <w:proofErr w:type="spellStart"/>
-      <w:r>
-        <w:rPr>
-          <w:rFonts w:ascii="Menlo" w:eastAsia="Times New Roman" w:hAnsi="Menlo" w:cs="Menlo"/>
-          <w:color w:val="000000"/>
-          <w:sz w:val="18"/>
-          <w:szCs w:val="18"/>
-          <w:lang w:val="en-CA" w:eastAsia="zh-CN"/>
-        </w:rPr>
-        <w:t>model_</w:t>
-      </w:r>
-      <w:proofErr w:type="gramStart"/>
-      <w:r>
-        <w:rPr>
-          <w:rFonts w:ascii="Menlo" w:eastAsia="Times New Roman" w:hAnsi="Menlo" w:cs="Menlo"/>
-          <w:color w:val="000000"/>
-          <w:sz w:val="18"/>
-          <w:szCs w:val="18"/>
-          <w:lang w:val="en-CA" w:eastAsia="zh-CN"/>
-        </w:rPr>
-        <w:t>selection.GridSearchCV</w:t>
-      </w:r>
-      <w:proofErr w:type="spellEnd"/>
-      <w:proofErr w:type="gramEnd"/>
-      <w:r>
-        <w:rPr>
-          <w:rFonts w:ascii="Menlo" w:eastAsia="Times New Roman" w:hAnsi="Menlo" w:cs="Menlo"/>
-          <w:color w:val="000000"/>
-          <w:sz w:val="18"/>
-          <w:szCs w:val="18"/>
-          <w:lang w:val="en-CA" w:eastAsia="zh-CN"/>
-        </w:rPr>
-        <w:t>(</w:t>
-      </w:r>
-      <w:proofErr w:type="spellStart"/>
-      <w:r>
-        <w:rPr>
-          <w:rFonts w:ascii="Menlo" w:eastAsia="Times New Roman" w:hAnsi="Menlo" w:cs="Menlo"/>
-          <w:color w:val="000000"/>
-          <w:sz w:val="18"/>
-          <w:szCs w:val="18"/>
-          <w:lang w:val="en-CA" w:eastAsia="zh-CN"/>
-        </w:rPr>
-        <w:t>tree.DecisionTreeClassifier</w:t>
-      </w:r>
-      <w:proofErr w:type="spellEnd"/>
-      <w:r>
-        <w:rPr>
-          <w:rFonts w:ascii="Menlo" w:eastAsia="Times New Roman" w:hAnsi="Menlo" w:cs="Menlo"/>
-          <w:color w:val="000000"/>
-          <w:sz w:val="18"/>
-          <w:szCs w:val="18"/>
-          <w:lang w:val="en-CA" w:eastAsia="zh-CN"/>
-        </w:rPr>
-        <w:t xml:space="preserve">(), </w:t>
-      </w:r>
-      <w:proofErr w:type="spellStart"/>
-      <w:r>
-        <w:rPr>
-          <w:rFonts w:ascii="Menlo" w:eastAsia="Times New Roman" w:hAnsi="Menlo" w:cs="Menlo"/>
-          <w:color w:val="660099"/>
-          <w:sz w:val="18"/>
-          <w:szCs w:val="18"/>
-          <w:lang w:val="en-CA" w:eastAsia="zh-CN"/>
-        </w:rPr>
-        <w:t>param_grid</w:t>
-      </w:r>
-      <w:proofErr w:type="spellEnd"/>
-      <w:r>
-        <w:rPr>
-          <w:rFonts w:ascii="Menlo" w:eastAsia="Times New Roman" w:hAnsi="Menlo" w:cs="Menlo"/>
-          <w:color w:val="000000"/>
-          <w:sz w:val="18"/>
-          <w:szCs w:val="18"/>
-          <w:lang w:val="en-CA" w:eastAsia="zh-CN"/>
-        </w:rPr>
-        <w:t>=</w:t>
-      </w:r>
-      <w:proofErr w:type="spellStart"/>
-      <w:r>
-        <w:rPr>
-          <w:rFonts w:ascii="Menlo" w:eastAsia="Times New Roman" w:hAnsi="Menlo" w:cs="Menlo"/>
-          <w:color w:val="000000"/>
-          <w:sz w:val="18"/>
-          <w:szCs w:val="18"/>
-          <w:lang w:val="en-CA" w:eastAsia="zh-CN"/>
-        </w:rPr>
-        <w:t>param_grid</w:t>
-      </w:r>
-      <w:proofErr w:type="spellEnd"/>
-      <w:r>
-        <w:rPr>
-          <w:rFonts w:ascii="Menlo" w:eastAsia="Times New Roman" w:hAnsi="Menlo" w:cs="Menlo"/>
-          <w:color w:val="000000"/>
-          <w:sz w:val="18"/>
-          <w:szCs w:val="18"/>
-          <w:lang w:val="en-CA" w:eastAsia="zh-CN"/>
-        </w:rPr>
-        <w:t xml:space="preserve">, </w:t>
-      </w:r>
-      <w:r>
-        <w:rPr>
-          <w:rFonts w:ascii="Menlo" w:eastAsia="Times New Roman" w:hAnsi="Menlo" w:cs="Menlo"/>
-          <w:color w:val="660099"/>
-          <w:sz w:val="18"/>
-          <w:szCs w:val="18"/>
-          <w:lang w:val="en-CA" w:eastAsia="zh-CN"/>
-        </w:rPr>
-        <w:t>scoring</w:t>
-      </w:r>
-      <w:r>
-        <w:rPr>
-          <w:rFonts w:ascii="Menlo" w:eastAsia="Times New Roman" w:hAnsi="Menlo" w:cs="Menlo"/>
-          <w:color w:val="000000"/>
-          <w:sz w:val="18"/>
-          <w:szCs w:val="18"/>
-          <w:lang w:val="en-CA" w:eastAsia="zh-CN"/>
-        </w:rPr>
-        <w:t>=</w:t>
-      </w:r>
-      <w:r>
-        <w:rPr>
-          <w:rFonts w:ascii="Menlo" w:eastAsia="Times New Roman" w:hAnsi="Menlo" w:cs="Menlo"/>
-          <w:b/>
-          <w:bCs/>
-          <w:color w:val="008080"/>
-          <w:sz w:val="18"/>
-          <w:szCs w:val="18"/>
-          <w:lang w:val="en-CA" w:eastAsia="zh-CN"/>
-        </w:rPr>
-        <w:t>'</w:t>
-      </w:r>
-      <w:proofErr w:type="spellStart"/>
-      <w:r>
-        <w:rPr>
-          <w:rFonts w:ascii="Menlo" w:eastAsia="Times New Roman" w:hAnsi="Menlo" w:cs="Menlo"/>
-          <w:b/>
-          <w:bCs/>
-          <w:color w:val="008080"/>
-          <w:sz w:val="18"/>
-          <w:szCs w:val="18"/>
-          <w:lang w:val="en-CA" w:eastAsia="zh-CN"/>
-        </w:rPr>
-        <w:t>roc_auc</w:t>
-      </w:r>
-      <w:proofErr w:type="spellEnd"/>
-      <w:r>
-        <w:rPr>
-          <w:rFonts w:ascii="Menlo" w:eastAsia="Times New Roman" w:hAnsi="Menlo" w:cs="Menlo"/>
-          <w:b/>
-          <w:bCs/>
-          <w:color w:val="008080"/>
-          <w:sz w:val="18"/>
-          <w:szCs w:val="18"/>
-          <w:lang w:val="en-CA" w:eastAsia="zh-CN"/>
-        </w:rPr>
-        <w:t>'</w:t>
-      </w:r>
-      <w:r>
-        <w:rPr>
-          <w:rFonts w:ascii="Menlo" w:eastAsia="Times New Roman" w:hAnsi="Menlo" w:cs="Menlo"/>
-          <w:color w:val="000000"/>
-          <w:sz w:val="18"/>
-          <w:szCs w:val="18"/>
-          <w:lang w:val="en-CA" w:eastAsia="zh-CN"/>
-        </w:rPr>
-        <w:t xml:space="preserve">, </w:t>
-      </w:r>
-      <w:r>
-        <w:rPr>
-          <w:rFonts w:ascii="Menlo" w:eastAsia="Times New Roman" w:hAnsi="Menlo" w:cs="Menlo"/>
-          <w:color w:val="660099"/>
-          <w:sz w:val="18"/>
-          <w:szCs w:val="18"/>
-          <w:lang w:val="en-CA" w:eastAsia="zh-CN"/>
-        </w:rPr>
-        <w:t>cv</w:t>
-      </w:r>
-      <w:r>
-        <w:rPr>
-          <w:rFonts w:ascii="Menlo" w:eastAsia="Times New Roman" w:hAnsi="Menlo" w:cs="Menlo"/>
-          <w:color w:val="000000"/>
-          <w:sz w:val="18"/>
-          <w:szCs w:val="18"/>
-          <w:lang w:val="en-CA" w:eastAsia="zh-CN"/>
-        </w:rPr>
-        <w:t>=</w:t>
-      </w:r>
-      <w:proofErr w:type="spellStart"/>
-      <w:r>
-        <w:rPr>
-          <w:rFonts w:ascii="Menlo" w:eastAsia="Times New Roman" w:hAnsi="Menlo" w:cs="Menlo"/>
-          <w:color w:val="000000"/>
-          <w:sz w:val="18"/>
-          <w:szCs w:val="18"/>
-          <w:lang w:val="en-CA" w:eastAsia="zh-CN"/>
-        </w:rPr>
-        <w:t>cv_split</w:t>
-      </w:r>
-      <w:proofErr w:type="spellEnd"/>
-      <w:r>
-        <w:rPr>
-          <w:rFonts w:ascii="Menlo" w:eastAsia="Times New Roman" w:hAnsi="Menlo" w:cs="Menlo"/>
-          <w:color w:val="000000"/>
-          <w:sz w:val="18"/>
-          <w:szCs w:val="18"/>
-          <w:lang w:val="en-CA" w:eastAsia="zh-CN"/>
-        </w:rPr>
-        <w:t xml:space="preserve">, </w:t>
-      </w:r>
-      <w:proofErr w:type="spellStart"/>
-      <w:r>
-        <w:rPr>
-          <w:rFonts w:ascii="Menlo" w:eastAsia="Times New Roman" w:hAnsi="Menlo" w:cs="Menlo"/>
-          <w:color w:val="660099"/>
-          <w:sz w:val="18"/>
-          <w:szCs w:val="18"/>
-          <w:lang w:val="en-CA" w:eastAsia="zh-CN"/>
-        </w:rPr>
-        <w:t>return_train_score</w:t>
-      </w:r>
-      <w:proofErr w:type="spellEnd"/>
-      <w:r>
-        <w:rPr>
-          <w:rFonts w:ascii="Menlo" w:eastAsia="Times New Roman" w:hAnsi="Menlo" w:cs="Menlo"/>
-          <w:color w:val="000000"/>
-          <w:sz w:val="18"/>
-          <w:szCs w:val="18"/>
-          <w:lang w:val="en-CA" w:eastAsia="zh-CN"/>
-        </w:rPr>
-        <w:t>=</w:t>
-      </w:r>
-      <w:r>
-        <w:rPr>
-          <w:rFonts w:ascii="Menlo" w:eastAsia="Times New Roman" w:hAnsi="Menlo" w:cs="Menlo"/>
-          <w:b/>
-          <w:bCs/>
-          <w:color w:val="000080"/>
-          <w:sz w:val="18"/>
-          <w:szCs w:val="18"/>
-          <w:lang w:val="en-CA" w:eastAsia="zh-CN"/>
-        </w:rPr>
-        <w:t>True</w:t>
-      </w:r>
-      <w:r>
-        <w:rPr>
-          <w:rFonts w:ascii="Menlo" w:eastAsia="Times New Roman" w:hAnsi="Menlo" w:cs="Menlo"/>
-          <w:color w:val="000000"/>
-          <w:sz w:val="18"/>
-          <w:szCs w:val="18"/>
-          <w:lang w:val="en-CA" w:eastAsia="zh-CN"/>
-        </w:rPr>
-        <w:t>)</w:t>
-      </w:r>
-      <w:r>
-        <w:rPr>
-          <w:rFonts w:ascii="Menlo" w:eastAsia="Times New Roman" w:hAnsi="Menlo" w:cs="Menlo"/>
-          <w:color w:val="000000"/>
-          <w:sz w:val="18"/>
-          <w:szCs w:val="18"/>
-          <w:lang w:val="en-CA" w:eastAsia="zh-CN"/>
-        </w:rPr>
-        <w:t xml:space="preserve">: search for best params instead of manually </w:t>
-      </w:r>
-      <w:proofErr w:type="spellStart"/>
-      <w:r>
-        <w:rPr>
-          <w:rFonts w:ascii="Menlo" w:eastAsia="Times New Roman" w:hAnsi="Menlo" w:cs="Menlo"/>
-          <w:color w:val="000000"/>
-          <w:sz w:val="18"/>
-          <w:szCs w:val="18"/>
-          <w:lang w:val="en-CA" w:eastAsia="zh-CN"/>
-        </w:rPr>
-        <w:t>tunning</w:t>
-      </w:r>
-      <w:proofErr w:type="spellEnd"/>
-    </w:p>
-    <w:p>
-      <w:pPr>
-        <w:pStyle w:val="HTMLPreformatted"/>
-        <w:shd w:val="clear" w:color="auto" w:fill="FFFFFF"/>
-        <w:rPr>
-          <w:rFonts w:ascii="Menlo" w:hAnsi="Menlo" w:cs="Menlo"/>
-          <w:color w:val="000000"/>
-          <w:sz w:val="18"/>
-          <w:szCs w:val="18"/>
-        </w:rPr>
-      </w:pPr>
-    </w:p>
-    <w:p>
-      <w:pPr>
-        <w:pStyle w:val="HTMLPreformatted"/>
-        <w:shd w:val="clear" w:color="auto" w:fill="FFFFFF"/>
-        <w:rPr>
-          <w:rFonts w:ascii="Menlo" w:hAnsi="Menlo" w:cs="Menlo"/>
-          <w:color w:val="000000"/>
-          <w:sz w:val="18"/>
-          <w:szCs w:val="18"/>
-        </w:rPr>
-      </w:pPr>
-      <w:proofErr w:type="spellStart"/>
-      <w:r>
-        <w:rPr>
-          <w:rFonts w:ascii="Menlo" w:hAnsi="Menlo" w:cs="Menlo"/>
-          <w:color w:val="000000"/>
-          <w:sz w:val="18"/>
-          <w:szCs w:val="18"/>
-        </w:rPr>
-        <w:t>feature_select</w:t>
-      </w:r>
-      <w:proofErr w:type="spellEnd"/>
-      <w:r>
-        <w:rPr>
-          <w:rFonts w:ascii="Menlo" w:hAnsi="Menlo" w:cs="Menlo"/>
-          <w:color w:val="000000"/>
-          <w:sz w:val="18"/>
-          <w:szCs w:val="18"/>
-        </w:rPr>
-        <w:t xml:space="preserve">: </w:t>
-      </w:r>
-      <w:r>
-        <w:rPr>
-          <w:rFonts w:ascii="Menlo" w:hAnsi="Menlo" w:cs="Menlo"/>
-          <w:i/>
-          <w:iCs/>
-          <w:color w:val="808080"/>
-          <w:sz w:val="18"/>
-          <w:szCs w:val="18"/>
-        </w:rPr>
-        <w:t># more predictor variables do not make a better model, but the right predictors do.</w:t>
-      </w:r>
-    </w:p>
-    <w:p>
-      <w:pPr>
-        <w:shd w:val="clear" w:color="auto" w:fill="FFFFFF"/>
-        <w:tabs>
-          <w:tab w:val="left" w:pos="916"/>
-          <w:tab w:val="left" w:pos="1832"/>
-          <w:tab w:val="left" w:pos="2748"/>
-          <w:tab w:val="left" w:pos="3664"/>
-          <w:tab w:val="left" w:pos="4580"/>
-          <w:tab w:val="left" w:pos="5496"/>
-          <w:tab w:val="left" w:pos="6412"/>
-          <w:tab w:val="left" w:pos="7328"/>
-          <w:tab w:val="left" w:pos="8244"/>
-          <w:tab w:val="left" w:pos="9160"/>
-          <w:tab w:val="left" w:pos="10076"/>
-          <w:tab w:val="left" w:pos="10992"/>
-          <w:tab w:val="left" w:pos="11908"/>
-          <w:tab w:val="left" w:pos="12824"/>
-          <w:tab w:val="left" w:pos="13740"/>
-          <w:tab w:val="left" w:pos="14656"/>
-        </w:tabs>
-        <w:rPr>
-          <w:rFonts w:ascii="Menlo" w:eastAsia="Times New Roman" w:hAnsi="Menlo" w:cs="Menlo"/>
-          <w:color w:val="000000"/>
-          <w:sz w:val="18"/>
-          <w:szCs w:val="18"/>
-          <w:lang w:val="en-CA" w:eastAsia="zh-CN"/>
-        </w:rPr>
-      </w:pPr>
-    </w:p>
-    <w:p>
-      <w:pPr>
-        <w:shd w:val="clear" w:color="auto" w:fill="FFFFFF"/>
-        <w:tabs>
-          <w:tab w:val="left" w:pos="916"/>
-          <w:tab w:val="left" w:pos="1832"/>
-          <w:tab w:val="left" w:pos="2748"/>
-          <w:tab w:val="left" w:pos="3664"/>
-          <w:tab w:val="left" w:pos="4580"/>
-          <w:tab w:val="left" w:pos="5496"/>
-          <w:tab w:val="left" w:pos="6412"/>
-          <w:tab w:val="left" w:pos="7328"/>
-          <w:tab w:val="left" w:pos="8244"/>
-          <w:tab w:val="left" w:pos="9160"/>
-          <w:tab w:val="left" w:pos="10076"/>
-          <w:tab w:val="left" w:pos="10992"/>
-          <w:tab w:val="left" w:pos="11908"/>
-          <w:tab w:val="left" w:pos="12824"/>
-          <w:tab w:val="left" w:pos="13740"/>
-          <w:tab w:val="left" w:pos="14656"/>
-        </w:tabs>
-        <w:rPr>
-          <w:rFonts w:ascii="Menlo" w:eastAsia="Times New Roman" w:hAnsi="Menlo" w:cs="Menlo"/>
-          <w:color w:val="000000"/>
-          <w:sz w:val="18"/>
-          <w:szCs w:val="18"/>
-          <w:lang w:val="en-CA" w:eastAsia="zh-CN"/>
-        </w:rPr>
-      </w:pPr>
-      <w:proofErr w:type="spellStart"/>
-      <w:r>
-        <w:rPr>
-          <w:rFonts w:ascii="Menlo" w:eastAsia="Times New Roman" w:hAnsi="Menlo" w:cs="Menlo"/>
-          <w:color w:val="000000"/>
-          <w:sz w:val="18"/>
-          <w:szCs w:val="18"/>
-          <w:lang w:val="en-CA" w:eastAsia="zh-CN"/>
-        </w:rPr>
-        <w:t>multi_classifier_voting_predication</w:t>
-      </w:r>
-      <w:proofErr w:type="spellEnd"/>
-      <w:r>
-        <w:rPr>
-          <w:rFonts w:ascii="Menlo" w:eastAsia="Times New Roman" w:hAnsi="Menlo" w:cs="Menlo"/>
-          <w:color w:val="000000"/>
-          <w:sz w:val="18"/>
-          <w:szCs w:val="18"/>
-          <w:lang w:val="en-CA" w:eastAsia="zh-CN"/>
-        </w:rPr>
-        <w:t>: similar to avg models predict, this lets models vote</w:t>
-      </w:r>
-    </w:p>
-    <w:p>
-      <w:pPr>
-        <w:shd w:val="clear" w:color="auto" w:fill="FFFFFF"/>
-        <w:tabs>
-          <w:tab w:val="left" w:pos="916"/>
-          <w:tab w:val="left" w:pos="1832"/>
-          <w:tab w:val="left" w:pos="2748"/>
-          <w:tab w:val="left" w:pos="3664"/>
-          <w:tab w:val="left" w:pos="4580"/>
-          <w:tab w:val="left" w:pos="5496"/>
-          <w:tab w:val="left" w:pos="6412"/>
-          <w:tab w:val="left" w:pos="7328"/>
-          <w:tab w:val="left" w:pos="8244"/>
-          <w:tab w:val="left" w:pos="9160"/>
-          <w:tab w:val="left" w:pos="10076"/>
-          <w:tab w:val="left" w:pos="10992"/>
-          <w:tab w:val="left" w:pos="11908"/>
-          <w:tab w:val="left" w:pos="12824"/>
-          <w:tab w:val="left" w:pos="13740"/>
-          <w:tab w:val="left" w:pos="14656"/>
-        </w:tabs>
-        <w:rPr>
-          <w:rFonts w:ascii="Menlo" w:eastAsia="Times New Roman" w:hAnsi="Menlo" w:cs="Menlo"/>
-          <w:color w:val="000000"/>
-          <w:sz w:val="18"/>
-          <w:szCs w:val="18"/>
-          <w:lang w:val="en-CA" w:eastAsia="zh-CN"/>
-        </w:rPr>
-      </w:pPr>
-    </w:p>
-    <w:p>
-      <w:pPr>
-        <w:shd w:val="clear" w:color="auto" w:fill="FFFFFF"/>
-        <w:tabs>
-          <w:tab w:val="left" w:pos="916"/>
-          <w:tab w:val="left" w:pos="1832"/>
-          <w:tab w:val="left" w:pos="2748"/>
-          <w:tab w:val="left" w:pos="3664"/>
-          <w:tab w:val="left" w:pos="4580"/>
-          <w:tab w:val="left" w:pos="5496"/>
-          <w:tab w:val="left" w:pos="6412"/>
-          <w:tab w:val="left" w:pos="7328"/>
-          <w:tab w:val="left" w:pos="8244"/>
-          <w:tab w:val="left" w:pos="9160"/>
-          <w:tab w:val="left" w:pos="10076"/>
-          <w:tab w:val="left" w:pos="10992"/>
-          <w:tab w:val="left" w:pos="11908"/>
-          <w:tab w:val="left" w:pos="12824"/>
-          <w:tab w:val="left" w:pos="13740"/>
-          <w:tab w:val="left" w:pos="14656"/>
-        </w:tabs>
-        <w:rPr>
-          <w:rFonts w:ascii="Menlo" w:eastAsia="Times New Roman" w:hAnsi="Menlo" w:cs="Menlo"/>
-          <w:color w:val="000000"/>
-          <w:sz w:val="18"/>
-          <w:szCs w:val="18"/>
-          <w:lang w:val="en-CA" w:eastAsia="zh-CN"/>
-        </w:rPr>
-      </w:pPr>
-      <w:r>
-        <w:rPr>
-          <w:rFonts w:ascii="Menlo" w:eastAsia="Times New Roman" w:hAnsi="Menlo" w:cs="Menlo"/>
-          <w:i/>
-          <w:iCs/>
-          <w:color w:val="808080"/>
-          <w:sz w:val="18"/>
-          <w:szCs w:val="18"/>
-          <w:lang w:val="en-CA" w:eastAsia="zh-CN"/>
-        </w:rPr>
-        <w:t># support is the number of samples of the true response that lie in that class.</w:t>
-      </w:r>
-      <w:r>
-        <w:rPr>
-          <w:rFonts w:ascii="Menlo" w:eastAsia="Times New Roman" w:hAnsi="Menlo" w:cs="Menlo"/>
-          <w:i/>
-          <w:iCs/>
-          <w:color w:val="808080"/>
-          <w:sz w:val="18"/>
-          <w:szCs w:val="18"/>
-          <w:lang w:val="en-CA" w:eastAsia="zh-CN"/>
-        </w:rPr>
-        <w:br/>
-        <w:t># macro average (averaging the unweighted mean per label)</w:t>
-      </w:r>
-      <w:r>
-        <w:rPr>
-          <w:rFonts w:ascii="Menlo" w:eastAsia="Times New Roman" w:hAnsi="Menlo" w:cs="Menlo"/>
-          <w:i/>
-          <w:iCs/>
-          <w:color w:val="808080"/>
-          <w:sz w:val="18"/>
-          <w:szCs w:val="18"/>
-          <w:lang w:val="en-CA" w:eastAsia="zh-CN"/>
-        </w:rPr>
-        <w:br/>
-      </w:r>
-      <w:r>
-        <w:rPr>
-          <w:rFonts w:ascii="Menlo" w:eastAsia="Times New Roman" w:hAnsi="Menlo" w:cs="Menlo"/>
-          <w:color w:val="000080"/>
-          <w:sz w:val="18"/>
-          <w:szCs w:val="18"/>
-          <w:lang w:val="en-CA" w:eastAsia="zh-CN"/>
-        </w:rPr>
-        <w:t>print</w:t>
-      </w:r>
-      <w:r>
-        <w:rPr>
-          <w:rFonts w:ascii="Menlo" w:eastAsia="Times New Roman" w:hAnsi="Menlo" w:cs="Menlo"/>
-          <w:color w:val="000000"/>
-          <w:sz w:val="18"/>
-          <w:szCs w:val="18"/>
-          <w:lang w:val="en-CA" w:eastAsia="zh-CN"/>
-        </w:rPr>
-        <w:t>(</w:t>
-      </w:r>
-      <w:r>
-        <w:rPr>
-          <w:rFonts w:ascii="Menlo" w:eastAsia="Times New Roman" w:hAnsi="Menlo" w:cs="Menlo"/>
-          <w:b/>
-          <w:bCs/>
-          <w:color w:val="008080"/>
-          <w:sz w:val="18"/>
-          <w:szCs w:val="18"/>
-          <w:lang w:val="en-CA" w:eastAsia="zh-CN"/>
-        </w:rPr>
-        <w:t xml:space="preserve">'f1-score on </w:t>
-      </w:r>
-      <w:proofErr w:type="spellStart"/>
-      <w:r>
-        <w:rPr>
-          <w:rFonts w:ascii="Menlo" w:eastAsia="Times New Roman" w:hAnsi="Menlo" w:cs="Menlo"/>
-          <w:b/>
-          <w:bCs/>
-          <w:color w:val="008080"/>
-          <w:sz w:val="18"/>
-          <w:szCs w:val="18"/>
-          <w:lang w:val="en-CA" w:eastAsia="zh-CN"/>
-        </w:rPr>
-        <w:t>myTree</w:t>
-      </w:r>
-      <w:proofErr w:type="spellEnd"/>
-      <w:r>
-        <w:rPr>
-          <w:rFonts w:ascii="Menlo" w:eastAsia="Times New Roman" w:hAnsi="Menlo" w:cs="Menlo"/>
-          <w:b/>
-          <w:bCs/>
-          <w:color w:val="008080"/>
-          <w:sz w:val="18"/>
-          <w:szCs w:val="18"/>
-          <w:lang w:val="en-CA" w:eastAsia="zh-CN"/>
-        </w:rPr>
-        <w:t>'</w:t>
-      </w:r>
-      <w:r>
-        <w:rPr>
-          <w:rFonts w:ascii="Menlo" w:eastAsia="Times New Roman" w:hAnsi="Menlo" w:cs="Menlo"/>
-          <w:color w:val="000000"/>
-          <w:sz w:val="18"/>
-          <w:szCs w:val="18"/>
-          <w:lang w:val="en-CA" w:eastAsia="zh-CN"/>
-        </w:rPr>
-        <w:t>)</w:t>
-      </w:r>
-      <w:r>
-        <w:rPr>
-          <w:rFonts w:ascii="Menlo" w:eastAsia="Times New Roman" w:hAnsi="Menlo" w:cs="Menlo"/>
-          <w:color w:val="000000"/>
-          <w:sz w:val="18"/>
-          <w:szCs w:val="18"/>
-          <w:lang w:val="en-CA" w:eastAsia="zh-CN"/>
-        </w:rPr>
-        <w:br/>
-      </w:r>
-      <w:r>
-        <w:rPr>
-          <w:rFonts w:ascii="Menlo" w:eastAsia="Times New Roman" w:hAnsi="Menlo" w:cs="Menlo"/>
-          <w:color w:val="000080"/>
-          <w:sz w:val="18"/>
-          <w:szCs w:val="18"/>
-          <w:lang w:val="en-CA" w:eastAsia="zh-CN"/>
-        </w:rPr>
-        <w:t>print</w:t>
-      </w:r>
-      <w:r>
-        <w:rPr>
-          <w:rFonts w:ascii="Menlo" w:eastAsia="Times New Roman" w:hAnsi="Menlo" w:cs="Menlo"/>
-          <w:color w:val="000000"/>
-          <w:sz w:val="18"/>
-          <w:szCs w:val="18"/>
-          <w:lang w:val="en-CA" w:eastAsia="zh-CN"/>
-        </w:rPr>
-        <w:t>(</w:t>
-      </w:r>
-      <w:proofErr w:type="spellStart"/>
-      <w:r>
-        <w:rPr>
-          <w:rFonts w:ascii="Menlo" w:eastAsia="Times New Roman" w:hAnsi="Menlo" w:cs="Menlo"/>
-          <w:color w:val="000000"/>
-          <w:sz w:val="18"/>
-          <w:szCs w:val="18"/>
-          <w:lang w:val="en-CA" w:eastAsia="zh-CN"/>
-        </w:rPr>
-        <w:t>metrics.classification_report</w:t>
-      </w:r>
-      <w:proofErr w:type="spellEnd"/>
-      <w:r>
-        <w:rPr>
-          <w:rFonts w:ascii="Menlo" w:eastAsia="Times New Roman" w:hAnsi="Menlo" w:cs="Menlo"/>
-          <w:color w:val="000000"/>
-          <w:sz w:val="18"/>
-          <w:szCs w:val="18"/>
-          <w:lang w:val="en-CA" w:eastAsia="zh-CN"/>
-        </w:rPr>
-        <w:t>(data1[</w:t>
-      </w:r>
-      <w:r>
-        <w:rPr>
-          <w:rFonts w:ascii="Menlo" w:eastAsia="Times New Roman" w:hAnsi="Menlo" w:cs="Menlo"/>
-          <w:b/>
-          <w:bCs/>
-          <w:color w:val="008080"/>
-          <w:sz w:val="18"/>
-          <w:szCs w:val="18"/>
-          <w:lang w:val="en-CA" w:eastAsia="zh-CN"/>
-        </w:rPr>
-        <w:t>'Survived'</w:t>
-      </w:r>
-      <w:r>
-        <w:rPr>
-          <w:rFonts w:ascii="Menlo" w:eastAsia="Times New Roman" w:hAnsi="Menlo" w:cs="Menlo"/>
-          <w:color w:val="000000"/>
-          <w:sz w:val="18"/>
-          <w:szCs w:val="18"/>
-          <w:lang w:val="en-CA" w:eastAsia="zh-CN"/>
-        </w:rPr>
-        <w:t xml:space="preserve">], </w:t>
-      </w:r>
-      <w:proofErr w:type="spellStart"/>
-      <w:r>
-        <w:rPr>
-          <w:rFonts w:ascii="Menlo" w:eastAsia="Times New Roman" w:hAnsi="Menlo" w:cs="Menlo"/>
-          <w:color w:val="000000"/>
-          <w:sz w:val="18"/>
-          <w:szCs w:val="18"/>
-          <w:lang w:val="en-CA" w:eastAsia="zh-CN"/>
-        </w:rPr>
-        <w:t>Tree_Predict</w:t>
-      </w:r>
-      <w:proofErr w:type="spellEnd"/>
-      <w:r>
-        <w:rPr>
-          <w:rFonts w:ascii="Menlo" w:eastAsia="Times New Roman" w:hAnsi="Menlo" w:cs="Menlo"/>
-          <w:color w:val="000000"/>
-          <w:sz w:val="18"/>
-          <w:szCs w:val="18"/>
-          <w:lang w:val="en-CA" w:eastAsia="zh-CN"/>
-        </w:rPr>
-        <w:t xml:space="preserve">)) </w:t>
-      </w:r>
-      <w:r>
-        <w:rPr>
-          <w:rFonts w:ascii="Menlo" w:eastAsia="Times New Roman" w:hAnsi="Menlo" w:cs="Menlo"/>
-          <w:i/>
-          <w:iCs/>
-          <w:color w:val="808080"/>
-          <w:sz w:val="18"/>
-          <w:szCs w:val="18"/>
-          <w:lang w:val="en-CA" w:eastAsia="zh-CN"/>
-        </w:rPr>
-        <w:t># Build a text report showing the main classification metrics</w:t>
-      </w:r>
-    </w:p>
-    <w:p>
-      <w:pPr>
-        <w:shd w:val="clear" w:color="auto" w:fill="FFFFFF"/>
-        <w:tabs>
-          <w:tab w:val="left" w:pos="916"/>
-          <w:tab w:val="left" w:pos="1832"/>
-          <w:tab w:val="left" w:pos="2748"/>
-          <w:tab w:val="left" w:pos="3664"/>
-          <w:tab w:val="left" w:pos="4580"/>
-          <w:tab w:val="left" w:pos="5496"/>
-          <w:tab w:val="left" w:pos="6412"/>
-          <w:tab w:val="left" w:pos="7328"/>
-          <w:tab w:val="left" w:pos="8244"/>
-          <w:tab w:val="left" w:pos="9160"/>
-          <w:tab w:val="left" w:pos="10076"/>
-          <w:tab w:val="left" w:pos="10992"/>
-          <w:tab w:val="left" w:pos="11908"/>
-          <w:tab w:val="left" w:pos="12824"/>
-          <w:tab w:val="left" w:pos="13740"/>
-          <w:tab w:val="left" w:pos="14656"/>
-        </w:tabs>
-        <w:rPr>
-          <w:rFonts w:ascii="Menlo" w:eastAsia="Times New Roman" w:hAnsi="Menlo" w:cs="Menlo"/>
-          <w:color w:val="000000"/>
-          <w:sz w:val="18"/>
-          <w:szCs w:val="18"/>
-          <w:lang w:val="en-CA" w:eastAsia="zh-CN"/>
-        </w:rPr>
-      </w:pPr>
-      <w:bookmarkStart w:id="1" w:name="_GoBack"/>
-      <w:bookmarkEnd w:id="1"/>
-    </w:p>
-    <w:p>
-      <w:pPr>
-        <w:shd w:val="clear" w:color="auto" w:fill="FFFFFF"/>
-        <w:tabs>
-          <w:tab w:val="left" w:pos="916"/>
-          <w:tab w:val="left" w:pos="1832"/>
-          <w:tab w:val="left" w:pos="2748"/>
-          <w:tab w:val="left" w:pos="3664"/>
-          <w:tab w:val="left" w:pos="4580"/>
-          <w:tab w:val="left" w:pos="5496"/>
-          <w:tab w:val="left" w:pos="6412"/>
-          <w:tab w:val="left" w:pos="7328"/>
-          <w:tab w:val="left" w:pos="8244"/>
-          <w:tab w:val="left" w:pos="9160"/>
-          <w:tab w:val="left" w:pos="10076"/>
-          <w:tab w:val="left" w:pos="10992"/>
-          <w:tab w:val="left" w:pos="11908"/>
-          <w:tab w:val="left" w:pos="12824"/>
-          <w:tab w:val="left" w:pos="13740"/>
-          <w:tab w:val="left" w:pos="14656"/>
-        </w:tabs>
-        <w:rPr>
-          <w:rFonts w:ascii="Menlo" w:eastAsia="Times New Roman" w:hAnsi="Menlo" w:cs="Menlo"/>
-          <w:color w:val="000000"/>
-          <w:sz w:val="18"/>
-          <w:szCs w:val="18"/>
-          <w:lang w:val="en-CA" w:eastAsia="zh-CN"/>
-        </w:rPr>
-      </w:pPr>
-      <w:r>
-        <w:rPr>
-          <w:rFonts w:ascii="Menlo" w:eastAsia="Times New Roman" w:hAnsi="Menlo" w:cs="Menlo"/>
-          <w:b/>
-          <w:bCs/>
-          <w:color w:val="000080"/>
-          <w:sz w:val="18"/>
-          <w:szCs w:val="18"/>
-          <w:lang w:val="en-CA" w:eastAsia="zh-CN"/>
-        </w:rPr>
-        <w:t xml:space="preserve">def </w:t>
-      </w:r>
-      <w:proofErr w:type="spellStart"/>
-      <w:r>
-        <w:rPr>
-          <w:rFonts w:ascii="Menlo" w:eastAsia="Times New Roman" w:hAnsi="Menlo" w:cs="Menlo"/>
-          <w:color w:val="000000"/>
-          <w:sz w:val="18"/>
-          <w:szCs w:val="18"/>
-          <w:lang w:val="en-CA" w:eastAsia="zh-CN"/>
-        </w:rPr>
-        <w:t>decisionTree_with_hyperparam_</w:t>
-      </w:r>
-      <w:proofErr w:type="gramStart"/>
-      <w:r>
-        <w:rPr>
-          <w:rFonts w:ascii="Menlo" w:eastAsia="Times New Roman" w:hAnsi="Menlo" w:cs="Menlo"/>
-          <w:color w:val="000000"/>
-          <w:sz w:val="18"/>
-          <w:szCs w:val="18"/>
-          <w:lang w:val="en-CA" w:eastAsia="zh-CN"/>
-        </w:rPr>
-        <w:t>tune</w:t>
-      </w:r>
-      <w:proofErr w:type="spellEnd"/>
-      <w:r>
-        <w:rPr>
-          <w:rFonts w:ascii="Menlo" w:eastAsia="Times New Roman" w:hAnsi="Menlo" w:cs="Menlo"/>
-          <w:color w:val="000000"/>
-          <w:sz w:val="18"/>
-          <w:szCs w:val="18"/>
-          <w:lang w:val="en-CA" w:eastAsia="zh-CN"/>
-        </w:rPr>
-        <w:t>(</w:t>
-      </w:r>
-      <w:proofErr w:type="gramEnd"/>
-      <w:r>
-        <w:rPr>
-          <w:rFonts w:ascii="Menlo" w:eastAsia="Times New Roman" w:hAnsi="Menlo" w:cs="Menlo"/>
-          <w:color w:val="000000"/>
-          <w:sz w:val="18"/>
-          <w:szCs w:val="18"/>
-          <w:lang w:val="en-CA" w:eastAsia="zh-CN"/>
-        </w:rPr>
-        <w:t xml:space="preserve">data1, data1_x_bin, Target, </w:t>
-      </w:r>
-      <w:proofErr w:type="spellStart"/>
-      <w:r>
-        <w:rPr>
-          <w:rFonts w:ascii="Menlo" w:eastAsia="Times New Roman" w:hAnsi="Menlo" w:cs="Menlo"/>
-          <w:color w:val="000000"/>
-          <w:sz w:val="18"/>
-          <w:szCs w:val="18"/>
-          <w:lang w:val="en-CA" w:eastAsia="zh-CN"/>
-        </w:rPr>
-        <w:t>cv_split</w:t>
-      </w:r>
-      <w:proofErr w:type="spellEnd"/>
-      <w:r>
-        <w:rPr>
-          <w:rFonts w:ascii="Menlo" w:eastAsia="Times New Roman" w:hAnsi="Menlo" w:cs="Menlo"/>
-          <w:color w:val="000000"/>
-          <w:sz w:val="18"/>
-          <w:szCs w:val="18"/>
-          <w:lang w:val="en-CA" w:eastAsia="zh-CN"/>
-        </w:rPr>
-        <w:t>):</w:t>
-      </w:r>
     </w:p>
     <w:p>
       <w:pPr>
@@ -6254,11 +6674,103 @@
       </w:pPr>
     </w:lvl>
   </w:abstractNum>
+  <w:abstractNum w:abstractNumId="2" w15:restartNumberingAfterBreak="0">
+    <w:nsid w:val="2C3B0A38"/>
+    <w:multiLevelType w:val="hybridMultilevel"/>
+    <w:tmpl w:val="44109998"/>
+    <w:lvl w:ilvl="0" w:tplc="0409000F">
+      <w:start w:val="1"/>
+      <w:numFmt w:val="decimal"/>
+      <w:lvlText w:val="%1."/>
+      <w:lvlJc w:val="left"/>
+      <w:pPr>
+        <w:ind w:left="720" w:hanging="360"/>
+      </w:pPr>
+      <w:rPr>
+        <w:rFonts w:hint="default"/>
+      </w:rPr>
+    </w:lvl>
+    <w:lvl w:ilvl="1" w:tplc="04090019">
+      <w:start w:val="1"/>
+      <w:numFmt w:val="lowerLetter"/>
+      <w:lvlText w:val="%2."/>
+      <w:lvlJc w:val="left"/>
+      <w:pPr>
+        <w:ind w:left="1440" w:hanging="360"/>
+      </w:pPr>
+    </w:lvl>
+    <w:lvl w:ilvl="2" w:tplc="0409001B" w:tentative="1">
+      <w:start w:val="1"/>
+      <w:numFmt w:val="lowerRoman"/>
+      <w:lvlText w:val="%3."/>
+      <w:lvlJc w:val="right"/>
+      <w:pPr>
+        <w:ind w:left="2160" w:hanging="180"/>
+      </w:pPr>
+    </w:lvl>
+    <w:lvl w:ilvl="3" w:tplc="0409000F" w:tentative="1">
+      <w:start w:val="1"/>
+      <w:numFmt w:val="decimal"/>
+      <w:lvlText w:val="%4."/>
+      <w:lvlJc w:val="left"/>
+      <w:pPr>
+        <w:ind w:left="2880" w:hanging="360"/>
+      </w:pPr>
+    </w:lvl>
+    <w:lvl w:ilvl="4" w:tplc="04090019" w:tentative="1">
+      <w:start w:val="1"/>
+      <w:numFmt w:val="lowerLetter"/>
+      <w:lvlText w:val="%5."/>
+      <w:lvlJc w:val="left"/>
+      <w:pPr>
+        <w:ind w:left="3600" w:hanging="360"/>
+      </w:pPr>
+    </w:lvl>
+    <w:lvl w:ilvl="5" w:tplc="0409001B" w:tentative="1">
+      <w:start w:val="1"/>
+      <w:numFmt w:val="lowerRoman"/>
+      <w:lvlText w:val="%6."/>
+      <w:lvlJc w:val="right"/>
+      <w:pPr>
+        <w:ind w:left="4320" w:hanging="180"/>
+      </w:pPr>
+    </w:lvl>
+    <w:lvl w:ilvl="6" w:tplc="0409000F" w:tentative="1">
+      <w:start w:val="1"/>
+      <w:numFmt w:val="decimal"/>
+      <w:lvlText w:val="%7."/>
+      <w:lvlJc w:val="left"/>
+      <w:pPr>
+        <w:ind w:left="5040" w:hanging="360"/>
+      </w:pPr>
+    </w:lvl>
+    <w:lvl w:ilvl="7" w:tplc="04090019" w:tentative="1">
+      <w:start w:val="1"/>
+      <w:numFmt w:val="lowerLetter"/>
+      <w:lvlText w:val="%8."/>
+      <w:lvlJc w:val="left"/>
+      <w:pPr>
+        <w:ind w:left="5760" w:hanging="360"/>
+      </w:pPr>
+    </w:lvl>
+    <w:lvl w:ilvl="8" w:tplc="0409001B" w:tentative="1">
+      <w:start w:val="1"/>
+      <w:numFmt w:val="lowerRoman"/>
+      <w:lvlText w:val="%9."/>
+      <w:lvlJc w:val="right"/>
+      <w:pPr>
+        <w:ind w:left="6480" w:hanging="180"/>
+      </w:pPr>
+    </w:lvl>
+  </w:abstractNum>
   <w:num w:numId="1">
     <w:abstractNumId w:val="1"/>
   </w:num>
   <w:num w:numId="2">
     <w:abstractNumId w:val="0"/>
+  </w:num>
+  <w:num w:numId="3">
+    <w:abstractNumId w:val="2"/>
   </w:num>
 </w:numbering>
 </file>

</xml_diff>

<commit_message>
updated .docx to try 3rd stacking
</commit_message>
<xml_diff>
--- a/Thoughts_recording.docx
+++ b/Thoughts_recording.docx
@@ -49,6 +49,13 @@
                 <w:sz w:val="22"/>
                 <w:szCs w:val="22"/>
               </w:rPr>
+              <w:t xml:space="preserve"> </w:t>
+            </w:r>
+            <w:r>
+              <w:rPr>
+                <w:sz w:val="22"/>
+                <w:szCs w:val="22"/>
+              </w:rPr>
               <w:t>Understand data</w:t>
             </w:r>
           </w:p>
@@ -1803,7 +1810,23 @@
             <w:rFonts w:eastAsia="Times New Roman"/>
             <w:lang w:val="en-CA" w:eastAsia="zh-CN"/>
           </w:rPr>
-          <w:t>https://www.kaggle.com/gunesevitan/advanced-feature-engineering-tutorial-with-titanic</w:t>
+          <w:t>http</w:t>
+        </w:r>
+        <w:r>
+          <w:rPr>
+            <w:rStyle w:val="Hyperlink"/>
+            <w:rFonts w:eastAsia="Times New Roman"/>
+            <w:lang w:val="en-CA" w:eastAsia="zh-CN"/>
+          </w:rPr>
+          <w:t>s</w:t>
+        </w:r>
+        <w:r>
+          <w:rPr>
+            <w:rStyle w:val="Hyperlink"/>
+            <w:rFonts w:eastAsia="Times New Roman"/>
+            <w:lang w:val="en-CA" w:eastAsia="zh-CN"/>
+          </w:rPr>
+          <w:t>://www.kaggle.com/gunesevitan/advanced-feature-engineering-tutorial-with-titanic</w:t>
         </w:r>
       </w:hyperlink>
     </w:p>
@@ -5429,18 +5452,7 @@
           <w:sz w:val="18"/>
           <w:szCs w:val="18"/>
         </w:rPr>
-        <w:t>Try one-hot r</w:t>
-      </w:r>
-      <w:bookmarkStart w:id="1" w:name="_GoBack"/>
-      <w:bookmarkEnd w:id="1"/>
-      <w:r>
-        <w:rPr>
-          <w:rFonts w:ascii="Menlo" w:hAnsi="Menlo" w:cs="Menlo"/>
-          <w:color w:val="000000"/>
-          <w:sz w:val="18"/>
-          <w:szCs w:val="18"/>
-        </w:rPr>
-        <w:t>esult from last step</w:t>
+        <w:t>Try one-hot result from last step</w:t>
       </w:r>
     </w:p>
     <w:p>
@@ -5453,19 +5465,90 @@
         <w:shd w:val="clear" w:color="auto" w:fill="FFFFFF"/>
         <w:rPr>
           <w:rFonts w:ascii="Menlo" w:hAnsi="Menlo" w:cs="Menlo"/>
-          <w:color w:val="F91E00" w:themeColor="accent5" w:themeShade="BF"/>
+          <w:color w:val="000000" w:themeColor="text1"/>
           <w:sz w:val="18"/>
           <w:szCs w:val="18"/>
         </w:rPr>
       </w:pPr>
-      <w:r>
+      <w:bookmarkStart w:id="1" w:name="_GoBack"/>
+      <w:r>
+        <w:rPr>
+          <w:rFonts w:ascii="Menlo" w:hAnsi="Menlo" w:cs="Menlo"/>
+          <w:color w:val="000000" w:themeColor="text1"/>
+          <w:sz w:val="18"/>
+          <w:szCs w:val="18"/>
+        </w:rPr>
+        <w:t>Stacking</w:t>
+      </w:r>
+    </w:p>
+    <w:p>
+      <w:pPr>
+        <w:pStyle w:val="HTMLPreformatted"/>
+        <w:numPr>
+          <w:ilvl w:val="1"/>
+          <w:numId w:val="3"/>
+        </w:numPr>
+        <w:shd w:val="clear" w:color="auto" w:fill="FFFFFF"/>
+        <w:rPr>
+          <w:rFonts w:ascii="Menlo" w:hAnsi="Menlo" w:cs="Menlo"/>
+          <w:color w:val="000000" w:themeColor="text1"/>
+          <w:sz w:val="18"/>
+          <w:szCs w:val="18"/>
+        </w:rPr>
+      </w:pPr>
+      <w:r>
+        <w:rPr>
+          <w:rFonts w:ascii="Menlo" w:hAnsi="Menlo" w:cs="Menlo"/>
+          <w:color w:val="000000" w:themeColor="text1"/>
+          <w:sz w:val="18"/>
+          <w:szCs w:val="18"/>
+        </w:rPr>
+        <w:t>one-hot effect is almost the same, slightly worse</w:t>
+      </w:r>
+    </w:p>
+    <w:bookmarkEnd w:id="1"/>
+    <w:p>
+      <w:pPr>
+        <w:pStyle w:val="HTMLPreformatted"/>
+        <w:numPr>
+          <w:ilvl w:val="1"/>
+          <w:numId w:val="3"/>
+        </w:numPr>
+        <w:shd w:val="clear" w:color="auto" w:fill="FFFFFF"/>
         <w:rPr>
           <w:rFonts w:ascii="Menlo" w:hAnsi="Menlo" w:cs="Menlo"/>
           <w:color w:val="F91E00" w:themeColor="accent5" w:themeShade="BF"/>
           <w:sz w:val="18"/>
           <w:szCs w:val="18"/>
         </w:rPr>
-        <w:t>Stacking</w:t>
+      </w:pPr>
+      <w:r>
+        <w:rPr>
+          <w:rFonts w:ascii="Menlo" w:hAnsi="Menlo" w:cs="Menlo"/>
+          <w:color w:val="F91E00" w:themeColor="accent5" w:themeShade="BF"/>
+          <w:sz w:val="18"/>
+          <w:szCs w:val="18"/>
+        </w:rPr>
+        <w:t>3</w:t>
+      </w:r>
+      <w:r>
+        <w:rPr>
+          <w:rFonts w:ascii="Menlo" w:hAnsi="Menlo" w:cs="Menlo"/>
+          <w:color w:val="F91E00" w:themeColor="accent5" w:themeShade="BF"/>
+          <w:sz w:val="18"/>
+          <w:szCs w:val="18"/>
+          <w:vertAlign w:val="superscript"/>
+        </w:rPr>
+        <w:t>rd</w:t>
+      </w:r>
+      <w:r>
+        <w:rPr>
+          <w:rFonts w:ascii="Menlo" w:hAnsi="Menlo" w:cs="Menlo"/>
+          <w:color w:val="F91E00" w:themeColor="accent5" w:themeShade="BF"/>
+          <w:sz w:val="18"/>
+          <w:szCs w:val="18"/>
+        </w:rPr>
+        <w:t xml:space="preserve"> stacking </w:t>
       </w:r>
     </w:p>
     <w:p>

</xml_diff>

<commit_message>
updated .docx, now learn different classifiers before trying stacking again
</commit_message>
<xml_diff>
--- a/Thoughts_recording.docx
+++ b/Thoughts_recording.docx
@@ -1810,23 +1810,7 @@
             <w:rFonts w:eastAsia="Times New Roman"/>
             <w:lang w:val="en-CA" w:eastAsia="zh-CN"/>
           </w:rPr>
-          <w:t>http</w:t>
-        </w:r>
-        <w:r>
-          <w:rPr>
-            <w:rStyle w:val="Hyperlink"/>
-            <w:rFonts w:eastAsia="Times New Roman"/>
-            <w:lang w:val="en-CA" w:eastAsia="zh-CN"/>
-          </w:rPr>
-          <w:t>s</w:t>
-        </w:r>
-        <w:r>
-          <w:rPr>
-            <w:rStyle w:val="Hyperlink"/>
-            <w:rFonts w:eastAsia="Times New Roman"/>
-            <w:lang w:val="en-CA" w:eastAsia="zh-CN"/>
-          </w:rPr>
-          <w:t>://www.kaggle.com/gunesevitan/advanced-feature-engineering-tutorial-with-titanic</w:t>
+          <w:t>https://www.kaggle.com/gunesevitan/advanced-feature-engineering-tutorial-with-titanic</w:t>
         </w:r>
       </w:hyperlink>
     </w:p>
@@ -5470,7 +5454,6 @@
           <w:szCs w:val="18"/>
         </w:rPr>
       </w:pPr>
-      <w:bookmarkStart w:id="1" w:name="_GoBack"/>
       <w:r>
         <w:rPr>
           <w:rFonts w:ascii="Menlo" w:hAnsi="Menlo" w:cs="Menlo"/>
@@ -5506,7 +5489,6 @@
         <w:t>one-hot effect is almost the same, slightly worse</w:t>
       </w:r>
     </w:p>
-    <w:bookmarkEnd w:id="1"/>
     <w:p>
       <w:pPr>
         <w:pStyle w:val="HTMLPreformatted"/>
@@ -5525,11 +5507,50 @@
       <w:r>
         <w:rPr>
           <w:rFonts w:ascii="Menlo" w:hAnsi="Menlo" w:cs="Menlo"/>
+          <w:color w:val="000000" w:themeColor="text1"/>
+          <w:sz w:val="18"/>
+          <w:szCs w:val="18"/>
+        </w:rPr>
+        <w:t>3</w:t>
+      </w:r>
+      <w:r>
+        <w:rPr>
+          <w:rFonts w:ascii="Menlo" w:hAnsi="Menlo" w:cs="Menlo"/>
+          <w:color w:val="000000" w:themeColor="text1"/>
+          <w:sz w:val="18"/>
+          <w:szCs w:val="18"/>
+          <w:vertAlign w:val="superscript"/>
+        </w:rPr>
+        <w:t>rd</w:t>
+      </w:r>
+      <w:r>
+        <w:rPr>
+          <w:rFonts w:ascii="Menlo" w:hAnsi="Menlo" w:cs="Menlo"/>
+          <w:color w:val="000000" w:themeColor="text1"/>
+          <w:sz w:val="18"/>
+          <w:szCs w:val="18"/>
+        </w:rPr>
+        <w:t xml:space="preserve"> stacking </w:t>
+      </w:r>
+      <w:r>
+        <w:rPr>
+          <w:rFonts w:ascii="Menlo" w:hAnsi="Menlo" w:cs="Menlo"/>
           <w:color w:val="F91E00" w:themeColor="accent5" w:themeShade="BF"/>
           <w:sz w:val="18"/>
           <w:szCs w:val="18"/>
         </w:rPr>
-        <w:t>3</w:t>
+        <w:t>(b</w:t>
+      </w:r>
+      <w:bookmarkStart w:id="1" w:name="_GoBack"/>
+      <w:bookmarkEnd w:id="1"/>
+      <w:r>
+        <w:rPr>
+          <w:rFonts w:ascii="Menlo" w:hAnsi="Menlo" w:cs="Menlo"/>
+          <w:color w:val="F91E00" w:themeColor="accent5" w:themeShade="BF"/>
+          <w:sz w:val="18"/>
+          <w:szCs w:val="18"/>
+        </w:rPr>
+        <w:t>rute force 3 layer no improvement, maybe use more classifiers to make it more features for 2</w:t>
       </w:r>
       <w:r>
         <w:rPr>
@@ -5539,7 +5560,7 @@
           <w:szCs w:val="18"/>
           <w:vertAlign w:val="superscript"/>
         </w:rPr>
-        <w:t>rd</w:t>
+        <w:t>nd</w:t>
       </w:r>
       <w:r>
         <w:rPr>
@@ -5548,7 +5569,7 @@
           <w:sz w:val="18"/>
           <w:szCs w:val="18"/>
         </w:rPr>
-        <w:t xml:space="preserve"> stacking </w:t>
+        <w:t xml:space="preserve"> layer rather than 5 currently)</w:t>
       </w:r>
     </w:p>
     <w:p>
@@ -5569,7 +5590,7 @@
       <w:r>
         <w:rPr>
           <w:rFonts w:ascii="Menlo" w:hAnsi="Menlo" w:cs="Menlo"/>
-          <w:color w:val="000000"/>
+          <w:color w:val="FF0000"/>
           <w:sz w:val="18"/>
           <w:szCs w:val="18"/>
         </w:rPr>
@@ -5578,7 +5599,7 @@
       <w:r>
         <w:rPr>
           <w:rFonts w:ascii="Menlo" w:hAnsi="Menlo" w:cs="Menlo"/>
-          <w:color w:val="000000"/>
+          <w:color w:val="FF0000"/>
           <w:sz w:val="18"/>
           <w:szCs w:val="18"/>
         </w:rPr>
@@ -5588,7 +5609,7 @@
       <w:r>
         <w:rPr>
           <w:rFonts w:ascii="Menlo" w:hAnsi="Menlo" w:cs="Menlo"/>
-          <w:color w:val="000000"/>
+          <w:color w:val="FF0000"/>
           <w:sz w:val="18"/>
           <w:szCs w:val="18"/>
         </w:rPr>

</xml_diff>